<commit_message>
Formatting fod documentation fixed
</commit_message>
<xml_diff>
--- a/ИванИвайловМилевДокументацияПСПроект.docx
+++ b/ИванИвайловМилевДокументацияПСПроект.docx
@@ -1,6 +1,6 @@
 
 <file path=word/document.xml><?xml version="1.0" encoding="utf-8"?>
-<w:document xmlns:wpc="http://schemas.microsoft.com/office/word/2010/wordprocessingCanvas" xmlns:cx="http://schemas.microsoft.com/office/drawing/2014/chartex" xmlns:cx1="http://schemas.microsoft.com/office/drawing/2015/9/8/chartex" xmlns:mc="http://schemas.openxmlformats.org/markup-compatibility/2006" xmlns:o="urn:schemas-microsoft-com:office:office" xmlns:r="http://schemas.openxmlformats.org/officeDocument/2006/relationships" xmlns:m="http://schemas.openxmlformats.org/officeDocument/2006/math" xmlns:v="urn:schemas-microsoft-com:vml" xmlns:wp14="http://schemas.microsoft.com/office/word/2010/wordprocessingDrawing" xmlns:wp="http://schemas.openxmlformats.org/drawingml/2006/wordprocessingDrawing" xmlns:w10="urn:schemas-microsoft-com:office:word" xmlns:w="http://schemas.openxmlformats.org/wordprocessingml/2006/main" xmlns:w14="http://schemas.microsoft.com/office/word/2010/wordml" xmlns:w15="http://schemas.microsoft.com/office/word/2012/wordml" xmlns:w16se="http://schemas.microsoft.com/office/word/2015/wordml/symex" xmlns:wpg="http://schemas.microsoft.com/office/word/2010/wordprocessingGroup" xmlns:wpi="http://schemas.microsoft.com/office/word/2010/wordprocessingInk" xmlns:wne="http://schemas.microsoft.com/office/word/2006/wordml" xmlns:wps="http://schemas.microsoft.com/office/word/2010/wordprocessingShape" mc:Ignorable="w14 w15 w16se wp14">
+<w:document xmlns:wpc="http://schemas.microsoft.com/office/word/2010/wordprocessingCanvas" xmlns:cx="http://schemas.microsoft.com/office/drawing/2014/chartex" xmlns:cx1="http://schemas.microsoft.com/office/drawing/2015/9/8/chartex" xmlns:cx2="http://schemas.microsoft.com/office/drawing/2015/10/21/chartex" xmlns:cx3="http://schemas.microsoft.com/office/drawing/2016/5/9/chartex" xmlns:cx4="http://schemas.microsoft.com/office/drawing/2016/5/10/chartex" xmlns:cx5="http://schemas.microsoft.com/office/drawing/2016/5/11/chartex" xmlns:cx6="http://schemas.microsoft.com/office/drawing/2016/5/12/chartex" xmlns:cx7="http://schemas.microsoft.com/office/drawing/2016/5/13/chartex" xmlns:cx8="http://schemas.microsoft.com/office/drawing/2016/5/14/chartex" xmlns:mc="http://schemas.openxmlformats.org/markup-compatibility/2006" xmlns:aink="http://schemas.microsoft.com/office/drawing/2016/ink" xmlns:am3d="http://schemas.microsoft.com/office/drawing/2017/model3d" xmlns:o="urn:schemas-microsoft-com:office:office" xmlns:r="http://schemas.openxmlformats.org/officeDocument/2006/relationships" xmlns:m="http://schemas.openxmlformats.org/officeDocument/2006/math" xmlns:v="urn:schemas-microsoft-com:vml" xmlns:wp14="http://schemas.microsoft.com/office/word/2010/wordprocessingDrawing" xmlns:wp="http://schemas.openxmlformats.org/drawingml/2006/wordprocessingDrawing" xmlns:w10="urn:schemas-microsoft-com:office:word" xmlns:w="http://schemas.openxmlformats.org/wordprocessingml/2006/main" xmlns:w14="http://schemas.microsoft.com/office/word/2010/wordml" xmlns:w15="http://schemas.microsoft.com/office/word/2012/wordml" xmlns:w16cex="http://schemas.microsoft.com/office/word/2018/wordml/cex" xmlns:w16cid="http://schemas.microsoft.com/office/word/2016/wordml/cid" xmlns:w16="http://schemas.microsoft.com/office/word/2018/wordml" xmlns:w16se="http://schemas.microsoft.com/office/word/2015/wordml/symex" xmlns:wpg="http://schemas.microsoft.com/office/word/2010/wordprocessingGroup" xmlns:wpi="http://schemas.microsoft.com/office/word/2010/wordprocessingInk" xmlns:wne="http://schemas.microsoft.com/office/word/2006/wordml" xmlns:wps="http://schemas.microsoft.com/office/word/2010/wordprocessingShape" mc:Ignorable="w14 w15 w16se w16cid w16 w16cex wp14">
   <w:body>
     <w:p>
       <w:pPr>
@@ -315,14 +315,2216 @@
         <w:br w:type="page"/>
       </w:r>
     </w:p>
+    <w:sdt>
+      <w:sdtPr>
+        <w:rPr>
+          <w:rFonts w:ascii="Times New Roman" w:hAnsi="Times New Roman" w:cs="Times New Roman"/>
+          <w:color w:val="000000" w:themeColor="text1"/>
+        </w:rPr>
+        <w:id w:val="2120027514"/>
+        <w:docPartObj>
+          <w:docPartGallery w:val="Table of Contents"/>
+          <w:docPartUnique/>
+        </w:docPartObj>
+      </w:sdtPr>
+      <w:sdtEndPr>
+        <w:rPr>
+          <w:rFonts w:eastAsiaTheme="minorHAnsi"/>
+          <w:noProof/>
+          <w:color w:val="auto"/>
+          <w:sz w:val="24"/>
+          <w:szCs w:val="22"/>
+          <w:lang w:val="bg-BG"/>
+        </w:rPr>
+      </w:sdtEndPr>
+      <w:sdtContent>
+        <w:p>
+          <w:pPr>
+            <w:pStyle w:val="TOCHeading"/>
+            <w:rPr>
+              <w:rFonts w:ascii="Times New Roman" w:hAnsi="Times New Roman" w:cs="Times New Roman"/>
+              <w:color w:val="000000" w:themeColor="text1"/>
+              <w:lang w:val="bg-BG"/>
+            </w:rPr>
+          </w:pPr>
+          <w:r>
+            <w:rPr>
+              <w:rFonts w:ascii="Times New Roman" w:hAnsi="Times New Roman" w:cs="Times New Roman"/>
+              <w:color w:val="000000" w:themeColor="text1"/>
+              <w:lang w:val="bg-BG"/>
+            </w:rPr>
+            <w:t>Съдържание</w:t>
+          </w:r>
+        </w:p>
+        <w:p>
+          <w:pPr>
+            <w:pStyle w:val="TOC1"/>
+            <w:tabs>
+              <w:tab w:val="right" w:leader="dot" w:pos="9062"/>
+            </w:tabs>
+            <w:rPr>
+              <w:rFonts w:ascii="Times New Roman" w:hAnsi="Times New Roman" w:cs="Times New Roman"/>
+              <w:noProof/>
+            </w:rPr>
+          </w:pPr>
+          <w:r>
+            <w:rPr>
+              <w:rFonts w:ascii="Times New Roman" w:hAnsi="Times New Roman" w:cs="Times New Roman"/>
+              <w:b w:val="0"/>
+              <w:bCs w:val="0"/>
+            </w:rPr>
+            <w:fldChar w:fldCharType="begin"/>
+          </w:r>
+          <w:r>
+            <w:rPr>
+              <w:rFonts w:ascii="Times New Roman" w:hAnsi="Times New Roman" w:cs="Times New Roman"/>
+            </w:rPr>
+            <w:instrText xml:space="preserve"> TOC \o "1-3" \h \z \u </w:instrText>
+          </w:r>
+          <w:r>
+            <w:rPr>
+              <w:rFonts w:ascii="Times New Roman" w:hAnsi="Times New Roman" w:cs="Times New Roman"/>
+              <w:b w:val="0"/>
+              <w:bCs w:val="0"/>
+            </w:rPr>
+            <w:fldChar w:fldCharType="separate"/>
+          </w:r>
+          <w:hyperlink w:anchor="_Toc74690171" w:history="1">
+            <w:r>
+              <w:rPr>
+                <w:rStyle w:val="Hyperlink"/>
+                <w:rFonts w:ascii="Times New Roman" w:hAnsi="Times New Roman" w:cs="Times New Roman"/>
+                <w:noProof/>
+              </w:rPr>
+              <w:t>Задани</w:t>
+            </w:r>
+            <w:r>
+              <w:rPr>
+                <w:rStyle w:val="Hyperlink"/>
+                <w:rFonts w:ascii="Times New Roman" w:hAnsi="Times New Roman" w:cs="Times New Roman"/>
+                <w:noProof/>
+              </w:rPr>
+              <w:t>е</w:t>
+            </w:r>
+            <w:r>
+              <w:rPr>
+                <w:rFonts w:ascii="Times New Roman" w:hAnsi="Times New Roman" w:cs="Times New Roman"/>
+                <w:noProof/>
+                <w:webHidden/>
+              </w:rPr>
+              <w:tab/>
+            </w:r>
+            <w:r>
+              <w:rPr>
+                <w:rFonts w:ascii="Times New Roman" w:hAnsi="Times New Roman" w:cs="Times New Roman"/>
+                <w:noProof/>
+                <w:webHidden/>
+              </w:rPr>
+              <w:fldChar w:fldCharType="begin"/>
+            </w:r>
+            <w:r>
+              <w:rPr>
+                <w:rFonts w:ascii="Times New Roman" w:hAnsi="Times New Roman" w:cs="Times New Roman"/>
+                <w:noProof/>
+                <w:webHidden/>
+              </w:rPr>
+              <w:instrText xml:space="preserve"> PAGEREF _Toc74690171 \h </w:instrText>
+            </w:r>
+            <w:r>
+              <w:rPr>
+                <w:rFonts w:ascii="Times New Roman" w:hAnsi="Times New Roman" w:cs="Times New Roman"/>
+                <w:noProof/>
+                <w:webHidden/>
+              </w:rPr>
+            </w:r>
+            <w:r>
+              <w:rPr>
+                <w:rFonts w:ascii="Times New Roman" w:hAnsi="Times New Roman" w:cs="Times New Roman"/>
+                <w:noProof/>
+                <w:webHidden/>
+              </w:rPr>
+              <w:fldChar w:fldCharType="separate"/>
+            </w:r>
+            <w:r>
+              <w:rPr>
+                <w:rFonts w:ascii="Times New Roman" w:hAnsi="Times New Roman" w:cs="Times New Roman"/>
+                <w:noProof/>
+                <w:webHidden/>
+              </w:rPr>
+              <w:t>2</w:t>
+            </w:r>
+            <w:r>
+              <w:rPr>
+                <w:rFonts w:ascii="Times New Roman" w:hAnsi="Times New Roman" w:cs="Times New Roman"/>
+                <w:noProof/>
+                <w:webHidden/>
+              </w:rPr>
+              <w:fldChar w:fldCharType="end"/>
+            </w:r>
+          </w:hyperlink>
+        </w:p>
+        <w:p>
+          <w:pPr>
+            <w:pStyle w:val="TOC1"/>
+            <w:tabs>
+              <w:tab w:val="right" w:leader="dot" w:pos="9062"/>
+            </w:tabs>
+            <w:rPr>
+              <w:rFonts w:ascii="Times New Roman" w:hAnsi="Times New Roman" w:cs="Times New Roman"/>
+              <w:noProof/>
+            </w:rPr>
+          </w:pPr>
+          <w:hyperlink w:anchor="_Toc74690172" w:history="1">
+            <w:r>
+              <w:rPr>
+                <w:rStyle w:val="Hyperlink"/>
+                <w:rFonts w:ascii="Times New Roman" w:hAnsi="Times New Roman" w:cs="Times New Roman"/>
+                <w:noProof/>
+              </w:rPr>
+              <w:t>Увод</w:t>
+            </w:r>
+            <w:r>
+              <w:rPr>
+                <w:rFonts w:ascii="Times New Roman" w:hAnsi="Times New Roman" w:cs="Times New Roman"/>
+                <w:noProof/>
+                <w:webHidden/>
+              </w:rPr>
+              <w:tab/>
+            </w:r>
+            <w:r>
+              <w:rPr>
+                <w:rFonts w:ascii="Times New Roman" w:hAnsi="Times New Roman" w:cs="Times New Roman"/>
+                <w:noProof/>
+                <w:webHidden/>
+              </w:rPr>
+              <w:fldChar w:fldCharType="begin"/>
+            </w:r>
+            <w:r>
+              <w:rPr>
+                <w:rFonts w:ascii="Times New Roman" w:hAnsi="Times New Roman" w:cs="Times New Roman"/>
+                <w:noProof/>
+                <w:webHidden/>
+              </w:rPr>
+              <w:instrText xml:space="preserve"> PAGEREF _Toc74690172 \h </w:instrText>
+            </w:r>
+            <w:r>
+              <w:rPr>
+                <w:rFonts w:ascii="Times New Roman" w:hAnsi="Times New Roman" w:cs="Times New Roman"/>
+                <w:noProof/>
+                <w:webHidden/>
+              </w:rPr>
+            </w:r>
+            <w:r>
+              <w:rPr>
+                <w:rFonts w:ascii="Times New Roman" w:hAnsi="Times New Roman" w:cs="Times New Roman"/>
+                <w:noProof/>
+                <w:webHidden/>
+              </w:rPr>
+              <w:fldChar w:fldCharType="separate"/>
+            </w:r>
+            <w:r>
+              <w:rPr>
+                <w:rFonts w:ascii="Times New Roman" w:hAnsi="Times New Roman" w:cs="Times New Roman"/>
+                <w:noProof/>
+                <w:webHidden/>
+              </w:rPr>
+              <w:t>2</w:t>
+            </w:r>
+            <w:r>
+              <w:rPr>
+                <w:rFonts w:ascii="Times New Roman" w:hAnsi="Times New Roman" w:cs="Times New Roman"/>
+                <w:noProof/>
+                <w:webHidden/>
+              </w:rPr>
+              <w:fldChar w:fldCharType="end"/>
+            </w:r>
+          </w:hyperlink>
+        </w:p>
+        <w:p>
+          <w:pPr>
+            <w:pStyle w:val="TOC1"/>
+            <w:tabs>
+              <w:tab w:val="right" w:leader="dot" w:pos="9062"/>
+            </w:tabs>
+            <w:rPr>
+              <w:rFonts w:ascii="Times New Roman" w:hAnsi="Times New Roman" w:cs="Times New Roman"/>
+              <w:noProof/>
+            </w:rPr>
+          </w:pPr>
+          <w:hyperlink w:anchor="_Toc74690173" w:history="1">
+            <w:r>
+              <w:rPr>
+                <w:rStyle w:val="Hyperlink"/>
+                <w:rFonts w:ascii="Times New Roman" w:hAnsi="Times New Roman" w:cs="Times New Roman"/>
+                <w:noProof/>
+              </w:rPr>
+              <w:t>Анализ на съществуващи разработки</w:t>
+            </w:r>
+            <w:r>
+              <w:rPr>
+                <w:rFonts w:ascii="Times New Roman" w:hAnsi="Times New Roman" w:cs="Times New Roman"/>
+                <w:noProof/>
+                <w:webHidden/>
+              </w:rPr>
+              <w:tab/>
+            </w:r>
+            <w:r>
+              <w:rPr>
+                <w:rFonts w:ascii="Times New Roman" w:hAnsi="Times New Roman" w:cs="Times New Roman"/>
+                <w:noProof/>
+                <w:webHidden/>
+              </w:rPr>
+              <w:fldChar w:fldCharType="begin"/>
+            </w:r>
+            <w:r>
+              <w:rPr>
+                <w:rFonts w:ascii="Times New Roman" w:hAnsi="Times New Roman" w:cs="Times New Roman"/>
+                <w:noProof/>
+                <w:webHidden/>
+              </w:rPr>
+              <w:instrText xml:space="preserve"> PAGEREF _Toc74690173 \h </w:instrText>
+            </w:r>
+            <w:r>
+              <w:rPr>
+                <w:rFonts w:ascii="Times New Roman" w:hAnsi="Times New Roman" w:cs="Times New Roman"/>
+                <w:noProof/>
+                <w:webHidden/>
+              </w:rPr>
+            </w:r>
+            <w:r>
+              <w:rPr>
+                <w:rFonts w:ascii="Times New Roman" w:hAnsi="Times New Roman" w:cs="Times New Roman"/>
+                <w:noProof/>
+                <w:webHidden/>
+              </w:rPr>
+              <w:fldChar w:fldCharType="separate"/>
+            </w:r>
+            <w:r>
+              <w:rPr>
+                <w:rFonts w:ascii="Times New Roman" w:hAnsi="Times New Roman" w:cs="Times New Roman"/>
+                <w:noProof/>
+                <w:webHidden/>
+              </w:rPr>
+              <w:t>2</w:t>
+            </w:r>
+            <w:r>
+              <w:rPr>
+                <w:rFonts w:ascii="Times New Roman" w:hAnsi="Times New Roman" w:cs="Times New Roman"/>
+                <w:noProof/>
+                <w:webHidden/>
+              </w:rPr>
+              <w:fldChar w:fldCharType="end"/>
+            </w:r>
+          </w:hyperlink>
+        </w:p>
+        <w:p>
+          <w:pPr>
+            <w:pStyle w:val="TOC2"/>
+            <w:tabs>
+              <w:tab w:val="right" w:leader="dot" w:pos="9062"/>
+            </w:tabs>
+            <w:rPr>
+              <w:rFonts w:ascii="Times New Roman" w:hAnsi="Times New Roman" w:cs="Times New Roman"/>
+              <w:noProof/>
+            </w:rPr>
+          </w:pPr>
+          <w:hyperlink w:anchor="_Toc74690174" w:history="1">
+            <w:r>
+              <w:rPr>
+                <w:rStyle w:val="Hyperlink"/>
+                <w:rFonts w:ascii="Times New Roman" w:hAnsi="Times New Roman" w:cs="Times New Roman"/>
+                <w:noProof/>
+              </w:rPr>
+              <w:t>Fishbowl Software</w:t>
+            </w:r>
+            <w:r>
+              <w:rPr>
+                <w:rFonts w:ascii="Times New Roman" w:hAnsi="Times New Roman" w:cs="Times New Roman"/>
+                <w:noProof/>
+                <w:webHidden/>
+              </w:rPr>
+              <w:tab/>
+            </w:r>
+            <w:r>
+              <w:rPr>
+                <w:rFonts w:ascii="Times New Roman" w:hAnsi="Times New Roman" w:cs="Times New Roman"/>
+                <w:noProof/>
+                <w:webHidden/>
+              </w:rPr>
+              <w:fldChar w:fldCharType="begin"/>
+            </w:r>
+            <w:r>
+              <w:rPr>
+                <w:rFonts w:ascii="Times New Roman" w:hAnsi="Times New Roman" w:cs="Times New Roman"/>
+                <w:noProof/>
+                <w:webHidden/>
+              </w:rPr>
+              <w:instrText xml:space="preserve"> PAGEREF _Toc74690174 \h </w:instrText>
+            </w:r>
+            <w:r>
+              <w:rPr>
+                <w:rFonts w:ascii="Times New Roman" w:hAnsi="Times New Roman" w:cs="Times New Roman"/>
+                <w:noProof/>
+                <w:webHidden/>
+              </w:rPr>
+            </w:r>
+            <w:r>
+              <w:rPr>
+                <w:rFonts w:ascii="Times New Roman" w:hAnsi="Times New Roman" w:cs="Times New Roman"/>
+                <w:noProof/>
+                <w:webHidden/>
+              </w:rPr>
+              <w:fldChar w:fldCharType="separate"/>
+            </w:r>
+            <w:r>
+              <w:rPr>
+                <w:rFonts w:ascii="Times New Roman" w:hAnsi="Times New Roman" w:cs="Times New Roman"/>
+                <w:noProof/>
+                <w:webHidden/>
+              </w:rPr>
+              <w:t>2</w:t>
+            </w:r>
+            <w:r>
+              <w:rPr>
+                <w:rFonts w:ascii="Times New Roman" w:hAnsi="Times New Roman" w:cs="Times New Roman"/>
+                <w:noProof/>
+                <w:webHidden/>
+              </w:rPr>
+              <w:fldChar w:fldCharType="end"/>
+            </w:r>
+          </w:hyperlink>
+        </w:p>
+        <w:p>
+          <w:pPr>
+            <w:pStyle w:val="TOC2"/>
+            <w:tabs>
+              <w:tab w:val="right" w:leader="dot" w:pos="9062"/>
+            </w:tabs>
+            <w:rPr>
+              <w:rFonts w:ascii="Times New Roman" w:hAnsi="Times New Roman" w:cs="Times New Roman"/>
+              <w:noProof/>
+            </w:rPr>
+          </w:pPr>
+          <w:hyperlink w:anchor="_Toc74690175" w:history="1">
+            <w:r>
+              <w:rPr>
+                <w:rStyle w:val="Hyperlink"/>
+                <w:rFonts w:ascii="Times New Roman" w:hAnsi="Times New Roman" w:cs="Times New Roman"/>
+                <w:noProof/>
+              </w:rPr>
+              <w:t>Zoho Inv</w:t>
+            </w:r>
+            <w:r>
+              <w:rPr>
+                <w:rStyle w:val="Hyperlink"/>
+                <w:rFonts w:ascii="Times New Roman" w:hAnsi="Times New Roman" w:cs="Times New Roman"/>
+                <w:noProof/>
+              </w:rPr>
+              <w:t>e</w:t>
+            </w:r>
+            <w:r>
+              <w:rPr>
+                <w:rStyle w:val="Hyperlink"/>
+                <w:rFonts w:ascii="Times New Roman" w:hAnsi="Times New Roman" w:cs="Times New Roman"/>
+                <w:noProof/>
+              </w:rPr>
+              <w:t>ntory Software</w:t>
+            </w:r>
+            <w:r>
+              <w:rPr>
+                <w:rFonts w:ascii="Times New Roman" w:hAnsi="Times New Roman" w:cs="Times New Roman"/>
+                <w:noProof/>
+                <w:webHidden/>
+              </w:rPr>
+              <w:tab/>
+            </w:r>
+            <w:r>
+              <w:rPr>
+                <w:rFonts w:ascii="Times New Roman" w:hAnsi="Times New Roman" w:cs="Times New Roman"/>
+                <w:noProof/>
+                <w:webHidden/>
+              </w:rPr>
+              <w:fldChar w:fldCharType="begin"/>
+            </w:r>
+            <w:r>
+              <w:rPr>
+                <w:rFonts w:ascii="Times New Roman" w:hAnsi="Times New Roman" w:cs="Times New Roman"/>
+                <w:noProof/>
+                <w:webHidden/>
+              </w:rPr>
+              <w:instrText xml:space="preserve"> PAGEREF _Toc74690175 \h </w:instrText>
+            </w:r>
+            <w:r>
+              <w:rPr>
+                <w:rFonts w:ascii="Times New Roman" w:hAnsi="Times New Roman" w:cs="Times New Roman"/>
+                <w:noProof/>
+                <w:webHidden/>
+              </w:rPr>
+            </w:r>
+            <w:r>
+              <w:rPr>
+                <w:rFonts w:ascii="Times New Roman" w:hAnsi="Times New Roman" w:cs="Times New Roman"/>
+                <w:noProof/>
+                <w:webHidden/>
+              </w:rPr>
+              <w:fldChar w:fldCharType="separate"/>
+            </w:r>
+            <w:r>
+              <w:rPr>
+                <w:rFonts w:ascii="Times New Roman" w:hAnsi="Times New Roman" w:cs="Times New Roman"/>
+                <w:noProof/>
+                <w:webHidden/>
+              </w:rPr>
+              <w:t>6</w:t>
+            </w:r>
+            <w:r>
+              <w:rPr>
+                <w:rFonts w:ascii="Times New Roman" w:hAnsi="Times New Roman" w:cs="Times New Roman"/>
+                <w:noProof/>
+                <w:webHidden/>
+              </w:rPr>
+              <w:fldChar w:fldCharType="end"/>
+            </w:r>
+          </w:hyperlink>
+        </w:p>
+        <w:p>
+          <w:pPr>
+            <w:pStyle w:val="TOC1"/>
+            <w:tabs>
+              <w:tab w:val="right" w:leader="dot" w:pos="9062"/>
+            </w:tabs>
+            <w:rPr>
+              <w:rFonts w:ascii="Times New Roman" w:hAnsi="Times New Roman" w:cs="Times New Roman"/>
+              <w:noProof/>
+            </w:rPr>
+          </w:pPr>
+          <w:hyperlink w:anchor="_Toc74690176" w:history="1">
+            <w:r>
+              <w:rPr>
+                <w:rStyle w:val="Hyperlink"/>
+                <w:rFonts w:ascii="Times New Roman" w:hAnsi="Times New Roman" w:cs="Times New Roman"/>
+                <w:noProof/>
+              </w:rPr>
+              <w:t>Проектиране</w:t>
+            </w:r>
+            <w:r>
+              <w:rPr>
+                <w:rFonts w:ascii="Times New Roman" w:hAnsi="Times New Roman" w:cs="Times New Roman"/>
+                <w:noProof/>
+                <w:webHidden/>
+              </w:rPr>
+              <w:tab/>
+            </w:r>
+            <w:r>
+              <w:rPr>
+                <w:rFonts w:ascii="Times New Roman" w:hAnsi="Times New Roman" w:cs="Times New Roman"/>
+                <w:noProof/>
+                <w:webHidden/>
+              </w:rPr>
+              <w:fldChar w:fldCharType="begin"/>
+            </w:r>
+            <w:r>
+              <w:rPr>
+                <w:rFonts w:ascii="Times New Roman" w:hAnsi="Times New Roman" w:cs="Times New Roman"/>
+                <w:noProof/>
+                <w:webHidden/>
+              </w:rPr>
+              <w:instrText xml:space="preserve"> PAGEREF _Toc74690176 \h </w:instrText>
+            </w:r>
+            <w:r>
+              <w:rPr>
+                <w:rFonts w:ascii="Times New Roman" w:hAnsi="Times New Roman" w:cs="Times New Roman"/>
+                <w:noProof/>
+                <w:webHidden/>
+              </w:rPr>
+            </w:r>
+            <w:r>
+              <w:rPr>
+                <w:rFonts w:ascii="Times New Roman" w:hAnsi="Times New Roman" w:cs="Times New Roman"/>
+                <w:noProof/>
+                <w:webHidden/>
+              </w:rPr>
+              <w:fldChar w:fldCharType="separate"/>
+            </w:r>
+            <w:r>
+              <w:rPr>
+                <w:rFonts w:ascii="Times New Roman" w:hAnsi="Times New Roman" w:cs="Times New Roman"/>
+                <w:noProof/>
+                <w:webHidden/>
+              </w:rPr>
+              <w:t>7</w:t>
+            </w:r>
+            <w:r>
+              <w:rPr>
+                <w:rFonts w:ascii="Times New Roman" w:hAnsi="Times New Roman" w:cs="Times New Roman"/>
+                <w:noProof/>
+                <w:webHidden/>
+              </w:rPr>
+              <w:fldChar w:fldCharType="end"/>
+            </w:r>
+          </w:hyperlink>
+        </w:p>
+        <w:p>
+          <w:pPr>
+            <w:pStyle w:val="TOC2"/>
+            <w:tabs>
+              <w:tab w:val="right" w:leader="dot" w:pos="9062"/>
+            </w:tabs>
+            <w:rPr>
+              <w:rFonts w:ascii="Times New Roman" w:hAnsi="Times New Roman" w:cs="Times New Roman"/>
+              <w:noProof/>
+            </w:rPr>
+          </w:pPr>
+          <w:hyperlink w:anchor="_Toc74690177" w:history="1">
+            <w:r>
+              <w:rPr>
+                <w:rStyle w:val="Hyperlink"/>
+                <w:rFonts w:ascii="Times New Roman" w:hAnsi="Times New Roman" w:cs="Times New Roman"/>
+                <w:noProof/>
+              </w:rPr>
+              <w:t>Потребители на продукта</w:t>
+            </w:r>
+            <w:r>
+              <w:rPr>
+                <w:rFonts w:ascii="Times New Roman" w:hAnsi="Times New Roman" w:cs="Times New Roman"/>
+                <w:noProof/>
+                <w:webHidden/>
+              </w:rPr>
+              <w:tab/>
+            </w:r>
+            <w:r>
+              <w:rPr>
+                <w:rFonts w:ascii="Times New Roman" w:hAnsi="Times New Roman" w:cs="Times New Roman"/>
+                <w:noProof/>
+                <w:webHidden/>
+              </w:rPr>
+              <w:fldChar w:fldCharType="begin"/>
+            </w:r>
+            <w:r>
+              <w:rPr>
+                <w:rFonts w:ascii="Times New Roman" w:hAnsi="Times New Roman" w:cs="Times New Roman"/>
+                <w:noProof/>
+                <w:webHidden/>
+              </w:rPr>
+              <w:instrText xml:space="preserve"> PAGEREF _Toc74690177 \h </w:instrText>
+            </w:r>
+            <w:r>
+              <w:rPr>
+                <w:rFonts w:ascii="Times New Roman" w:hAnsi="Times New Roman" w:cs="Times New Roman"/>
+                <w:noProof/>
+                <w:webHidden/>
+              </w:rPr>
+            </w:r>
+            <w:r>
+              <w:rPr>
+                <w:rFonts w:ascii="Times New Roman" w:hAnsi="Times New Roman" w:cs="Times New Roman"/>
+                <w:noProof/>
+                <w:webHidden/>
+              </w:rPr>
+              <w:fldChar w:fldCharType="separate"/>
+            </w:r>
+            <w:r>
+              <w:rPr>
+                <w:rFonts w:ascii="Times New Roman" w:hAnsi="Times New Roman" w:cs="Times New Roman"/>
+                <w:noProof/>
+                <w:webHidden/>
+              </w:rPr>
+              <w:t>7</w:t>
+            </w:r>
+            <w:r>
+              <w:rPr>
+                <w:rFonts w:ascii="Times New Roman" w:hAnsi="Times New Roman" w:cs="Times New Roman"/>
+                <w:noProof/>
+                <w:webHidden/>
+              </w:rPr>
+              <w:fldChar w:fldCharType="end"/>
+            </w:r>
+          </w:hyperlink>
+        </w:p>
+        <w:p>
+          <w:pPr>
+            <w:pStyle w:val="TOC2"/>
+            <w:tabs>
+              <w:tab w:val="right" w:leader="dot" w:pos="9062"/>
+            </w:tabs>
+            <w:rPr>
+              <w:rFonts w:ascii="Times New Roman" w:hAnsi="Times New Roman" w:cs="Times New Roman"/>
+              <w:noProof/>
+            </w:rPr>
+          </w:pPr>
+          <w:hyperlink w:anchor="_Toc74690178" w:history="1">
+            <w:r>
+              <w:rPr>
+                <w:rStyle w:val="Hyperlink"/>
+                <w:rFonts w:ascii="Times New Roman" w:hAnsi="Times New Roman" w:cs="Times New Roman"/>
+                <w:noProof/>
+              </w:rPr>
+              <w:t>Структура на запазените данни</w:t>
+            </w:r>
+            <w:r>
+              <w:rPr>
+                <w:rFonts w:ascii="Times New Roman" w:hAnsi="Times New Roman" w:cs="Times New Roman"/>
+                <w:noProof/>
+                <w:webHidden/>
+              </w:rPr>
+              <w:tab/>
+            </w:r>
+            <w:r>
+              <w:rPr>
+                <w:rFonts w:ascii="Times New Roman" w:hAnsi="Times New Roman" w:cs="Times New Roman"/>
+                <w:noProof/>
+                <w:webHidden/>
+              </w:rPr>
+              <w:fldChar w:fldCharType="begin"/>
+            </w:r>
+            <w:r>
+              <w:rPr>
+                <w:rFonts w:ascii="Times New Roman" w:hAnsi="Times New Roman" w:cs="Times New Roman"/>
+                <w:noProof/>
+                <w:webHidden/>
+              </w:rPr>
+              <w:instrText xml:space="preserve"> PAGEREF _Toc74690178 \h </w:instrText>
+            </w:r>
+            <w:r>
+              <w:rPr>
+                <w:rFonts w:ascii="Times New Roman" w:hAnsi="Times New Roman" w:cs="Times New Roman"/>
+                <w:noProof/>
+                <w:webHidden/>
+              </w:rPr>
+            </w:r>
+            <w:r>
+              <w:rPr>
+                <w:rFonts w:ascii="Times New Roman" w:hAnsi="Times New Roman" w:cs="Times New Roman"/>
+                <w:noProof/>
+                <w:webHidden/>
+              </w:rPr>
+              <w:fldChar w:fldCharType="separate"/>
+            </w:r>
+            <w:r>
+              <w:rPr>
+                <w:rFonts w:ascii="Times New Roman" w:hAnsi="Times New Roman" w:cs="Times New Roman"/>
+                <w:noProof/>
+                <w:webHidden/>
+              </w:rPr>
+              <w:t>7</w:t>
+            </w:r>
+            <w:r>
+              <w:rPr>
+                <w:rFonts w:ascii="Times New Roman" w:hAnsi="Times New Roman" w:cs="Times New Roman"/>
+                <w:noProof/>
+                <w:webHidden/>
+              </w:rPr>
+              <w:fldChar w:fldCharType="end"/>
+            </w:r>
+          </w:hyperlink>
+        </w:p>
+        <w:p>
+          <w:pPr>
+            <w:pStyle w:val="TOC3"/>
+            <w:tabs>
+              <w:tab w:val="right" w:leader="dot" w:pos="9062"/>
+            </w:tabs>
+            <w:rPr>
+              <w:rFonts w:ascii="Times New Roman" w:hAnsi="Times New Roman" w:cs="Times New Roman"/>
+              <w:noProof/>
+            </w:rPr>
+          </w:pPr>
+          <w:hyperlink w:anchor="_Toc74690179" w:history="1">
+            <w:r>
+              <w:rPr>
+                <w:rStyle w:val="Hyperlink"/>
+                <w:rFonts w:ascii="Times New Roman" w:hAnsi="Times New Roman" w:cs="Times New Roman"/>
+                <w:noProof/>
+              </w:rPr>
+              <w:t>Диаграма на данните</w:t>
+            </w:r>
+            <w:r>
+              <w:rPr>
+                <w:rFonts w:ascii="Times New Roman" w:hAnsi="Times New Roman" w:cs="Times New Roman"/>
+                <w:noProof/>
+                <w:webHidden/>
+              </w:rPr>
+              <w:tab/>
+            </w:r>
+            <w:r>
+              <w:rPr>
+                <w:rFonts w:ascii="Times New Roman" w:hAnsi="Times New Roman" w:cs="Times New Roman"/>
+                <w:noProof/>
+                <w:webHidden/>
+              </w:rPr>
+              <w:fldChar w:fldCharType="begin"/>
+            </w:r>
+            <w:r>
+              <w:rPr>
+                <w:rFonts w:ascii="Times New Roman" w:hAnsi="Times New Roman" w:cs="Times New Roman"/>
+                <w:noProof/>
+                <w:webHidden/>
+              </w:rPr>
+              <w:instrText xml:space="preserve"> PAGEREF _Toc74690179 \h </w:instrText>
+            </w:r>
+            <w:r>
+              <w:rPr>
+                <w:rFonts w:ascii="Times New Roman" w:hAnsi="Times New Roman" w:cs="Times New Roman"/>
+                <w:noProof/>
+                <w:webHidden/>
+              </w:rPr>
+            </w:r>
+            <w:r>
+              <w:rPr>
+                <w:rFonts w:ascii="Times New Roman" w:hAnsi="Times New Roman" w:cs="Times New Roman"/>
+                <w:noProof/>
+                <w:webHidden/>
+              </w:rPr>
+              <w:fldChar w:fldCharType="separate"/>
+            </w:r>
+            <w:r>
+              <w:rPr>
+                <w:rFonts w:ascii="Times New Roman" w:hAnsi="Times New Roman" w:cs="Times New Roman"/>
+                <w:noProof/>
+                <w:webHidden/>
+              </w:rPr>
+              <w:t>8</w:t>
+            </w:r>
+            <w:r>
+              <w:rPr>
+                <w:rFonts w:ascii="Times New Roman" w:hAnsi="Times New Roman" w:cs="Times New Roman"/>
+                <w:noProof/>
+                <w:webHidden/>
+              </w:rPr>
+              <w:fldChar w:fldCharType="end"/>
+            </w:r>
+          </w:hyperlink>
+        </w:p>
+        <w:p>
+          <w:pPr>
+            <w:pStyle w:val="TOC2"/>
+            <w:tabs>
+              <w:tab w:val="right" w:leader="dot" w:pos="9062"/>
+            </w:tabs>
+            <w:rPr>
+              <w:rFonts w:ascii="Times New Roman" w:hAnsi="Times New Roman" w:cs="Times New Roman"/>
+              <w:noProof/>
+            </w:rPr>
+          </w:pPr>
+          <w:hyperlink w:anchor="_Toc74690180" w:history="1">
+            <w:r>
+              <w:rPr>
+                <w:rStyle w:val="Hyperlink"/>
+                <w:rFonts w:ascii="Times New Roman" w:hAnsi="Times New Roman" w:cs="Times New Roman"/>
+                <w:noProof/>
+              </w:rPr>
+              <w:t>Описание на потребителския интерфейс</w:t>
+            </w:r>
+            <w:r>
+              <w:rPr>
+                <w:rFonts w:ascii="Times New Roman" w:hAnsi="Times New Roman" w:cs="Times New Roman"/>
+                <w:noProof/>
+                <w:webHidden/>
+              </w:rPr>
+              <w:tab/>
+            </w:r>
+            <w:r>
+              <w:rPr>
+                <w:rFonts w:ascii="Times New Roman" w:hAnsi="Times New Roman" w:cs="Times New Roman"/>
+                <w:noProof/>
+                <w:webHidden/>
+              </w:rPr>
+              <w:fldChar w:fldCharType="begin"/>
+            </w:r>
+            <w:r>
+              <w:rPr>
+                <w:rFonts w:ascii="Times New Roman" w:hAnsi="Times New Roman" w:cs="Times New Roman"/>
+                <w:noProof/>
+                <w:webHidden/>
+              </w:rPr>
+              <w:instrText xml:space="preserve"> PAGEREF _Toc74690180 \h </w:instrText>
+            </w:r>
+            <w:r>
+              <w:rPr>
+                <w:rFonts w:ascii="Times New Roman" w:hAnsi="Times New Roman" w:cs="Times New Roman"/>
+                <w:noProof/>
+                <w:webHidden/>
+              </w:rPr>
+            </w:r>
+            <w:r>
+              <w:rPr>
+                <w:rFonts w:ascii="Times New Roman" w:hAnsi="Times New Roman" w:cs="Times New Roman"/>
+                <w:noProof/>
+                <w:webHidden/>
+              </w:rPr>
+              <w:fldChar w:fldCharType="separate"/>
+            </w:r>
+            <w:r>
+              <w:rPr>
+                <w:rFonts w:ascii="Times New Roman" w:hAnsi="Times New Roman" w:cs="Times New Roman"/>
+                <w:noProof/>
+                <w:webHidden/>
+              </w:rPr>
+              <w:t>8</w:t>
+            </w:r>
+            <w:r>
+              <w:rPr>
+                <w:rFonts w:ascii="Times New Roman" w:hAnsi="Times New Roman" w:cs="Times New Roman"/>
+                <w:noProof/>
+                <w:webHidden/>
+              </w:rPr>
+              <w:fldChar w:fldCharType="end"/>
+            </w:r>
+          </w:hyperlink>
+        </w:p>
+        <w:p>
+          <w:pPr>
+            <w:pStyle w:val="TOC2"/>
+            <w:tabs>
+              <w:tab w:val="right" w:leader="dot" w:pos="9062"/>
+            </w:tabs>
+            <w:rPr>
+              <w:rFonts w:ascii="Times New Roman" w:hAnsi="Times New Roman" w:cs="Times New Roman"/>
+              <w:noProof/>
+            </w:rPr>
+          </w:pPr>
+          <w:hyperlink w:anchor="_Toc74690181" w:history="1">
+            <w:r>
+              <w:rPr>
+                <w:rStyle w:val="Hyperlink"/>
+                <w:rFonts w:ascii="Times New Roman" w:hAnsi="Times New Roman" w:cs="Times New Roman"/>
+                <w:noProof/>
+              </w:rPr>
+              <w:t>Програмна архитектура на високо ниво</w:t>
+            </w:r>
+            <w:r>
+              <w:rPr>
+                <w:rFonts w:ascii="Times New Roman" w:hAnsi="Times New Roman" w:cs="Times New Roman"/>
+                <w:noProof/>
+                <w:webHidden/>
+              </w:rPr>
+              <w:tab/>
+            </w:r>
+            <w:r>
+              <w:rPr>
+                <w:rFonts w:ascii="Times New Roman" w:hAnsi="Times New Roman" w:cs="Times New Roman"/>
+                <w:noProof/>
+                <w:webHidden/>
+              </w:rPr>
+              <w:fldChar w:fldCharType="begin"/>
+            </w:r>
+            <w:r>
+              <w:rPr>
+                <w:rFonts w:ascii="Times New Roman" w:hAnsi="Times New Roman" w:cs="Times New Roman"/>
+                <w:noProof/>
+                <w:webHidden/>
+              </w:rPr>
+              <w:instrText xml:space="preserve"> PAGEREF _Toc74690181 \h </w:instrText>
+            </w:r>
+            <w:r>
+              <w:rPr>
+                <w:rFonts w:ascii="Times New Roman" w:hAnsi="Times New Roman" w:cs="Times New Roman"/>
+                <w:noProof/>
+                <w:webHidden/>
+              </w:rPr>
+            </w:r>
+            <w:r>
+              <w:rPr>
+                <w:rFonts w:ascii="Times New Roman" w:hAnsi="Times New Roman" w:cs="Times New Roman"/>
+                <w:noProof/>
+                <w:webHidden/>
+              </w:rPr>
+              <w:fldChar w:fldCharType="separate"/>
+            </w:r>
+            <w:r>
+              <w:rPr>
+                <w:rFonts w:ascii="Times New Roman" w:hAnsi="Times New Roman" w:cs="Times New Roman"/>
+                <w:noProof/>
+                <w:webHidden/>
+              </w:rPr>
+              <w:t>8</w:t>
+            </w:r>
+            <w:r>
+              <w:rPr>
+                <w:rFonts w:ascii="Times New Roman" w:hAnsi="Times New Roman" w:cs="Times New Roman"/>
+                <w:noProof/>
+                <w:webHidden/>
+              </w:rPr>
+              <w:fldChar w:fldCharType="end"/>
+            </w:r>
+          </w:hyperlink>
+        </w:p>
+        <w:p>
+          <w:pPr>
+            <w:pStyle w:val="TOC3"/>
+            <w:tabs>
+              <w:tab w:val="right" w:leader="dot" w:pos="9062"/>
+            </w:tabs>
+            <w:rPr>
+              <w:rFonts w:ascii="Times New Roman" w:hAnsi="Times New Roman" w:cs="Times New Roman"/>
+              <w:noProof/>
+            </w:rPr>
+          </w:pPr>
+          <w:hyperlink w:anchor="_Toc74690182" w:history="1">
+            <w:r>
+              <w:rPr>
+                <w:rStyle w:val="Hyperlink"/>
+                <w:rFonts w:ascii="Times New Roman" w:hAnsi="Times New Roman" w:cs="Times New Roman"/>
+                <w:noProof/>
+              </w:rPr>
+              <w:t xml:space="preserve">Вътрешна структура на </w:t>
+            </w:r>
+            <w:r>
+              <w:rPr>
+                <w:rStyle w:val="Hyperlink"/>
+                <w:rFonts w:ascii="Times New Roman" w:hAnsi="Times New Roman" w:cs="Times New Roman"/>
+                <w:noProof/>
+                <w:lang w:val="en-US"/>
+              </w:rPr>
+              <w:t>StorageManagement</w:t>
+            </w:r>
+            <w:r>
+              <w:rPr>
+                <w:rFonts w:ascii="Times New Roman" w:hAnsi="Times New Roman" w:cs="Times New Roman"/>
+                <w:noProof/>
+                <w:webHidden/>
+              </w:rPr>
+              <w:tab/>
+            </w:r>
+            <w:r>
+              <w:rPr>
+                <w:rFonts w:ascii="Times New Roman" w:hAnsi="Times New Roman" w:cs="Times New Roman"/>
+                <w:noProof/>
+                <w:webHidden/>
+              </w:rPr>
+              <w:fldChar w:fldCharType="begin"/>
+            </w:r>
+            <w:r>
+              <w:rPr>
+                <w:rFonts w:ascii="Times New Roman" w:hAnsi="Times New Roman" w:cs="Times New Roman"/>
+                <w:noProof/>
+                <w:webHidden/>
+              </w:rPr>
+              <w:instrText xml:space="preserve"> PAGEREF _Toc74690182 \h </w:instrText>
+            </w:r>
+            <w:r>
+              <w:rPr>
+                <w:rFonts w:ascii="Times New Roman" w:hAnsi="Times New Roman" w:cs="Times New Roman"/>
+                <w:noProof/>
+                <w:webHidden/>
+              </w:rPr>
+            </w:r>
+            <w:r>
+              <w:rPr>
+                <w:rFonts w:ascii="Times New Roman" w:hAnsi="Times New Roman" w:cs="Times New Roman"/>
+                <w:noProof/>
+                <w:webHidden/>
+              </w:rPr>
+              <w:fldChar w:fldCharType="separate"/>
+            </w:r>
+            <w:r>
+              <w:rPr>
+                <w:rFonts w:ascii="Times New Roman" w:hAnsi="Times New Roman" w:cs="Times New Roman"/>
+                <w:noProof/>
+                <w:webHidden/>
+              </w:rPr>
+              <w:t>9</w:t>
+            </w:r>
+            <w:r>
+              <w:rPr>
+                <w:rFonts w:ascii="Times New Roman" w:hAnsi="Times New Roman" w:cs="Times New Roman"/>
+                <w:noProof/>
+                <w:webHidden/>
+              </w:rPr>
+              <w:fldChar w:fldCharType="end"/>
+            </w:r>
+          </w:hyperlink>
+        </w:p>
+        <w:p>
+          <w:pPr>
+            <w:pStyle w:val="TOC3"/>
+            <w:tabs>
+              <w:tab w:val="right" w:leader="dot" w:pos="9062"/>
+            </w:tabs>
+            <w:rPr>
+              <w:rFonts w:ascii="Times New Roman" w:hAnsi="Times New Roman" w:cs="Times New Roman"/>
+              <w:noProof/>
+            </w:rPr>
+          </w:pPr>
+          <w:hyperlink w:anchor="_Toc74690183" w:history="1">
+            <w:r>
+              <w:rPr>
+                <w:rStyle w:val="Hyperlink"/>
+                <w:rFonts w:ascii="Times New Roman" w:hAnsi="Times New Roman" w:cs="Times New Roman"/>
+                <w:noProof/>
+              </w:rPr>
+              <w:t xml:space="preserve">Вътрешна структура на </w:t>
+            </w:r>
+            <w:r>
+              <w:rPr>
+                <w:rStyle w:val="Hyperlink"/>
+                <w:rFonts w:ascii="Times New Roman" w:hAnsi="Times New Roman" w:cs="Times New Roman"/>
+                <w:noProof/>
+                <w:lang w:val="en-US"/>
+              </w:rPr>
+              <w:t>DataBaseCommunication</w:t>
+            </w:r>
+            <w:r>
+              <w:rPr>
+                <w:rFonts w:ascii="Times New Roman" w:hAnsi="Times New Roman" w:cs="Times New Roman"/>
+                <w:noProof/>
+                <w:webHidden/>
+              </w:rPr>
+              <w:tab/>
+            </w:r>
+            <w:r>
+              <w:rPr>
+                <w:rFonts w:ascii="Times New Roman" w:hAnsi="Times New Roman" w:cs="Times New Roman"/>
+                <w:noProof/>
+                <w:webHidden/>
+              </w:rPr>
+              <w:fldChar w:fldCharType="begin"/>
+            </w:r>
+            <w:r>
+              <w:rPr>
+                <w:rFonts w:ascii="Times New Roman" w:hAnsi="Times New Roman" w:cs="Times New Roman"/>
+                <w:noProof/>
+                <w:webHidden/>
+              </w:rPr>
+              <w:instrText xml:space="preserve"> PAGEREF _Toc74690183 \h </w:instrText>
+            </w:r>
+            <w:r>
+              <w:rPr>
+                <w:rFonts w:ascii="Times New Roman" w:hAnsi="Times New Roman" w:cs="Times New Roman"/>
+                <w:noProof/>
+                <w:webHidden/>
+              </w:rPr>
+            </w:r>
+            <w:r>
+              <w:rPr>
+                <w:rFonts w:ascii="Times New Roman" w:hAnsi="Times New Roman" w:cs="Times New Roman"/>
+                <w:noProof/>
+                <w:webHidden/>
+              </w:rPr>
+              <w:fldChar w:fldCharType="separate"/>
+            </w:r>
+            <w:r>
+              <w:rPr>
+                <w:rFonts w:ascii="Times New Roman" w:hAnsi="Times New Roman" w:cs="Times New Roman"/>
+                <w:noProof/>
+                <w:webHidden/>
+              </w:rPr>
+              <w:t>11</w:t>
+            </w:r>
+            <w:r>
+              <w:rPr>
+                <w:rFonts w:ascii="Times New Roman" w:hAnsi="Times New Roman" w:cs="Times New Roman"/>
+                <w:noProof/>
+                <w:webHidden/>
+              </w:rPr>
+              <w:fldChar w:fldCharType="end"/>
+            </w:r>
+          </w:hyperlink>
+        </w:p>
+        <w:p>
+          <w:pPr>
+            <w:pStyle w:val="TOC3"/>
+            <w:tabs>
+              <w:tab w:val="right" w:leader="dot" w:pos="9062"/>
+            </w:tabs>
+            <w:rPr>
+              <w:rFonts w:ascii="Times New Roman" w:hAnsi="Times New Roman" w:cs="Times New Roman"/>
+              <w:noProof/>
+            </w:rPr>
+          </w:pPr>
+          <w:hyperlink w:anchor="_Toc74690184" w:history="1">
+            <w:r>
+              <w:rPr>
+                <w:rStyle w:val="Hyperlink"/>
+                <w:rFonts w:ascii="Times New Roman" w:hAnsi="Times New Roman" w:cs="Times New Roman"/>
+                <w:noProof/>
+              </w:rPr>
+              <w:t>Технологии</w:t>
+            </w:r>
+            <w:r>
+              <w:rPr>
+                <w:rFonts w:ascii="Times New Roman" w:hAnsi="Times New Roman" w:cs="Times New Roman"/>
+                <w:noProof/>
+                <w:webHidden/>
+              </w:rPr>
+              <w:tab/>
+            </w:r>
+            <w:r>
+              <w:rPr>
+                <w:rFonts w:ascii="Times New Roman" w:hAnsi="Times New Roman" w:cs="Times New Roman"/>
+                <w:noProof/>
+                <w:webHidden/>
+              </w:rPr>
+              <w:fldChar w:fldCharType="begin"/>
+            </w:r>
+            <w:r>
+              <w:rPr>
+                <w:rFonts w:ascii="Times New Roman" w:hAnsi="Times New Roman" w:cs="Times New Roman"/>
+                <w:noProof/>
+                <w:webHidden/>
+              </w:rPr>
+              <w:instrText xml:space="preserve"> PAGEREF _Toc74690184 \h </w:instrText>
+            </w:r>
+            <w:r>
+              <w:rPr>
+                <w:rFonts w:ascii="Times New Roman" w:hAnsi="Times New Roman" w:cs="Times New Roman"/>
+                <w:noProof/>
+                <w:webHidden/>
+              </w:rPr>
+            </w:r>
+            <w:r>
+              <w:rPr>
+                <w:rFonts w:ascii="Times New Roman" w:hAnsi="Times New Roman" w:cs="Times New Roman"/>
+                <w:noProof/>
+                <w:webHidden/>
+              </w:rPr>
+              <w:fldChar w:fldCharType="separate"/>
+            </w:r>
+            <w:r>
+              <w:rPr>
+                <w:rFonts w:ascii="Times New Roman" w:hAnsi="Times New Roman" w:cs="Times New Roman"/>
+                <w:noProof/>
+                <w:webHidden/>
+              </w:rPr>
+              <w:t>12</w:t>
+            </w:r>
+            <w:r>
+              <w:rPr>
+                <w:rFonts w:ascii="Times New Roman" w:hAnsi="Times New Roman" w:cs="Times New Roman"/>
+                <w:noProof/>
+                <w:webHidden/>
+              </w:rPr>
+              <w:fldChar w:fldCharType="end"/>
+            </w:r>
+          </w:hyperlink>
+        </w:p>
+        <w:p>
+          <w:pPr>
+            <w:pStyle w:val="TOC3"/>
+            <w:tabs>
+              <w:tab w:val="right" w:leader="dot" w:pos="9062"/>
+            </w:tabs>
+            <w:rPr>
+              <w:rFonts w:ascii="Times New Roman" w:hAnsi="Times New Roman" w:cs="Times New Roman"/>
+              <w:noProof/>
+            </w:rPr>
+          </w:pPr>
+          <w:hyperlink w:anchor="_Toc74690185" w:history="1">
+            <w:r>
+              <w:rPr>
+                <w:rStyle w:val="Hyperlink"/>
+                <w:rFonts w:ascii="Times New Roman" w:hAnsi="Times New Roman" w:cs="Times New Roman"/>
+                <w:noProof/>
+              </w:rPr>
+              <w:t>Шаблони за дизайн и архитектурни шаблони</w:t>
+            </w:r>
+            <w:r>
+              <w:rPr>
+                <w:rFonts w:ascii="Times New Roman" w:hAnsi="Times New Roman" w:cs="Times New Roman"/>
+                <w:noProof/>
+                <w:webHidden/>
+              </w:rPr>
+              <w:tab/>
+            </w:r>
+            <w:r>
+              <w:rPr>
+                <w:rFonts w:ascii="Times New Roman" w:hAnsi="Times New Roman" w:cs="Times New Roman"/>
+                <w:noProof/>
+                <w:webHidden/>
+              </w:rPr>
+              <w:fldChar w:fldCharType="begin"/>
+            </w:r>
+            <w:r>
+              <w:rPr>
+                <w:rFonts w:ascii="Times New Roman" w:hAnsi="Times New Roman" w:cs="Times New Roman"/>
+                <w:noProof/>
+                <w:webHidden/>
+              </w:rPr>
+              <w:instrText xml:space="preserve"> PAGEREF _Toc74690185 \h </w:instrText>
+            </w:r>
+            <w:r>
+              <w:rPr>
+                <w:rFonts w:ascii="Times New Roman" w:hAnsi="Times New Roman" w:cs="Times New Roman"/>
+                <w:noProof/>
+                <w:webHidden/>
+              </w:rPr>
+            </w:r>
+            <w:r>
+              <w:rPr>
+                <w:rFonts w:ascii="Times New Roman" w:hAnsi="Times New Roman" w:cs="Times New Roman"/>
+                <w:noProof/>
+                <w:webHidden/>
+              </w:rPr>
+              <w:fldChar w:fldCharType="separate"/>
+            </w:r>
+            <w:r>
+              <w:rPr>
+                <w:rFonts w:ascii="Times New Roman" w:hAnsi="Times New Roman" w:cs="Times New Roman"/>
+                <w:noProof/>
+                <w:webHidden/>
+              </w:rPr>
+              <w:t>13</w:t>
+            </w:r>
+            <w:r>
+              <w:rPr>
+                <w:rFonts w:ascii="Times New Roman" w:hAnsi="Times New Roman" w:cs="Times New Roman"/>
+                <w:noProof/>
+                <w:webHidden/>
+              </w:rPr>
+              <w:fldChar w:fldCharType="end"/>
+            </w:r>
+          </w:hyperlink>
+        </w:p>
+        <w:p>
+          <w:pPr>
+            <w:pStyle w:val="TOC1"/>
+            <w:tabs>
+              <w:tab w:val="right" w:leader="dot" w:pos="9062"/>
+            </w:tabs>
+            <w:rPr>
+              <w:rFonts w:ascii="Times New Roman" w:hAnsi="Times New Roman" w:cs="Times New Roman"/>
+              <w:noProof/>
+            </w:rPr>
+          </w:pPr>
+          <w:hyperlink w:anchor="_Toc74690186" w:history="1">
+            <w:r>
+              <w:rPr>
+                <w:rStyle w:val="Hyperlink"/>
+                <w:rFonts w:ascii="Times New Roman" w:hAnsi="Times New Roman" w:cs="Times New Roman"/>
+                <w:noProof/>
+              </w:rPr>
+              <w:t>Реализация</w:t>
+            </w:r>
+            <w:r>
+              <w:rPr>
+                <w:rFonts w:ascii="Times New Roman" w:hAnsi="Times New Roman" w:cs="Times New Roman"/>
+                <w:noProof/>
+                <w:webHidden/>
+              </w:rPr>
+              <w:tab/>
+            </w:r>
+            <w:r>
+              <w:rPr>
+                <w:rFonts w:ascii="Times New Roman" w:hAnsi="Times New Roman" w:cs="Times New Roman"/>
+                <w:noProof/>
+                <w:webHidden/>
+              </w:rPr>
+              <w:fldChar w:fldCharType="begin"/>
+            </w:r>
+            <w:r>
+              <w:rPr>
+                <w:rFonts w:ascii="Times New Roman" w:hAnsi="Times New Roman" w:cs="Times New Roman"/>
+                <w:noProof/>
+                <w:webHidden/>
+              </w:rPr>
+              <w:instrText xml:space="preserve"> PAGEREF _Toc74690186 \h </w:instrText>
+            </w:r>
+            <w:r>
+              <w:rPr>
+                <w:rFonts w:ascii="Times New Roman" w:hAnsi="Times New Roman" w:cs="Times New Roman"/>
+                <w:noProof/>
+                <w:webHidden/>
+              </w:rPr>
+            </w:r>
+            <w:r>
+              <w:rPr>
+                <w:rFonts w:ascii="Times New Roman" w:hAnsi="Times New Roman" w:cs="Times New Roman"/>
+                <w:noProof/>
+                <w:webHidden/>
+              </w:rPr>
+              <w:fldChar w:fldCharType="separate"/>
+            </w:r>
+            <w:r>
+              <w:rPr>
+                <w:rFonts w:ascii="Times New Roman" w:hAnsi="Times New Roman" w:cs="Times New Roman"/>
+                <w:noProof/>
+                <w:webHidden/>
+              </w:rPr>
+              <w:t>13</w:t>
+            </w:r>
+            <w:r>
+              <w:rPr>
+                <w:rFonts w:ascii="Times New Roman" w:hAnsi="Times New Roman" w:cs="Times New Roman"/>
+                <w:noProof/>
+                <w:webHidden/>
+              </w:rPr>
+              <w:fldChar w:fldCharType="end"/>
+            </w:r>
+          </w:hyperlink>
+        </w:p>
+        <w:p>
+          <w:pPr>
+            <w:pStyle w:val="TOC2"/>
+            <w:tabs>
+              <w:tab w:val="right" w:leader="dot" w:pos="9062"/>
+            </w:tabs>
+            <w:rPr>
+              <w:rFonts w:ascii="Times New Roman" w:hAnsi="Times New Roman" w:cs="Times New Roman"/>
+              <w:noProof/>
+            </w:rPr>
+          </w:pPr>
+          <w:hyperlink w:anchor="_Toc74690187" w:history="1">
+            <w:r>
+              <w:rPr>
+                <w:rStyle w:val="Hyperlink"/>
+                <w:rFonts w:ascii="Times New Roman" w:hAnsi="Times New Roman" w:cs="Times New Roman"/>
+                <w:noProof/>
+              </w:rPr>
+              <w:t xml:space="preserve">Реализация на </w:t>
+            </w:r>
+            <w:r>
+              <w:rPr>
+                <w:rStyle w:val="Hyperlink"/>
+                <w:rFonts w:ascii="Times New Roman" w:hAnsi="Times New Roman" w:cs="Times New Roman"/>
+                <w:noProof/>
+                <w:lang w:val="en-US"/>
+              </w:rPr>
+              <w:t xml:space="preserve">WPF </w:t>
+            </w:r>
+            <w:r>
+              <w:rPr>
+                <w:rStyle w:val="Hyperlink"/>
+                <w:rFonts w:ascii="Times New Roman" w:hAnsi="Times New Roman" w:cs="Times New Roman"/>
+                <w:noProof/>
+              </w:rPr>
+              <w:t>приложението</w:t>
+            </w:r>
+            <w:r>
+              <w:rPr>
+                <w:rFonts w:ascii="Times New Roman" w:hAnsi="Times New Roman" w:cs="Times New Roman"/>
+                <w:noProof/>
+                <w:webHidden/>
+              </w:rPr>
+              <w:tab/>
+            </w:r>
+            <w:r>
+              <w:rPr>
+                <w:rFonts w:ascii="Times New Roman" w:hAnsi="Times New Roman" w:cs="Times New Roman"/>
+                <w:noProof/>
+                <w:webHidden/>
+              </w:rPr>
+              <w:fldChar w:fldCharType="begin"/>
+            </w:r>
+            <w:r>
+              <w:rPr>
+                <w:rFonts w:ascii="Times New Roman" w:hAnsi="Times New Roman" w:cs="Times New Roman"/>
+                <w:noProof/>
+                <w:webHidden/>
+              </w:rPr>
+              <w:instrText xml:space="preserve"> PAGEREF _Toc74690187 \h </w:instrText>
+            </w:r>
+            <w:r>
+              <w:rPr>
+                <w:rFonts w:ascii="Times New Roman" w:hAnsi="Times New Roman" w:cs="Times New Roman"/>
+                <w:noProof/>
+                <w:webHidden/>
+              </w:rPr>
+            </w:r>
+            <w:r>
+              <w:rPr>
+                <w:rFonts w:ascii="Times New Roman" w:hAnsi="Times New Roman" w:cs="Times New Roman"/>
+                <w:noProof/>
+                <w:webHidden/>
+              </w:rPr>
+              <w:fldChar w:fldCharType="separate"/>
+            </w:r>
+            <w:r>
+              <w:rPr>
+                <w:rFonts w:ascii="Times New Roman" w:hAnsi="Times New Roman" w:cs="Times New Roman"/>
+                <w:noProof/>
+                <w:webHidden/>
+              </w:rPr>
+              <w:t>13</w:t>
+            </w:r>
+            <w:r>
+              <w:rPr>
+                <w:rFonts w:ascii="Times New Roman" w:hAnsi="Times New Roman" w:cs="Times New Roman"/>
+                <w:noProof/>
+                <w:webHidden/>
+              </w:rPr>
+              <w:fldChar w:fldCharType="end"/>
+            </w:r>
+          </w:hyperlink>
+        </w:p>
+        <w:p>
+          <w:pPr>
+            <w:pStyle w:val="TOC3"/>
+            <w:tabs>
+              <w:tab w:val="right" w:leader="dot" w:pos="9062"/>
+            </w:tabs>
+            <w:rPr>
+              <w:rFonts w:ascii="Times New Roman" w:hAnsi="Times New Roman" w:cs="Times New Roman"/>
+              <w:noProof/>
+            </w:rPr>
+          </w:pPr>
+          <w:hyperlink w:anchor="_Toc74690188" w:history="1">
+            <w:r>
+              <w:rPr>
+                <w:rStyle w:val="Hyperlink"/>
+                <w:rFonts w:ascii="Times New Roman" w:hAnsi="Times New Roman" w:cs="Times New Roman"/>
+                <w:noProof/>
+              </w:rPr>
+              <w:t xml:space="preserve">Реализация на </w:t>
+            </w:r>
+            <w:r>
+              <w:rPr>
+                <w:rStyle w:val="Hyperlink"/>
+                <w:rFonts w:ascii="Times New Roman" w:hAnsi="Times New Roman" w:cs="Times New Roman"/>
+                <w:noProof/>
+                <w:lang w:val="en-US"/>
+              </w:rPr>
+              <w:t>MVVM</w:t>
+            </w:r>
+            <w:r>
+              <w:rPr>
+                <w:rFonts w:ascii="Times New Roman" w:hAnsi="Times New Roman" w:cs="Times New Roman"/>
+                <w:noProof/>
+                <w:webHidden/>
+              </w:rPr>
+              <w:tab/>
+            </w:r>
+            <w:r>
+              <w:rPr>
+                <w:rFonts w:ascii="Times New Roman" w:hAnsi="Times New Roman" w:cs="Times New Roman"/>
+                <w:noProof/>
+                <w:webHidden/>
+              </w:rPr>
+              <w:fldChar w:fldCharType="begin"/>
+            </w:r>
+            <w:r>
+              <w:rPr>
+                <w:rFonts w:ascii="Times New Roman" w:hAnsi="Times New Roman" w:cs="Times New Roman"/>
+                <w:noProof/>
+                <w:webHidden/>
+              </w:rPr>
+              <w:instrText xml:space="preserve"> PAGEREF _Toc74690188 \h </w:instrText>
+            </w:r>
+            <w:r>
+              <w:rPr>
+                <w:rFonts w:ascii="Times New Roman" w:hAnsi="Times New Roman" w:cs="Times New Roman"/>
+                <w:noProof/>
+                <w:webHidden/>
+              </w:rPr>
+            </w:r>
+            <w:r>
+              <w:rPr>
+                <w:rFonts w:ascii="Times New Roman" w:hAnsi="Times New Roman" w:cs="Times New Roman"/>
+                <w:noProof/>
+                <w:webHidden/>
+              </w:rPr>
+              <w:fldChar w:fldCharType="separate"/>
+            </w:r>
+            <w:r>
+              <w:rPr>
+                <w:rFonts w:ascii="Times New Roman" w:hAnsi="Times New Roman" w:cs="Times New Roman"/>
+                <w:noProof/>
+                <w:webHidden/>
+              </w:rPr>
+              <w:t>13</w:t>
+            </w:r>
+            <w:r>
+              <w:rPr>
+                <w:rFonts w:ascii="Times New Roman" w:hAnsi="Times New Roman" w:cs="Times New Roman"/>
+                <w:noProof/>
+                <w:webHidden/>
+              </w:rPr>
+              <w:fldChar w:fldCharType="end"/>
+            </w:r>
+          </w:hyperlink>
+        </w:p>
+        <w:p>
+          <w:pPr>
+            <w:pStyle w:val="TOC2"/>
+            <w:tabs>
+              <w:tab w:val="right" w:leader="dot" w:pos="9062"/>
+            </w:tabs>
+            <w:rPr>
+              <w:rFonts w:ascii="Times New Roman" w:hAnsi="Times New Roman" w:cs="Times New Roman"/>
+              <w:noProof/>
+            </w:rPr>
+          </w:pPr>
+          <w:hyperlink w:anchor="_Toc74690189" w:history="1">
+            <w:r>
+              <w:rPr>
+                <w:rStyle w:val="Hyperlink"/>
+                <w:rFonts w:ascii="Times New Roman" w:hAnsi="Times New Roman" w:cs="Times New Roman"/>
+                <w:noProof/>
+              </w:rPr>
+              <w:t xml:space="preserve">Реализация на </w:t>
+            </w:r>
+            <w:r>
+              <w:rPr>
+                <w:rStyle w:val="Hyperlink"/>
+                <w:rFonts w:ascii="Times New Roman" w:hAnsi="Times New Roman" w:cs="Times New Roman"/>
+                <w:noProof/>
+                <w:lang w:val="en-US"/>
+              </w:rPr>
+              <w:t>DataCommunication:</w:t>
+            </w:r>
+            <w:r>
+              <w:rPr>
+                <w:rFonts w:ascii="Times New Roman" w:hAnsi="Times New Roman" w:cs="Times New Roman"/>
+                <w:noProof/>
+                <w:webHidden/>
+              </w:rPr>
+              <w:tab/>
+            </w:r>
+            <w:r>
+              <w:rPr>
+                <w:rFonts w:ascii="Times New Roman" w:hAnsi="Times New Roman" w:cs="Times New Roman"/>
+                <w:noProof/>
+                <w:webHidden/>
+              </w:rPr>
+              <w:fldChar w:fldCharType="begin"/>
+            </w:r>
+            <w:r>
+              <w:rPr>
+                <w:rFonts w:ascii="Times New Roman" w:hAnsi="Times New Roman" w:cs="Times New Roman"/>
+                <w:noProof/>
+                <w:webHidden/>
+              </w:rPr>
+              <w:instrText xml:space="preserve"> PAGEREF _Toc74690189 \h </w:instrText>
+            </w:r>
+            <w:r>
+              <w:rPr>
+                <w:rFonts w:ascii="Times New Roman" w:hAnsi="Times New Roman" w:cs="Times New Roman"/>
+                <w:noProof/>
+                <w:webHidden/>
+              </w:rPr>
+            </w:r>
+            <w:r>
+              <w:rPr>
+                <w:rFonts w:ascii="Times New Roman" w:hAnsi="Times New Roman" w:cs="Times New Roman"/>
+                <w:noProof/>
+                <w:webHidden/>
+              </w:rPr>
+              <w:fldChar w:fldCharType="separate"/>
+            </w:r>
+            <w:r>
+              <w:rPr>
+                <w:rFonts w:ascii="Times New Roman" w:hAnsi="Times New Roman" w:cs="Times New Roman"/>
+                <w:noProof/>
+                <w:webHidden/>
+              </w:rPr>
+              <w:t>16</w:t>
+            </w:r>
+            <w:r>
+              <w:rPr>
+                <w:rFonts w:ascii="Times New Roman" w:hAnsi="Times New Roman" w:cs="Times New Roman"/>
+                <w:noProof/>
+                <w:webHidden/>
+              </w:rPr>
+              <w:fldChar w:fldCharType="end"/>
+            </w:r>
+          </w:hyperlink>
+        </w:p>
+        <w:p>
+          <w:pPr>
+            <w:pStyle w:val="TOC3"/>
+            <w:tabs>
+              <w:tab w:val="right" w:leader="dot" w:pos="9062"/>
+            </w:tabs>
+            <w:rPr>
+              <w:rFonts w:ascii="Times New Roman" w:hAnsi="Times New Roman" w:cs="Times New Roman"/>
+              <w:noProof/>
+            </w:rPr>
+          </w:pPr>
+          <w:hyperlink w:anchor="_Toc74690190" w:history="1">
+            <w:r>
+              <w:rPr>
+                <w:rStyle w:val="Hyperlink"/>
+                <w:rFonts w:ascii="Times New Roman" w:hAnsi="Times New Roman" w:cs="Times New Roman"/>
+                <w:noProof/>
+              </w:rPr>
+              <w:t xml:space="preserve">Реализация на </w:t>
+            </w:r>
+            <w:r>
+              <w:rPr>
+                <w:rStyle w:val="Hyperlink"/>
+                <w:rFonts w:ascii="Times New Roman" w:hAnsi="Times New Roman" w:cs="Times New Roman"/>
+                <w:noProof/>
+                <w:lang w:val="en-US"/>
+              </w:rPr>
+              <w:t>Façade</w:t>
+            </w:r>
+            <w:r>
+              <w:rPr>
+                <w:rFonts w:ascii="Times New Roman" w:hAnsi="Times New Roman" w:cs="Times New Roman"/>
+                <w:noProof/>
+                <w:webHidden/>
+              </w:rPr>
+              <w:tab/>
+            </w:r>
+            <w:r>
+              <w:rPr>
+                <w:rFonts w:ascii="Times New Roman" w:hAnsi="Times New Roman" w:cs="Times New Roman"/>
+                <w:noProof/>
+                <w:webHidden/>
+              </w:rPr>
+              <w:fldChar w:fldCharType="begin"/>
+            </w:r>
+            <w:r>
+              <w:rPr>
+                <w:rFonts w:ascii="Times New Roman" w:hAnsi="Times New Roman" w:cs="Times New Roman"/>
+                <w:noProof/>
+                <w:webHidden/>
+              </w:rPr>
+              <w:instrText xml:space="preserve"> PAGEREF _Toc74690190 \h </w:instrText>
+            </w:r>
+            <w:r>
+              <w:rPr>
+                <w:rFonts w:ascii="Times New Roman" w:hAnsi="Times New Roman" w:cs="Times New Roman"/>
+                <w:noProof/>
+                <w:webHidden/>
+              </w:rPr>
+            </w:r>
+            <w:r>
+              <w:rPr>
+                <w:rFonts w:ascii="Times New Roman" w:hAnsi="Times New Roman" w:cs="Times New Roman"/>
+                <w:noProof/>
+                <w:webHidden/>
+              </w:rPr>
+              <w:fldChar w:fldCharType="separate"/>
+            </w:r>
+            <w:r>
+              <w:rPr>
+                <w:rFonts w:ascii="Times New Roman" w:hAnsi="Times New Roman" w:cs="Times New Roman"/>
+                <w:noProof/>
+                <w:webHidden/>
+              </w:rPr>
+              <w:t>16</w:t>
+            </w:r>
+            <w:r>
+              <w:rPr>
+                <w:rFonts w:ascii="Times New Roman" w:hAnsi="Times New Roman" w:cs="Times New Roman"/>
+                <w:noProof/>
+                <w:webHidden/>
+              </w:rPr>
+              <w:fldChar w:fldCharType="end"/>
+            </w:r>
+          </w:hyperlink>
+        </w:p>
+        <w:p>
+          <w:pPr>
+            <w:pStyle w:val="TOC3"/>
+            <w:tabs>
+              <w:tab w:val="right" w:leader="dot" w:pos="9062"/>
+            </w:tabs>
+            <w:rPr>
+              <w:rFonts w:ascii="Times New Roman" w:hAnsi="Times New Roman" w:cs="Times New Roman"/>
+              <w:noProof/>
+            </w:rPr>
+          </w:pPr>
+          <w:hyperlink w:anchor="_Toc74690191" w:history="1">
+            <w:r>
+              <w:rPr>
+                <w:rStyle w:val="Hyperlink"/>
+                <w:rFonts w:ascii="Times New Roman" w:hAnsi="Times New Roman" w:cs="Times New Roman"/>
+                <w:noProof/>
+              </w:rPr>
+              <w:t xml:space="preserve">Реализация на </w:t>
+            </w:r>
+            <w:r>
+              <w:rPr>
+                <w:rStyle w:val="Hyperlink"/>
+                <w:rFonts w:ascii="Times New Roman" w:hAnsi="Times New Roman" w:cs="Times New Roman"/>
+                <w:noProof/>
+                <w:lang w:val="en-US"/>
+              </w:rPr>
+              <w:t>Data Transfer Object</w:t>
+            </w:r>
+            <w:r>
+              <w:rPr>
+                <w:rFonts w:ascii="Times New Roman" w:hAnsi="Times New Roman" w:cs="Times New Roman"/>
+                <w:noProof/>
+                <w:webHidden/>
+              </w:rPr>
+              <w:tab/>
+            </w:r>
+            <w:r>
+              <w:rPr>
+                <w:rFonts w:ascii="Times New Roman" w:hAnsi="Times New Roman" w:cs="Times New Roman"/>
+                <w:noProof/>
+                <w:webHidden/>
+              </w:rPr>
+              <w:fldChar w:fldCharType="begin"/>
+            </w:r>
+            <w:r>
+              <w:rPr>
+                <w:rFonts w:ascii="Times New Roman" w:hAnsi="Times New Roman" w:cs="Times New Roman"/>
+                <w:noProof/>
+                <w:webHidden/>
+              </w:rPr>
+              <w:instrText xml:space="preserve"> PAGEREF _Toc74690191 \h </w:instrText>
+            </w:r>
+            <w:r>
+              <w:rPr>
+                <w:rFonts w:ascii="Times New Roman" w:hAnsi="Times New Roman" w:cs="Times New Roman"/>
+                <w:noProof/>
+                <w:webHidden/>
+              </w:rPr>
+            </w:r>
+            <w:r>
+              <w:rPr>
+                <w:rFonts w:ascii="Times New Roman" w:hAnsi="Times New Roman" w:cs="Times New Roman"/>
+                <w:noProof/>
+                <w:webHidden/>
+              </w:rPr>
+              <w:fldChar w:fldCharType="separate"/>
+            </w:r>
+            <w:r>
+              <w:rPr>
+                <w:rFonts w:ascii="Times New Roman" w:hAnsi="Times New Roman" w:cs="Times New Roman"/>
+                <w:noProof/>
+                <w:webHidden/>
+              </w:rPr>
+              <w:t>17</w:t>
+            </w:r>
+            <w:r>
+              <w:rPr>
+                <w:rFonts w:ascii="Times New Roman" w:hAnsi="Times New Roman" w:cs="Times New Roman"/>
+                <w:noProof/>
+                <w:webHidden/>
+              </w:rPr>
+              <w:fldChar w:fldCharType="end"/>
+            </w:r>
+          </w:hyperlink>
+        </w:p>
+        <w:p>
+          <w:pPr>
+            <w:pStyle w:val="TOC3"/>
+            <w:tabs>
+              <w:tab w:val="right" w:leader="dot" w:pos="9062"/>
+            </w:tabs>
+            <w:rPr>
+              <w:rFonts w:ascii="Times New Roman" w:hAnsi="Times New Roman" w:cs="Times New Roman"/>
+              <w:noProof/>
+            </w:rPr>
+          </w:pPr>
+          <w:hyperlink w:anchor="_Toc74690192" w:history="1">
+            <w:r>
+              <w:rPr>
+                <w:rStyle w:val="Hyperlink"/>
+                <w:rFonts w:ascii="Times New Roman" w:hAnsi="Times New Roman" w:cs="Times New Roman"/>
+                <w:noProof/>
+              </w:rPr>
+              <w:t xml:space="preserve">Реализация на </w:t>
+            </w:r>
+            <w:r>
+              <w:rPr>
+                <w:rStyle w:val="Hyperlink"/>
+                <w:rFonts w:ascii="Times New Roman" w:hAnsi="Times New Roman" w:cs="Times New Roman"/>
+                <w:noProof/>
+                <w:lang w:val="en-US"/>
+              </w:rPr>
+              <w:t>Dependency Injection, Singleton</w:t>
+            </w:r>
+            <w:r>
+              <w:rPr>
+                <w:rFonts w:ascii="Times New Roman" w:hAnsi="Times New Roman" w:cs="Times New Roman"/>
+                <w:noProof/>
+                <w:webHidden/>
+              </w:rPr>
+              <w:tab/>
+            </w:r>
+            <w:r>
+              <w:rPr>
+                <w:rFonts w:ascii="Times New Roman" w:hAnsi="Times New Roman" w:cs="Times New Roman"/>
+                <w:noProof/>
+                <w:webHidden/>
+              </w:rPr>
+              <w:fldChar w:fldCharType="begin"/>
+            </w:r>
+            <w:r>
+              <w:rPr>
+                <w:rFonts w:ascii="Times New Roman" w:hAnsi="Times New Roman" w:cs="Times New Roman"/>
+                <w:noProof/>
+                <w:webHidden/>
+              </w:rPr>
+              <w:instrText xml:space="preserve"> PAGEREF _Toc74690192 \h </w:instrText>
+            </w:r>
+            <w:r>
+              <w:rPr>
+                <w:rFonts w:ascii="Times New Roman" w:hAnsi="Times New Roman" w:cs="Times New Roman"/>
+                <w:noProof/>
+                <w:webHidden/>
+              </w:rPr>
+            </w:r>
+            <w:r>
+              <w:rPr>
+                <w:rFonts w:ascii="Times New Roman" w:hAnsi="Times New Roman" w:cs="Times New Roman"/>
+                <w:noProof/>
+                <w:webHidden/>
+              </w:rPr>
+              <w:fldChar w:fldCharType="separate"/>
+            </w:r>
+            <w:r>
+              <w:rPr>
+                <w:rFonts w:ascii="Times New Roman" w:hAnsi="Times New Roman" w:cs="Times New Roman"/>
+                <w:noProof/>
+                <w:webHidden/>
+              </w:rPr>
+              <w:t>17</w:t>
+            </w:r>
+            <w:r>
+              <w:rPr>
+                <w:rFonts w:ascii="Times New Roman" w:hAnsi="Times New Roman" w:cs="Times New Roman"/>
+                <w:noProof/>
+                <w:webHidden/>
+              </w:rPr>
+              <w:fldChar w:fldCharType="end"/>
+            </w:r>
+          </w:hyperlink>
+        </w:p>
+        <w:p>
+          <w:pPr>
+            <w:pStyle w:val="TOC1"/>
+            <w:tabs>
+              <w:tab w:val="right" w:leader="dot" w:pos="9062"/>
+            </w:tabs>
+            <w:rPr>
+              <w:rFonts w:ascii="Times New Roman" w:hAnsi="Times New Roman" w:cs="Times New Roman"/>
+              <w:noProof/>
+            </w:rPr>
+          </w:pPr>
+          <w:hyperlink w:anchor="_Toc74690193" w:history="1">
+            <w:r>
+              <w:rPr>
+                <w:rStyle w:val="Hyperlink"/>
+                <w:rFonts w:ascii="Times New Roman" w:hAnsi="Times New Roman" w:cs="Times New Roman"/>
+                <w:noProof/>
+              </w:rPr>
+              <w:t>Потребителско ръководство</w:t>
+            </w:r>
+            <w:r>
+              <w:rPr>
+                <w:rFonts w:ascii="Times New Roman" w:hAnsi="Times New Roman" w:cs="Times New Roman"/>
+                <w:noProof/>
+                <w:webHidden/>
+              </w:rPr>
+              <w:tab/>
+            </w:r>
+            <w:r>
+              <w:rPr>
+                <w:rFonts w:ascii="Times New Roman" w:hAnsi="Times New Roman" w:cs="Times New Roman"/>
+                <w:noProof/>
+                <w:webHidden/>
+              </w:rPr>
+              <w:fldChar w:fldCharType="begin"/>
+            </w:r>
+            <w:r>
+              <w:rPr>
+                <w:rFonts w:ascii="Times New Roman" w:hAnsi="Times New Roman" w:cs="Times New Roman"/>
+                <w:noProof/>
+                <w:webHidden/>
+              </w:rPr>
+              <w:instrText xml:space="preserve"> PAGEREF _Toc74690193 \h </w:instrText>
+            </w:r>
+            <w:r>
+              <w:rPr>
+                <w:rFonts w:ascii="Times New Roman" w:hAnsi="Times New Roman" w:cs="Times New Roman"/>
+                <w:noProof/>
+                <w:webHidden/>
+              </w:rPr>
+            </w:r>
+            <w:r>
+              <w:rPr>
+                <w:rFonts w:ascii="Times New Roman" w:hAnsi="Times New Roman" w:cs="Times New Roman"/>
+                <w:noProof/>
+                <w:webHidden/>
+              </w:rPr>
+              <w:fldChar w:fldCharType="separate"/>
+            </w:r>
+            <w:r>
+              <w:rPr>
+                <w:rFonts w:ascii="Times New Roman" w:hAnsi="Times New Roman" w:cs="Times New Roman"/>
+                <w:noProof/>
+                <w:webHidden/>
+              </w:rPr>
+              <w:t>19</w:t>
+            </w:r>
+            <w:r>
+              <w:rPr>
+                <w:rFonts w:ascii="Times New Roman" w:hAnsi="Times New Roman" w:cs="Times New Roman"/>
+                <w:noProof/>
+                <w:webHidden/>
+              </w:rPr>
+              <w:fldChar w:fldCharType="end"/>
+            </w:r>
+          </w:hyperlink>
+        </w:p>
+        <w:p>
+          <w:pPr>
+            <w:pStyle w:val="TOC1"/>
+            <w:tabs>
+              <w:tab w:val="right" w:leader="dot" w:pos="9062"/>
+            </w:tabs>
+            <w:rPr>
+              <w:rFonts w:ascii="Times New Roman" w:hAnsi="Times New Roman" w:cs="Times New Roman"/>
+              <w:noProof/>
+            </w:rPr>
+          </w:pPr>
+          <w:hyperlink w:anchor="_Toc74690194" w:history="1">
+            <w:r>
+              <w:rPr>
+                <w:rStyle w:val="Hyperlink"/>
+                <w:rFonts w:ascii="Times New Roman" w:hAnsi="Times New Roman" w:cs="Times New Roman"/>
+                <w:noProof/>
+              </w:rPr>
+              <w:t>Заключение</w:t>
+            </w:r>
+            <w:r>
+              <w:rPr>
+                <w:rFonts w:ascii="Times New Roman" w:hAnsi="Times New Roman" w:cs="Times New Roman"/>
+                <w:noProof/>
+                <w:webHidden/>
+              </w:rPr>
+              <w:tab/>
+            </w:r>
+            <w:r>
+              <w:rPr>
+                <w:rFonts w:ascii="Times New Roman" w:hAnsi="Times New Roman" w:cs="Times New Roman"/>
+                <w:noProof/>
+                <w:webHidden/>
+              </w:rPr>
+              <w:fldChar w:fldCharType="begin"/>
+            </w:r>
+            <w:r>
+              <w:rPr>
+                <w:rFonts w:ascii="Times New Roman" w:hAnsi="Times New Roman" w:cs="Times New Roman"/>
+                <w:noProof/>
+                <w:webHidden/>
+              </w:rPr>
+              <w:instrText xml:space="preserve"> PAGEREF _Toc74690194 \h </w:instrText>
+            </w:r>
+            <w:r>
+              <w:rPr>
+                <w:rFonts w:ascii="Times New Roman" w:hAnsi="Times New Roman" w:cs="Times New Roman"/>
+                <w:noProof/>
+                <w:webHidden/>
+              </w:rPr>
+            </w:r>
+            <w:r>
+              <w:rPr>
+                <w:rFonts w:ascii="Times New Roman" w:hAnsi="Times New Roman" w:cs="Times New Roman"/>
+                <w:noProof/>
+                <w:webHidden/>
+              </w:rPr>
+              <w:fldChar w:fldCharType="separate"/>
+            </w:r>
+            <w:r>
+              <w:rPr>
+                <w:rFonts w:ascii="Times New Roman" w:hAnsi="Times New Roman" w:cs="Times New Roman"/>
+                <w:noProof/>
+                <w:webHidden/>
+              </w:rPr>
+              <w:t>23</w:t>
+            </w:r>
+            <w:r>
+              <w:rPr>
+                <w:rFonts w:ascii="Times New Roman" w:hAnsi="Times New Roman" w:cs="Times New Roman"/>
+                <w:noProof/>
+                <w:webHidden/>
+              </w:rPr>
+              <w:fldChar w:fldCharType="end"/>
+            </w:r>
+          </w:hyperlink>
+        </w:p>
+        <w:p>
+          <w:pPr>
+            <w:pStyle w:val="TOC1"/>
+            <w:tabs>
+              <w:tab w:val="right" w:leader="dot" w:pos="9062"/>
+            </w:tabs>
+            <w:rPr>
+              <w:rFonts w:ascii="Times New Roman" w:hAnsi="Times New Roman" w:cs="Times New Roman"/>
+              <w:noProof/>
+            </w:rPr>
+          </w:pPr>
+          <w:hyperlink w:anchor="_Toc74690195" w:history="1">
+            <w:r>
+              <w:rPr>
+                <w:rStyle w:val="Hyperlink"/>
+                <w:rFonts w:ascii="Times New Roman" w:hAnsi="Times New Roman" w:cs="Times New Roman"/>
+                <w:noProof/>
+              </w:rPr>
+              <w:t>Литература</w:t>
+            </w:r>
+            <w:r>
+              <w:rPr>
+                <w:rFonts w:ascii="Times New Roman" w:hAnsi="Times New Roman" w:cs="Times New Roman"/>
+                <w:noProof/>
+                <w:webHidden/>
+              </w:rPr>
+              <w:tab/>
+            </w:r>
+            <w:r>
+              <w:rPr>
+                <w:rFonts w:ascii="Times New Roman" w:hAnsi="Times New Roman" w:cs="Times New Roman"/>
+                <w:noProof/>
+                <w:webHidden/>
+              </w:rPr>
+              <w:fldChar w:fldCharType="begin"/>
+            </w:r>
+            <w:r>
+              <w:rPr>
+                <w:rFonts w:ascii="Times New Roman" w:hAnsi="Times New Roman" w:cs="Times New Roman"/>
+                <w:noProof/>
+                <w:webHidden/>
+              </w:rPr>
+              <w:instrText xml:space="preserve"> PAGEREF _Toc74690195 \h </w:instrText>
+            </w:r>
+            <w:r>
+              <w:rPr>
+                <w:rFonts w:ascii="Times New Roman" w:hAnsi="Times New Roman" w:cs="Times New Roman"/>
+                <w:noProof/>
+                <w:webHidden/>
+              </w:rPr>
+            </w:r>
+            <w:r>
+              <w:rPr>
+                <w:rFonts w:ascii="Times New Roman" w:hAnsi="Times New Roman" w:cs="Times New Roman"/>
+                <w:noProof/>
+                <w:webHidden/>
+              </w:rPr>
+              <w:fldChar w:fldCharType="separate"/>
+            </w:r>
+            <w:r>
+              <w:rPr>
+                <w:rFonts w:ascii="Times New Roman" w:hAnsi="Times New Roman" w:cs="Times New Roman"/>
+                <w:noProof/>
+                <w:webHidden/>
+              </w:rPr>
+              <w:t>23</w:t>
+            </w:r>
+            <w:r>
+              <w:rPr>
+                <w:rFonts w:ascii="Times New Roman" w:hAnsi="Times New Roman" w:cs="Times New Roman"/>
+                <w:noProof/>
+                <w:webHidden/>
+              </w:rPr>
+              <w:fldChar w:fldCharType="end"/>
+            </w:r>
+          </w:hyperlink>
+        </w:p>
+        <w:p>
+          <w:pPr>
+            <w:pStyle w:val="TOC1"/>
+            <w:tabs>
+              <w:tab w:val="right" w:leader="dot" w:pos="9062"/>
+            </w:tabs>
+            <w:rPr>
+              <w:rFonts w:ascii="Times New Roman" w:hAnsi="Times New Roman" w:cs="Times New Roman"/>
+              <w:noProof/>
+            </w:rPr>
+          </w:pPr>
+          <w:hyperlink w:anchor="_Toc74690196" w:history="1">
+            <w:r>
+              <w:rPr>
+                <w:rStyle w:val="Hyperlink"/>
+                <w:rFonts w:ascii="Times New Roman" w:hAnsi="Times New Roman" w:cs="Times New Roman"/>
+                <w:noProof/>
+              </w:rPr>
+              <w:t>Приложение</w:t>
+            </w:r>
+            <w:r>
+              <w:rPr>
+                <w:rFonts w:ascii="Times New Roman" w:hAnsi="Times New Roman" w:cs="Times New Roman"/>
+                <w:noProof/>
+                <w:webHidden/>
+              </w:rPr>
+              <w:tab/>
+            </w:r>
+            <w:r>
+              <w:rPr>
+                <w:rFonts w:ascii="Times New Roman" w:hAnsi="Times New Roman" w:cs="Times New Roman"/>
+                <w:noProof/>
+                <w:webHidden/>
+              </w:rPr>
+              <w:fldChar w:fldCharType="begin"/>
+            </w:r>
+            <w:r>
+              <w:rPr>
+                <w:rFonts w:ascii="Times New Roman" w:hAnsi="Times New Roman" w:cs="Times New Roman"/>
+                <w:noProof/>
+                <w:webHidden/>
+              </w:rPr>
+              <w:instrText xml:space="preserve"> PAGEREF _Toc74690196 \h </w:instrText>
+            </w:r>
+            <w:r>
+              <w:rPr>
+                <w:rFonts w:ascii="Times New Roman" w:hAnsi="Times New Roman" w:cs="Times New Roman"/>
+                <w:noProof/>
+                <w:webHidden/>
+              </w:rPr>
+            </w:r>
+            <w:r>
+              <w:rPr>
+                <w:rFonts w:ascii="Times New Roman" w:hAnsi="Times New Roman" w:cs="Times New Roman"/>
+                <w:noProof/>
+                <w:webHidden/>
+              </w:rPr>
+              <w:fldChar w:fldCharType="separate"/>
+            </w:r>
+            <w:r>
+              <w:rPr>
+                <w:rFonts w:ascii="Times New Roman" w:hAnsi="Times New Roman" w:cs="Times New Roman"/>
+                <w:noProof/>
+                <w:webHidden/>
+              </w:rPr>
+              <w:t>23</w:t>
+            </w:r>
+            <w:r>
+              <w:rPr>
+                <w:rFonts w:ascii="Times New Roman" w:hAnsi="Times New Roman" w:cs="Times New Roman"/>
+                <w:noProof/>
+                <w:webHidden/>
+              </w:rPr>
+              <w:fldChar w:fldCharType="end"/>
+            </w:r>
+          </w:hyperlink>
+        </w:p>
+        <w:p>
+          <w:r>
+            <w:rPr>
+              <w:rFonts w:cs="Times New Roman"/>
+              <w:b/>
+              <w:bCs/>
+              <w:noProof/>
+            </w:rPr>
+            <w:fldChar w:fldCharType="end"/>
+          </w:r>
+        </w:p>
+      </w:sdtContent>
+    </w:sdt>
+    <w:p>
+      <w:pPr>
+        <w:jc w:val="left"/>
+        <w:rPr>
+          <w:rFonts w:eastAsiaTheme="majorEastAsia" w:cstheme="majorBidi"/>
+          <w:color w:val="000000" w:themeColor="text1"/>
+          <w:sz w:val="36"/>
+          <w:szCs w:val="32"/>
+        </w:rPr>
+      </w:pPr>
+      <w:r>
+        <w:br w:type="page"/>
+      </w:r>
+    </w:p>
     <w:p>
       <w:pPr>
         <w:pStyle w:val="Heading1"/>
       </w:pPr>
-      <w:r>
-        <w:lastRenderedPageBreak/>
+    </w:p>
+    <w:p>
+      <w:pPr>
+        <w:pStyle w:val="Heading1"/>
+      </w:pPr>
+      <w:bookmarkStart w:id="0" w:name="_Toc74690171"/>
+      <w:r>
         <w:t>Задание</w:t>
       </w:r>
+      <w:bookmarkEnd w:id="0"/>
     </w:p>
     <w:p>
       <w:r>
@@ -554,30 +2756,48 @@
       <w:pPr>
         <w:pStyle w:val="Heading1"/>
       </w:pPr>
+      <w:bookmarkStart w:id="1" w:name="_Toc74690172"/>
       <w:r>
         <w:t>Увод</w:t>
       </w:r>
-    </w:p>
-    <w:p>
-      <w:r>
-        <w:t>За дадения курсов проект е реализирана система за складова администрация. При малък склад нужда от такава система вероятно отсъства тъй като проследяването на каква стока има в наличност и проследяването на редките доставки не е толкова сложна дейност и може да се извършва от един човек. С нарастването на обема на получаваната и отдавана стока става по-комплексно и следенето на складовата наличност ако продължава един служител да се грижи за това нещо то той ще се превърне в пречка, която ще забавя различните доставчици затова и се поражда нуждата от система, която да позволява на доставичиците да използват системата.</w:t>
+      <w:bookmarkEnd w:id="1"/>
+    </w:p>
+    <w:p>
+      <w:r>
+        <w:t>За дадения курсов проект е реализирана система за складова администрация. При малък склад нужда от такава система вероятно отсъства тъй като проследяването на каква стока има в наличност и проследяването на редките доставки не е толкова сложна дейност и може да се извършва от един човек. С нарастването на обема на получаваната и отдавана стока става по-комплексно и следенето на складовата наличност</w:t>
+      </w:r>
+      <w:r>
+        <w:t>.</w:t>
+      </w:r>
+      <w:r>
+        <w:t xml:space="preserve"> </w:t>
+      </w:r>
+      <w:r>
+        <w:t>А</w:t>
+      </w:r>
+      <w:r>
+        <w:t>ко продължава един служител да се грижи за това нещо то той ще се превърне в пречка, която ще забавя различните доставчици затова и се поражда нуждата от система, която да позволява на доставичиците да използват системата.</w:t>
       </w:r>
     </w:p>
     <w:p>
       <w:pPr>
         <w:pStyle w:val="Heading1"/>
       </w:pPr>
+      <w:bookmarkStart w:id="2" w:name="_Toc74690173"/>
       <w:r>
         <w:t>Анализ на съществуващи разработки</w:t>
       </w:r>
+      <w:bookmarkEnd w:id="2"/>
     </w:p>
     <w:p>
       <w:pPr>
         <w:pStyle w:val="Heading2"/>
       </w:pPr>
+      <w:bookmarkStart w:id="3" w:name="_Toc74690174"/>
       <w:r>
         <w:t>Fishbowl Software</w:t>
       </w:r>
+      <w:bookmarkEnd w:id="3"/>
     </w:p>
     <w:p>
       <w:r>
@@ -597,7 +2817,7 @@
         </w:rPr>
         <w:lastRenderedPageBreak/>
         <w:drawing>
-          <wp:inline distT="0" distB="0" distL="0" distR="0">
+          <wp:inline distT="0" distB="0" distL="0" distR="0" wp14:anchorId="55B326CD" wp14:editId="54E462EF">
             <wp:extent cx="5760720" cy="4356725"/>
             <wp:effectExtent l="0" t="0" r="0" b="6350"/>
             <wp:docPr id="1" name="Picture 1" descr="Fishbowl Manufacturing sales order"/>
@@ -653,7 +2873,7 @@
           <w:lang w:eastAsia="bg-BG"/>
         </w:rPr>
         <w:drawing>
-          <wp:inline distT="0" distB="0" distL="0" distR="0">
+          <wp:inline distT="0" distB="0" distL="0" distR="0" wp14:anchorId="58B44A35" wp14:editId="178FB5DD">
             <wp:extent cx="5760720" cy="4363963"/>
             <wp:effectExtent l="0" t="0" r="0" b="0"/>
             <wp:docPr id="2" name="Picture 2" descr="Fishbowl Manufacturing purchase order"/>
@@ -710,7 +2930,7 @@
         </w:rPr>
         <w:lastRenderedPageBreak/>
         <w:drawing>
-          <wp:inline distT="0" distB="0" distL="0" distR="0">
+          <wp:inline distT="0" distB="0" distL="0" distR="0" wp14:anchorId="7F409442" wp14:editId="6B8491EC">
             <wp:extent cx="5760720" cy="4357313"/>
             <wp:effectExtent l="0" t="0" r="0" b="5715"/>
             <wp:docPr id="3" name="Picture 3" descr="Fishbowl Manufacturing shopping cart plug-in"/>
@@ -766,7 +2986,7 @@
           <w:lang w:eastAsia="bg-BG"/>
         </w:rPr>
         <w:drawing>
-          <wp:inline distT="0" distB="0" distL="0" distR="0">
+          <wp:inline distT="0" distB="0" distL="0" distR="0" wp14:anchorId="57DF04F1" wp14:editId="21CD7548">
             <wp:extent cx="5760720" cy="4362136"/>
             <wp:effectExtent l="0" t="0" r="0" b="635"/>
             <wp:docPr id="4" name="Picture 4" descr="Fishbowl Manufacturing part details"/>
@@ -823,7 +3043,7 @@
         </w:rPr>
         <w:lastRenderedPageBreak/>
         <w:drawing>
-          <wp:inline distT="0" distB="0" distL="0" distR="0">
+          <wp:inline distT="0" distB="0" distL="0" distR="0" wp14:anchorId="62191BED" wp14:editId="78514BF4">
             <wp:extent cx="5760720" cy="4362136"/>
             <wp:effectExtent l="0" t="0" r="0" b="635"/>
             <wp:docPr id="5" name="Picture 5" descr="Fishbowl Manufacturing manufacture order"/>
@@ -879,7 +3099,7 @@
           <w:lang w:eastAsia="bg-BG"/>
         </w:rPr>
         <w:drawing>
-          <wp:inline distT="0" distB="0" distL="0" distR="0">
+          <wp:inline distT="0" distB="0" distL="0" distR="0" wp14:anchorId="61DBCF51" wp14:editId="48AD440C">
             <wp:extent cx="5760720" cy="4386003"/>
             <wp:effectExtent l="0" t="0" r="0" b="0"/>
             <wp:docPr id="6" name="Picture 6" descr="Fishbowl Manufacturing Bill of materials"/>
@@ -932,10 +3152,12 @@
       <w:pPr>
         <w:pStyle w:val="Heading2"/>
       </w:pPr>
+      <w:bookmarkStart w:id="4" w:name="_Toc74690175"/>
       <w:r>
         <w:lastRenderedPageBreak/>
         <w:t>Zoho Inventory Software</w:t>
       </w:r>
+      <w:bookmarkEnd w:id="4"/>
     </w:p>
     <w:p>
       <w:proofErr w:type="spellStart"/>
@@ -967,7 +3189,13 @@
     </w:p>
     <w:p>
       <w:r>
-        <w:t>Основен недостатък за това решение е нуждата от връзка с публичния интернет, за да бъде използвано.</w:t>
+        <w:t>Основен недостатък за това решение е нуждата от връзка с публичния интернет, за да бъде използван</w:t>
+      </w:r>
+      <w:r>
+        <w:t>о</w:t>
+      </w:r>
+      <w:r>
+        <w:t>.</w:t>
       </w:r>
     </w:p>
     <w:p>
@@ -977,7 +3205,7 @@
           <w:lang w:eastAsia="bg-BG"/>
         </w:rPr>
         <w:drawing>
-          <wp:inline distT="0" distB="0" distL="0" distR="0">
+          <wp:inline distT="0" distB="0" distL="0" distR="0" wp14:anchorId="3A18503C" wp14:editId="51CAD966">
             <wp:extent cx="5760720" cy="2970116"/>
             <wp:effectExtent l="0" t="0" r="0" b="1905"/>
             <wp:docPr id="7" name="Picture 7" descr="Sales order"/>
@@ -1033,7 +3261,7 @@
           <w:lang w:eastAsia="bg-BG"/>
         </w:rPr>
         <w:drawing>
-          <wp:inline distT="0" distB="0" distL="0" distR="0">
+          <wp:inline distT="0" distB="0" distL="0" distR="0" wp14:anchorId="6E030275" wp14:editId="04822BA2">
             <wp:extent cx="5760720" cy="3252155"/>
             <wp:effectExtent l="0" t="0" r="0" b="5715"/>
             <wp:docPr id="8" name="Picture 8" descr="Shipping integrations"/>
@@ -1090,7 +3318,7 @@
         </w:rPr>
         <w:lastRenderedPageBreak/>
         <w:drawing>
-          <wp:inline distT="0" distB="0" distL="0" distR="0">
+          <wp:inline distT="0" distB="0" distL="0" distR="0" wp14:anchorId="10D09356" wp14:editId="2CB10789">
             <wp:extent cx="5760720" cy="2995574"/>
             <wp:effectExtent l="0" t="0" r="0" b="0"/>
             <wp:docPr id="9" name="Picture 9" descr="Dashboard"/>
@@ -1143,17 +3371,21 @@
       <w:pPr>
         <w:pStyle w:val="Heading1"/>
       </w:pPr>
+      <w:bookmarkStart w:id="5" w:name="_Toc74690176"/>
       <w:r>
         <w:t>Проектиране</w:t>
       </w:r>
+      <w:bookmarkEnd w:id="5"/>
     </w:p>
     <w:p>
       <w:pPr>
         <w:pStyle w:val="Heading2"/>
       </w:pPr>
+      <w:bookmarkStart w:id="6" w:name="_Toc74690177"/>
       <w:r>
         <w:t>Потребители на продукта</w:t>
       </w:r>
+      <w:bookmarkEnd w:id="6"/>
     </w:p>
     <w:p>
       <w:r>
@@ -1178,9 +3410,11 @@
       <w:pPr>
         <w:pStyle w:val="Heading2"/>
       </w:pPr>
+      <w:bookmarkStart w:id="7" w:name="_Toc74690178"/>
       <w:r>
         <w:t>Структура на запазените данни</w:t>
       </w:r>
+      <w:bookmarkEnd w:id="7"/>
     </w:p>
     <w:p>
       <w:r>
@@ -1200,9 +3434,11 @@
       <w:pPr>
         <w:pStyle w:val="Heading3"/>
       </w:pPr>
+      <w:bookmarkStart w:id="8" w:name="_Toc74690179"/>
       <w:r>
         <w:t>Диаграма на данните</w:t>
       </w:r>
+      <w:bookmarkEnd w:id="8"/>
     </w:p>
     <w:p>
       <w:pPr>
@@ -1216,7 +3452,7 @@
           <w:lang w:eastAsia="bg-BG"/>
         </w:rPr>
         <w:drawing>
-          <wp:inline distT="0" distB="0" distL="0" distR="0" wp14:anchorId="035AEBB1" wp14:editId="1E70BE20">
+          <wp:inline distT="0" distB="0" distL="0" distR="0" wp14:anchorId="1E7ADC94" wp14:editId="6A6CCA04">
             <wp:extent cx="5760720" cy="1666875"/>
             <wp:effectExtent l="0" t="0" r="0" b="9525"/>
             <wp:docPr id="15" name="Picture 15"/>
@@ -1256,9 +3492,11 @@
       <w:pPr>
         <w:pStyle w:val="Heading2"/>
       </w:pPr>
+      <w:bookmarkStart w:id="9" w:name="_Toc74690180"/>
       <w:r>
         <w:t>Описание на потребителския интерфейс</w:t>
       </w:r>
+      <w:bookmarkEnd w:id="9"/>
     </w:p>
     <w:p>
       <w:r>
@@ -1310,9 +3548,11 @@
       <w:pPr>
         <w:pStyle w:val="Heading2"/>
       </w:pPr>
+      <w:bookmarkStart w:id="10" w:name="_Toc74690181"/>
       <w:r>
         <w:t>Програмна архитектура на високо ниво</w:t>
       </w:r>
+      <w:bookmarkEnd w:id="10"/>
     </w:p>
     <w:p>
       <w:r>
@@ -1359,7 +3599,13 @@
         <w:t xml:space="preserve"> </w:t>
       </w:r>
       <w:r>
-        <w:t>пък под каквото и да е форма директни обекти свързани с базата, той енкапсулира базата.</w:t>
+        <w:t xml:space="preserve">пък под каквото и да е форма директни обекти свързани с базата, той </w:t>
+      </w:r>
+      <w:r>
+        <w:t>капсулира</w:t>
+      </w:r>
+      <w:r>
+        <w:t xml:space="preserve"> базата.</w:t>
       </w:r>
     </w:p>
     <w:p>
@@ -1370,7 +3616,7 @@
         </w:rPr>
         <w:lastRenderedPageBreak/>
         <w:drawing>
-          <wp:inline distT="0" distB="0" distL="0" distR="0" wp14:anchorId="40912958" wp14:editId="1EA893EA">
+          <wp:inline distT="0" distB="0" distL="0" distR="0" wp14:anchorId="6A8EFAC1" wp14:editId="0A36AF42">
             <wp:extent cx="5760720" cy="1954530"/>
             <wp:effectExtent l="0" t="0" r="0" b="7620"/>
             <wp:docPr id="16" name="Picture 16"/>
@@ -1413,6 +3659,7 @@
           <w:lang w:val="en-US"/>
         </w:rPr>
       </w:pPr>
+      <w:bookmarkStart w:id="11" w:name="_Toc74690182"/>
       <w:r>
         <w:t xml:space="preserve">Вътрешна структура на </w:t>
       </w:r>
@@ -1423,6 +3670,7 @@
         </w:rPr>
         <w:t>StorageManagement</w:t>
       </w:r>
+      <w:bookmarkEnd w:id="11"/>
       <w:proofErr w:type="spellEnd"/>
     </w:p>
     <w:p>
@@ -1437,7 +3685,7 @@
           <w:lang w:eastAsia="bg-BG"/>
         </w:rPr>
         <w:drawing>
-          <wp:inline distT="0" distB="0" distL="0" distR="0" wp14:anchorId="3084405B" wp14:editId="0197F4CA">
+          <wp:inline distT="0" distB="0" distL="0" distR="0" wp14:anchorId="6EEE3517" wp14:editId="4377A373">
             <wp:extent cx="5760720" cy="4690745"/>
             <wp:effectExtent l="0" t="0" r="0" b="0"/>
             <wp:docPr id="21" name="Picture 21"/>
@@ -1481,11 +3729,12 @@
       </w:pPr>
       <w:r>
         <w:rPr>
+          <w:noProof/>
           <w:lang w:val="en-US"/>
         </w:rPr>
         <w:lastRenderedPageBreak/>
         <w:drawing>
-          <wp:inline distT="0" distB="0" distL="0" distR="0" wp14:anchorId="4F9E705F" wp14:editId="40ADC94B">
+          <wp:inline distT="0" distB="0" distL="0" distR="0" wp14:anchorId="5FC6426D" wp14:editId="53EF2CA8">
             <wp:extent cx="5734841" cy="2776855"/>
             <wp:effectExtent l="0" t="0" r="0" b="4445"/>
             <wp:docPr id="11" name="Picture 11"/>
@@ -1535,6 +3784,7 @@
           <w:lang w:val="en-US"/>
         </w:rPr>
       </w:pPr>
+      <w:bookmarkStart w:id="12" w:name="_Toc74690183"/>
       <w:r>
         <w:lastRenderedPageBreak/>
         <w:t xml:space="preserve">Вътрешна структура на </w:t>
@@ -1546,6 +3796,7 @@
         </w:rPr>
         <w:t>DataBaseCommunication</w:t>
       </w:r>
+      <w:bookmarkEnd w:id="12"/>
       <w:proofErr w:type="spellEnd"/>
     </w:p>
     <w:p>
@@ -1560,7 +3811,7 @@
           <w:lang w:eastAsia="bg-BG"/>
         </w:rPr>
         <w:drawing>
-          <wp:inline distT="0" distB="0" distL="0" distR="0" wp14:anchorId="4429C872" wp14:editId="6ADD7246">
+          <wp:inline distT="0" distB="0" distL="0" distR="0" wp14:anchorId="199119CD" wp14:editId="6E978F1B">
             <wp:extent cx="5743467" cy="6348095"/>
             <wp:effectExtent l="0" t="0" r="0" b="0"/>
             <wp:docPr id="22" name="Picture 22"/>
@@ -1612,9 +3863,12 @@
     </w:p>
     <w:p>
       <w:r>
+        <w:rPr>
+          <w:noProof/>
+        </w:rPr>
         <w:lastRenderedPageBreak/>
         <w:drawing>
-          <wp:inline distT="0" distB="0" distL="0" distR="0" wp14:anchorId="5EBFC991" wp14:editId="51C099BE">
+          <wp:inline distT="0" distB="0" distL="0" distR="0" wp14:anchorId="475A0382" wp14:editId="63456013">
             <wp:extent cx="5760720" cy="3794125"/>
             <wp:effectExtent l="0" t="0" r="0" b="0"/>
             <wp:docPr id="12" name="Picture 12"/>
@@ -1657,9 +3911,11 @@
           <w:lang w:val="en-US"/>
         </w:rPr>
       </w:pPr>
+      <w:bookmarkStart w:id="13" w:name="_Toc74690184"/>
       <w:r>
         <w:t>Технологии</w:t>
       </w:r>
+      <w:bookmarkEnd w:id="13"/>
     </w:p>
     <w:p>
       <w:pPr>
@@ -1805,7 +4061,13 @@
         </w:rPr>
       </w:pPr>
       <w:r>
-        <w:t xml:space="preserve">В конкретната задача има два графа на зависимостите – първият от които се строи при започването на програмата. Този граф съдържа всички типове, които се иползват в </w:t>
+        <w:t xml:space="preserve">В конкретната задача има два графа на зависимостите – първият от които се строи при започването на програмата. Този граф съдържа всички типове, които се </w:t>
+      </w:r>
+      <w:r>
+        <w:t>използват</w:t>
+      </w:r>
+      <w:r>
+        <w:t xml:space="preserve"> в </w:t>
       </w:r>
       <w:proofErr w:type="spellStart"/>
       <w:r>
@@ -1822,7 +4084,13 @@
         <w:t xml:space="preserve"> WPF </w:t>
       </w:r>
       <w:r>
-        <w:t xml:space="preserve">приложението и се грижи за правилното популиране на зависимостите в различните обекти. Вторият граф в приложението започва с инстанцирането на обект от типа </w:t>
+        <w:t>приложението и се грижи за правилното популиране на зависимостите в различните обекти. Вторият граф в приложението започва с</w:t>
+      </w:r>
+      <w:r>
+        <w:t xml:space="preserve">ъс създаването </w:t>
+      </w:r>
+      <w:r>
+        <w:t xml:space="preserve">на обект от типа </w:t>
       </w:r>
       <w:proofErr w:type="spellStart"/>
       <w:r>
@@ -1871,10 +4139,12 @@
       <w:pPr>
         <w:pStyle w:val="Heading3"/>
       </w:pPr>
+      <w:bookmarkStart w:id="14" w:name="_Toc74690185"/>
       <w:r>
         <w:lastRenderedPageBreak/>
         <w:t>Шаблони за дизайн и архитектурни шаблони</w:t>
       </w:r>
+      <w:bookmarkEnd w:id="14"/>
     </w:p>
     <w:p>
       <w:pPr>
@@ -1924,7 +4194,10 @@
         <w:t xml:space="preserve">. </w:t>
       </w:r>
       <w:r>
-        <w:t>По този се получава добро разделение на потребителския интерфейс от логиката зад него и все пак лесен начин да се променя презентационното ниво от това с логиката.</w:t>
+        <w:t>С този подход</w:t>
+      </w:r>
+      <w:r>
+        <w:t xml:space="preserve"> се получава добро разделение на потребителския интерфейс от логиката зад него и все пак лесен начин да се променя презентационното ниво от това с логиката.</w:t>
       </w:r>
     </w:p>
     <w:p>
@@ -2102,14 +4375,17 @@
       <w:pPr>
         <w:pStyle w:val="Heading1"/>
       </w:pPr>
+      <w:bookmarkStart w:id="15" w:name="_Toc74690186"/>
       <w:r>
         <w:t>Реализация</w:t>
       </w:r>
+      <w:bookmarkEnd w:id="15"/>
     </w:p>
     <w:p>
       <w:pPr>
         <w:pStyle w:val="Heading2"/>
       </w:pPr>
+      <w:bookmarkStart w:id="16" w:name="_Toc74690187"/>
       <w:r>
         <w:t xml:space="preserve">Реализация на </w:t>
       </w:r>
@@ -2122,6 +4398,7 @@
       <w:r>
         <w:t>приложението</w:t>
       </w:r>
+      <w:bookmarkEnd w:id="16"/>
     </w:p>
     <w:p>
       <w:r>
@@ -2214,10 +4491,33 @@
         <w:t xml:space="preserve">Grid. </w:t>
       </w:r>
       <w:r>
-        <w:t xml:space="preserve">Тъй като има преизползвана логока за връщането назад към менюто в „подпрозорците“ е създадена и една контрола, която да обслужва тази логика – </w:t>
+        <w:t xml:space="preserve">Тъй като има </w:t>
       </w:r>
       <w:proofErr w:type="spellStart"/>
       <w:r>
+        <w:t>пре</w:t>
+      </w:r>
+      <w:proofErr w:type="spellEnd"/>
+      <w:r>
+        <w:t>-</w:t>
+      </w:r>
+      <w:r>
+        <w:t xml:space="preserve">използвана </w:t>
+      </w:r>
+      <w:r>
+        <w:t>логика</w:t>
+      </w:r>
+      <w:r>
+        <w:t xml:space="preserve"> за връщането назад към менюто в „</w:t>
+      </w:r>
+      <w:r>
+        <w:t>под-прозорците</w:t>
+      </w:r>
+      <w:r>
+        <w:t xml:space="preserve">“ е създадена и една контрола, която да обслужва тази логика – </w:t>
+      </w:r>
+      <w:proofErr w:type="spellStart"/>
+      <w:r>
         <w:rPr>
           <w:lang w:val="en-US"/>
         </w:rPr>
@@ -2235,6 +4535,7 @@
           <w:lang w:val="en-US"/>
         </w:rPr>
       </w:pPr>
+      <w:bookmarkStart w:id="17" w:name="_Toc74690188"/>
       <w:r>
         <w:t xml:space="preserve">Реализация на </w:t>
       </w:r>
@@ -2244,6 +4545,7 @@
         </w:rPr>
         <w:t>MVVM</w:t>
       </w:r>
+      <w:bookmarkEnd w:id="17"/>
     </w:p>
     <w:p>
       <w:r>
@@ -2341,10 +4643,11 @@
       </w:pPr>
       <w:r>
         <w:rPr>
+          <w:noProof/>
           <w:lang w:val="en-US"/>
         </w:rPr>
         <w:drawing>
-          <wp:inline distT="0" distB="0" distL="0" distR="0" wp14:anchorId="7DF71603" wp14:editId="246405FE">
+          <wp:inline distT="0" distB="0" distL="0" distR="0" wp14:anchorId="7783AE89" wp14:editId="11CBC4B8">
             <wp:extent cx="5760720" cy="1387475"/>
             <wp:effectExtent l="0" t="0" r="0" b="3175"/>
             <wp:docPr id="14" name="Picture 14"/>
@@ -2388,10 +4691,11 @@
       </w:r>
       <w:r>
         <w:rPr>
+          <w:noProof/>
           <w:lang w:val="en-US"/>
         </w:rPr>
         <w:drawing>
-          <wp:inline distT="0" distB="0" distL="0" distR="0" wp14:anchorId="36500E60" wp14:editId="60498EB4">
+          <wp:inline distT="0" distB="0" distL="0" distR="0" wp14:anchorId="51467F90" wp14:editId="1898A469">
             <wp:extent cx="5760720" cy="1788160"/>
             <wp:effectExtent l="0" t="0" r="0" b="2540"/>
             <wp:docPr id="17" name="Picture 17"/>
@@ -4167,44 +6471,35 @@
           <w:sz w:val="19"/>
           <w:szCs w:val="19"/>
         </w:rPr>
+        <w:t xml:space="preserve">    [PermissionRequired(RoleDTO.Admin)]</w:t>
+      </w:r>
+    </w:p>
+    <w:p>
+      <w:pPr>
+        <w:autoSpaceDE w:val="0"/>
+        <w:autoSpaceDN w:val="0"/>
+        <w:adjustRightInd w:val="0"/>
+        <w:spacing w:after="0" w:line="240" w:lineRule="auto"/>
+        <w:jc w:val="left"/>
+        <w:rPr>
+          <w:rFonts w:ascii="Consolas" w:hAnsi="Consolas" w:cs="Consolas"/>
+          <w:color w:val="000000"/>
+          <w:sz w:val="19"/>
+          <w:szCs w:val="19"/>
+        </w:rPr>
+      </w:pPr>
+      <w:r>
+        <w:rPr>
+          <w:rFonts w:ascii="Consolas" w:hAnsi="Consolas" w:cs="Consolas"/>
+          <w:color w:val="000000"/>
+          <w:sz w:val="19"/>
+          <w:szCs w:val="19"/>
+        </w:rPr>
         <w:t xml:space="preserve">    </w:t>
       </w:r>
       <w:r>
         <w:rPr>
           <w:rFonts w:ascii="Consolas" w:hAnsi="Consolas" w:cs="Consolas"/>
-          <w:color w:val="000000"/>
-          <w:sz w:val="19"/>
-          <w:szCs w:val="19"/>
-        </w:rPr>
-        <w:t>[PermissionRequired(RoleDTO.Admin)]</w:t>
-      </w:r>
-    </w:p>
-    <w:p>
-      <w:pPr>
-        <w:autoSpaceDE w:val="0"/>
-        <w:autoSpaceDN w:val="0"/>
-        <w:adjustRightInd w:val="0"/>
-        <w:spacing w:after="0" w:line="240" w:lineRule="auto"/>
-        <w:jc w:val="left"/>
-        <w:rPr>
-          <w:rFonts w:ascii="Consolas" w:hAnsi="Consolas" w:cs="Consolas"/>
-          <w:color w:val="000000"/>
-          <w:sz w:val="19"/>
-          <w:szCs w:val="19"/>
-        </w:rPr>
-      </w:pPr>
-      <w:r>
-        <w:rPr>
-          <w:rFonts w:ascii="Consolas" w:hAnsi="Consolas" w:cs="Consolas"/>
-          <w:color w:val="000000"/>
-          <w:sz w:val="19"/>
-          <w:szCs w:val="19"/>
-        </w:rPr>
-        <w:t xml:space="preserve">    </w:t>
-      </w:r>
-      <w:r>
-        <w:rPr>
-          <w:rFonts w:ascii="Consolas" w:hAnsi="Consolas" w:cs="Consolas"/>
           <w:color w:val="0000FF"/>
           <w:sz w:val="19"/>
           <w:szCs w:val="19"/>
@@ -4284,25 +6579,7 @@
           <w:sz w:val="19"/>
           <w:szCs w:val="19"/>
         </w:rPr>
-        <w:t xml:space="preserve">       </w:t>
-      </w:r>
-      <w:r>
-        <w:rPr>
-          <w:rFonts w:ascii="Consolas" w:hAnsi="Consolas" w:cs="Consolas"/>
-          <w:color w:val="000000"/>
-          <w:sz w:val="19"/>
-          <w:szCs w:val="19"/>
-        </w:rPr>
-        <w:t xml:space="preserve"> </w:t>
-      </w:r>
-      <w:r>
-        <w:rPr>
-          <w:rFonts w:ascii="Consolas" w:hAnsi="Consolas" w:cs="Consolas"/>
-          <w:color w:val="000000"/>
-          <w:sz w:val="19"/>
-          <w:szCs w:val="19"/>
-        </w:rPr>
-        <w:t>userService.ResetPassword(EditedUser);</w:t>
+        <w:t xml:space="preserve">        userService.ResetPassword(EditedUser);</w:t>
       </w:r>
     </w:p>
     <w:p>
@@ -4981,6 +7258,7 @@
           <w:lang w:val="en-US"/>
         </w:rPr>
       </w:pPr>
+      <w:bookmarkStart w:id="18" w:name="_Toc74690189"/>
       <w:r>
         <w:t xml:space="preserve">Реализация на </w:t>
       </w:r>
@@ -4998,6 +7276,7 @@
         </w:rPr>
         <w:t>:</w:t>
       </w:r>
+      <w:bookmarkEnd w:id="18"/>
     </w:p>
     <w:p>
       <w:pPr>
@@ -5011,7 +7290,7 @@
           <w:lang w:eastAsia="bg-BG"/>
         </w:rPr>
         <w:drawing>
-          <wp:inline distT="0" distB="0" distL="0" distR="0" wp14:anchorId="36EA2CCD" wp14:editId="50C576C9">
+          <wp:inline distT="0" distB="0" distL="0" distR="0" wp14:anchorId="32E8159B" wp14:editId="0C919D66">
             <wp:extent cx="5743467" cy="6348095"/>
             <wp:effectExtent l="0" t="0" r="0" b="0"/>
             <wp:docPr id="18" name="Picture 18"/>
@@ -5056,7 +7335,19 @@
     </w:p>
     <w:p>
       <w:r>
-        <w:t xml:space="preserve">Предложената инфрастуктура отговаря и на реализцаията на </w:t>
+        <w:t xml:space="preserve">Предложената </w:t>
+      </w:r>
+      <w:r>
+        <w:t>инфраструктура</w:t>
+      </w:r>
+      <w:r>
+        <w:t xml:space="preserve"> отговаря и на </w:t>
+      </w:r>
+      <w:r>
+        <w:t>реализацията</w:t>
+      </w:r>
+      <w:r>
+        <w:t xml:space="preserve"> на </w:t>
       </w:r>
       <w:proofErr w:type="spellStart"/>
       <w:r>
@@ -5095,6 +7386,7 @@
           <w:lang w:val="en-US"/>
         </w:rPr>
       </w:pPr>
+      <w:bookmarkStart w:id="19" w:name="_Toc74690190"/>
       <w:r>
         <w:t xml:space="preserve">Реализация на </w:t>
       </w:r>
@@ -5104,6 +7396,7 @@
         </w:rPr>
         <w:t>Façade</w:t>
       </w:r>
+      <w:bookmarkEnd w:id="19"/>
     </w:p>
     <w:p>
       <w:r>
@@ -5163,6 +7456,7 @@
           <w:lang w:val="en-US"/>
         </w:rPr>
       </w:pPr>
+      <w:bookmarkStart w:id="20" w:name="_Toc74690191"/>
       <w:r>
         <w:t xml:space="preserve">Реализация на </w:t>
       </w:r>
@@ -5172,6 +7466,7 @@
         </w:rPr>
         <w:t>Data Transfer Object</w:t>
       </w:r>
+      <w:bookmarkEnd w:id="20"/>
     </w:p>
     <w:p>
       <w:r>
@@ -6217,6 +8512,7 @@
           <w:lang w:val="en-US"/>
         </w:rPr>
       </w:pPr>
+      <w:bookmarkStart w:id="21" w:name="_Toc74690192"/>
       <w:r>
         <w:t xml:space="preserve">Реализация на </w:t>
       </w:r>
@@ -6226,15 +8522,22 @@
         </w:rPr>
         <w:t>Dependency Injection, Singleton</w:t>
       </w:r>
-    </w:p>
-    <w:p>
-      <w:pPr>
-        <w:rPr>
-          <w:lang w:val="en-US"/>
-        </w:rPr>
-      </w:pPr>
-      <w:r>
-        <w:t xml:space="preserve">За реализацията на инжектирането на зависимостите е използвана библитеката </w:t>
+      <w:bookmarkEnd w:id="21"/>
+    </w:p>
+    <w:p>
+      <w:pPr>
+        <w:rPr>
+          <w:lang w:val="en-US"/>
+        </w:rPr>
+      </w:pPr>
+      <w:r>
+        <w:t xml:space="preserve">За реализацията на инжектирането на зависимостите е използвана </w:t>
+      </w:r>
+      <w:r>
+        <w:t>библиотеката</w:t>
+      </w:r>
+      <w:r>
+        <w:t xml:space="preserve"> </w:t>
       </w:r>
       <w:proofErr w:type="spellStart"/>
       <w:r>
@@ -6265,7 +8568,13 @@
       </w:r>
       <w:proofErr w:type="spellEnd"/>
       <w:r>
-        <w:t xml:space="preserve"> (който се инстанцира от </w:t>
+        <w:t xml:space="preserve"> (който се </w:t>
+      </w:r>
+      <w:r>
+        <w:t xml:space="preserve">създава </w:t>
+      </w:r>
+      <w:r>
+        <w:t xml:space="preserve">от </w:t>
       </w:r>
       <w:r>
         <w:rPr>
@@ -6274,8 +8583,11 @@
         <w:t xml:space="preserve">WPF </w:t>
       </w:r>
       <w:r>
+        <w:t xml:space="preserve">апликацията). </w:t>
+      </w:r>
+      <w:r>
         <w:lastRenderedPageBreak/>
-        <w:t xml:space="preserve">апликацията). Всички </w:t>
+        <w:t xml:space="preserve">Всички </w:t>
       </w:r>
       <w:r>
         <w:rPr>
@@ -6293,7 +8605,13 @@
         <w:t>singleton</w:t>
       </w:r>
       <w:r>
-        <w:t xml:space="preserve">-и (т.е. имат само една единствена инстация през живота на приложението) това отново се постига с помощта на </w:t>
+        <w:t xml:space="preserve">-и (т.е. имат само една единствена </w:t>
+      </w:r>
+      <w:r>
+        <w:t>инстанция</w:t>
+      </w:r>
+      <w:r>
+        <w:t xml:space="preserve"> през живота на приложението) това отново се постига с помощта на </w:t>
       </w:r>
       <w:proofErr w:type="spellStart"/>
       <w:r>
@@ -6327,7 +8645,13 @@
         <w:t xml:space="preserve"> </w:t>
       </w:r>
       <w:r>
-        <w:t xml:space="preserve">е чрез регистриране на всички типове, които трябва да инстанцира </w:t>
+        <w:t xml:space="preserve">е чрез регистриране на всички типове, които трябва да </w:t>
+      </w:r>
+      <w:r>
+        <w:t>създаде</w:t>
+      </w:r>
+      <w:r>
+        <w:t xml:space="preserve"> </w:t>
       </w:r>
       <w:proofErr w:type="spellStart"/>
       <w:r>
@@ -8087,49 +10411,49 @@
           <w:sz w:val="19"/>
           <w:szCs w:val="19"/>
         </w:rPr>
+        <w:t xml:space="preserve">            </w:t>
+      </w:r>
+      <w:r>
+        <w:rPr>
+          <w:rFonts w:ascii="Consolas" w:hAnsi="Consolas" w:cs="Consolas"/>
+          <w:color w:val="0000FF"/>
+          <w:sz w:val="19"/>
+          <w:szCs w:val="19"/>
+        </w:rPr>
+        <w:t>return</w:t>
+      </w:r>
+      <w:r>
+        <w:rPr>
+          <w:rFonts w:ascii="Consolas" w:hAnsi="Consolas" w:cs="Consolas"/>
+          <w:color w:val="000000"/>
+          <w:sz w:val="19"/>
+          <w:szCs w:val="19"/>
+        </w:rPr>
+        <w:t xml:space="preserve"> config.CreateMapper();</w:t>
+      </w:r>
+    </w:p>
+    <w:p>
+      <w:pPr>
+        <w:autoSpaceDE w:val="0"/>
+        <w:autoSpaceDN w:val="0"/>
+        <w:adjustRightInd w:val="0"/>
+        <w:spacing w:after="0" w:line="240" w:lineRule="auto"/>
+        <w:jc w:val="left"/>
+        <w:rPr>
+          <w:rFonts w:ascii="Consolas" w:hAnsi="Consolas" w:cs="Consolas"/>
+          <w:color w:val="000000"/>
+          <w:sz w:val="19"/>
+          <w:szCs w:val="19"/>
+        </w:rPr>
+      </w:pPr>
+      <w:r>
+        <w:rPr>
+          <w:rFonts w:ascii="Consolas" w:hAnsi="Consolas" w:cs="Consolas"/>
+          <w:color w:val="000000"/>
+          <w:sz w:val="19"/>
+          <w:szCs w:val="19"/>
+        </w:rPr>
         <w:lastRenderedPageBreak/>
-        <w:t xml:space="preserve">            </w:t>
-      </w:r>
-      <w:r>
-        <w:rPr>
-          <w:rFonts w:ascii="Consolas" w:hAnsi="Consolas" w:cs="Consolas"/>
-          <w:color w:val="0000FF"/>
-          <w:sz w:val="19"/>
-          <w:szCs w:val="19"/>
-        </w:rPr>
-        <w:t>return</w:t>
-      </w:r>
-      <w:r>
-        <w:rPr>
-          <w:rFonts w:ascii="Consolas" w:hAnsi="Consolas" w:cs="Consolas"/>
-          <w:color w:val="000000"/>
-          <w:sz w:val="19"/>
-          <w:szCs w:val="19"/>
-        </w:rPr>
-        <w:t xml:space="preserve"> config.CreateMapper();</w:t>
-      </w:r>
-    </w:p>
-    <w:p>
-      <w:pPr>
-        <w:autoSpaceDE w:val="0"/>
-        <w:autoSpaceDN w:val="0"/>
-        <w:adjustRightInd w:val="0"/>
-        <w:spacing w:after="0" w:line="240" w:lineRule="auto"/>
-        <w:jc w:val="left"/>
-        <w:rPr>
-          <w:rFonts w:ascii="Consolas" w:hAnsi="Consolas" w:cs="Consolas"/>
-          <w:color w:val="000000"/>
-          <w:sz w:val="19"/>
-          <w:szCs w:val="19"/>
-        </w:rPr>
-      </w:pPr>
-      <w:r>
-        <w:rPr>
-          <w:rFonts w:ascii="Consolas" w:hAnsi="Consolas" w:cs="Consolas"/>
-          <w:color w:val="000000"/>
-          <w:sz w:val="19"/>
-          <w:szCs w:val="19"/>
-        </w:rPr>
         <w:t xml:space="preserve">        }</w:t>
       </w:r>
     </w:p>
@@ -9092,9 +11416,11 @@
       <w:pPr>
         <w:pStyle w:val="Heading1"/>
       </w:pPr>
+      <w:bookmarkStart w:id="22" w:name="_Toc74690193"/>
       <w:r>
         <w:t>Потребителско ръководство</w:t>
       </w:r>
+      <w:bookmarkEnd w:id="22"/>
     </w:p>
     <w:p>
       <w:r>
@@ -9103,8 +11429,11 @@
     </w:p>
     <w:p>
       <w:r>
+        <w:rPr>
+          <w:noProof/>
+        </w:rPr>
         <w:drawing>
-          <wp:inline distT="0" distB="0" distL="0" distR="0" wp14:anchorId="6358B7C0" wp14:editId="44E521E0">
+          <wp:inline distT="0" distB="0" distL="0" distR="0" wp14:anchorId="49500D79" wp14:editId="1F21B65F">
             <wp:extent cx="5760720" cy="3250565"/>
             <wp:effectExtent l="0" t="0" r="0" b="6985"/>
             <wp:docPr id="19" name="Picture 19"/>
@@ -9142,14 +11471,23 @@
     </w:p>
     <w:p>
       <w:r>
-        <w:t>При грешно въведени име и парола излиза съобщение за грешка:</w:t>
-      </w:r>
-    </w:p>
-    <w:p>
-      <w:r>
+        <w:t xml:space="preserve">При грешно въведени име и парола </w:t>
+      </w:r>
+      <w:r>
+        <w:t>излиза</w:t>
+      </w:r>
+      <w:r>
+        <w:t xml:space="preserve"> съобщение за грешка:</w:t>
+      </w:r>
+    </w:p>
+    <w:p>
+      <w:r>
+        <w:rPr>
+          <w:noProof/>
+        </w:rPr>
         <w:lastRenderedPageBreak/>
         <w:drawing>
-          <wp:inline distT="0" distB="0" distL="0" distR="0" wp14:anchorId="581E0741" wp14:editId="650B860D">
+          <wp:inline distT="0" distB="0" distL="0" distR="0" wp14:anchorId="6B5E2510" wp14:editId="15C0CCC1">
             <wp:extent cx="2772162" cy="1276528"/>
             <wp:effectExtent l="0" t="0" r="9525" b="0"/>
             <wp:docPr id="20" name="Picture 20"/>
@@ -9192,8 +11530,11 @@
     </w:p>
     <w:p>
       <w:r>
+        <w:rPr>
+          <w:noProof/>
+        </w:rPr>
         <w:drawing>
-          <wp:inline distT="0" distB="0" distL="0" distR="0" wp14:anchorId="065BBC65" wp14:editId="1141CBD5">
+          <wp:inline distT="0" distB="0" distL="0" distR="0" wp14:anchorId="207BB7FF" wp14:editId="454E67BC">
             <wp:extent cx="5760720" cy="3182620"/>
             <wp:effectExtent l="0" t="0" r="0" b="0"/>
             <wp:docPr id="24" name="Picture 24"/>
@@ -9247,10 +11588,11 @@
       </w:pPr>
       <w:r>
         <w:rPr>
+          <w:noProof/>
           <w:lang w:val="en-US"/>
         </w:rPr>
         <w:drawing>
-          <wp:inline distT="0" distB="0" distL="0" distR="0" wp14:anchorId="39305F20" wp14:editId="0E00AC24">
+          <wp:inline distT="0" distB="0" distL="0" distR="0" wp14:anchorId="6BEE76AE" wp14:editId="364BD3D1">
             <wp:extent cx="5760720" cy="3121025"/>
             <wp:effectExtent l="0" t="0" r="0" b="3175"/>
             <wp:docPr id="25" name="Picture 25"/>
@@ -9299,8 +11641,11 @@
     </w:p>
     <w:p>
       <w:r>
+        <w:rPr>
+          <w:noProof/>
+        </w:rPr>
         <w:drawing>
-          <wp:inline distT="0" distB="0" distL="0" distR="0" wp14:anchorId="5A79F627" wp14:editId="3BDA1D0C">
+          <wp:inline distT="0" distB="0" distL="0" distR="0" wp14:anchorId="1609D444" wp14:editId="1220F84B">
             <wp:extent cx="5760720" cy="767715"/>
             <wp:effectExtent l="0" t="0" r="0" b="0"/>
             <wp:docPr id="27" name="Picture 27"/>
@@ -9343,8 +11688,11 @@
     </w:p>
     <w:p>
       <w:r>
+        <w:rPr>
+          <w:noProof/>
+        </w:rPr>
         <w:drawing>
-          <wp:inline distT="0" distB="0" distL="0" distR="0" wp14:anchorId="65BF533D" wp14:editId="2C95D18B">
+          <wp:inline distT="0" distB="0" distL="0" distR="0" wp14:anchorId="15E20295" wp14:editId="1A89BD7C">
             <wp:extent cx="5760720" cy="816610"/>
             <wp:effectExtent l="0" t="0" r="0" b="2540"/>
             <wp:docPr id="29" name="Picture 29"/>
@@ -9387,8 +11735,11 @@
     </w:p>
     <w:p>
       <w:r>
+        <w:rPr>
+          <w:noProof/>
+        </w:rPr>
         <w:drawing>
-          <wp:inline distT="0" distB="0" distL="0" distR="0" wp14:anchorId="6C190138" wp14:editId="12506444">
+          <wp:inline distT="0" distB="0" distL="0" distR="0" wp14:anchorId="31371018" wp14:editId="28713E97">
             <wp:extent cx="5760720" cy="767715"/>
             <wp:effectExtent l="0" t="0" r="0" b="0"/>
             <wp:docPr id="30" name="Picture 30"/>
@@ -9437,10 +11788,11 @@
       </w:pPr>
       <w:r>
         <w:rPr>
+          <w:noProof/>
           <w:lang w:val="en-US"/>
         </w:rPr>
         <w:drawing>
-          <wp:inline distT="0" distB="0" distL="0" distR="0" wp14:anchorId="0BB94955" wp14:editId="04646C54">
+          <wp:inline distT="0" distB="0" distL="0" distR="0" wp14:anchorId="1B7AE07A" wp14:editId="540275F2">
             <wp:extent cx="5760720" cy="3129280"/>
             <wp:effectExtent l="0" t="0" r="0" b="0"/>
             <wp:docPr id="31" name="Picture 31"/>
@@ -9479,14 +11831,23 @@
     <w:p>
       <w:r>
         <w:lastRenderedPageBreak/>
-        <w:t>За да отдаваме стока трябва да сме избрали конкретен продукт, от който ще се отдава тогава и полето за съществуващи артикули ще бъде не нулево:</w:t>
+        <w:t xml:space="preserve">За да отдаваме стока трябва да сме избрали </w:t>
+      </w:r>
+      <w:r>
+        <w:t>конкретен</w:t>
+      </w:r>
+      <w:r>
+        <w:t xml:space="preserve"> продукт, от който ще се отдава тогава и полето за съществуващи артикули ще бъде не нулево:</w:t>
       </w:r>
       <w:r>
         <w:br/>
       </w:r>
       <w:r>
+        <w:rPr>
+          <w:noProof/>
+        </w:rPr>
         <w:drawing>
-          <wp:inline distT="0" distB="0" distL="0" distR="0" wp14:anchorId="31F18C08" wp14:editId="4BB8184F">
+          <wp:inline distT="0" distB="0" distL="0" distR="0" wp14:anchorId="7D73A5A5" wp14:editId="58A697E3">
             <wp:extent cx="5760720" cy="3620770"/>
             <wp:effectExtent l="0" t="0" r="0" b="0"/>
             <wp:docPr id="32" name="Picture 32"/>
@@ -9534,21 +11895,30 @@
     </w:p>
     <w:p>
       <w:r>
-        <w:t>От този прозорец могат да се създават нови потребители и да се сменя паролата на потребители, които са си я забравили. Паролата се хешира и чужди потребители не могат да видят паролата на съществуващите. Това е и единственото място, от което се създават потребители.</w:t>
-      </w:r>
-    </w:p>
-    <w:p>
-      <w:pPr>
-        <w:rPr>
-          <w:lang w:val="en-US"/>
-        </w:rPr>
-      </w:pPr>
-      <w:r>
-        <w:rPr>
+        <w:t xml:space="preserve">От този прозорец могат да се създават нови потребители и да се сменя паролата на потребители, които са си я забравили. Паролата се </w:t>
+      </w:r>
+      <w:proofErr w:type="spellStart"/>
+      <w:r>
+        <w:t>хешира</w:t>
+      </w:r>
+      <w:proofErr w:type="spellEnd"/>
+      <w:r>
+        <w:t xml:space="preserve"> и чужди потребители не могат да видят паролата на съществуващите. Това е и единственото място, от което се създават потребители.</w:t>
+      </w:r>
+    </w:p>
+    <w:p>
+      <w:pPr>
+        <w:rPr>
+          <w:lang w:val="en-US"/>
+        </w:rPr>
+      </w:pPr>
+      <w:r>
+        <w:rPr>
+          <w:noProof/>
           <w:lang w:val="en-US"/>
         </w:rPr>
         <w:drawing>
-          <wp:inline distT="0" distB="0" distL="0" distR="0" wp14:anchorId="6BF254EE" wp14:editId="25F09910">
+          <wp:inline distT="0" distB="0" distL="0" distR="0" wp14:anchorId="0A1DBD81" wp14:editId="31FBAFC4">
             <wp:extent cx="5383763" cy="3061600"/>
             <wp:effectExtent l="0" t="0" r="7620" b="5715"/>
             <wp:docPr id="33" name="Picture 33"/>
@@ -9597,8 +11967,11 @@
     </w:p>
     <w:p>
       <w:r>
+        <w:rPr>
+          <w:noProof/>
+        </w:rPr>
         <w:drawing>
-          <wp:inline distT="0" distB="0" distL="0" distR="0" wp14:anchorId="1D3719F4" wp14:editId="65EB70CB">
+          <wp:inline distT="0" distB="0" distL="0" distR="0" wp14:anchorId="1F92CAFF" wp14:editId="5D82557A">
             <wp:extent cx="5760720" cy="1052830"/>
             <wp:effectExtent l="0" t="0" r="0" b="0"/>
             <wp:docPr id="36" name="Picture 36"/>
@@ -9641,8 +12014,11 @@
     </w:p>
     <w:p>
       <w:r>
+        <w:rPr>
+          <w:noProof/>
+        </w:rPr>
         <w:drawing>
-          <wp:inline distT="0" distB="0" distL="0" distR="0" wp14:anchorId="22F5E633" wp14:editId="4E8CEEFE">
+          <wp:inline distT="0" distB="0" distL="0" distR="0" wp14:anchorId="6C16160A" wp14:editId="26586CFA">
             <wp:extent cx="5760720" cy="1097915"/>
             <wp:effectExtent l="0" t="0" r="0" b="6985"/>
             <wp:docPr id="35" name="Picture 35"/>
@@ -9685,17 +12061,16 @@
     </w:p>
     <w:p/>
     <w:p/>
-    <w:p>
-      <w:bookmarkStart w:id="0" w:name="_GoBack"/>
-      <w:bookmarkEnd w:id="0"/>
-    </w:p>
+    <w:p/>
     <w:p>
       <w:pPr>
         <w:pStyle w:val="Heading1"/>
       </w:pPr>
+      <w:bookmarkStart w:id="23" w:name="_Toc74690194"/>
       <w:r>
         <w:t>Заключение</w:t>
       </w:r>
+      <w:bookmarkEnd w:id="23"/>
     </w:p>
     <w:p>
       <w:r>
@@ -9722,21 +12097,7 @@
         <w:rPr>
           <w:lang w:val="en-US"/>
         </w:rPr>
-        <w:t>.</w:t>
-      </w:r>
-      <w:proofErr w:type="spellStart"/>
-      <w:r>
-        <w:rPr>
-          <w:lang w:val="en-US"/>
-        </w:rPr>
-        <w:t>xlsx</w:t>
-      </w:r>
-      <w:proofErr w:type="spellEnd"/>
-      <w:r>
-        <w:rPr>
-          <w:lang w:val="en-US"/>
-        </w:rPr>
-        <w:t xml:space="preserve"> </w:t>
+        <w:t xml:space="preserve">.xlsx </w:t>
       </w:r>
       <w:r>
         <w:t>същото може да се добави и за създаването на отчет. Към пазената информация за различните продукти трябва да се добави и обем заето място в склада тъй като към момента тази функционалност отсъства.</w:t>
@@ -9749,9 +12110,11 @@
           <w:lang w:val="en-US"/>
         </w:rPr>
       </w:pPr>
+      <w:bookmarkStart w:id="24" w:name="_Toc74690195"/>
       <w:r>
         <w:t>Литература</w:t>
       </w:r>
+      <w:bookmarkEnd w:id="24"/>
     </w:p>
     <w:p>
       <w:pPr>
@@ -9806,18 +12169,38 @@
       <w:pPr>
         <w:pStyle w:val="Heading1"/>
       </w:pPr>
+      <w:bookmarkStart w:id="25" w:name="_Toc74690196"/>
       <w:r>
         <w:t>Приложение</w:t>
       </w:r>
-    </w:p>
-    <w:p>
-      <w:pPr>
-        <w:rPr>
-          <w:lang w:val="en-US"/>
-        </w:rPr>
-      </w:pPr>
-      <w:r>
-        <w:t xml:space="preserve">Кодът за приложението както и презентацията и документацията изготвени за този проетк могат да бъдат намерени в хранилщето за код на този адрес </w:t>
+      <w:bookmarkEnd w:id="25"/>
+    </w:p>
+    <w:p>
+      <w:pPr>
+        <w:rPr>
+          <w:lang w:val="en-US"/>
+        </w:rPr>
+      </w:pPr>
+      <w:r>
+        <w:t>Кодът за приложението както и презентацията и документацията изготвени за този проек</w:t>
+      </w:r>
+      <w:r>
+        <w:t>т</w:t>
+      </w:r>
+      <w:r>
+        <w:rPr>
+          <w:lang w:val="en-US"/>
+        </w:rPr>
+        <w:t xml:space="preserve"> </w:t>
+      </w:r>
+      <w:r>
+        <w:t xml:space="preserve">могат да бъдат намерени в </w:t>
+      </w:r>
+      <w:r>
+        <w:t>хранилището</w:t>
+      </w:r>
+      <w:r>
+        <w:t xml:space="preserve"> за код на този адрес </w:t>
       </w:r>
       <w:r>
         <w:t>–</w:t>
@@ -9849,7 +12232,7 @@
 </file>
 
 <file path=word/endnotes.xml><?xml version="1.0" encoding="utf-8"?>
-<w:endnotes xmlns:wpc="http://schemas.microsoft.com/office/word/2010/wordprocessingCanvas" xmlns:cx="http://schemas.microsoft.com/office/drawing/2014/chartex" xmlns:cx1="http://schemas.microsoft.com/office/drawing/2015/9/8/chartex" xmlns:mc="http://schemas.openxmlformats.org/markup-compatibility/2006" xmlns:o="urn:schemas-microsoft-com:office:office" xmlns:r="http://schemas.openxmlformats.org/officeDocument/2006/relationships" xmlns:m="http://schemas.openxmlformats.org/officeDocument/2006/math" xmlns:v="urn:schemas-microsoft-com:vml" xmlns:wp14="http://schemas.microsoft.com/office/word/2010/wordprocessingDrawing" xmlns:wp="http://schemas.openxmlformats.org/drawingml/2006/wordprocessingDrawing" xmlns:w10="urn:schemas-microsoft-com:office:word" xmlns:w="http://schemas.openxmlformats.org/wordprocessingml/2006/main" xmlns:w14="http://schemas.microsoft.com/office/word/2010/wordml" xmlns:w15="http://schemas.microsoft.com/office/word/2012/wordml" xmlns:w16se="http://schemas.microsoft.com/office/word/2015/wordml/symex" xmlns:wpg="http://schemas.microsoft.com/office/word/2010/wordprocessingGroup" xmlns:wpi="http://schemas.microsoft.com/office/word/2010/wordprocessingInk" xmlns:wne="http://schemas.microsoft.com/office/word/2006/wordml" xmlns:wps="http://schemas.microsoft.com/office/word/2010/wordprocessingShape" mc:Ignorable="w14 w15 w16se wp14">
+<w:endnotes xmlns:wpc="http://schemas.microsoft.com/office/word/2010/wordprocessingCanvas" xmlns:cx="http://schemas.microsoft.com/office/drawing/2014/chartex" xmlns:cx1="http://schemas.microsoft.com/office/drawing/2015/9/8/chartex" xmlns:cx2="http://schemas.microsoft.com/office/drawing/2015/10/21/chartex" xmlns:cx3="http://schemas.microsoft.com/office/drawing/2016/5/9/chartex" xmlns:cx4="http://schemas.microsoft.com/office/drawing/2016/5/10/chartex" xmlns:cx5="http://schemas.microsoft.com/office/drawing/2016/5/11/chartex" xmlns:cx6="http://schemas.microsoft.com/office/drawing/2016/5/12/chartex" xmlns:cx7="http://schemas.microsoft.com/office/drawing/2016/5/13/chartex" xmlns:cx8="http://schemas.microsoft.com/office/drawing/2016/5/14/chartex" xmlns:mc="http://schemas.openxmlformats.org/markup-compatibility/2006" xmlns:aink="http://schemas.microsoft.com/office/drawing/2016/ink" xmlns:am3d="http://schemas.microsoft.com/office/drawing/2017/model3d" xmlns:o="urn:schemas-microsoft-com:office:office" xmlns:r="http://schemas.openxmlformats.org/officeDocument/2006/relationships" xmlns:m="http://schemas.openxmlformats.org/officeDocument/2006/math" xmlns:v="urn:schemas-microsoft-com:vml" xmlns:wp14="http://schemas.microsoft.com/office/word/2010/wordprocessingDrawing" xmlns:wp="http://schemas.openxmlformats.org/drawingml/2006/wordprocessingDrawing" xmlns:w10="urn:schemas-microsoft-com:office:word" xmlns:w="http://schemas.openxmlformats.org/wordprocessingml/2006/main" xmlns:w14="http://schemas.microsoft.com/office/word/2010/wordml" xmlns:w15="http://schemas.microsoft.com/office/word/2012/wordml" xmlns:w16cex="http://schemas.microsoft.com/office/word/2018/wordml/cex" xmlns:w16cid="http://schemas.microsoft.com/office/word/2016/wordml/cid" xmlns:w16="http://schemas.microsoft.com/office/word/2018/wordml" xmlns:w16se="http://schemas.microsoft.com/office/word/2015/wordml/symex" xmlns:wpg="http://schemas.microsoft.com/office/word/2010/wordprocessingGroup" xmlns:wpi="http://schemas.microsoft.com/office/word/2010/wordprocessingInk" xmlns:wne="http://schemas.microsoft.com/office/word/2006/wordml" xmlns:wps="http://schemas.microsoft.com/office/word/2010/wordprocessingShape" mc:Ignorable="w14 w15 w16se w16cid w16 w16cex wp14">
   <w:endnote w:type="separator" w:id="-1">
     <w:p>
       <w:pPr>
@@ -9874,7 +12257,7 @@
 </file>
 
 <file path=word/footer1.xml><?xml version="1.0" encoding="utf-8"?>
-<w:ftr xmlns:wpc="http://schemas.microsoft.com/office/word/2010/wordprocessingCanvas" xmlns:cx="http://schemas.microsoft.com/office/drawing/2014/chartex" xmlns:cx1="http://schemas.microsoft.com/office/drawing/2015/9/8/chartex" xmlns:mc="http://schemas.openxmlformats.org/markup-compatibility/2006" xmlns:o="urn:schemas-microsoft-com:office:office" xmlns:r="http://schemas.openxmlformats.org/officeDocument/2006/relationships" xmlns:m="http://schemas.openxmlformats.org/officeDocument/2006/math" xmlns:v="urn:schemas-microsoft-com:vml" xmlns:wp14="http://schemas.microsoft.com/office/word/2010/wordprocessingDrawing" xmlns:wp="http://schemas.openxmlformats.org/drawingml/2006/wordprocessingDrawing" xmlns:w10="urn:schemas-microsoft-com:office:word" xmlns:w="http://schemas.openxmlformats.org/wordprocessingml/2006/main" xmlns:w14="http://schemas.microsoft.com/office/word/2010/wordml" xmlns:w15="http://schemas.microsoft.com/office/word/2012/wordml" xmlns:w16se="http://schemas.microsoft.com/office/word/2015/wordml/symex" xmlns:wpg="http://schemas.microsoft.com/office/word/2010/wordprocessingGroup" xmlns:wpi="http://schemas.microsoft.com/office/word/2010/wordprocessingInk" xmlns:wne="http://schemas.microsoft.com/office/word/2006/wordml" xmlns:wps="http://schemas.microsoft.com/office/word/2010/wordprocessingShape" mc:Ignorable="w14 w15 w16se wp14">
+<w:ftr xmlns:wpc="http://schemas.microsoft.com/office/word/2010/wordprocessingCanvas" xmlns:cx="http://schemas.microsoft.com/office/drawing/2014/chartex" xmlns:cx1="http://schemas.microsoft.com/office/drawing/2015/9/8/chartex" xmlns:cx2="http://schemas.microsoft.com/office/drawing/2015/10/21/chartex" xmlns:cx3="http://schemas.microsoft.com/office/drawing/2016/5/9/chartex" xmlns:cx4="http://schemas.microsoft.com/office/drawing/2016/5/10/chartex" xmlns:cx5="http://schemas.microsoft.com/office/drawing/2016/5/11/chartex" xmlns:cx6="http://schemas.microsoft.com/office/drawing/2016/5/12/chartex" xmlns:cx7="http://schemas.microsoft.com/office/drawing/2016/5/13/chartex" xmlns:cx8="http://schemas.microsoft.com/office/drawing/2016/5/14/chartex" xmlns:mc="http://schemas.openxmlformats.org/markup-compatibility/2006" xmlns:aink="http://schemas.microsoft.com/office/drawing/2016/ink" xmlns:am3d="http://schemas.microsoft.com/office/drawing/2017/model3d" xmlns:o="urn:schemas-microsoft-com:office:office" xmlns:r="http://schemas.openxmlformats.org/officeDocument/2006/relationships" xmlns:m="http://schemas.openxmlformats.org/officeDocument/2006/math" xmlns:v="urn:schemas-microsoft-com:vml" xmlns:wp14="http://schemas.microsoft.com/office/word/2010/wordprocessingDrawing" xmlns:wp="http://schemas.openxmlformats.org/drawingml/2006/wordprocessingDrawing" xmlns:w10="urn:schemas-microsoft-com:office:word" xmlns:w="http://schemas.openxmlformats.org/wordprocessingml/2006/main" xmlns:w14="http://schemas.microsoft.com/office/word/2010/wordml" xmlns:w15="http://schemas.microsoft.com/office/word/2012/wordml" xmlns:w16cex="http://schemas.microsoft.com/office/word/2018/wordml/cex" xmlns:w16cid="http://schemas.microsoft.com/office/word/2016/wordml/cid" xmlns:w16="http://schemas.microsoft.com/office/word/2018/wordml" xmlns:w16se="http://schemas.microsoft.com/office/word/2015/wordml/symex" xmlns:wpg="http://schemas.microsoft.com/office/word/2010/wordprocessingGroup" xmlns:wpi="http://schemas.microsoft.com/office/word/2010/wordprocessingInk" xmlns:wne="http://schemas.microsoft.com/office/word/2006/wordml" xmlns:wps="http://schemas.microsoft.com/office/word/2010/wordprocessingShape" mc:Ignorable="w14 w15 w16se w16cid w16 w16cex wp14">
   <w:sdt>
     <w:sdtPr>
       <w:id w:val="-2138400583"/>
@@ -9927,7 +12310,7 @@
 </file>
 
 <file path=word/footnotes.xml><?xml version="1.0" encoding="utf-8"?>
-<w:footnotes xmlns:wpc="http://schemas.microsoft.com/office/word/2010/wordprocessingCanvas" xmlns:cx="http://schemas.microsoft.com/office/drawing/2014/chartex" xmlns:cx1="http://schemas.microsoft.com/office/drawing/2015/9/8/chartex" xmlns:mc="http://schemas.openxmlformats.org/markup-compatibility/2006" xmlns:o="urn:schemas-microsoft-com:office:office" xmlns:r="http://schemas.openxmlformats.org/officeDocument/2006/relationships" xmlns:m="http://schemas.openxmlformats.org/officeDocument/2006/math" xmlns:v="urn:schemas-microsoft-com:vml" xmlns:wp14="http://schemas.microsoft.com/office/word/2010/wordprocessingDrawing" xmlns:wp="http://schemas.openxmlformats.org/drawingml/2006/wordprocessingDrawing" xmlns:w10="urn:schemas-microsoft-com:office:word" xmlns:w="http://schemas.openxmlformats.org/wordprocessingml/2006/main" xmlns:w14="http://schemas.microsoft.com/office/word/2010/wordml" xmlns:w15="http://schemas.microsoft.com/office/word/2012/wordml" xmlns:w16se="http://schemas.microsoft.com/office/word/2015/wordml/symex" xmlns:wpg="http://schemas.microsoft.com/office/word/2010/wordprocessingGroup" xmlns:wpi="http://schemas.microsoft.com/office/word/2010/wordprocessingInk" xmlns:wne="http://schemas.microsoft.com/office/word/2006/wordml" xmlns:wps="http://schemas.microsoft.com/office/word/2010/wordprocessingShape" mc:Ignorable="w14 w15 w16se wp14">
+<w:footnotes xmlns:wpc="http://schemas.microsoft.com/office/word/2010/wordprocessingCanvas" xmlns:cx="http://schemas.microsoft.com/office/drawing/2014/chartex" xmlns:cx1="http://schemas.microsoft.com/office/drawing/2015/9/8/chartex" xmlns:cx2="http://schemas.microsoft.com/office/drawing/2015/10/21/chartex" xmlns:cx3="http://schemas.microsoft.com/office/drawing/2016/5/9/chartex" xmlns:cx4="http://schemas.microsoft.com/office/drawing/2016/5/10/chartex" xmlns:cx5="http://schemas.microsoft.com/office/drawing/2016/5/11/chartex" xmlns:cx6="http://schemas.microsoft.com/office/drawing/2016/5/12/chartex" xmlns:cx7="http://schemas.microsoft.com/office/drawing/2016/5/13/chartex" xmlns:cx8="http://schemas.microsoft.com/office/drawing/2016/5/14/chartex" xmlns:mc="http://schemas.openxmlformats.org/markup-compatibility/2006" xmlns:aink="http://schemas.microsoft.com/office/drawing/2016/ink" xmlns:am3d="http://schemas.microsoft.com/office/drawing/2017/model3d" xmlns:o="urn:schemas-microsoft-com:office:office" xmlns:r="http://schemas.openxmlformats.org/officeDocument/2006/relationships" xmlns:m="http://schemas.openxmlformats.org/officeDocument/2006/math" xmlns:v="urn:schemas-microsoft-com:vml" xmlns:wp14="http://schemas.microsoft.com/office/word/2010/wordprocessingDrawing" xmlns:wp="http://schemas.openxmlformats.org/drawingml/2006/wordprocessingDrawing" xmlns:w10="urn:schemas-microsoft-com:office:word" xmlns:w="http://schemas.openxmlformats.org/wordprocessingml/2006/main" xmlns:w14="http://schemas.microsoft.com/office/word/2010/wordml" xmlns:w15="http://schemas.microsoft.com/office/word/2012/wordml" xmlns:w16cex="http://schemas.microsoft.com/office/word/2018/wordml/cex" xmlns:w16cid="http://schemas.microsoft.com/office/word/2016/wordml/cid" xmlns:w16="http://schemas.microsoft.com/office/word/2018/wordml" xmlns:w16se="http://schemas.microsoft.com/office/word/2015/wordml/symex" xmlns:wpg="http://schemas.microsoft.com/office/word/2010/wordprocessingGroup" xmlns:wpi="http://schemas.microsoft.com/office/word/2010/wordprocessingInk" xmlns:wne="http://schemas.microsoft.com/office/word/2006/wordml" xmlns:wps="http://schemas.microsoft.com/office/word/2010/wordprocessingShape" mc:Ignorable="w14 w15 w16se w16cid w16 w16cex wp14">
   <w:footnote w:type="separator" w:id="-1">
     <w:p>
       <w:pPr>
@@ -9952,7 +12335,7 @@
 </file>
 
 <file path=word/numbering.xml><?xml version="1.0" encoding="utf-8"?>
-<w:numbering xmlns:wpc="http://schemas.microsoft.com/office/word/2010/wordprocessingCanvas" xmlns:cx="http://schemas.microsoft.com/office/drawing/2014/chartex" xmlns:cx1="http://schemas.microsoft.com/office/drawing/2015/9/8/chartex" xmlns:mc="http://schemas.openxmlformats.org/markup-compatibility/2006" xmlns:o="urn:schemas-microsoft-com:office:office" xmlns:r="http://schemas.openxmlformats.org/officeDocument/2006/relationships" xmlns:m="http://schemas.openxmlformats.org/officeDocument/2006/math" xmlns:v="urn:schemas-microsoft-com:vml" xmlns:wp14="http://schemas.microsoft.com/office/word/2010/wordprocessingDrawing" xmlns:wp="http://schemas.openxmlformats.org/drawingml/2006/wordprocessingDrawing" xmlns:w10="urn:schemas-microsoft-com:office:word" xmlns:w="http://schemas.openxmlformats.org/wordprocessingml/2006/main" xmlns:w14="http://schemas.microsoft.com/office/word/2010/wordml" xmlns:w15="http://schemas.microsoft.com/office/word/2012/wordml" xmlns:w16se="http://schemas.microsoft.com/office/word/2015/wordml/symex" xmlns:wpg="http://schemas.microsoft.com/office/word/2010/wordprocessingGroup" xmlns:wpi="http://schemas.microsoft.com/office/word/2010/wordprocessingInk" xmlns:wne="http://schemas.microsoft.com/office/word/2006/wordml" xmlns:wps="http://schemas.microsoft.com/office/word/2010/wordprocessingShape" mc:Ignorable="w14 w15 w16se wp14">
+<w:numbering xmlns:wpc="http://schemas.microsoft.com/office/word/2010/wordprocessingCanvas" xmlns:cx="http://schemas.microsoft.com/office/drawing/2014/chartex" xmlns:cx1="http://schemas.microsoft.com/office/drawing/2015/9/8/chartex" xmlns:cx2="http://schemas.microsoft.com/office/drawing/2015/10/21/chartex" xmlns:cx3="http://schemas.microsoft.com/office/drawing/2016/5/9/chartex" xmlns:cx4="http://schemas.microsoft.com/office/drawing/2016/5/10/chartex" xmlns:cx5="http://schemas.microsoft.com/office/drawing/2016/5/11/chartex" xmlns:cx6="http://schemas.microsoft.com/office/drawing/2016/5/12/chartex" xmlns:cx7="http://schemas.microsoft.com/office/drawing/2016/5/13/chartex" xmlns:cx8="http://schemas.microsoft.com/office/drawing/2016/5/14/chartex" xmlns:mc="http://schemas.openxmlformats.org/markup-compatibility/2006" xmlns:aink="http://schemas.microsoft.com/office/drawing/2016/ink" xmlns:am3d="http://schemas.microsoft.com/office/drawing/2017/model3d" xmlns:o="urn:schemas-microsoft-com:office:office" xmlns:r="http://schemas.openxmlformats.org/officeDocument/2006/relationships" xmlns:m="http://schemas.openxmlformats.org/officeDocument/2006/math" xmlns:v="urn:schemas-microsoft-com:vml" xmlns:wp14="http://schemas.microsoft.com/office/word/2010/wordprocessingDrawing" xmlns:wp="http://schemas.openxmlformats.org/drawingml/2006/wordprocessingDrawing" xmlns:w10="urn:schemas-microsoft-com:office:word" xmlns:w="http://schemas.openxmlformats.org/wordprocessingml/2006/main" xmlns:w14="http://schemas.microsoft.com/office/word/2010/wordml" xmlns:w15="http://schemas.microsoft.com/office/word/2012/wordml" xmlns:w16cex="http://schemas.microsoft.com/office/word/2018/wordml/cex" xmlns:w16cid="http://schemas.microsoft.com/office/word/2016/wordml/cid" xmlns:w16="http://schemas.microsoft.com/office/word/2018/wordml" xmlns:w16se="http://schemas.microsoft.com/office/word/2015/wordml/symex" xmlns:wpg="http://schemas.microsoft.com/office/word/2010/wordprocessingGroup" xmlns:wpi="http://schemas.microsoft.com/office/word/2010/wordprocessingInk" xmlns:wne="http://schemas.microsoft.com/office/word/2006/wordml" xmlns:wps="http://schemas.microsoft.com/office/word/2010/wordprocessingShape" mc:Ignorable="w14 w15 w16se w16cid w16 w16cex wp14">
   <w:abstractNum w:abstractNumId="0" w15:restartNumberingAfterBreak="0">
     <w:nsid w:val="3AEA69C7"/>
     <w:multiLevelType w:val="hybridMultilevel"/>
@@ -10141,7 +12524,7 @@
 </file>
 
 <file path=word/styles.xml><?xml version="1.0" encoding="utf-8"?>
-<w:styles xmlns:mc="http://schemas.openxmlformats.org/markup-compatibility/2006" xmlns:r="http://schemas.openxmlformats.org/officeDocument/2006/relationships" xmlns:w="http://schemas.openxmlformats.org/wordprocessingml/2006/main" xmlns:w14="http://schemas.microsoft.com/office/word/2010/wordml" xmlns:w15="http://schemas.microsoft.com/office/word/2012/wordml" xmlns:w16se="http://schemas.microsoft.com/office/word/2015/wordml/symex" mc:Ignorable="w14 w15 w16se">
+<w:styles xmlns:mc="http://schemas.openxmlformats.org/markup-compatibility/2006" xmlns:r="http://schemas.openxmlformats.org/officeDocument/2006/relationships" xmlns:w="http://schemas.openxmlformats.org/wordprocessingml/2006/main" xmlns:w14="http://schemas.microsoft.com/office/word/2010/wordml" xmlns:w15="http://schemas.microsoft.com/office/word/2012/wordml" xmlns:w16cex="http://schemas.microsoft.com/office/word/2018/wordml/cex" xmlns:w16cid="http://schemas.microsoft.com/office/word/2016/wordml/cid" xmlns:w16="http://schemas.microsoft.com/office/word/2018/wordml" xmlns:w16se="http://schemas.microsoft.com/office/word/2015/wordml/symex" mc:Ignorable="w14 w15 w16se w16cid w16 w16cex">
   <w:docDefaults>
     <w:rPrDefault>
       <w:rPr>
@@ -10157,7 +12540,7 @@
       </w:pPr>
     </w:pPrDefault>
   </w:docDefaults>
-  <w:latentStyles w:defLockedState="0" w:defUIPriority="99" w:defSemiHidden="0" w:defUnhideWhenUsed="0" w:defQFormat="0" w:count="371">
+  <w:latentStyles w:defLockedState="0" w:defUIPriority="99" w:defSemiHidden="0" w:defUnhideWhenUsed="0" w:defQFormat="0" w:count="376">
     <w:lsdException w:name="Normal" w:uiPriority="0" w:qFormat="1"/>
     <w:lsdException w:name="heading 1" w:uiPriority="9" w:qFormat="1"/>
     <w:lsdException w:name="heading 2" w:semiHidden="1" w:uiPriority="9" w:unhideWhenUsed="1" w:qFormat="1"/>
@@ -10263,7 +12646,6 @@
     <w:lsdException w:name="HTML Sample" w:semiHidden="1" w:unhideWhenUsed="1"/>
     <w:lsdException w:name="HTML Typewriter" w:semiHidden="1" w:unhideWhenUsed="1"/>
     <w:lsdException w:name="HTML Variable" w:semiHidden="1" w:unhideWhenUsed="1"/>
-    <w:lsdException w:name="Normal Table" w:semiHidden="1" w:unhideWhenUsed="1"/>
     <w:lsdException w:name="annotation subject" w:semiHidden="1" w:unhideWhenUsed="1"/>
     <w:lsdException w:name="No List" w:semiHidden="1" w:unhideWhenUsed="1"/>
     <w:lsdException w:name="Outline List 1" w:semiHidden="1" w:unhideWhenUsed="1"/>
@@ -10306,11 +12688,8 @@
     <w:lsdException w:name="Table Contemporary" w:semiHidden="1" w:unhideWhenUsed="1"/>
     <w:lsdException w:name="Table Elegant" w:semiHidden="1" w:unhideWhenUsed="1"/>
     <w:lsdException w:name="Table Professional" w:semiHidden="1" w:unhideWhenUsed="1"/>
-    <w:lsdException w:name="Table Subtle 1" w:semiHidden="1" w:unhideWhenUsed="1"/>
     <w:lsdException w:name="Table Subtle 2" w:semiHidden="1" w:unhideWhenUsed="1"/>
     <w:lsdException w:name="Table Web 1" w:semiHidden="1" w:unhideWhenUsed="1"/>
-    <w:lsdException w:name="Table Web 2" w:semiHidden="1" w:unhideWhenUsed="1"/>
-    <w:lsdException w:name="Table Web 3" w:semiHidden="1" w:unhideWhenUsed="1"/>
     <w:lsdException w:name="Balloon Text" w:semiHidden="1" w:unhideWhenUsed="1"/>
     <w:lsdException w:name="Table Grid" w:uiPriority="39"/>
     <w:lsdException w:name="Table Theme" w:semiHidden="1" w:unhideWhenUsed="1"/>
@@ -10529,6 +12908,11 @@
     <w:lsdException w:name="List Table 5 Dark Accent 6" w:uiPriority="50"/>
     <w:lsdException w:name="List Table 6 Colorful Accent 6" w:uiPriority="51"/>
     <w:lsdException w:name="List Table 7 Colorful Accent 6" w:uiPriority="52"/>
+    <w:lsdException w:name="Mention" w:semiHidden="1" w:unhideWhenUsed="1"/>
+    <w:lsdException w:name="Smart Hyperlink" w:semiHidden="1" w:unhideWhenUsed="1"/>
+    <w:lsdException w:name="Hashtag" w:semiHidden="1" w:unhideWhenUsed="1"/>
+    <w:lsdException w:name="Unresolved Mention" w:semiHidden="1" w:unhideWhenUsed="1"/>
+    <w:lsdException w:name="Smart Link" w:semiHidden="1" w:unhideWhenUsed="1"/>
   </w:latentStyles>
   <w:style w:type="paragraph" w:default="1" w:styleId="Normal">
     <w:name w:val="Normal"/>
@@ -10549,7 +12933,7 @@
     <w:link w:val="Heading1Char"/>
     <w:uiPriority w:val="9"/>
     <w:qFormat/>
-    <w:rsid w:val="00881E09"/>
+    <w:rsid w:val="00FA07C0"/>
     <w:pPr>
       <w:keepNext/>
       <w:keepLines/>
@@ -10557,9 +12941,9 @@
       <w:outlineLvl w:val="0"/>
     </w:pPr>
     <w:rPr>
-      <w:rFonts w:asciiTheme="majorHAnsi" w:eastAsiaTheme="majorEastAsia" w:hAnsiTheme="majorHAnsi" w:cstheme="majorBidi"/>
-      <w:color w:val="2E74B5" w:themeColor="accent1" w:themeShade="BF"/>
-      <w:sz w:val="32"/>
+      <w:rFonts w:eastAsiaTheme="majorEastAsia" w:cstheme="majorBidi"/>
+      <w:color w:val="000000" w:themeColor="text1"/>
+      <w:sz w:val="36"/>
       <w:szCs w:val="32"/>
     </w:rPr>
   </w:style>
@@ -10571,7 +12955,7 @@
     <w:uiPriority w:val="9"/>
     <w:unhideWhenUsed/>
     <w:qFormat/>
-    <w:rsid w:val="00B65F5E"/>
+    <w:rsid w:val="00FA07C0"/>
     <w:pPr>
       <w:keepNext/>
       <w:keepLines/>
@@ -10579,9 +12963,9 @@
       <w:outlineLvl w:val="1"/>
     </w:pPr>
     <w:rPr>
-      <w:rFonts w:asciiTheme="majorHAnsi" w:eastAsiaTheme="majorEastAsia" w:hAnsiTheme="majorHAnsi" w:cstheme="majorBidi"/>
-      <w:color w:val="2E74B5" w:themeColor="accent1" w:themeShade="BF"/>
-      <w:sz w:val="26"/>
+      <w:rFonts w:eastAsiaTheme="majorEastAsia" w:cstheme="majorBidi"/>
+      <w:color w:val="000000" w:themeColor="text1"/>
+      <w:sz w:val="32"/>
       <w:szCs w:val="26"/>
     </w:rPr>
   </w:style>
@@ -10593,7 +12977,7 @@
     <w:uiPriority w:val="9"/>
     <w:unhideWhenUsed/>
     <w:qFormat/>
-    <w:rsid w:val="00BD4139"/>
+    <w:rsid w:val="00FA07C0"/>
     <w:pPr>
       <w:keepNext/>
       <w:keepLines/>
@@ -10601,8 +12985,8 @@
       <w:outlineLvl w:val="2"/>
     </w:pPr>
     <w:rPr>
-      <w:rFonts w:asciiTheme="majorHAnsi" w:eastAsiaTheme="majorEastAsia" w:hAnsiTheme="majorHAnsi" w:cstheme="majorBidi"/>
-      <w:color w:val="1F4D78" w:themeColor="accent1" w:themeShade="7F"/>
+      <w:rFonts w:eastAsiaTheme="majorEastAsia" w:cstheme="majorBidi"/>
+      <w:color w:val="000000" w:themeColor="text1"/>
       <w:szCs w:val="24"/>
     </w:rPr>
   </w:style>
@@ -10745,11 +13129,11 @@
     <w:basedOn w:val="DefaultParagraphFont"/>
     <w:link w:val="Heading1"/>
     <w:uiPriority w:val="9"/>
-    <w:rsid w:val="00881E09"/>
+    <w:rsid w:val="00FA07C0"/>
     <w:rPr>
-      <w:rFonts w:asciiTheme="majorHAnsi" w:eastAsiaTheme="majorEastAsia" w:hAnsiTheme="majorHAnsi" w:cstheme="majorBidi"/>
-      <w:color w:val="2E74B5" w:themeColor="accent1" w:themeShade="BF"/>
-      <w:sz w:val="32"/>
+      <w:rFonts w:ascii="Times New Roman" w:eastAsiaTheme="majorEastAsia" w:hAnsi="Times New Roman" w:cstheme="majorBidi"/>
+      <w:color w:val="000000" w:themeColor="text1"/>
+      <w:sz w:val="36"/>
       <w:szCs w:val="32"/>
     </w:rPr>
   </w:style>
@@ -10769,11 +13153,11 @@
     <w:basedOn w:val="DefaultParagraphFont"/>
     <w:link w:val="Heading2"/>
     <w:uiPriority w:val="9"/>
-    <w:rsid w:val="00B65F5E"/>
+    <w:rsid w:val="00FA07C0"/>
     <w:rPr>
-      <w:rFonts w:asciiTheme="majorHAnsi" w:eastAsiaTheme="majorEastAsia" w:hAnsiTheme="majorHAnsi" w:cstheme="majorBidi"/>
-      <w:color w:val="2E74B5" w:themeColor="accent1" w:themeShade="BF"/>
-      <w:sz w:val="26"/>
+      <w:rFonts w:ascii="Times New Roman" w:eastAsiaTheme="majorEastAsia" w:hAnsi="Times New Roman" w:cstheme="majorBidi"/>
+      <w:color w:val="000000" w:themeColor="text1"/>
+      <w:sz w:val="32"/>
       <w:szCs w:val="26"/>
     </w:rPr>
   </w:style>
@@ -10834,10 +13218,10 @@
     <w:basedOn w:val="DefaultParagraphFont"/>
     <w:link w:val="Heading3"/>
     <w:uiPriority w:val="9"/>
-    <w:rsid w:val="00BD4139"/>
+    <w:rsid w:val="00FA07C0"/>
     <w:rPr>
-      <w:rFonts w:asciiTheme="majorHAnsi" w:eastAsiaTheme="majorEastAsia" w:hAnsiTheme="majorHAnsi" w:cstheme="majorBidi"/>
-      <w:color w:val="1F4D78" w:themeColor="accent1" w:themeShade="7F"/>
+      <w:rFonts w:ascii="Times New Roman" w:eastAsiaTheme="majorEastAsia" w:hAnsi="Times New Roman" w:cstheme="majorBidi"/>
+      <w:color w:val="000000" w:themeColor="text1"/>
       <w:sz w:val="24"/>
       <w:szCs w:val="24"/>
     </w:rPr>
@@ -10865,6 +13249,209 @@
     <w:rPr>
       <w:color w:val="0563C1" w:themeColor="hyperlink"/>
       <w:u w:val="single"/>
+    </w:rPr>
+  </w:style>
+  <w:style w:type="paragraph" w:styleId="TOCHeading">
+    <w:name w:val="TOC Heading"/>
+    <w:basedOn w:val="Heading1"/>
+    <w:next w:val="Normal"/>
+    <w:uiPriority w:val="39"/>
+    <w:unhideWhenUsed/>
+    <w:qFormat/>
+    <w:rsid w:val="00FA07C0"/>
+    <w:pPr>
+      <w:spacing w:before="480" w:line="276" w:lineRule="auto"/>
+      <w:jc w:val="left"/>
+      <w:outlineLvl w:val="9"/>
+    </w:pPr>
+    <w:rPr>
+      <w:rFonts w:asciiTheme="majorHAnsi" w:hAnsiTheme="majorHAnsi"/>
+      <w:b/>
+      <w:bCs/>
+      <w:color w:val="2E74B5" w:themeColor="accent1" w:themeShade="BF"/>
+      <w:sz w:val="28"/>
+      <w:szCs w:val="28"/>
+      <w:lang w:val="en-US"/>
+    </w:rPr>
+  </w:style>
+  <w:style w:type="paragraph" w:styleId="TOC1">
+    <w:name w:val="toc 1"/>
+    <w:basedOn w:val="Normal"/>
+    <w:next w:val="Normal"/>
+    <w:autoRedefine/>
+    <w:uiPriority w:val="39"/>
+    <w:unhideWhenUsed/>
+    <w:rsid w:val="00FA07C0"/>
+    <w:pPr>
+      <w:spacing w:before="120" w:after="0"/>
+      <w:jc w:val="left"/>
+    </w:pPr>
+    <w:rPr>
+      <w:rFonts w:asciiTheme="minorHAnsi" w:hAnsiTheme="minorHAnsi" w:cstheme="minorHAnsi"/>
+      <w:b/>
+      <w:bCs/>
+      <w:i/>
+      <w:iCs/>
+      <w:szCs w:val="24"/>
+    </w:rPr>
+  </w:style>
+  <w:style w:type="paragraph" w:styleId="TOC2">
+    <w:name w:val="toc 2"/>
+    <w:basedOn w:val="Normal"/>
+    <w:next w:val="Normal"/>
+    <w:autoRedefine/>
+    <w:uiPriority w:val="39"/>
+    <w:unhideWhenUsed/>
+    <w:rsid w:val="00FA07C0"/>
+    <w:pPr>
+      <w:spacing w:before="120" w:after="0"/>
+      <w:ind w:left="240"/>
+      <w:jc w:val="left"/>
+    </w:pPr>
+    <w:rPr>
+      <w:rFonts w:asciiTheme="minorHAnsi" w:hAnsiTheme="minorHAnsi" w:cstheme="minorHAnsi"/>
+      <w:b/>
+      <w:bCs/>
+      <w:sz w:val="22"/>
+    </w:rPr>
+  </w:style>
+  <w:style w:type="paragraph" w:styleId="TOC3">
+    <w:name w:val="toc 3"/>
+    <w:basedOn w:val="Normal"/>
+    <w:next w:val="Normal"/>
+    <w:autoRedefine/>
+    <w:uiPriority w:val="39"/>
+    <w:unhideWhenUsed/>
+    <w:rsid w:val="00FA07C0"/>
+    <w:pPr>
+      <w:spacing w:after="0"/>
+      <w:ind w:left="480"/>
+      <w:jc w:val="left"/>
+    </w:pPr>
+    <w:rPr>
+      <w:rFonts w:asciiTheme="minorHAnsi" w:hAnsiTheme="minorHAnsi" w:cstheme="minorHAnsi"/>
+      <w:sz w:val="20"/>
+      <w:szCs w:val="20"/>
+    </w:rPr>
+  </w:style>
+  <w:style w:type="paragraph" w:styleId="TOC4">
+    <w:name w:val="toc 4"/>
+    <w:basedOn w:val="Normal"/>
+    <w:next w:val="Normal"/>
+    <w:autoRedefine/>
+    <w:uiPriority w:val="39"/>
+    <w:semiHidden/>
+    <w:unhideWhenUsed/>
+    <w:rsid w:val="00FA07C0"/>
+    <w:pPr>
+      <w:spacing w:after="0"/>
+      <w:ind w:left="720"/>
+      <w:jc w:val="left"/>
+    </w:pPr>
+    <w:rPr>
+      <w:rFonts w:asciiTheme="minorHAnsi" w:hAnsiTheme="minorHAnsi" w:cstheme="minorHAnsi"/>
+      <w:sz w:val="20"/>
+      <w:szCs w:val="20"/>
+    </w:rPr>
+  </w:style>
+  <w:style w:type="paragraph" w:styleId="TOC5">
+    <w:name w:val="toc 5"/>
+    <w:basedOn w:val="Normal"/>
+    <w:next w:val="Normal"/>
+    <w:autoRedefine/>
+    <w:uiPriority w:val="39"/>
+    <w:semiHidden/>
+    <w:unhideWhenUsed/>
+    <w:rsid w:val="00FA07C0"/>
+    <w:pPr>
+      <w:spacing w:after="0"/>
+      <w:ind w:left="960"/>
+      <w:jc w:val="left"/>
+    </w:pPr>
+    <w:rPr>
+      <w:rFonts w:asciiTheme="minorHAnsi" w:hAnsiTheme="minorHAnsi" w:cstheme="minorHAnsi"/>
+      <w:sz w:val="20"/>
+      <w:szCs w:val="20"/>
+    </w:rPr>
+  </w:style>
+  <w:style w:type="paragraph" w:styleId="TOC6">
+    <w:name w:val="toc 6"/>
+    <w:basedOn w:val="Normal"/>
+    <w:next w:val="Normal"/>
+    <w:autoRedefine/>
+    <w:uiPriority w:val="39"/>
+    <w:semiHidden/>
+    <w:unhideWhenUsed/>
+    <w:rsid w:val="00FA07C0"/>
+    <w:pPr>
+      <w:spacing w:after="0"/>
+      <w:ind w:left="1200"/>
+      <w:jc w:val="left"/>
+    </w:pPr>
+    <w:rPr>
+      <w:rFonts w:asciiTheme="minorHAnsi" w:hAnsiTheme="minorHAnsi" w:cstheme="minorHAnsi"/>
+      <w:sz w:val="20"/>
+      <w:szCs w:val="20"/>
+    </w:rPr>
+  </w:style>
+  <w:style w:type="paragraph" w:styleId="TOC7">
+    <w:name w:val="toc 7"/>
+    <w:basedOn w:val="Normal"/>
+    <w:next w:val="Normal"/>
+    <w:autoRedefine/>
+    <w:uiPriority w:val="39"/>
+    <w:semiHidden/>
+    <w:unhideWhenUsed/>
+    <w:rsid w:val="00FA07C0"/>
+    <w:pPr>
+      <w:spacing w:after="0"/>
+      <w:ind w:left="1440"/>
+      <w:jc w:val="left"/>
+    </w:pPr>
+    <w:rPr>
+      <w:rFonts w:asciiTheme="minorHAnsi" w:hAnsiTheme="minorHAnsi" w:cstheme="minorHAnsi"/>
+      <w:sz w:val="20"/>
+      <w:szCs w:val="20"/>
+    </w:rPr>
+  </w:style>
+  <w:style w:type="paragraph" w:styleId="TOC8">
+    <w:name w:val="toc 8"/>
+    <w:basedOn w:val="Normal"/>
+    <w:next w:val="Normal"/>
+    <w:autoRedefine/>
+    <w:uiPriority w:val="39"/>
+    <w:semiHidden/>
+    <w:unhideWhenUsed/>
+    <w:rsid w:val="00FA07C0"/>
+    <w:pPr>
+      <w:spacing w:after="0"/>
+      <w:ind w:left="1680"/>
+      <w:jc w:val="left"/>
+    </w:pPr>
+    <w:rPr>
+      <w:rFonts w:asciiTheme="minorHAnsi" w:hAnsiTheme="minorHAnsi" w:cstheme="minorHAnsi"/>
+      <w:sz w:val="20"/>
+      <w:szCs w:val="20"/>
+    </w:rPr>
+  </w:style>
+  <w:style w:type="paragraph" w:styleId="TOC9">
+    <w:name w:val="toc 9"/>
+    <w:basedOn w:val="Normal"/>
+    <w:next w:val="Normal"/>
+    <w:autoRedefine/>
+    <w:uiPriority w:val="39"/>
+    <w:semiHidden/>
+    <w:unhideWhenUsed/>
+    <w:rsid w:val="00FA07C0"/>
+    <w:pPr>
+      <w:spacing w:after="0"/>
+      <w:ind w:left="1920"/>
+      <w:jc w:val="left"/>
+    </w:pPr>
+    <w:rPr>
+      <w:rFonts w:asciiTheme="minorHAnsi" w:hAnsiTheme="minorHAnsi" w:cstheme="minorHAnsi"/>
+      <w:sz w:val="20"/>
+      <w:szCs w:val="20"/>
     </w:rPr>
   </w:style>
 </w:styles>

</xml_diff>

<commit_message>
Added Material theme in the documentation
</commit_message>
<xml_diff>
--- a/ИванИвайловМилевДокументацияПСПроект.docx
+++ b/ИванИвайловМилевДокументацияПСПроект.docx
@@ -1,6 +1,6 @@
 
 <file path=word/document.xml><?xml version="1.0" encoding="utf-8"?>
-<w:document xmlns:wpc="http://schemas.microsoft.com/office/word/2010/wordprocessingCanvas" xmlns:cx="http://schemas.microsoft.com/office/drawing/2014/chartex" xmlns:cx1="http://schemas.microsoft.com/office/drawing/2015/9/8/chartex" xmlns:cx2="http://schemas.microsoft.com/office/drawing/2015/10/21/chartex" xmlns:cx3="http://schemas.microsoft.com/office/drawing/2016/5/9/chartex" xmlns:cx4="http://schemas.microsoft.com/office/drawing/2016/5/10/chartex" xmlns:cx5="http://schemas.microsoft.com/office/drawing/2016/5/11/chartex" xmlns:cx6="http://schemas.microsoft.com/office/drawing/2016/5/12/chartex" xmlns:cx7="http://schemas.microsoft.com/office/drawing/2016/5/13/chartex" xmlns:cx8="http://schemas.microsoft.com/office/drawing/2016/5/14/chartex" xmlns:mc="http://schemas.openxmlformats.org/markup-compatibility/2006" xmlns:aink="http://schemas.microsoft.com/office/drawing/2016/ink" xmlns:am3d="http://schemas.microsoft.com/office/drawing/2017/model3d" xmlns:o="urn:schemas-microsoft-com:office:office" xmlns:r="http://schemas.openxmlformats.org/officeDocument/2006/relationships" xmlns:m="http://schemas.openxmlformats.org/officeDocument/2006/math" xmlns:v="urn:schemas-microsoft-com:vml" xmlns:wp14="http://schemas.microsoft.com/office/word/2010/wordprocessingDrawing" xmlns:wp="http://schemas.openxmlformats.org/drawingml/2006/wordprocessingDrawing" xmlns:w10="urn:schemas-microsoft-com:office:word" xmlns:w="http://schemas.openxmlformats.org/wordprocessingml/2006/main" xmlns:w14="http://schemas.microsoft.com/office/word/2010/wordml" xmlns:w15="http://schemas.microsoft.com/office/word/2012/wordml" xmlns:w16cex="http://schemas.microsoft.com/office/word/2018/wordml/cex" xmlns:w16cid="http://schemas.microsoft.com/office/word/2016/wordml/cid" xmlns:w16="http://schemas.microsoft.com/office/word/2018/wordml" xmlns:w16se="http://schemas.microsoft.com/office/word/2015/wordml/symex" xmlns:wpg="http://schemas.microsoft.com/office/word/2010/wordprocessingGroup" xmlns:wpi="http://schemas.microsoft.com/office/word/2010/wordprocessingInk" xmlns:wne="http://schemas.microsoft.com/office/word/2006/wordml" xmlns:wps="http://schemas.microsoft.com/office/word/2010/wordprocessingShape" mc:Ignorable="w14 w15 w16se w16cid w16 w16cex wp14">
+<w:document xmlns:wpc="http://schemas.microsoft.com/office/word/2010/wordprocessingCanvas" xmlns:cx="http://schemas.microsoft.com/office/drawing/2014/chartex" xmlns:cx1="http://schemas.microsoft.com/office/drawing/2015/9/8/chartex" xmlns:mc="http://schemas.openxmlformats.org/markup-compatibility/2006" xmlns:o="urn:schemas-microsoft-com:office:office" xmlns:r="http://schemas.openxmlformats.org/officeDocument/2006/relationships" xmlns:m="http://schemas.openxmlformats.org/officeDocument/2006/math" xmlns:v="urn:schemas-microsoft-com:vml" xmlns:wp14="http://schemas.microsoft.com/office/word/2010/wordprocessingDrawing" xmlns:wp="http://schemas.openxmlformats.org/drawingml/2006/wordprocessingDrawing" xmlns:w10="urn:schemas-microsoft-com:office:word" xmlns:w="http://schemas.openxmlformats.org/wordprocessingml/2006/main" xmlns:w14="http://schemas.microsoft.com/office/word/2010/wordml" xmlns:w15="http://schemas.microsoft.com/office/word/2012/wordml" xmlns:w16se="http://schemas.microsoft.com/office/word/2015/wordml/symex" xmlns:wpg="http://schemas.microsoft.com/office/word/2010/wordprocessingGroup" xmlns:wpi="http://schemas.microsoft.com/office/word/2010/wordprocessingInk" xmlns:wne="http://schemas.microsoft.com/office/word/2006/wordml" xmlns:wps="http://schemas.microsoft.com/office/word/2010/wordprocessingShape" mc:Ignorable="w14 w15 w16se wp14">
   <w:body>
     <w:p>
       <w:pPr>
@@ -318,8 +318,13 @@
     <w:sdt>
       <w:sdtPr>
         <w:rPr>
-          <w:rFonts w:ascii="Times New Roman" w:hAnsi="Times New Roman" w:cs="Times New Roman"/>
+          <w:rFonts w:ascii="Times New Roman" w:eastAsiaTheme="minorHAnsi" w:hAnsi="Times New Roman" w:cs="Times New Roman"/>
+          <w:b w:val="0"/>
+          <w:bCs w:val="0"/>
           <w:color w:val="000000" w:themeColor="text1"/>
+          <w:sz w:val="24"/>
+          <w:szCs w:val="22"/>
+          <w:lang w:val="bg-BG"/>
         </w:rPr>
         <w:id w:val="2120027514"/>
         <w:docPartObj>
@@ -329,12 +334,8 @@
       </w:sdtPr>
       <w:sdtEndPr>
         <w:rPr>
-          <w:rFonts w:eastAsiaTheme="minorHAnsi"/>
           <w:noProof/>
           <w:color w:val="auto"/>
-          <w:sz w:val="24"/>
-          <w:szCs w:val="22"/>
-          <w:lang w:val="bg-BG"/>
         </w:rPr>
       </w:sdtEndPr>
       <w:sdtContent>
@@ -396,15 +397,7 @@
                 <w:rFonts w:ascii="Times New Roman" w:hAnsi="Times New Roman" w:cs="Times New Roman"/>
                 <w:noProof/>
               </w:rPr>
-              <w:t>Задани</w:t>
-            </w:r>
-            <w:r>
-              <w:rPr>
-                <w:rStyle w:val="Hyperlink"/>
-                <w:rFonts w:ascii="Times New Roman" w:hAnsi="Times New Roman" w:cs="Times New Roman"/>
-                <w:noProof/>
-              </w:rPr>
-              <w:t>е</w:t>
+              <w:t>Задание</w:t>
             </w:r>
             <w:r>
               <w:rPr>
@@ -712,23 +705,7 @@
                 <w:rFonts w:ascii="Times New Roman" w:hAnsi="Times New Roman" w:cs="Times New Roman"/>
                 <w:noProof/>
               </w:rPr>
-              <w:t>Zoho Inv</w:t>
-            </w:r>
-            <w:r>
-              <w:rPr>
-                <w:rStyle w:val="Hyperlink"/>
-                <w:rFonts w:ascii="Times New Roman" w:hAnsi="Times New Roman" w:cs="Times New Roman"/>
-                <w:noProof/>
-              </w:rPr>
-              <w:t>e</w:t>
-            </w:r>
-            <w:r>
-              <w:rPr>
-                <w:rStyle w:val="Hyperlink"/>
-                <w:rFonts w:ascii="Times New Roman" w:hAnsi="Times New Roman" w:cs="Times New Roman"/>
-                <w:noProof/>
-              </w:rPr>
-              <w:t>ntory Software</w:t>
+              <w:t>Zoho Inventory Software</w:t>
             </w:r>
             <w:r>
               <w:rPr>
@@ -3730,7 +3707,7 @@
       <w:r>
         <w:rPr>
           <w:noProof/>
-          <w:lang w:val="en-US"/>
+          <w:lang w:eastAsia="bg-BG"/>
         </w:rPr>
         <w:lastRenderedPageBreak/>
         <w:drawing>
@@ -3865,6 +3842,7 @@
       <w:r>
         <w:rPr>
           <w:noProof/>
+          <w:lang w:eastAsia="bg-BG"/>
         </w:rPr>
         <w:lastRenderedPageBreak/>
         <w:drawing>
@@ -4491,13 +4469,8 @@
         <w:t xml:space="preserve">Grid. </w:t>
       </w:r>
       <w:r>
-        <w:t xml:space="preserve">Тъй като има </w:t>
-      </w:r>
-      <w:proofErr w:type="spellStart"/>
-      <w:r>
-        <w:t>пре</w:t>
-      </w:r>
-      <w:proofErr w:type="spellEnd"/>
+        <w:t>Тъй като има пре</w:t>
+      </w:r>
       <w:r>
         <w:t>-</w:t>
       </w:r>
@@ -4644,7 +4617,7 @@
       <w:r>
         <w:rPr>
           <w:noProof/>
-          <w:lang w:val="en-US"/>
+          <w:lang w:eastAsia="bg-BG"/>
         </w:rPr>
         <w:drawing>
           <wp:inline distT="0" distB="0" distL="0" distR="0" wp14:anchorId="7783AE89" wp14:editId="11CBC4B8">
@@ -4692,7 +4665,7 @@
       <w:r>
         <w:rPr>
           <w:noProof/>
-          <w:lang w:val="en-US"/>
+          <w:lang w:eastAsia="bg-BG"/>
         </w:rPr>
         <w:drawing>
           <wp:inline distT="0" distB="0" distL="0" distR="0" wp14:anchorId="51467F90" wp14:editId="1898A469">
@@ -7238,7 +7211,10 @@
     <w:p>
       <w:pPr>
         <w:rPr>
-          <w:lang w:val="en-US"/>
+          <w:rFonts w:ascii="Consolas" w:hAnsi="Consolas" w:cs="Consolas"/>
+          <w:color w:val="000000"/>
+          <w:sz w:val="19"/>
+          <w:szCs w:val="19"/>
         </w:rPr>
       </w:pPr>
       <w:r>
@@ -7253,13 +7229,589 @@
     </w:p>
     <w:p>
       <w:pPr>
+        <w:pStyle w:val="Heading3"/>
+      </w:pPr>
+      <w:r>
+        <w:t>Реализация на дизайн</w:t>
+      </w:r>
+    </w:p>
+    <w:p>
+      <w:r>
+        <w:t xml:space="preserve">След реализацията на </w:t>
+      </w:r>
+      <w:r>
+        <w:rPr>
+          <w:lang w:val="en-US"/>
+        </w:rPr>
+        <w:t xml:space="preserve">WPF </w:t>
+      </w:r>
+      <w:r>
+        <w:t xml:space="preserve">приложението, за по-добра визия е използвана готова тема -  </w:t>
+      </w:r>
+      <w:r>
+        <w:rPr>
+          <w:lang w:val="en-US"/>
+        </w:rPr>
+        <w:t>Material Design Theme</w:t>
+      </w:r>
+      <w:r>
+        <w:t xml:space="preserve"> – темата е с </w:t>
+      </w:r>
+      <w:r>
+        <w:rPr>
+          <w:lang w:val="en-US"/>
+        </w:rPr>
+        <w:t xml:space="preserve">MIT </w:t>
+      </w:r>
+      <w:r>
+        <w:t xml:space="preserve">лиценз добавена като </w:t>
+      </w:r>
+      <w:proofErr w:type="spellStart"/>
+      <w:r>
+        <w:rPr>
+          <w:lang w:val="en-US"/>
+        </w:rPr>
+        <w:t>NuGet</w:t>
+      </w:r>
+      <w:proofErr w:type="spellEnd"/>
+      <w:r>
+        <w:rPr>
+          <w:lang w:val="en-US"/>
+        </w:rPr>
+        <w:t xml:space="preserve"> </w:t>
+      </w:r>
+      <w:r>
+        <w:t>пакет като е избрана тъмна тема със светло син цвят като основен – това значи, че за фон се използва тъмно сив цвят</w:t>
+      </w:r>
+      <w:r>
+        <w:t>, а за всички бутони и елементи от които има нужда се използва светло син цвят.</w:t>
+      </w:r>
+    </w:p>
+    <w:p>
+      <w:r>
+        <w:t xml:space="preserve">Темата се регистрира за използване в </w:t>
+      </w:r>
+      <w:r>
+        <w:rPr>
+          <w:lang w:val="en-US"/>
+        </w:rPr>
+        <w:t>App.xml</w:t>
+      </w:r>
+      <w:r>
+        <w:t xml:space="preserve"> като част от прилобните ресурси по следния начин:</w:t>
+      </w:r>
+    </w:p>
+    <w:p>
+      <w:pPr>
+        <w:autoSpaceDE w:val="0"/>
+        <w:autoSpaceDN w:val="0"/>
+        <w:adjustRightInd w:val="0"/>
+        <w:spacing w:after="0" w:line="240" w:lineRule="auto"/>
+        <w:jc w:val="left"/>
+        <w:rPr>
+          <w:rFonts w:ascii="Consolas" w:hAnsi="Consolas" w:cs="Consolas"/>
+          <w:color w:val="000000"/>
+          <w:sz w:val="19"/>
+          <w:szCs w:val="19"/>
+        </w:rPr>
+      </w:pPr>
+      <w:bookmarkStart w:id="18" w:name="_Toc74690189"/>
+      <w:r>
+        <w:rPr>
+          <w:rFonts w:ascii="Consolas" w:hAnsi="Consolas" w:cs="Consolas"/>
+          <w:color w:val="000000"/>
+          <w:sz w:val="19"/>
+          <w:szCs w:val="19"/>
+        </w:rPr>
+        <w:t xml:space="preserve">    </w:t>
+      </w:r>
+      <w:r>
+        <w:rPr>
+          <w:rFonts w:ascii="Consolas" w:hAnsi="Consolas" w:cs="Consolas"/>
+          <w:color w:val="0000FF"/>
+          <w:sz w:val="19"/>
+          <w:szCs w:val="19"/>
+        </w:rPr>
+        <w:t>&lt;</w:t>
+      </w:r>
+      <w:r>
+        <w:rPr>
+          <w:rFonts w:ascii="Consolas" w:hAnsi="Consolas" w:cs="Consolas"/>
+          <w:color w:val="A31515"/>
+          <w:sz w:val="19"/>
+          <w:szCs w:val="19"/>
+        </w:rPr>
+        <w:t>Application.Resources</w:t>
+      </w:r>
+      <w:r>
+        <w:rPr>
+          <w:rFonts w:ascii="Consolas" w:hAnsi="Consolas" w:cs="Consolas"/>
+          <w:color w:val="0000FF"/>
+          <w:sz w:val="19"/>
+          <w:szCs w:val="19"/>
+        </w:rPr>
+        <w:t>&gt;</w:t>
+      </w:r>
+    </w:p>
+    <w:p>
+      <w:pPr>
+        <w:autoSpaceDE w:val="0"/>
+        <w:autoSpaceDN w:val="0"/>
+        <w:adjustRightInd w:val="0"/>
+        <w:spacing w:after="0" w:line="240" w:lineRule="auto"/>
+        <w:jc w:val="left"/>
+        <w:rPr>
+          <w:rFonts w:ascii="Consolas" w:hAnsi="Consolas" w:cs="Consolas"/>
+          <w:color w:val="000000"/>
+          <w:sz w:val="19"/>
+          <w:szCs w:val="19"/>
+        </w:rPr>
+      </w:pPr>
+      <w:r>
+        <w:rPr>
+          <w:rFonts w:ascii="Consolas" w:hAnsi="Consolas" w:cs="Consolas"/>
+          <w:color w:val="000000"/>
+          <w:sz w:val="19"/>
+          <w:szCs w:val="19"/>
+        </w:rPr>
+        <w:t xml:space="preserve">        </w:t>
+      </w:r>
+      <w:r>
+        <w:rPr>
+          <w:rFonts w:ascii="Consolas" w:hAnsi="Consolas" w:cs="Consolas"/>
+          <w:color w:val="0000FF"/>
+          <w:sz w:val="19"/>
+          <w:szCs w:val="19"/>
+        </w:rPr>
+        <w:t>&lt;</w:t>
+      </w:r>
+      <w:r>
+        <w:rPr>
+          <w:rFonts w:ascii="Consolas" w:hAnsi="Consolas" w:cs="Consolas"/>
+          <w:color w:val="A31515"/>
+          <w:sz w:val="19"/>
+          <w:szCs w:val="19"/>
+        </w:rPr>
+        <w:t>ResourceDictionary</w:t>
+      </w:r>
+      <w:r>
+        <w:rPr>
+          <w:rFonts w:ascii="Consolas" w:hAnsi="Consolas" w:cs="Consolas"/>
+          <w:color w:val="0000FF"/>
+          <w:sz w:val="19"/>
+          <w:szCs w:val="19"/>
+        </w:rPr>
+        <w:t>&gt;</w:t>
+      </w:r>
+    </w:p>
+    <w:p>
+      <w:pPr>
+        <w:autoSpaceDE w:val="0"/>
+        <w:autoSpaceDN w:val="0"/>
+        <w:adjustRightInd w:val="0"/>
+        <w:spacing w:after="0" w:line="240" w:lineRule="auto"/>
+        <w:jc w:val="left"/>
+        <w:rPr>
+          <w:rFonts w:ascii="Consolas" w:hAnsi="Consolas" w:cs="Consolas"/>
+          <w:color w:val="000000"/>
+          <w:sz w:val="19"/>
+          <w:szCs w:val="19"/>
+        </w:rPr>
+      </w:pPr>
+      <w:r>
+        <w:rPr>
+          <w:rFonts w:ascii="Consolas" w:hAnsi="Consolas" w:cs="Consolas"/>
+          <w:color w:val="000000"/>
+          <w:sz w:val="19"/>
+          <w:szCs w:val="19"/>
+        </w:rPr>
+        <w:t xml:space="preserve">            </w:t>
+      </w:r>
+      <w:r>
+        <w:rPr>
+          <w:rFonts w:ascii="Consolas" w:hAnsi="Consolas" w:cs="Consolas"/>
+          <w:color w:val="0000FF"/>
+          <w:sz w:val="19"/>
+          <w:szCs w:val="19"/>
+        </w:rPr>
+        <w:t>&lt;</w:t>
+      </w:r>
+      <w:r>
+        <w:rPr>
+          <w:rFonts w:ascii="Consolas" w:hAnsi="Consolas" w:cs="Consolas"/>
+          <w:color w:val="A31515"/>
+          <w:sz w:val="19"/>
+          <w:szCs w:val="19"/>
+        </w:rPr>
+        <w:t>ResourceDictionary.MergedDictionaries</w:t>
+      </w:r>
+      <w:r>
+        <w:rPr>
+          <w:rFonts w:ascii="Consolas" w:hAnsi="Consolas" w:cs="Consolas"/>
+          <w:color w:val="0000FF"/>
+          <w:sz w:val="19"/>
+          <w:szCs w:val="19"/>
+        </w:rPr>
+        <w:t>&gt;</w:t>
+      </w:r>
+    </w:p>
+    <w:p>
+      <w:pPr>
+        <w:autoSpaceDE w:val="0"/>
+        <w:autoSpaceDN w:val="0"/>
+        <w:adjustRightInd w:val="0"/>
+        <w:spacing w:after="0" w:line="240" w:lineRule="auto"/>
+        <w:jc w:val="left"/>
+        <w:rPr>
+          <w:rFonts w:ascii="Consolas" w:hAnsi="Consolas" w:cs="Consolas"/>
+          <w:color w:val="000000"/>
+          <w:sz w:val="19"/>
+          <w:szCs w:val="19"/>
+        </w:rPr>
+      </w:pPr>
+      <w:r>
+        <w:rPr>
+          <w:rFonts w:ascii="Consolas" w:hAnsi="Consolas" w:cs="Consolas"/>
+          <w:color w:val="000000"/>
+          <w:sz w:val="19"/>
+          <w:szCs w:val="19"/>
+        </w:rPr>
+        <w:t xml:space="preserve">                </w:t>
+      </w:r>
+      <w:r>
+        <w:rPr>
+          <w:rFonts w:ascii="Consolas" w:hAnsi="Consolas" w:cs="Consolas"/>
+          <w:color w:val="0000FF"/>
+          <w:sz w:val="19"/>
+          <w:szCs w:val="19"/>
+        </w:rPr>
+        <w:t>&lt;</w:t>
+      </w:r>
+      <w:r>
+        <w:rPr>
+          <w:rFonts w:ascii="Consolas" w:hAnsi="Consolas" w:cs="Consolas"/>
+          <w:color w:val="A31515"/>
+          <w:sz w:val="19"/>
+          <w:szCs w:val="19"/>
+        </w:rPr>
+        <w:t>materialDesign</w:t>
+      </w:r>
+      <w:r>
+        <w:rPr>
+          <w:rFonts w:ascii="Consolas" w:hAnsi="Consolas" w:cs="Consolas"/>
+          <w:color w:val="0000FF"/>
+          <w:sz w:val="19"/>
+          <w:szCs w:val="19"/>
+        </w:rPr>
+        <w:t>:</w:t>
+      </w:r>
+      <w:r>
+        <w:rPr>
+          <w:rFonts w:ascii="Consolas" w:hAnsi="Consolas" w:cs="Consolas"/>
+          <w:color w:val="A31515"/>
+          <w:sz w:val="19"/>
+          <w:szCs w:val="19"/>
+        </w:rPr>
+        <w:t>BundledTheme</w:t>
+      </w:r>
+      <w:r>
+        <w:rPr>
+          <w:rFonts w:ascii="Consolas" w:hAnsi="Consolas" w:cs="Consolas"/>
+          <w:color w:val="FF0000"/>
+          <w:sz w:val="19"/>
+          <w:szCs w:val="19"/>
+        </w:rPr>
+        <w:t xml:space="preserve"> BaseTheme</w:t>
+      </w:r>
+      <w:r>
+        <w:rPr>
+          <w:rFonts w:ascii="Consolas" w:hAnsi="Consolas" w:cs="Consolas"/>
+          <w:color w:val="0000FF"/>
+          <w:sz w:val="19"/>
+          <w:szCs w:val="19"/>
+        </w:rPr>
+        <w:t>="Dark"</w:t>
+      </w:r>
+      <w:r>
+        <w:rPr>
+          <w:rFonts w:ascii="Consolas" w:hAnsi="Consolas" w:cs="Consolas"/>
+          <w:color w:val="FF0000"/>
+          <w:sz w:val="19"/>
+          <w:szCs w:val="19"/>
+        </w:rPr>
+        <w:t xml:space="preserve"> PrimaryColor</w:t>
+      </w:r>
+      <w:r>
+        <w:rPr>
+          <w:rFonts w:ascii="Consolas" w:hAnsi="Consolas" w:cs="Consolas"/>
+          <w:color w:val="0000FF"/>
+          <w:sz w:val="19"/>
+          <w:szCs w:val="19"/>
+        </w:rPr>
+        <w:t>="LightBlue"</w:t>
+      </w:r>
+      <w:r>
+        <w:rPr>
+          <w:rFonts w:ascii="Consolas" w:hAnsi="Consolas" w:cs="Consolas"/>
+          <w:color w:val="FF0000"/>
+          <w:sz w:val="19"/>
+          <w:szCs w:val="19"/>
+        </w:rPr>
+        <w:t xml:space="preserve"> SecondaryColor</w:t>
+      </w:r>
+      <w:r>
+        <w:rPr>
+          <w:rFonts w:ascii="Consolas" w:hAnsi="Consolas" w:cs="Consolas"/>
+          <w:color w:val="0000FF"/>
+          <w:sz w:val="19"/>
+          <w:szCs w:val="19"/>
+        </w:rPr>
+        <w:t>="Lime" /&gt;</w:t>
+      </w:r>
+    </w:p>
+    <w:p>
+      <w:pPr>
+        <w:autoSpaceDE w:val="0"/>
+        <w:autoSpaceDN w:val="0"/>
+        <w:adjustRightInd w:val="0"/>
+        <w:spacing w:after="0" w:line="240" w:lineRule="auto"/>
+        <w:jc w:val="left"/>
+        <w:rPr>
+          <w:rFonts w:ascii="Consolas" w:hAnsi="Consolas" w:cs="Consolas"/>
+          <w:color w:val="000000"/>
+          <w:sz w:val="19"/>
+          <w:szCs w:val="19"/>
+        </w:rPr>
+      </w:pPr>
+      <w:r>
+        <w:rPr>
+          <w:rFonts w:ascii="Consolas" w:hAnsi="Consolas" w:cs="Consolas"/>
+          <w:color w:val="000000"/>
+          <w:sz w:val="19"/>
+          <w:szCs w:val="19"/>
+        </w:rPr>
+        <w:t xml:space="preserve">                </w:t>
+      </w:r>
+      <w:r>
+        <w:rPr>
+          <w:rFonts w:ascii="Consolas" w:hAnsi="Consolas" w:cs="Consolas"/>
+          <w:color w:val="0000FF"/>
+          <w:sz w:val="19"/>
+          <w:szCs w:val="19"/>
+        </w:rPr>
+        <w:t>&lt;</w:t>
+      </w:r>
+      <w:r>
+        <w:rPr>
+          <w:rFonts w:ascii="Consolas" w:hAnsi="Consolas" w:cs="Consolas"/>
+          <w:color w:val="A31515"/>
+          <w:sz w:val="19"/>
+          <w:szCs w:val="19"/>
+        </w:rPr>
+        <w:t>ResourceDictionary</w:t>
+      </w:r>
+      <w:r>
+        <w:rPr>
+          <w:rFonts w:ascii="Consolas" w:hAnsi="Consolas" w:cs="Consolas"/>
+          <w:color w:val="FF0000"/>
+          <w:sz w:val="19"/>
+          <w:szCs w:val="19"/>
+        </w:rPr>
+        <w:t xml:space="preserve"> Source</w:t>
+      </w:r>
+      <w:r>
+        <w:rPr>
+          <w:rFonts w:ascii="Consolas" w:hAnsi="Consolas" w:cs="Consolas"/>
+          <w:color w:val="0000FF"/>
+          <w:sz w:val="19"/>
+          <w:szCs w:val="19"/>
+        </w:rPr>
+        <w:t>="pack://application:,,,/MaterialDesignThemes.Wpf;component/Themes/MaterialDesignTheme.Defaults.xaml" /&gt;</w:t>
+      </w:r>
+    </w:p>
+    <w:p>
+      <w:pPr>
+        <w:autoSpaceDE w:val="0"/>
+        <w:autoSpaceDN w:val="0"/>
+        <w:adjustRightInd w:val="0"/>
+        <w:spacing w:after="0" w:line="240" w:lineRule="auto"/>
+        <w:jc w:val="left"/>
+        <w:rPr>
+          <w:rFonts w:ascii="Consolas" w:hAnsi="Consolas" w:cs="Consolas"/>
+          <w:color w:val="000000"/>
+          <w:sz w:val="19"/>
+          <w:szCs w:val="19"/>
+        </w:rPr>
+      </w:pPr>
+      <w:r>
+        <w:rPr>
+          <w:rFonts w:ascii="Consolas" w:hAnsi="Consolas" w:cs="Consolas"/>
+          <w:color w:val="000000"/>
+          <w:sz w:val="19"/>
+          <w:szCs w:val="19"/>
+        </w:rPr>
+        <w:t xml:space="preserve">            </w:t>
+      </w:r>
+      <w:r>
+        <w:rPr>
+          <w:rFonts w:ascii="Consolas" w:hAnsi="Consolas" w:cs="Consolas"/>
+          <w:color w:val="0000FF"/>
+          <w:sz w:val="19"/>
+          <w:szCs w:val="19"/>
+        </w:rPr>
+        <w:t>&lt;/</w:t>
+      </w:r>
+      <w:r>
+        <w:rPr>
+          <w:rFonts w:ascii="Consolas" w:hAnsi="Consolas" w:cs="Consolas"/>
+          <w:color w:val="A31515"/>
+          <w:sz w:val="19"/>
+          <w:szCs w:val="19"/>
+        </w:rPr>
+        <w:t>ResourceDictionary.MergedDictionaries</w:t>
+      </w:r>
+      <w:r>
+        <w:rPr>
+          <w:rFonts w:ascii="Consolas" w:hAnsi="Consolas" w:cs="Consolas"/>
+          <w:color w:val="0000FF"/>
+          <w:sz w:val="19"/>
+          <w:szCs w:val="19"/>
+        </w:rPr>
+        <w:t>&gt;</w:t>
+      </w:r>
+    </w:p>
+    <w:p>
+      <w:pPr>
+        <w:autoSpaceDE w:val="0"/>
+        <w:autoSpaceDN w:val="0"/>
+        <w:adjustRightInd w:val="0"/>
+        <w:spacing w:after="0" w:line="240" w:lineRule="auto"/>
+        <w:jc w:val="left"/>
+        <w:rPr>
+          <w:rFonts w:ascii="Consolas" w:hAnsi="Consolas" w:cs="Consolas"/>
+          <w:color w:val="000000"/>
+          <w:sz w:val="19"/>
+          <w:szCs w:val="19"/>
+        </w:rPr>
+      </w:pPr>
+      <w:r>
+        <w:rPr>
+          <w:rFonts w:ascii="Consolas" w:hAnsi="Consolas" w:cs="Consolas"/>
+          <w:color w:val="000000"/>
+          <w:sz w:val="19"/>
+          <w:szCs w:val="19"/>
+        </w:rPr>
+        <w:t xml:space="preserve">        </w:t>
+      </w:r>
+      <w:r>
+        <w:rPr>
+          <w:rFonts w:ascii="Consolas" w:hAnsi="Consolas" w:cs="Consolas"/>
+          <w:color w:val="0000FF"/>
+          <w:sz w:val="19"/>
+          <w:szCs w:val="19"/>
+        </w:rPr>
+        <w:t>&lt;/</w:t>
+      </w:r>
+      <w:r>
+        <w:rPr>
+          <w:rFonts w:ascii="Consolas" w:hAnsi="Consolas" w:cs="Consolas"/>
+          <w:color w:val="A31515"/>
+          <w:sz w:val="19"/>
+          <w:szCs w:val="19"/>
+        </w:rPr>
+        <w:t>ResourceDictionary</w:t>
+      </w:r>
+      <w:r>
+        <w:rPr>
+          <w:rFonts w:ascii="Consolas" w:hAnsi="Consolas" w:cs="Consolas"/>
+          <w:color w:val="0000FF"/>
+          <w:sz w:val="19"/>
+          <w:szCs w:val="19"/>
+        </w:rPr>
+        <w:t>&gt;</w:t>
+      </w:r>
+    </w:p>
+    <w:p>
+      <w:pPr>
+        <w:rPr>
+          <w:rFonts w:ascii="Consolas" w:hAnsi="Consolas" w:cs="Consolas"/>
+          <w:color w:val="0000FF"/>
+          <w:sz w:val="19"/>
+          <w:szCs w:val="19"/>
+        </w:rPr>
+      </w:pPr>
+      <w:r>
+        <w:rPr>
+          <w:rFonts w:ascii="Consolas" w:hAnsi="Consolas" w:cs="Consolas"/>
+          <w:color w:val="000000"/>
+          <w:sz w:val="19"/>
+          <w:szCs w:val="19"/>
+        </w:rPr>
+        <w:t xml:space="preserve">    </w:t>
+      </w:r>
+      <w:r>
+        <w:rPr>
+          <w:rFonts w:ascii="Consolas" w:hAnsi="Consolas" w:cs="Consolas"/>
+          <w:color w:val="0000FF"/>
+          <w:sz w:val="19"/>
+          <w:szCs w:val="19"/>
+        </w:rPr>
+        <w:t>&lt;/</w:t>
+      </w:r>
+      <w:r>
+        <w:rPr>
+          <w:rFonts w:ascii="Consolas" w:hAnsi="Consolas" w:cs="Consolas"/>
+          <w:color w:val="A31515"/>
+          <w:sz w:val="19"/>
+          <w:szCs w:val="19"/>
+        </w:rPr>
+        <w:t>Application.Resources</w:t>
+      </w:r>
+      <w:r>
+        <w:rPr>
+          <w:rFonts w:ascii="Consolas" w:hAnsi="Consolas" w:cs="Consolas"/>
+          <w:color w:val="0000FF"/>
+          <w:sz w:val="19"/>
+          <w:szCs w:val="19"/>
+        </w:rPr>
+        <w:t>&gt;</w:t>
+      </w:r>
+    </w:p>
+    <w:p>
+      <w:r>
+        <w:t>В потребителското ръководство могат да се видят всички екрани на приложението и съответно как изглежда темата.</w:t>
+      </w:r>
+    </w:p>
+    <w:p>
+      <w:hyperlink r:id="rId25" w:history="1">
+        <w:r>
+          <w:rPr>
+            <w:rStyle w:val="Hyperlink"/>
+          </w:rPr>
+          <w:t>https://www.nuget.org/packages/MaterialDesignThemes/</w:t>
+        </w:r>
+      </w:hyperlink>
+      <w:r>
+        <w:t xml:space="preserve"> - линк към пакета в </w:t>
+      </w:r>
+      <w:r>
+        <w:rPr>
+          <w:lang w:val="en-US"/>
+        </w:rPr>
+        <w:t>nugget.</w:t>
+      </w:r>
+      <w:bookmarkStart w:id="19" w:name="_GoBack"/>
+      <w:bookmarkEnd w:id="19"/>
+    </w:p>
+    <w:p>
+      <w:pPr>
         <w:pStyle w:val="Heading2"/>
         <w:rPr>
           <w:lang w:val="en-US"/>
         </w:rPr>
       </w:pPr>
-      <w:bookmarkStart w:id="18" w:name="_Toc74690189"/>
-      <w:r>
+      <w:r>
+        <w:lastRenderedPageBreak/>
         <w:t xml:space="preserve">Реализация на </w:t>
       </w:r>
       <w:proofErr w:type="spellStart"/>
@@ -7386,7 +7938,7 @@
           <w:lang w:val="en-US"/>
         </w:rPr>
       </w:pPr>
-      <w:bookmarkStart w:id="19" w:name="_Toc74690190"/>
+      <w:bookmarkStart w:id="20" w:name="_Toc74690190"/>
       <w:r>
         <w:t xml:space="preserve">Реализация на </w:t>
       </w:r>
@@ -7396,7 +7948,7 @@
         </w:rPr>
         <w:t>Façade</w:t>
       </w:r>
-      <w:bookmarkEnd w:id="19"/>
+      <w:bookmarkEnd w:id="20"/>
     </w:p>
     <w:p>
       <w:r>
@@ -7428,11 +7980,11 @@
       </w:r>
       <w:proofErr w:type="spellEnd"/>
       <w:r>
-        <w:t xml:space="preserve"> не е важно и нужно да знаят </w:t>
+        <w:t xml:space="preserve"> не е важно и нужно да знаят вътрешната структура на проекта, за тях единствено е важен интерфейсът, с който да комуникират с базата. По този начин се енкапсулира цялата подсистема и потребителите не могат да работят директно с обекти на базата, което предпазва и от различни </w:t>
       </w:r>
       <w:r>
         <w:lastRenderedPageBreak/>
-        <w:t xml:space="preserve">вътрешната структура на проекта, за тях единствено е важен интерфейсът, с който да комуникират с базата. По този начин се енкапсулира цялата подсистема и потребителите не могат да работят директно с обекти на базата, което предпазва и от различни злоупотреби с нея. Комуникацяита става само и единствено през фасадата и </w:t>
+        <w:t xml:space="preserve">злоупотреби с нея. Комуникацяита става само и единствено през фасадата и </w:t>
       </w:r>
       <w:r>
         <w:rPr>
@@ -7456,7 +8008,7 @@
           <w:lang w:val="en-US"/>
         </w:rPr>
       </w:pPr>
-      <w:bookmarkStart w:id="20" w:name="_Toc74690191"/>
+      <w:bookmarkStart w:id="21" w:name="_Toc74690191"/>
       <w:r>
         <w:t xml:space="preserve">Реализация на </w:t>
       </w:r>
@@ -7466,7 +8018,7 @@
         </w:rPr>
         <w:t>Data Transfer Object</w:t>
       </w:r>
-      <w:bookmarkEnd w:id="20"/>
+      <w:bookmarkEnd w:id="21"/>
     </w:p>
     <w:p>
       <w:r>
@@ -8512,7 +9064,7 @@
           <w:lang w:val="en-US"/>
         </w:rPr>
       </w:pPr>
-      <w:bookmarkStart w:id="21" w:name="_Toc74690192"/>
+      <w:bookmarkStart w:id="22" w:name="_Toc74690192"/>
       <w:r>
         <w:t xml:space="preserve">Реализация на </w:t>
       </w:r>
@@ -8522,7 +9074,7 @@
         </w:rPr>
         <w:t>Dependency Injection, Singleton</w:t>
       </w:r>
-      <w:bookmarkEnd w:id="21"/>
+      <w:bookmarkEnd w:id="22"/>
     </w:p>
     <w:p>
       <w:pPr>
@@ -8583,35 +9135,91 @@
         <w:t xml:space="preserve">WPF </w:t>
       </w:r>
       <w:r>
-        <w:t xml:space="preserve">апликацията). </w:t>
-      </w:r>
+        <w:t xml:space="preserve">апликацията). Всички </w:t>
+      </w:r>
+      <w:r>
+        <w:rPr>
+          <w:lang w:val="en-US"/>
+        </w:rPr>
+        <w:t>Service-</w:t>
+      </w:r>
+      <w:r>
+        <w:t xml:space="preserve">и са </w:t>
+      </w:r>
+      <w:r>
+        <w:rPr>
+          <w:lang w:val="en-US"/>
+        </w:rPr>
+        <w:t>singleton</w:t>
+      </w:r>
+      <w:r>
+        <w:t xml:space="preserve">-и (т.е. имат само една единствена </w:t>
+      </w:r>
+      <w:r>
+        <w:t>инстанция</w:t>
+      </w:r>
+      <w:r>
+        <w:t xml:space="preserve"> през живота на приложението) това отново се постига с помощта на </w:t>
+      </w:r>
+      <w:proofErr w:type="spellStart"/>
+      <w:r>
+        <w:rPr>
+          <w:lang w:val="en-US"/>
+        </w:rPr>
+        <w:t>Ninject</w:t>
+      </w:r>
+      <w:proofErr w:type="spellEnd"/>
+      <w:r>
+        <w:rPr>
+          <w:lang w:val="en-US"/>
+        </w:rPr>
+        <w:t>.</w:t>
+      </w:r>
+      <w:r>
+        <w:t xml:space="preserve"> Начина по-който се работи с </w:t>
+      </w:r>
+      <w:proofErr w:type="spellStart"/>
+      <w:r>
+        <w:rPr>
+          <w:lang w:val="en-US"/>
+        </w:rPr>
+        <w:t>Ninject</w:t>
+      </w:r>
+      <w:proofErr w:type="spellEnd"/>
+      <w:r>
+        <w:rPr>
+          <w:lang w:val="en-US"/>
+        </w:rPr>
+        <w:t xml:space="preserve"> </w:t>
+      </w:r>
+      <w:r>
+        <w:t xml:space="preserve">е чрез регистриране на всички типове, които трябва да </w:t>
+      </w:r>
+      <w:r>
+        <w:t>създаде</w:t>
+      </w:r>
+      <w:r>
+        <w:t xml:space="preserve"> </w:t>
+      </w:r>
+      <w:proofErr w:type="spellStart"/>
+      <w:r>
+        <w:rPr>
+          <w:lang w:val="en-US"/>
+        </w:rPr>
+        <w:t>Ninject</w:t>
+      </w:r>
+      <w:proofErr w:type="spellEnd"/>
+      <w:r>
+        <w:rPr>
+          <w:lang w:val="en-US"/>
+        </w:rPr>
+        <w:t>.</w:t>
+      </w:r>
+    </w:p>
+    <w:p>
       <w:r>
         <w:lastRenderedPageBreak/>
-        <w:t xml:space="preserve">Всички </w:t>
-      </w:r>
-      <w:r>
-        <w:rPr>
-          <w:lang w:val="en-US"/>
-        </w:rPr>
-        <w:t>Service-</w:t>
-      </w:r>
-      <w:r>
-        <w:t xml:space="preserve">и са </w:t>
-      </w:r>
-      <w:r>
-        <w:rPr>
-          <w:lang w:val="en-US"/>
-        </w:rPr>
-        <w:t>singleton</w:t>
-      </w:r>
-      <w:r>
-        <w:t xml:space="preserve">-и (т.е. имат само една единствена </w:t>
-      </w:r>
-      <w:r>
-        <w:t>инстанция</w:t>
-      </w:r>
-      <w:r>
-        <w:t xml:space="preserve"> през живота на приложението) това отново се постига с помощта на </w:t>
+        <w:t xml:space="preserve">Регистрациите за </w:t>
       </w:r>
       <w:proofErr w:type="spellStart"/>
       <w:r>
@@ -8622,20 +9230,1070 @@
       </w:r>
       <w:proofErr w:type="spellEnd"/>
       <w:r>
-        <w:rPr>
-          <w:lang w:val="en-US"/>
-        </w:rPr>
-        <w:t>.</w:t>
-      </w:r>
-      <w:r>
-        <w:t xml:space="preserve"> Начина по-който се работи с </w:t>
+        <w:t xml:space="preserve"> в приложението са както следва:</w:t>
+      </w:r>
+    </w:p>
+    <w:p>
+      <w:pPr>
+        <w:autoSpaceDE w:val="0"/>
+        <w:autoSpaceDN w:val="0"/>
+        <w:adjustRightInd w:val="0"/>
+        <w:spacing w:after="0" w:line="240" w:lineRule="auto"/>
+        <w:jc w:val="left"/>
+        <w:rPr>
+          <w:rFonts w:ascii="Consolas" w:hAnsi="Consolas" w:cs="Consolas"/>
+          <w:color w:val="000000"/>
+          <w:sz w:val="19"/>
+          <w:szCs w:val="19"/>
+        </w:rPr>
+      </w:pPr>
+      <w:r>
+        <w:rPr>
+          <w:rFonts w:ascii="Consolas" w:hAnsi="Consolas" w:cs="Consolas"/>
+          <w:color w:val="000000"/>
+          <w:sz w:val="19"/>
+          <w:szCs w:val="19"/>
+        </w:rPr>
+        <w:t xml:space="preserve">   </w:t>
+      </w:r>
+      <w:r>
+        <w:rPr>
+          <w:rFonts w:ascii="Consolas" w:hAnsi="Consolas" w:cs="Consolas"/>
+          <w:color w:val="0000FF"/>
+          <w:sz w:val="19"/>
+          <w:szCs w:val="19"/>
+        </w:rPr>
+        <w:t>class</w:t>
+      </w:r>
+      <w:r>
+        <w:rPr>
+          <w:rFonts w:ascii="Consolas" w:hAnsi="Consolas" w:cs="Consolas"/>
+          <w:color w:val="000000"/>
+          <w:sz w:val="19"/>
+          <w:szCs w:val="19"/>
+        </w:rPr>
+        <w:t xml:space="preserve"> </w:t>
+      </w:r>
+      <w:r>
+        <w:rPr>
+          <w:rFonts w:ascii="Consolas" w:hAnsi="Consolas" w:cs="Consolas"/>
+          <w:color w:val="2B91AF"/>
+          <w:sz w:val="19"/>
+          <w:szCs w:val="19"/>
+        </w:rPr>
+        <w:t>SecondPartyModule</w:t>
+      </w:r>
+      <w:r>
+        <w:rPr>
+          <w:rFonts w:ascii="Consolas" w:hAnsi="Consolas" w:cs="Consolas"/>
+          <w:color w:val="000000"/>
+          <w:sz w:val="19"/>
+          <w:szCs w:val="19"/>
+        </w:rPr>
+        <w:t xml:space="preserve"> : NinjectModule</w:t>
+      </w:r>
+    </w:p>
+    <w:p>
+      <w:pPr>
+        <w:autoSpaceDE w:val="0"/>
+        <w:autoSpaceDN w:val="0"/>
+        <w:adjustRightInd w:val="0"/>
+        <w:spacing w:after="0" w:line="240" w:lineRule="auto"/>
+        <w:jc w:val="left"/>
+        <w:rPr>
+          <w:rFonts w:ascii="Consolas" w:hAnsi="Consolas" w:cs="Consolas"/>
+          <w:color w:val="000000"/>
+          <w:sz w:val="19"/>
+          <w:szCs w:val="19"/>
+        </w:rPr>
+      </w:pPr>
+      <w:r>
+        <w:rPr>
+          <w:rFonts w:ascii="Consolas" w:hAnsi="Consolas" w:cs="Consolas"/>
+          <w:color w:val="000000"/>
+          <w:sz w:val="19"/>
+          <w:szCs w:val="19"/>
+        </w:rPr>
+        <w:t xml:space="preserve">    {</w:t>
+      </w:r>
+    </w:p>
+    <w:p>
+      <w:pPr>
+        <w:autoSpaceDE w:val="0"/>
+        <w:autoSpaceDN w:val="0"/>
+        <w:adjustRightInd w:val="0"/>
+        <w:spacing w:after="0" w:line="240" w:lineRule="auto"/>
+        <w:jc w:val="left"/>
+        <w:rPr>
+          <w:rFonts w:ascii="Consolas" w:hAnsi="Consolas" w:cs="Consolas"/>
+          <w:color w:val="000000"/>
+          <w:sz w:val="19"/>
+          <w:szCs w:val="19"/>
+        </w:rPr>
+      </w:pPr>
+      <w:r>
+        <w:rPr>
+          <w:rFonts w:ascii="Consolas" w:hAnsi="Consolas" w:cs="Consolas"/>
+          <w:color w:val="000000"/>
+          <w:sz w:val="19"/>
+          <w:szCs w:val="19"/>
+        </w:rPr>
+        <w:t xml:space="preserve">        </w:t>
+      </w:r>
+      <w:r>
+        <w:rPr>
+          <w:rFonts w:ascii="Consolas" w:hAnsi="Consolas" w:cs="Consolas"/>
+          <w:color w:val="0000FF"/>
+          <w:sz w:val="19"/>
+          <w:szCs w:val="19"/>
+        </w:rPr>
+        <w:t>public</w:t>
+      </w:r>
+      <w:r>
+        <w:rPr>
+          <w:rFonts w:ascii="Consolas" w:hAnsi="Consolas" w:cs="Consolas"/>
+          <w:color w:val="000000"/>
+          <w:sz w:val="19"/>
+          <w:szCs w:val="19"/>
+        </w:rPr>
+        <w:t xml:space="preserve"> </w:t>
+      </w:r>
+      <w:r>
+        <w:rPr>
+          <w:rFonts w:ascii="Consolas" w:hAnsi="Consolas" w:cs="Consolas"/>
+          <w:color w:val="0000FF"/>
+          <w:sz w:val="19"/>
+          <w:szCs w:val="19"/>
+        </w:rPr>
+        <w:t>override</w:t>
+      </w:r>
+      <w:r>
+        <w:rPr>
+          <w:rFonts w:ascii="Consolas" w:hAnsi="Consolas" w:cs="Consolas"/>
+          <w:color w:val="000000"/>
+          <w:sz w:val="19"/>
+          <w:szCs w:val="19"/>
+        </w:rPr>
+        <w:t xml:space="preserve"> </w:t>
+      </w:r>
+      <w:r>
+        <w:rPr>
+          <w:rFonts w:ascii="Consolas" w:hAnsi="Consolas" w:cs="Consolas"/>
+          <w:color w:val="0000FF"/>
+          <w:sz w:val="19"/>
+          <w:szCs w:val="19"/>
+        </w:rPr>
+        <w:t>void</w:t>
+      </w:r>
+      <w:r>
+        <w:rPr>
+          <w:rFonts w:ascii="Consolas" w:hAnsi="Consolas" w:cs="Consolas"/>
+          <w:color w:val="000000"/>
+          <w:sz w:val="19"/>
+          <w:szCs w:val="19"/>
+        </w:rPr>
+        <w:t xml:space="preserve"> Load()</w:t>
+      </w:r>
+    </w:p>
+    <w:p>
+      <w:pPr>
+        <w:autoSpaceDE w:val="0"/>
+        <w:autoSpaceDN w:val="0"/>
+        <w:adjustRightInd w:val="0"/>
+        <w:spacing w:after="0" w:line="240" w:lineRule="auto"/>
+        <w:jc w:val="left"/>
+        <w:rPr>
+          <w:rFonts w:ascii="Consolas" w:hAnsi="Consolas" w:cs="Consolas"/>
+          <w:color w:val="000000"/>
+          <w:sz w:val="19"/>
+          <w:szCs w:val="19"/>
+        </w:rPr>
+      </w:pPr>
+      <w:r>
+        <w:rPr>
+          <w:rFonts w:ascii="Consolas" w:hAnsi="Consolas" w:cs="Consolas"/>
+          <w:color w:val="000000"/>
+          <w:sz w:val="19"/>
+          <w:szCs w:val="19"/>
+        </w:rPr>
+        <w:t xml:space="preserve">        {</w:t>
+      </w:r>
+    </w:p>
+    <w:p>
+      <w:pPr>
+        <w:autoSpaceDE w:val="0"/>
+        <w:autoSpaceDN w:val="0"/>
+        <w:adjustRightInd w:val="0"/>
+        <w:spacing w:after="0" w:line="240" w:lineRule="auto"/>
+        <w:jc w:val="left"/>
+        <w:rPr>
+          <w:rFonts w:ascii="Consolas" w:hAnsi="Consolas" w:cs="Consolas"/>
+          <w:color w:val="000000"/>
+          <w:sz w:val="19"/>
+          <w:szCs w:val="19"/>
+        </w:rPr>
+      </w:pPr>
+      <w:r>
+        <w:rPr>
+          <w:rFonts w:ascii="Consolas" w:hAnsi="Consolas" w:cs="Consolas"/>
+          <w:color w:val="000000"/>
+          <w:sz w:val="19"/>
+          <w:szCs w:val="19"/>
+        </w:rPr>
+        <w:t xml:space="preserve">            Bind&lt;IDataFacade&gt;().To&lt;DataFacade&gt;().InSingletonScope();</w:t>
+      </w:r>
+    </w:p>
+    <w:p>
+      <w:pPr>
+        <w:autoSpaceDE w:val="0"/>
+        <w:autoSpaceDN w:val="0"/>
+        <w:adjustRightInd w:val="0"/>
+        <w:spacing w:after="0" w:line="240" w:lineRule="auto"/>
+        <w:jc w:val="left"/>
+        <w:rPr>
+          <w:rFonts w:ascii="Consolas" w:hAnsi="Consolas" w:cs="Consolas"/>
+          <w:color w:val="000000"/>
+          <w:sz w:val="19"/>
+          <w:szCs w:val="19"/>
+        </w:rPr>
+      </w:pPr>
+      <w:r>
+        <w:rPr>
+          <w:rFonts w:ascii="Consolas" w:hAnsi="Consolas" w:cs="Consolas"/>
+          <w:color w:val="000000"/>
+          <w:sz w:val="19"/>
+          <w:szCs w:val="19"/>
+        </w:rPr>
+        <w:t xml:space="preserve">        }</w:t>
+      </w:r>
+    </w:p>
+    <w:p>
+      <w:pPr>
+        <w:rPr>
+          <w:rFonts w:ascii="Consolas" w:hAnsi="Consolas" w:cs="Consolas"/>
+          <w:color w:val="000000"/>
+          <w:sz w:val="19"/>
+          <w:szCs w:val="19"/>
+        </w:rPr>
+      </w:pPr>
+      <w:r>
+        <w:rPr>
+          <w:rFonts w:ascii="Consolas" w:hAnsi="Consolas" w:cs="Consolas"/>
+          <w:color w:val="000000"/>
+          <w:sz w:val="19"/>
+          <w:szCs w:val="19"/>
+        </w:rPr>
+        <w:t xml:space="preserve">    }</w:t>
+      </w:r>
+    </w:p>
+    <w:p>
+      <w:pPr>
+        <w:autoSpaceDE w:val="0"/>
+        <w:autoSpaceDN w:val="0"/>
+        <w:adjustRightInd w:val="0"/>
+        <w:spacing w:after="0" w:line="240" w:lineRule="auto"/>
+        <w:jc w:val="left"/>
+        <w:rPr>
+          <w:rFonts w:ascii="Consolas" w:hAnsi="Consolas" w:cs="Consolas"/>
+          <w:color w:val="000000"/>
+          <w:sz w:val="19"/>
+          <w:szCs w:val="19"/>
+        </w:rPr>
+      </w:pPr>
+      <w:r>
+        <w:rPr>
+          <w:rFonts w:ascii="Consolas" w:hAnsi="Consolas" w:cs="Consolas"/>
+          <w:color w:val="000000"/>
+          <w:sz w:val="19"/>
+          <w:szCs w:val="19"/>
+        </w:rPr>
+        <w:t xml:space="preserve">    </w:t>
+      </w:r>
+      <w:r>
+        <w:rPr>
+          <w:rFonts w:ascii="Consolas" w:hAnsi="Consolas" w:cs="Consolas"/>
+          <w:color w:val="0000FF"/>
+          <w:sz w:val="19"/>
+          <w:szCs w:val="19"/>
+        </w:rPr>
+        <w:t>class</w:t>
+      </w:r>
+      <w:r>
+        <w:rPr>
+          <w:rFonts w:ascii="Consolas" w:hAnsi="Consolas" w:cs="Consolas"/>
+          <w:color w:val="000000"/>
+          <w:sz w:val="19"/>
+          <w:szCs w:val="19"/>
+        </w:rPr>
+        <w:t xml:space="preserve"> </w:t>
+      </w:r>
+      <w:r>
+        <w:rPr>
+          <w:rFonts w:ascii="Consolas" w:hAnsi="Consolas" w:cs="Consolas"/>
+          <w:color w:val="2B91AF"/>
+          <w:sz w:val="19"/>
+          <w:szCs w:val="19"/>
+        </w:rPr>
+        <w:t>ServicesModule</w:t>
+      </w:r>
+      <w:r>
+        <w:rPr>
+          <w:rFonts w:ascii="Consolas" w:hAnsi="Consolas" w:cs="Consolas"/>
+          <w:color w:val="000000"/>
+          <w:sz w:val="19"/>
+          <w:szCs w:val="19"/>
+        </w:rPr>
+        <w:t xml:space="preserve"> : NinjectModule</w:t>
+      </w:r>
+    </w:p>
+    <w:p>
+      <w:pPr>
+        <w:autoSpaceDE w:val="0"/>
+        <w:autoSpaceDN w:val="0"/>
+        <w:adjustRightInd w:val="0"/>
+        <w:spacing w:after="0" w:line="240" w:lineRule="auto"/>
+        <w:jc w:val="left"/>
+        <w:rPr>
+          <w:rFonts w:ascii="Consolas" w:hAnsi="Consolas" w:cs="Consolas"/>
+          <w:color w:val="000000"/>
+          <w:sz w:val="19"/>
+          <w:szCs w:val="19"/>
+        </w:rPr>
+      </w:pPr>
+      <w:r>
+        <w:rPr>
+          <w:rFonts w:ascii="Consolas" w:hAnsi="Consolas" w:cs="Consolas"/>
+          <w:color w:val="000000"/>
+          <w:sz w:val="19"/>
+          <w:szCs w:val="19"/>
+        </w:rPr>
+        <w:t xml:space="preserve">    {</w:t>
+      </w:r>
+    </w:p>
+    <w:p>
+      <w:pPr>
+        <w:autoSpaceDE w:val="0"/>
+        <w:autoSpaceDN w:val="0"/>
+        <w:adjustRightInd w:val="0"/>
+        <w:spacing w:after="0" w:line="240" w:lineRule="auto"/>
+        <w:jc w:val="left"/>
+        <w:rPr>
+          <w:rFonts w:ascii="Consolas" w:hAnsi="Consolas" w:cs="Consolas"/>
+          <w:color w:val="000000"/>
+          <w:sz w:val="19"/>
+          <w:szCs w:val="19"/>
+        </w:rPr>
+      </w:pPr>
+      <w:r>
+        <w:rPr>
+          <w:rFonts w:ascii="Consolas" w:hAnsi="Consolas" w:cs="Consolas"/>
+          <w:color w:val="000000"/>
+          <w:sz w:val="19"/>
+          <w:szCs w:val="19"/>
+        </w:rPr>
+        <w:t xml:space="preserve">        </w:t>
+      </w:r>
+      <w:r>
+        <w:rPr>
+          <w:rFonts w:ascii="Consolas" w:hAnsi="Consolas" w:cs="Consolas"/>
+          <w:color w:val="0000FF"/>
+          <w:sz w:val="19"/>
+          <w:szCs w:val="19"/>
+        </w:rPr>
+        <w:t>public</w:t>
+      </w:r>
+      <w:r>
+        <w:rPr>
+          <w:rFonts w:ascii="Consolas" w:hAnsi="Consolas" w:cs="Consolas"/>
+          <w:color w:val="000000"/>
+          <w:sz w:val="19"/>
+          <w:szCs w:val="19"/>
+        </w:rPr>
+        <w:t xml:space="preserve"> </w:t>
+      </w:r>
+      <w:r>
+        <w:rPr>
+          <w:rFonts w:ascii="Consolas" w:hAnsi="Consolas" w:cs="Consolas"/>
+          <w:color w:val="0000FF"/>
+          <w:sz w:val="19"/>
+          <w:szCs w:val="19"/>
+        </w:rPr>
+        <w:t>override</w:t>
+      </w:r>
+      <w:r>
+        <w:rPr>
+          <w:rFonts w:ascii="Consolas" w:hAnsi="Consolas" w:cs="Consolas"/>
+          <w:color w:val="000000"/>
+          <w:sz w:val="19"/>
+          <w:szCs w:val="19"/>
+        </w:rPr>
+        <w:t xml:space="preserve"> </w:t>
+      </w:r>
+      <w:r>
+        <w:rPr>
+          <w:rFonts w:ascii="Consolas" w:hAnsi="Consolas" w:cs="Consolas"/>
+          <w:color w:val="0000FF"/>
+          <w:sz w:val="19"/>
+          <w:szCs w:val="19"/>
+        </w:rPr>
+        <w:t>void</w:t>
+      </w:r>
+      <w:r>
+        <w:rPr>
+          <w:rFonts w:ascii="Consolas" w:hAnsi="Consolas" w:cs="Consolas"/>
+          <w:color w:val="000000"/>
+          <w:sz w:val="19"/>
+          <w:szCs w:val="19"/>
+        </w:rPr>
+        <w:t xml:space="preserve"> Load()</w:t>
+      </w:r>
+    </w:p>
+    <w:p>
+      <w:pPr>
+        <w:autoSpaceDE w:val="0"/>
+        <w:autoSpaceDN w:val="0"/>
+        <w:adjustRightInd w:val="0"/>
+        <w:spacing w:after="0" w:line="240" w:lineRule="auto"/>
+        <w:jc w:val="left"/>
+        <w:rPr>
+          <w:rFonts w:ascii="Consolas" w:hAnsi="Consolas" w:cs="Consolas"/>
+          <w:color w:val="000000"/>
+          <w:sz w:val="19"/>
+          <w:szCs w:val="19"/>
+        </w:rPr>
+      </w:pPr>
+      <w:r>
+        <w:rPr>
+          <w:rFonts w:ascii="Consolas" w:hAnsi="Consolas" w:cs="Consolas"/>
+          <w:color w:val="000000"/>
+          <w:sz w:val="19"/>
+          <w:szCs w:val="19"/>
+        </w:rPr>
+        <w:t xml:space="preserve">        {</w:t>
+      </w:r>
+    </w:p>
+    <w:p>
+      <w:pPr>
+        <w:autoSpaceDE w:val="0"/>
+        <w:autoSpaceDN w:val="0"/>
+        <w:adjustRightInd w:val="0"/>
+        <w:spacing w:after="0" w:line="240" w:lineRule="auto"/>
+        <w:jc w:val="left"/>
+        <w:rPr>
+          <w:rFonts w:ascii="Consolas" w:hAnsi="Consolas" w:cs="Consolas"/>
+          <w:color w:val="000000"/>
+          <w:sz w:val="19"/>
+          <w:szCs w:val="19"/>
+        </w:rPr>
+      </w:pPr>
+      <w:r>
+        <w:rPr>
+          <w:rFonts w:ascii="Consolas" w:hAnsi="Consolas" w:cs="Consolas"/>
+          <w:color w:val="000000"/>
+          <w:sz w:val="19"/>
+          <w:szCs w:val="19"/>
+        </w:rPr>
+        <w:t xml:space="preserve">            Bind&lt;UserService&gt;().ToSelf().InSingletonScope();</w:t>
+      </w:r>
+    </w:p>
+    <w:p>
+      <w:pPr>
+        <w:autoSpaceDE w:val="0"/>
+        <w:autoSpaceDN w:val="0"/>
+        <w:adjustRightInd w:val="0"/>
+        <w:spacing w:after="0" w:line="240" w:lineRule="auto"/>
+        <w:jc w:val="left"/>
+        <w:rPr>
+          <w:rFonts w:ascii="Consolas" w:hAnsi="Consolas" w:cs="Consolas"/>
+          <w:color w:val="000000"/>
+          <w:sz w:val="19"/>
+          <w:szCs w:val="19"/>
+        </w:rPr>
+      </w:pPr>
+      <w:r>
+        <w:rPr>
+          <w:rFonts w:ascii="Consolas" w:hAnsi="Consolas" w:cs="Consolas"/>
+          <w:color w:val="000000"/>
+          <w:sz w:val="19"/>
+          <w:szCs w:val="19"/>
+        </w:rPr>
+        <w:t xml:space="preserve">            Bind&lt;StateService&gt;().ToSelf().InSingletonScope();</w:t>
+      </w:r>
+    </w:p>
+    <w:p>
+      <w:pPr>
+        <w:autoSpaceDE w:val="0"/>
+        <w:autoSpaceDN w:val="0"/>
+        <w:adjustRightInd w:val="0"/>
+        <w:spacing w:after="0" w:line="240" w:lineRule="auto"/>
+        <w:jc w:val="left"/>
+        <w:rPr>
+          <w:rFonts w:ascii="Consolas" w:hAnsi="Consolas" w:cs="Consolas"/>
+          <w:color w:val="000000"/>
+          <w:sz w:val="19"/>
+          <w:szCs w:val="19"/>
+        </w:rPr>
+      </w:pPr>
+      <w:r>
+        <w:rPr>
+          <w:rFonts w:ascii="Consolas" w:hAnsi="Consolas" w:cs="Consolas"/>
+          <w:color w:val="000000"/>
+          <w:sz w:val="19"/>
+          <w:szCs w:val="19"/>
+        </w:rPr>
+        <w:t xml:space="preserve">            Bind&lt;ProductService&gt;().ToSelf().InSingletonScope();</w:t>
+      </w:r>
+    </w:p>
+    <w:p>
+      <w:pPr>
+        <w:autoSpaceDE w:val="0"/>
+        <w:autoSpaceDN w:val="0"/>
+        <w:adjustRightInd w:val="0"/>
+        <w:spacing w:after="0" w:line="240" w:lineRule="auto"/>
+        <w:jc w:val="left"/>
+        <w:rPr>
+          <w:rFonts w:ascii="Consolas" w:hAnsi="Consolas" w:cs="Consolas"/>
+          <w:color w:val="000000"/>
+          <w:sz w:val="19"/>
+          <w:szCs w:val="19"/>
+        </w:rPr>
+      </w:pPr>
+      <w:r>
+        <w:rPr>
+          <w:rFonts w:ascii="Consolas" w:hAnsi="Consolas" w:cs="Consolas"/>
+          <w:color w:val="000000"/>
+          <w:sz w:val="19"/>
+          <w:szCs w:val="19"/>
+        </w:rPr>
+        <w:t xml:space="preserve">            Bind&lt;ReportService&gt;().ToSelf().InSingletonScope();</w:t>
+      </w:r>
+    </w:p>
+    <w:p>
+      <w:pPr>
+        <w:autoSpaceDE w:val="0"/>
+        <w:autoSpaceDN w:val="0"/>
+        <w:adjustRightInd w:val="0"/>
+        <w:spacing w:after="0" w:line="240" w:lineRule="auto"/>
+        <w:jc w:val="left"/>
+        <w:rPr>
+          <w:rFonts w:ascii="Consolas" w:hAnsi="Consolas" w:cs="Consolas"/>
+          <w:color w:val="000000"/>
+          <w:sz w:val="19"/>
+          <w:szCs w:val="19"/>
+        </w:rPr>
+      </w:pPr>
+      <w:r>
+        <w:rPr>
+          <w:rFonts w:ascii="Consolas" w:hAnsi="Consolas" w:cs="Consolas"/>
+          <w:color w:val="000000"/>
+          <w:sz w:val="19"/>
+          <w:szCs w:val="19"/>
+        </w:rPr>
+        <w:t xml:space="preserve">        }</w:t>
+      </w:r>
+    </w:p>
+    <w:p>
+      <w:r>
+        <w:rPr>
+          <w:rFonts w:ascii="Consolas" w:hAnsi="Consolas" w:cs="Consolas"/>
+          <w:color w:val="000000"/>
+          <w:sz w:val="19"/>
+          <w:szCs w:val="19"/>
+        </w:rPr>
+        <w:t xml:space="preserve">    }</w:t>
+      </w:r>
+    </w:p>
+    <w:p>
+      <w:pPr>
+        <w:autoSpaceDE w:val="0"/>
+        <w:autoSpaceDN w:val="0"/>
+        <w:adjustRightInd w:val="0"/>
+        <w:spacing w:after="0" w:line="240" w:lineRule="auto"/>
+        <w:jc w:val="left"/>
+        <w:rPr>
+          <w:rFonts w:ascii="Consolas" w:hAnsi="Consolas" w:cs="Consolas"/>
+          <w:color w:val="000000"/>
+          <w:sz w:val="19"/>
+          <w:szCs w:val="19"/>
+        </w:rPr>
+      </w:pPr>
+      <w:r>
+        <w:rPr>
+          <w:rFonts w:ascii="Consolas" w:hAnsi="Consolas" w:cs="Consolas"/>
+          <w:color w:val="0000FF"/>
+          <w:sz w:val="19"/>
+          <w:szCs w:val="19"/>
+        </w:rPr>
+        <w:t>public</w:t>
+      </w:r>
+      <w:r>
+        <w:rPr>
+          <w:rFonts w:ascii="Consolas" w:hAnsi="Consolas" w:cs="Consolas"/>
+          <w:color w:val="000000"/>
+          <w:sz w:val="19"/>
+          <w:szCs w:val="19"/>
+        </w:rPr>
+        <w:t xml:space="preserve"> </w:t>
+      </w:r>
+      <w:r>
+        <w:rPr>
+          <w:rFonts w:ascii="Consolas" w:hAnsi="Consolas" w:cs="Consolas"/>
+          <w:color w:val="0000FF"/>
+          <w:sz w:val="19"/>
+          <w:szCs w:val="19"/>
+        </w:rPr>
+        <w:t>partial</w:t>
+      </w:r>
+      <w:r>
+        <w:rPr>
+          <w:rFonts w:ascii="Consolas" w:hAnsi="Consolas" w:cs="Consolas"/>
+          <w:color w:val="000000"/>
+          <w:sz w:val="19"/>
+          <w:szCs w:val="19"/>
+        </w:rPr>
+        <w:t xml:space="preserve"> </w:t>
+      </w:r>
+      <w:r>
+        <w:rPr>
+          <w:rFonts w:ascii="Consolas" w:hAnsi="Consolas" w:cs="Consolas"/>
+          <w:color w:val="0000FF"/>
+          <w:sz w:val="19"/>
+          <w:szCs w:val="19"/>
+        </w:rPr>
+        <w:t>class</w:t>
+      </w:r>
+      <w:r>
+        <w:rPr>
+          <w:rFonts w:ascii="Consolas" w:hAnsi="Consolas" w:cs="Consolas"/>
+          <w:color w:val="000000"/>
+          <w:sz w:val="19"/>
+          <w:szCs w:val="19"/>
+        </w:rPr>
+        <w:t xml:space="preserve"> </w:t>
+      </w:r>
+      <w:r>
+        <w:rPr>
+          <w:rFonts w:ascii="Consolas" w:hAnsi="Consolas" w:cs="Consolas"/>
+          <w:color w:val="2B91AF"/>
+          <w:sz w:val="19"/>
+          <w:szCs w:val="19"/>
+        </w:rPr>
+        <w:t>App</w:t>
+      </w:r>
+      <w:r>
+        <w:rPr>
+          <w:rFonts w:ascii="Consolas" w:hAnsi="Consolas" w:cs="Consolas"/>
+          <w:color w:val="000000"/>
+          <w:sz w:val="19"/>
+          <w:szCs w:val="19"/>
+        </w:rPr>
+        <w:t xml:space="preserve"> : Application</w:t>
+      </w:r>
+    </w:p>
+    <w:p>
+      <w:pPr>
+        <w:autoSpaceDE w:val="0"/>
+        <w:autoSpaceDN w:val="0"/>
+        <w:adjustRightInd w:val="0"/>
+        <w:spacing w:after="0" w:line="240" w:lineRule="auto"/>
+        <w:jc w:val="left"/>
+        <w:rPr>
+          <w:rFonts w:ascii="Consolas" w:hAnsi="Consolas" w:cs="Consolas"/>
+          <w:color w:val="000000"/>
+          <w:sz w:val="19"/>
+          <w:szCs w:val="19"/>
+        </w:rPr>
+      </w:pPr>
+      <w:r>
+        <w:rPr>
+          <w:rFonts w:ascii="Consolas" w:hAnsi="Consolas" w:cs="Consolas"/>
+          <w:color w:val="000000"/>
+          <w:sz w:val="19"/>
+          <w:szCs w:val="19"/>
+        </w:rPr>
+        <w:t xml:space="preserve">    {</w:t>
+      </w:r>
+    </w:p>
+    <w:p>
+      <w:pPr>
+        <w:autoSpaceDE w:val="0"/>
+        <w:autoSpaceDN w:val="0"/>
+        <w:adjustRightInd w:val="0"/>
+        <w:spacing w:after="0" w:line="240" w:lineRule="auto"/>
+        <w:jc w:val="left"/>
+        <w:rPr>
+          <w:rFonts w:ascii="Consolas" w:hAnsi="Consolas" w:cs="Consolas"/>
+          <w:color w:val="000000"/>
+          <w:sz w:val="19"/>
+          <w:szCs w:val="19"/>
+        </w:rPr>
+      </w:pPr>
+      <w:r>
+        <w:rPr>
+          <w:rFonts w:ascii="Consolas" w:hAnsi="Consolas" w:cs="Consolas"/>
+          <w:color w:val="000000"/>
+          <w:sz w:val="19"/>
+          <w:szCs w:val="19"/>
+        </w:rPr>
+        <w:t xml:space="preserve">        </w:t>
+      </w:r>
+      <w:r>
+        <w:rPr>
+          <w:rFonts w:ascii="Consolas" w:hAnsi="Consolas" w:cs="Consolas"/>
+          <w:color w:val="0000FF"/>
+          <w:sz w:val="19"/>
+          <w:szCs w:val="19"/>
+        </w:rPr>
+        <w:t>private</w:t>
+      </w:r>
+      <w:r>
+        <w:rPr>
+          <w:rFonts w:ascii="Consolas" w:hAnsi="Consolas" w:cs="Consolas"/>
+          <w:color w:val="000000"/>
+          <w:sz w:val="19"/>
+          <w:szCs w:val="19"/>
+        </w:rPr>
+        <w:t xml:space="preserve"> IKernel kernel;</w:t>
+      </w:r>
+    </w:p>
+    <w:p>
+      <w:pPr>
+        <w:autoSpaceDE w:val="0"/>
+        <w:autoSpaceDN w:val="0"/>
+        <w:adjustRightInd w:val="0"/>
+        <w:spacing w:after="0" w:line="240" w:lineRule="auto"/>
+        <w:jc w:val="left"/>
+        <w:rPr>
+          <w:rFonts w:ascii="Consolas" w:hAnsi="Consolas" w:cs="Consolas"/>
+          <w:color w:val="000000"/>
+          <w:sz w:val="19"/>
+          <w:szCs w:val="19"/>
+        </w:rPr>
+      </w:pPr>
+    </w:p>
+    <w:p>
+      <w:pPr>
+        <w:autoSpaceDE w:val="0"/>
+        <w:autoSpaceDN w:val="0"/>
+        <w:adjustRightInd w:val="0"/>
+        <w:spacing w:after="0" w:line="240" w:lineRule="auto"/>
+        <w:jc w:val="left"/>
+        <w:rPr>
+          <w:rFonts w:ascii="Consolas" w:hAnsi="Consolas" w:cs="Consolas"/>
+          <w:color w:val="000000"/>
+          <w:sz w:val="19"/>
+          <w:szCs w:val="19"/>
+        </w:rPr>
+      </w:pPr>
+      <w:r>
+        <w:rPr>
+          <w:rFonts w:ascii="Consolas" w:hAnsi="Consolas" w:cs="Consolas"/>
+          <w:color w:val="000000"/>
+          <w:sz w:val="19"/>
+          <w:szCs w:val="19"/>
+        </w:rPr>
+        <w:t xml:space="preserve">        </w:t>
+      </w:r>
+      <w:r>
+        <w:rPr>
+          <w:rFonts w:ascii="Consolas" w:hAnsi="Consolas" w:cs="Consolas"/>
+          <w:color w:val="0000FF"/>
+          <w:sz w:val="19"/>
+          <w:szCs w:val="19"/>
+        </w:rPr>
+        <w:t>protected</w:t>
+      </w:r>
+      <w:r>
+        <w:rPr>
+          <w:rFonts w:ascii="Consolas" w:hAnsi="Consolas" w:cs="Consolas"/>
+          <w:color w:val="000000"/>
+          <w:sz w:val="19"/>
+          <w:szCs w:val="19"/>
+        </w:rPr>
+        <w:t xml:space="preserve"> </w:t>
+      </w:r>
+      <w:r>
+        <w:rPr>
+          <w:rFonts w:ascii="Consolas" w:hAnsi="Consolas" w:cs="Consolas"/>
+          <w:color w:val="0000FF"/>
+          <w:sz w:val="19"/>
+          <w:szCs w:val="19"/>
+        </w:rPr>
+        <w:t>override</w:t>
+      </w:r>
+      <w:r>
+        <w:rPr>
+          <w:rFonts w:ascii="Consolas" w:hAnsi="Consolas" w:cs="Consolas"/>
+          <w:color w:val="000000"/>
+          <w:sz w:val="19"/>
+          <w:szCs w:val="19"/>
+        </w:rPr>
+        <w:t xml:space="preserve"> </w:t>
+      </w:r>
+      <w:r>
+        <w:rPr>
+          <w:rFonts w:ascii="Consolas" w:hAnsi="Consolas" w:cs="Consolas"/>
+          <w:color w:val="0000FF"/>
+          <w:sz w:val="19"/>
+          <w:szCs w:val="19"/>
+        </w:rPr>
+        <w:t>void</w:t>
+      </w:r>
+      <w:r>
+        <w:rPr>
+          <w:rFonts w:ascii="Consolas" w:hAnsi="Consolas" w:cs="Consolas"/>
+          <w:color w:val="000000"/>
+          <w:sz w:val="19"/>
+          <w:szCs w:val="19"/>
+        </w:rPr>
+        <w:t xml:space="preserve"> OnStartup(StartupEventArgs e)</w:t>
+      </w:r>
+    </w:p>
+    <w:p>
+      <w:pPr>
+        <w:autoSpaceDE w:val="0"/>
+        <w:autoSpaceDN w:val="0"/>
+        <w:adjustRightInd w:val="0"/>
+        <w:spacing w:after="0" w:line="240" w:lineRule="auto"/>
+        <w:jc w:val="left"/>
+        <w:rPr>
+          <w:rFonts w:ascii="Consolas" w:hAnsi="Consolas" w:cs="Consolas"/>
+          <w:color w:val="000000"/>
+          <w:sz w:val="19"/>
+          <w:szCs w:val="19"/>
+        </w:rPr>
+      </w:pPr>
+      <w:r>
+        <w:rPr>
+          <w:rFonts w:ascii="Consolas" w:hAnsi="Consolas" w:cs="Consolas"/>
+          <w:color w:val="000000"/>
+          <w:sz w:val="19"/>
+          <w:szCs w:val="19"/>
+        </w:rPr>
+        <w:t xml:space="preserve">        {</w:t>
+      </w:r>
+    </w:p>
+    <w:p>
+      <w:pPr>
+        <w:autoSpaceDE w:val="0"/>
+        <w:autoSpaceDN w:val="0"/>
+        <w:adjustRightInd w:val="0"/>
+        <w:spacing w:after="0" w:line="240" w:lineRule="auto"/>
+        <w:jc w:val="left"/>
+        <w:rPr>
+          <w:rFonts w:ascii="Consolas" w:hAnsi="Consolas" w:cs="Consolas"/>
+          <w:color w:val="000000"/>
+          <w:sz w:val="19"/>
+          <w:szCs w:val="19"/>
+        </w:rPr>
+      </w:pPr>
+      <w:r>
+        <w:rPr>
+          <w:rFonts w:ascii="Consolas" w:hAnsi="Consolas" w:cs="Consolas"/>
+          <w:color w:val="000000"/>
+          <w:sz w:val="19"/>
+          <w:szCs w:val="19"/>
+        </w:rPr>
+        <w:t xml:space="preserve">            </w:t>
+      </w:r>
+      <w:r>
+        <w:rPr>
+          <w:rFonts w:ascii="Consolas" w:hAnsi="Consolas" w:cs="Consolas"/>
+          <w:color w:val="0000FF"/>
+          <w:sz w:val="19"/>
+          <w:szCs w:val="19"/>
+        </w:rPr>
+        <w:t>base</w:t>
+      </w:r>
+      <w:r>
+        <w:rPr>
+          <w:rFonts w:ascii="Consolas" w:hAnsi="Consolas" w:cs="Consolas"/>
+          <w:color w:val="000000"/>
+          <w:sz w:val="19"/>
+          <w:szCs w:val="19"/>
+        </w:rPr>
+        <w:t>.OnStartup(e);</w:t>
+      </w:r>
+    </w:p>
+    <w:p>
+      <w:pPr>
+        <w:autoSpaceDE w:val="0"/>
+        <w:autoSpaceDN w:val="0"/>
+        <w:adjustRightInd w:val="0"/>
+        <w:spacing w:after="0" w:line="240" w:lineRule="auto"/>
+        <w:jc w:val="left"/>
+        <w:rPr>
+          <w:rFonts w:ascii="Consolas" w:hAnsi="Consolas" w:cs="Consolas"/>
+          <w:color w:val="000000"/>
+          <w:sz w:val="19"/>
+          <w:szCs w:val="19"/>
+        </w:rPr>
+      </w:pPr>
+      <w:r>
+        <w:rPr>
+          <w:rFonts w:ascii="Consolas" w:hAnsi="Consolas" w:cs="Consolas"/>
+          <w:color w:val="000000"/>
+          <w:sz w:val="19"/>
+          <w:szCs w:val="19"/>
+        </w:rPr>
+        <w:t xml:space="preserve">            kernel = </w:t>
+      </w:r>
+      <w:r>
+        <w:rPr>
+          <w:rFonts w:ascii="Consolas" w:hAnsi="Consolas" w:cs="Consolas"/>
+          <w:color w:val="0000FF"/>
+          <w:sz w:val="19"/>
+          <w:szCs w:val="19"/>
+        </w:rPr>
+        <w:t>new</w:t>
+      </w:r>
+      <w:r>
+        <w:rPr>
+          <w:rFonts w:ascii="Consolas" w:hAnsi="Consolas" w:cs="Consolas"/>
+          <w:color w:val="000000"/>
+          <w:sz w:val="19"/>
+          <w:szCs w:val="19"/>
+        </w:rPr>
+        <w:t xml:space="preserve"> StandardKernel(</w:t>
+      </w:r>
+      <w:r>
+        <w:rPr>
+          <w:rFonts w:ascii="Consolas" w:hAnsi="Consolas" w:cs="Consolas"/>
+          <w:color w:val="0000FF"/>
+          <w:sz w:val="19"/>
+          <w:szCs w:val="19"/>
+        </w:rPr>
+        <w:t>new</w:t>
+      </w:r>
+      <w:r>
+        <w:rPr>
+          <w:rFonts w:ascii="Consolas" w:hAnsi="Consolas" w:cs="Consolas"/>
+          <w:color w:val="000000"/>
+          <w:sz w:val="19"/>
+          <w:szCs w:val="19"/>
+        </w:rPr>
+        <w:t xml:space="preserve"> SecondPartyModule(), </w:t>
+      </w:r>
+      <w:r>
+        <w:rPr>
+          <w:rFonts w:ascii="Consolas" w:hAnsi="Consolas" w:cs="Consolas"/>
+          <w:color w:val="0000FF"/>
+          <w:sz w:val="19"/>
+          <w:szCs w:val="19"/>
+        </w:rPr>
+        <w:t>new</w:t>
+      </w:r>
+      <w:r>
+        <w:rPr>
+          <w:rFonts w:ascii="Consolas" w:hAnsi="Consolas" w:cs="Consolas"/>
+          <w:color w:val="000000"/>
+          <w:sz w:val="19"/>
+          <w:szCs w:val="19"/>
+        </w:rPr>
+        <w:t xml:space="preserve"> ServicesModule());</w:t>
+      </w:r>
+    </w:p>
+    <w:p>
+      <w:pPr>
+        <w:autoSpaceDE w:val="0"/>
+        <w:autoSpaceDN w:val="0"/>
+        <w:adjustRightInd w:val="0"/>
+        <w:spacing w:after="0" w:line="240" w:lineRule="auto"/>
+        <w:jc w:val="left"/>
+        <w:rPr>
+          <w:rFonts w:ascii="Consolas" w:hAnsi="Consolas" w:cs="Consolas"/>
+          <w:color w:val="000000"/>
+          <w:sz w:val="19"/>
+          <w:szCs w:val="19"/>
+        </w:rPr>
+      </w:pPr>
+      <w:r>
+        <w:rPr>
+          <w:rFonts w:ascii="Consolas" w:hAnsi="Consolas" w:cs="Consolas"/>
+          <w:color w:val="000000"/>
+          <w:sz w:val="19"/>
+          <w:szCs w:val="19"/>
+        </w:rPr>
+        <w:t xml:space="preserve">            Current.MainWindow = kernel.Get&lt;LoginWindow&gt;();</w:t>
+      </w:r>
+    </w:p>
+    <w:p>
+      <w:pPr>
+        <w:autoSpaceDE w:val="0"/>
+        <w:autoSpaceDN w:val="0"/>
+        <w:adjustRightInd w:val="0"/>
+        <w:spacing w:after="0" w:line="240" w:lineRule="auto"/>
+        <w:jc w:val="left"/>
+        <w:rPr>
+          <w:rFonts w:ascii="Consolas" w:hAnsi="Consolas" w:cs="Consolas"/>
+          <w:color w:val="000000"/>
+          <w:sz w:val="19"/>
+          <w:szCs w:val="19"/>
+        </w:rPr>
+      </w:pPr>
+      <w:r>
+        <w:rPr>
+          <w:rFonts w:ascii="Consolas" w:hAnsi="Consolas" w:cs="Consolas"/>
+          <w:color w:val="000000"/>
+          <w:sz w:val="19"/>
+          <w:szCs w:val="19"/>
+        </w:rPr>
+        <w:t xml:space="preserve">            Current.MainWindow.Show();</w:t>
+      </w:r>
+    </w:p>
+    <w:p>
+      <w:pPr>
+        <w:autoSpaceDE w:val="0"/>
+        <w:autoSpaceDN w:val="0"/>
+        <w:adjustRightInd w:val="0"/>
+        <w:spacing w:after="0" w:line="240" w:lineRule="auto"/>
+        <w:jc w:val="left"/>
+        <w:rPr>
+          <w:rFonts w:ascii="Consolas" w:hAnsi="Consolas" w:cs="Consolas"/>
+          <w:color w:val="000000"/>
+          <w:sz w:val="19"/>
+          <w:szCs w:val="19"/>
+        </w:rPr>
+      </w:pPr>
+      <w:r>
+        <w:rPr>
+          <w:rFonts w:ascii="Consolas" w:hAnsi="Consolas" w:cs="Consolas"/>
+          <w:color w:val="000000"/>
+          <w:sz w:val="19"/>
+          <w:szCs w:val="19"/>
+        </w:rPr>
+        <w:t xml:space="preserve">        }</w:t>
+      </w:r>
+    </w:p>
+    <w:p>
+      <w:pPr>
+        <w:rPr>
+          <w:rFonts w:ascii="Consolas" w:hAnsi="Consolas" w:cs="Consolas"/>
+          <w:color w:val="000000"/>
+          <w:sz w:val="19"/>
+          <w:szCs w:val="19"/>
+        </w:rPr>
+      </w:pPr>
+      <w:r>
+        <w:rPr>
+          <w:rFonts w:ascii="Consolas" w:hAnsi="Consolas" w:cs="Consolas"/>
+          <w:color w:val="000000"/>
+          <w:sz w:val="19"/>
+          <w:szCs w:val="19"/>
+        </w:rPr>
+        <w:t xml:space="preserve">    }</w:t>
+      </w:r>
+    </w:p>
+    <w:p>
+      <w:r>
+        <w:t xml:space="preserve">За </w:t>
       </w:r>
       <w:proofErr w:type="spellStart"/>
       <w:r>
         <w:rPr>
           <w:lang w:val="en-US"/>
         </w:rPr>
-        <w:t>Ninject</w:t>
+        <w:t>DatabaseCommunication</w:t>
       </w:r>
       <w:proofErr w:type="spellEnd"/>
       <w:r>
@@ -8645,68 +10303,50 @@
         <w:t xml:space="preserve"> </w:t>
       </w:r>
       <w:r>
-        <w:t xml:space="preserve">е чрез регистриране на всички типове, които трябва да </w:t>
-      </w:r>
-      <w:r>
-        <w:t>създаде</w:t>
-      </w:r>
-      <w:r>
+        <w:t>е следното:</w:t>
+      </w:r>
+    </w:p>
+    <w:p>
+      <w:pPr>
+        <w:autoSpaceDE w:val="0"/>
+        <w:autoSpaceDN w:val="0"/>
+        <w:adjustRightInd w:val="0"/>
+        <w:spacing w:after="0" w:line="240" w:lineRule="auto"/>
+        <w:jc w:val="left"/>
+        <w:rPr>
+          <w:rFonts w:ascii="Consolas" w:hAnsi="Consolas" w:cs="Consolas"/>
+          <w:color w:val="000000"/>
+          <w:sz w:val="19"/>
+          <w:szCs w:val="19"/>
+        </w:rPr>
+      </w:pPr>
+      <w:r>
+        <w:rPr>
+          <w:rFonts w:ascii="Consolas" w:hAnsi="Consolas" w:cs="Consolas"/>
+          <w:color w:val="000000"/>
+          <w:sz w:val="19"/>
+          <w:szCs w:val="19"/>
+        </w:rPr>
+        <w:t xml:space="preserve">  </w:t>
+      </w:r>
+      <w:r>
+        <w:rPr>
+          <w:rFonts w:ascii="Consolas" w:hAnsi="Consolas" w:cs="Consolas"/>
+          <w:color w:val="0000FF"/>
+          <w:sz w:val="19"/>
+          <w:szCs w:val="19"/>
+        </w:rPr>
+        <w:t>internal</w:t>
+      </w:r>
+      <w:r>
+        <w:rPr>
+          <w:rFonts w:ascii="Consolas" w:hAnsi="Consolas" w:cs="Consolas"/>
+          <w:color w:val="000000"/>
+          <w:sz w:val="19"/>
+          <w:szCs w:val="19"/>
+        </w:rPr>
         <w:t xml:space="preserve"> </w:t>
       </w:r>
-      <w:proofErr w:type="spellStart"/>
-      <w:r>
-        <w:rPr>
-          <w:lang w:val="en-US"/>
-        </w:rPr>
-        <w:t>Ninject</w:t>
-      </w:r>
-      <w:proofErr w:type="spellEnd"/>
-      <w:r>
-        <w:rPr>
-          <w:lang w:val="en-US"/>
-        </w:rPr>
-        <w:t>.</w:t>
-      </w:r>
-    </w:p>
-    <w:p>
-      <w:r>
-        <w:t xml:space="preserve">Регистрациите за </w:t>
-      </w:r>
-      <w:proofErr w:type="spellStart"/>
-      <w:r>
-        <w:rPr>
-          <w:lang w:val="en-US"/>
-        </w:rPr>
-        <w:t>Ninject</w:t>
-      </w:r>
-      <w:proofErr w:type="spellEnd"/>
-      <w:r>
-        <w:t xml:space="preserve"> в приложението са както следва:</w:t>
-      </w:r>
-    </w:p>
-    <w:p>
-      <w:pPr>
-        <w:autoSpaceDE w:val="0"/>
-        <w:autoSpaceDN w:val="0"/>
-        <w:adjustRightInd w:val="0"/>
-        <w:spacing w:after="0" w:line="240" w:lineRule="auto"/>
-        <w:jc w:val="left"/>
-        <w:rPr>
-          <w:rFonts w:ascii="Consolas" w:hAnsi="Consolas" w:cs="Consolas"/>
-          <w:color w:val="000000"/>
-          <w:sz w:val="19"/>
-          <w:szCs w:val="19"/>
-        </w:rPr>
-      </w:pPr>
-      <w:r>
-        <w:rPr>
-          <w:rFonts w:ascii="Consolas" w:hAnsi="Consolas" w:cs="Consolas"/>
-          <w:color w:val="000000"/>
-          <w:sz w:val="19"/>
-          <w:szCs w:val="19"/>
-        </w:rPr>
-        <w:t xml:space="preserve">   </w:t>
-      </w:r>
       <w:r>
         <w:rPr>
           <w:rFonts w:ascii="Consolas" w:hAnsi="Consolas" w:cs="Consolas"/>
@@ -8732,7 +10372,7 @@
           <w:sz w:val="19"/>
           <w:szCs w:val="19"/>
         </w:rPr>
-        <w:t>SecondPartyModule</w:t>
+        <w:t>DataManagerModule</w:t>
       </w:r>
       <w:r>
         <w:rPr>
@@ -8891,7 +10531,103 @@
           <w:sz w:val="19"/>
           <w:szCs w:val="19"/>
         </w:rPr>
-        <w:t xml:space="preserve">            Bind&lt;IDataFacade&gt;().To&lt;DataFacade&gt;().InSingletonScope();</w:t>
+        <w:t xml:space="preserve">            Bind&lt;IMapper&gt;().ToConstant(CreateDTOMapper());</w:t>
+      </w:r>
+    </w:p>
+    <w:p>
+      <w:pPr>
+        <w:autoSpaceDE w:val="0"/>
+        <w:autoSpaceDN w:val="0"/>
+        <w:adjustRightInd w:val="0"/>
+        <w:spacing w:after="0" w:line="240" w:lineRule="auto"/>
+        <w:jc w:val="left"/>
+        <w:rPr>
+          <w:rFonts w:ascii="Consolas" w:hAnsi="Consolas" w:cs="Consolas"/>
+          <w:color w:val="000000"/>
+          <w:sz w:val="19"/>
+          <w:szCs w:val="19"/>
+        </w:rPr>
+      </w:pPr>
+      <w:r>
+        <w:rPr>
+          <w:rFonts w:ascii="Consolas" w:hAnsi="Consolas" w:cs="Consolas"/>
+          <w:color w:val="000000"/>
+          <w:sz w:val="19"/>
+          <w:szCs w:val="19"/>
+        </w:rPr>
+        <w:t xml:space="preserve">            Bind&lt;StorageManagementDBContext&gt;().ToSelf().InSingletonScope();</w:t>
+      </w:r>
+    </w:p>
+    <w:p>
+      <w:pPr>
+        <w:autoSpaceDE w:val="0"/>
+        <w:autoSpaceDN w:val="0"/>
+        <w:adjustRightInd w:val="0"/>
+        <w:spacing w:after="0" w:line="240" w:lineRule="auto"/>
+        <w:jc w:val="left"/>
+        <w:rPr>
+          <w:rFonts w:ascii="Consolas" w:hAnsi="Consolas" w:cs="Consolas"/>
+          <w:color w:val="000000"/>
+          <w:sz w:val="19"/>
+          <w:szCs w:val="19"/>
+        </w:rPr>
+      </w:pPr>
+      <w:r>
+        <w:rPr>
+          <w:rFonts w:ascii="Consolas" w:hAnsi="Consolas" w:cs="Consolas"/>
+          <w:color w:val="000000"/>
+          <w:sz w:val="19"/>
+          <w:szCs w:val="19"/>
+        </w:rPr>
+        <w:t xml:space="preserve">            Bind&lt;UserDBManager&gt;().ToSelf().InSingletonScope();</w:t>
+      </w:r>
+    </w:p>
+    <w:p>
+      <w:pPr>
+        <w:autoSpaceDE w:val="0"/>
+        <w:autoSpaceDN w:val="0"/>
+        <w:adjustRightInd w:val="0"/>
+        <w:spacing w:after="0" w:line="240" w:lineRule="auto"/>
+        <w:jc w:val="left"/>
+        <w:rPr>
+          <w:rFonts w:ascii="Consolas" w:hAnsi="Consolas" w:cs="Consolas"/>
+          <w:color w:val="000000"/>
+          <w:sz w:val="19"/>
+          <w:szCs w:val="19"/>
+        </w:rPr>
+      </w:pPr>
+      <w:r>
+        <w:rPr>
+          <w:rFonts w:ascii="Consolas" w:hAnsi="Consolas" w:cs="Consolas"/>
+          <w:color w:val="000000"/>
+          <w:sz w:val="19"/>
+          <w:szCs w:val="19"/>
+        </w:rPr>
+        <w:t xml:space="preserve">            Bind&lt;ProductDBManager&gt;().ToSelf().InSingletonScope();</w:t>
+      </w:r>
+    </w:p>
+    <w:p>
+      <w:pPr>
+        <w:autoSpaceDE w:val="0"/>
+        <w:autoSpaceDN w:val="0"/>
+        <w:adjustRightInd w:val="0"/>
+        <w:spacing w:after="0" w:line="240" w:lineRule="auto"/>
+        <w:jc w:val="left"/>
+        <w:rPr>
+          <w:rFonts w:ascii="Consolas" w:hAnsi="Consolas" w:cs="Consolas"/>
+          <w:color w:val="000000"/>
+          <w:sz w:val="19"/>
+          <w:szCs w:val="19"/>
+        </w:rPr>
+      </w:pPr>
+      <w:r>
+        <w:rPr>
+          <w:rFonts w:ascii="Consolas" w:hAnsi="Consolas" w:cs="Consolas"/>
+          <w:color w:val="000000"/>
+          <w:sz w:val="19"/>
+          <w:szCs w:val="19"/>
+        </w:rPr>
+        <w:t xml:space="preserve">            Bind&lt;CategoryDBManager&gt;().ToSelf().InSingletonScope();</w:t>
       </w:r>
     </w:p>
     <w:p>
@@ -8920,11 +10656,363 @@
     </w:p>
     <w:p>
       <w:pPr>
-        <w:rPr>
-          <w:rFonts w:ascii="Consolas" w:hAnsi="Consolas" w:cs="Consolas"/>
-          <w:color w:val="000000"/>
-          <w:sz w:val="19"/>
-          <w:szCs w:val="19"/>
+        <w:autoSpaceDE w:val="0"/>
+        <w:autoSpaceDN w:val="0"/>
+        <w:adjustRightInd w:val="0"/>
+        <w:spacing w:after="0" w:line="240" w:lineRule="auto"/>
+        <w:jc w:val="left"/>
+        <w:rPr>
+          <w:rFonts w:ascii="Consolas" w:hAnsi="Consolas" w:cs="Consolas"/>
+          <w:color w:val="000000"/>
+          <w:sz w:val="19"/>
+          <w:szCs w:val="19"/>
+        </w:rPr>
+      </w:pPr>
+    </w:p>
+    <w:p>
+      <w:pPr>
+        <w:autoSpaceDE w:val="0"/>
+        <w:autoSpaceDN w:val="0"/>
+        <w:adjustRightInd w:val="0"/>
+        <w:spacing w:after="0" w:line="240" w:lineRule="auto"/>
+        <w:jc w:val="left"/>
+        <w:rPr>
+          <w:rFonts w:ascii="Consolas" w:hAnsi="Consolas" w:cs="Consolas"/>
+          <w:color w:val="000000"/>
+          <w:sz w:val="19"/>
+          <w:szCs w:val="19"/>
+        </w:rPr>
+      </w:pPr>
+      <w:r>
+        <w:rPr>
+          <w:rFonts w:ascii="Consolas" w:hAnsi="Consolas" w:cs="Consolas"/>
+          <w:color w:val="000000"/>
+          <w:sz w:val="19"/>
+          <w:szCs w:val="19"/>
+        </w:rPr>
+        <w:t xml:space="preserve">        </w:t>
+      </w:r>
+      <w:r>
+        <w:rPr>
+          <w:rFonts w:ascii="Consolas" w:hAnsi="Consolas" w:cs="Consolas"/>
+          <w:color w:val="0000FF"/>
+          <w:sz w:val="19"/>
+          <w:szCs w:val="19"/>
+        </w:rPr>
+        <w:t>private</w:t>
+      </w:r>
+      <w:r>
+        <w:rPr>
+          <w:rFonts w:ascii="Consolas" w:hAnsi="Consolas" w:cs="Consolas"/>
+          <w:color w:val="000000"/>
+          <w:sz w:val="19"/>
+          <w:szCs w:val="19"/>
+        </w:rPr>
+        <w:t xml:space="preserve"> IMapper CreateDTOMapper()</w:t>
+      </w:r>
+    </w:p>
+    <w:p>
+      <w:pPr>
+        <w:autoSpaceDE w:val="0"/>
+        <w:autoSpaceDN w:val="0"/>
+        <w:adjustRightInd w:val="0"/>
+        <w:spacing w:after="0" w:line="240" w:lineRule="auto"/>
+        <w:jc w:val="left"/>
+        <w:rPr>
+          <w:rFonts w:ascii="Consolas" w:hAnsi="Consolas" w:cs="Consolas"/>
+          <w:color w:val="000000"/>
+          <w:sz w:val="19"/>
+          <w:szCs w:val="19"/>
+        </w:rPr>
+      </w:pPr>
+      <w:r>
+        <w:rPr>
+          <w:rFonts w:ascii="Consolas" w:hAnsi="Consolas" w:cs="Consolas"/>
+          <w:color w:val="000000"/>
+          <w:sz w:val="19"/>
+          <w:szCs w:val="19"/>
+        </w:rPr>
+        <w:t xml:space="preserve">        {</w:t>
+      </w:r>
+    </w:p>
+    <w:p>
+      <w:pPr>
+        <w:autoSpaceDE w:val="0"/>
+        <w:autoSpaceDN w:val="0"/>
+        <w:adjustRightInd w:val="0"/>
+        <w:spacing w:after="0" w:line="240" w:lineRule="auto"/>
+        <w:jc w:val="left"/>
+        <w:rPr>
+          <w:rFonts w:ascii="Consolas" w:hAnsi="Consolas" w:cs="Consolas"/>
+          <w:color w:val="000000"/>
+          <w:sz w:val="19"/>
+          <w:szCs w:val="19"/>
+        </w:rPr>
+      </w:pPr>
+      <w:r>
+        <w:rPr>
+          <w:rFonts w:ascii="Consolas" w:hAnsi="Consolas" w:cs="Consolas"/>
+          <w:color w:val="000000"/>
+          <w:sz w:val="19"/>
+          <w:szCs w:val="19"/>
+        </w:rPr>
+        <w:t xml:space="preserve">            </w:t>
+      </w:r>
+      <w:r>
+        <w:rPr>
+          <w:rFonts w:ascii="Consolas" w:hAnsi="Consolas" w:cs="Consolas"/>
+          <w:color w:val="0000FF"/>
+          <w:sz w:val="19"/>
+          <w:szCs w:val="19"/>
+        </w:rPr>
+        <w:t>var</w:t>
+      </w:r>
+      <w:r>
+        <w:rPr>
+          <w:rFonts w:ascii="Consolas" w:hAnsi="Consolas" w:cs="Consolas"/>
+          <w:color w:val="000000"/>
+          <w:sz w:val="19"/>
+          <w:szCs w:val="19"/>
+        </w:rPr>
+        <w:t xml:space="preserve"> config = </w:t>
+      </w:r>
+      <w:r>
+        <w:rPr>
+          <w:rFonts w:ascii="Consolas" w:hAnsi="Consolas" w:cs="Consolas"/>
+          <w:color w:val="0000FF"/>
+          <w:sz w:val="19"/>
+          <w:szCs w:val="19"/>
+        </w:rPr>
+        <w:t>new</w:t>
+      </w:r>
+      <w:r>
+        <w:rPr>
+          <w:rFonts w:ascii="Consolas" w:hAnsi="Consolas" w:cs="Consolas"/>
+          <w:color w:val="000000"/>
+          <w:sz w:val="19"/>
+          <w:szCs w:val="19"/>
+        </w:rPr>
+        <w:t xml:space="preserve"> MapperConfiguration(cfg =&gt;</w:t>
+      </w:r>
+    </w:p>
+    <w:p>
+      <w:pPr>
+        <w:autoSpaceDE w:val="0"/>
+        <w:autoSpaceDN w:val="0"/>
+        <w:adjustRightInd w:val="0"/>
+        <w:spacing w:after="0" w:line="240" w:lineRule="auto"/>
+        <w:jc w:val="left"/>
+        <w:rPr>
+          <w:rFonts w:ascii="Consolas" w:hAnsi="Consolas" w:cs="Consolas"/>
+          <w:color w:val="000000"/>
+          <w:sz w:val="19"/>
+          <w:szCs w:val="19"/>
+        </w:rPr>
+      </w:pPr>
+      <w:r>
+        <w:rPr>
+          <w:rFonts w:ascii="Consolas" w:hAnsi="Consolas" w:cs="Consolas"/>
+          <w:color w:val="000000"/>
+          <w:sz w:val="19"/>
+          <w:szCs w:val="19"/>
+        </w:rPr>
+        <w:t xml:space="preserve">            {</w:t>
+      </w:r>
+    </w:p>
+    <w:p>
+      <w:pPr>
+        <w:autoSpaceDE w:val="0"/>
+        <w:autoSpaceDN w:val="0"/>
+        <w:adjustRightInd w:val="0"/>
+        <w:spacing w:after="0" w:line="240" w:lineRule="auto"/>
+        <w:jc w:val="left"/>
+        <w:rPr>
+          <w:rFonts w:ascii="Consolas" w:hAnsi="Consolas" w:cs="Consolas"/>
+          <w:color w:val="000000"/>
+          <w:sz w:val="19"/>
+          <w:szCs w:val="19"/>
+        </w:rPr>
+      </w:pPr>
+      <w:r>
+        <w:rPr>
+          <w:rFonts w:ascii="Consolas" w:hAnsi="Consolas" w:cs="Consolas"/>
+          <w:color w:val="000000"/>
+          <w:sz w:val="19"/>
+          <w:szCs w:val="19"/>
+        </w:rPr>
+        <w:t xml:space="preserve">                cfg.CreateMap&lt;User, UserDTO&gt;().ReverseMap();</w:t>
+      </w:r>
+    </w:p>
+    <w:p>
+      <w:pPr>
+        <w:autoSpaceDE w:val="0"/>
+        <w:autoSpaceDN w:val="0"/>
+        <w:adjustRightInd w:val="0"/>
+        <w:spacing w:after="0" w:line="240" w:lineRule="auto"/>
+        <w:jc w:val="left"/>
+        <w:rPr>
+          <w:rFonts w:ascii="Consolas" w:hAnsi="Consolas" w:cs="Consolas"/>
+          <w:color w:val="000000"/>
+          <w:sz w:val="19"/>
+          <w:szCs w:val="19"/>
+        </w:rPr>
+      </w:pPr>
+      <w:r>
+        <w:rPr>
+          <w:rFonts w:ascii="Consolas" w:hAnsi="Consolas" w:cs="Consolas"/>
+          <w:color w:val="000000"/>
+          <w:sz w:val="19"/>
+          <w:szCs w:val="19"/>
+        </w:rPr>
+        <w:t xml:space="preserve">                cfg.CreateMap&lt;Product, ProductDTO&gt;().ReverseMap();</w:t>
+      </w:r>
+    </w:p>
+    <w:p>
+      <w:pPr>
+        <w:autoSpaceDE w:val="0"/>
+        <w:autoSpaceDN w:val="0"/>
+        <w:adjustRightInd w:val="0"/>
+        <w:spacing w:after="0" w:line="240" w:lineRule="auto"/>
+        <w:jc w:val="left"/>
+        <w:rPr>
+          <w:rFonts w:ascii="Consolas" w:hAnsi="Consolas" w:cs="Consolas"/>
+          <w:color w:val="000000"/>
+          <w:sz w:val="19"/>
+          <w:szCs w:val="19"/>
+        </w:rPr>
+      </w:pPr>
+      <w:r>
+        <w:rPr>
+          <w:rFonts w:ascii="Consolas" w:hAnsi="Consolas" w:cs="Consolas"/>
+          <w:color w:val="000000"/>
+          <w:sz w:val="19"/>
+          <w:szCs w:val="19"/>
+        </w:rPr>
+        <w:t xml:space="preserve">                cfg.CreateMap&lt;ProductDetails, ProductDetailsDTO&gt;().ReverseMap();</w:t>
+      </w:r>
+    </w:p>
+    <w:p>
+      <w:pPr>
+        <w:autoSpaceDE w:val="0"/>
+        <w:autoSpaceDN w:val="0"/>
+        <w:adjustRightInd w:val="0"/>
+        <w:spacing w:after="0" w:line="240" w:lineRule="auto"/>
+        <w:jc w:val="left"/>
+        <w:rPr>
+          <w:rFonts w:ascii="Consolas" w:hAnsi="Consolas" w:cs="Consolas"/>
+          <w:color w:val="000000"/>
+          <w:sz w:val="19"/>
+          <w:szCs w:val="19"/>
+        </w:rPr>
+      </w:pPr>
+      <w:r>
+        <w:rPr>
+          <w:rFonts w:ascii="Consolas" w:hAnsi="Consolas" w:cs="Consolas"/>
+          <w:color w:val="000000"/>
+          <w:sz w:val="19"/>
+          <w:szCs w:val="19"/>
+        </w:rPr>
+        <w:t xml:space="preserve">                cfg.CreateMap&lt;ProductCategory, ProductCategoryDTO&gt;().ReverseMap();</w:t>
+      </w:r>
+    </w:p>
+    <w:p>
+      <w:pPr>
+        <w:autoSpaceDE w:val="0"/>
+        <w:autoSpaceDN w:val="0"/>
+        <w:adjustRightInd w:val="0"/>
+        <w:spacing w:after="0" w:line="240" w:lineRule="auto"/>
+        <w:jc w:val="left"/>
+        <w:rPr>
+          <w:rFonts w:ascii="Consolas" w:hAnsi="Consolas" w:cs="Consolas"/>
+          <w:color w:val="000000"/>
+          <w:sz w:val="19"/>
+          <w:szCs w:val="19"/>
+        </w:rPr>
+      </w:pPr>
+      <w:r>
+        <w:rPr>
+          <w:rFonts w:ascii="Consolas" w:hAnsi="Consolas" w:cs="Consolas"/>
+          <w:color w:val="000000"/>
+          <w:sz w:val="19"/>
+          <w:szCs w:val="19"/>
+        </w:rPr>
+        <w:t xml:space="preserve">            });</w:t>
+      </w:r>
+    </w:p>
+    <w:p>
+      <w:pPr>
+        <w:autoSpaceDE w:val="0"/>
+        <w:autoSpaceDN w:val="0"/>
+        <w:adjustRightInd w:val="0"/>
+        <w:spacing w:after="0" w:line="240" w:lineRule="auto"/>
+        <w:jc w:val="left"/>
+        <w:rPr>
+          <w:rFonts w:ascii="Consolas" w:hAnsi="Consolas" w:cs="Consolas"/>
+          <w:color w:val="000000"/>
+          <w:sz w:val="19"/>
+          <w:szCs w:val="19"/>
+        </w:rPr>
+      </w:pPr>
+      <w:r>
+        <w:rPr>
+          <w:rFonts w:ascii="Consolas" w:hAnsi="Consolas" w:cs="Consolas"/>
+          <w:color w:val="000000"/>
+          <w:sz w:val="19"/>
+          <w:szCs w:val="19"/>
+        </w:rPr>
+        <w:t xml:space="preserve">            </w:t>
+      </w:r>
+      <w:r>
+        <w:rPr>
+          <w:rFonts w:ascii="Consolas" w:hAnsi="Consolas" w:cs="Consolas"/>
+          <w:color w:val="0000FF"/>
+          <w:sz w:val="19"/>
+          <w:szCs w:val="19"/>
+        </w:rPr>
+        <w:t>return</w:t>
+      </w:r>
+      <w:r>
+        <w:rPr>
+          <w:rFonts w:ascii="Consolas" w:hAnsi="Consolas" w:cs="Consolas"/>
+          <w:color w:val="000000"/>
+          <w:sz w:val="19"/>
+          <w:szCs w:val="19"/>
+        </w:rPr>
+        <w:t xml:space="preserve"> config.CreateMapper();</w:t>
+      </w:r>
+    </w:p>
+    <w:p>
+      <w:pPr>
+        <w:autoSpaceDE w:val="0"/>
+        <w:autoSpaceDN w:val="0"/>
+        <w:adjustRightInd w:val="0"/>
+        <w:spacing w:after="0" w:line="240" w:lineRule="auto"/>
+        <w:jc w:val="left"/>
+        <w:rPr>
+          <w:rFonts w:ascii="Consolas" w:hAnsi="Consolas" w:cs="Consolas"/>
+          <w:color w:val="000000"/>
+          <w:sz w:val="19"/>
+          <w:szCs w:val="19"/>
+        </w:rPr>
+      </w:pPr>
+      <w:r>
+        <w:rPr>
+          <w:rFonts w:ascii="Consolas" w:hAnsi="Consolas" w:cs="Consolas"/>
+          <w:color w:val="000000"/>
+          <w:sz w:val="19"/>
+          <w:szCs w:val="19"/>
+        </w:rPr>
+        <w:t xml:space="preserve">        }</w:t>
+      </w:r>
+    </w:p>
+    <w:p>
+      <w:pPr>
+        <w:rPr>
+          <w:rFonts w:ascii="Consolas" w:hAnsi="Consolas" w:cs="Consolas"/>
+          <w:color w:val="000000"/>
+          <w:sz w:val="19"/>
+          <w:szCs w:val="19"/>
+          <w:lang w:val="en-US"/>
         </w:rPr>
       </w:pPr>
       <w:r>
@@ -8967,6 +11055,24 @@
           <w:sz w:val="19"/>
           <w:szCs w:val="19"/>
         </w:rPr>
+        <w:t>internal</w:t>
+      </w:r>
+      <w:r>
+        <w:rPr>
+          <w:rFonts w:ascii="Consolas" w:hAnsi="Consolas" w:cs="Consolas"/>
+          <w:color w:val="000000"/>
+          <w:sz w:val="19"/>
+          <w:szCs w:val="19"/>
+        </w:rPr>
+        <w:t xml:space="preserve"> </w:t>
+      </w:r>
+      <w:r>
+        <w:rPr>
+          <w:rFonts w:ascii="Consolas" w:hAnsi="Consolas" w:cs="Consolas"/>
+          <w:color w:val="0000FF"/>
+          <w:sz w:val="19"/>
+          <w:szCs w:val="19"/>
+        </w:rPr>
         <w:t>class</w:t>
       </w:r>
       <w:r>
@@ -8985,7 +11091,7 @@
           <w:sz w:val="19"/>
           <w:szCs w:val="19"/>
         </w:rPr>
-        <w:t>ServicesModule</w:t>
+        <w:t>InitializersModule</w:t>
       </w:r>
       <w:r>
         <w:rPr>
@@ -9042,1564 +11148,7 @@
           <w:sz w:val="19"/>
           <w:szCs w:val="19"/>
         </w:rPr>
-        <w:t xml:space="preserve">        </w:t>
-      </w:r>
-      <w:r>
-        <w:rPr>
-          <w:rFonts w:ascii="Consolas" w:hAnsi="Consolas" w:cs="Consolas"/>
-          <w:color w:val="0000FF"/>
-          <w:sz w:val="19"/>
-          <w:szCs w:val="19"/>
-        </w:rPr>
-        <w:t>public</w:t>
-      </w:r>
-      <w:r>
-        <w:rPr>
-          <w:rFonts w:ascii="Consolas" w:hAnsi="Consolas" w:cs="Consolas"/>
-          <w:color w:val="000000"/>
-          <w:sz w:val="19"/>
-          <w:szCs w:val="19"/>
-        </w:rPr>
-        <w:t xml:space="preserve"> </w:t>
-      </w:r>
-      <w:r>
-        <w:rPr>
-          <w:rFonts w:ascii="Consolas" w:hAnsi="Consolas" w:cs="Consolas"/>
-          <w:color w:val="0000FF"/>
-          <w:sz w:val="19"/>
-          <w:szCs w:val="19"/>
-        </w:rPr>
-        <w:t>override</w:t>
-      </w:r>
-      <w:r>
-        <w:rPr>
-          <w:rFonts w:ascii="Consolas" w:hAnsi="Consolas" w:cs="Consolas"/>
-          <w:color w:val="000000"/>
-          <w:sz w:val="19"/>
-          <w:szCs w:val="19"/>
-        </w:rPr>
-        <w:t xml:space="preserve"> </w:t>
-      </w:r>
-      <w:r>
-        <w:rPr>
-          <w:rFonts w:ascii="Consolas" w:hAnsi="Consolas" w:cs="Consolas"/>
-          <w:color w:val="0000FF"/>
-          <w:sz w:val="19"/>
-          <w:szCs w:val="19"/>
-        </w:rPr>
-        <w:t>void</w:t>
-      </w:r>
-      <w:r>
-        <w:rPr>
-          <w:rFonts w:ascii="Consolas" w:hAnsi="Consolas" w:cs="Consolas"/>
-          <w:color w:val="000000"/>
-          <w:sz w:val="19"/>
-          <w:szCs w:val="19"/>
-        </w:rPr>
-        <w:t xml:space="preserve"> Load()</w:t>
-      </w:r>
-    </w:p>
-    <w:p>
-      <w:pPr>
-        <w:autoSpaceDE w:val="0"/>
-        <w:autoSpaceDN w:val="0"/>
-        <w:adjustRightInd w:val="0"/>
-        <w:spacing w:after="0" w:line="240" w:lineRule="auto"/>
-        <w:jc w:val="left"/>
-        <w:rPr>
-          <w:rFonts w:ascii="Consolas" w:hAnsi="Consolas" w:cs="Consolas"/>
-          <w:color w:val="000000"/>
-          <w:sz w:val="19"/>
-          <w:szCs w:val="19"/>
-        </w:rPr>
-      </w:pPr>
-      <w:r>
-        <w:rPr>
-          <w:rFonts w:ascii="Consolas" w:hAnsi="Consolas" w:cs="Consolas"/>
-          <w:color w:val="000000"/>
-          <w:sz w:val="19"/>
-          <w:szCs w:val="19"/>
-        </w:rPr>
-        <w:t xml:space="preserve">        {</w:t>
-      </w:r>
-    </w:p>
-    <w:p>
-      <w:pPr>
-        <w:autoSpaceDE w:val="0"/>
-        <w:autoSpaceDN w:val="0"/>
-        <w:adjustRightInd w:val="0"/>
-        <w:spacing w:after="0" w:line="240" w:lineRule="auto"/>
-        <w:jc w:val="left"/>
-        <w:rPr>
-          <w:rFonts w:ascii="Consolas" w:hAnsi="Consolas" w:cs="Consolas"/>
-          <w:color w:val="000000"/>
-          <w:sz w:val="19"/>
-          <w:szCs w:val="19"/>
-        </w:rPr>
-      </w:pPr>
-      <w:r>
-        <w:rPr>
-          <w:rFonts w:ascii="Consolas" w:hAnsi="Consolas" w:cs="Consolas"/>
-          <w:color w:val="000000"/>
-          <w:sz w:val="19"/>
-          <w:szCs w:val="19"/>
-        </w:rPr>
-        <w:t xml:space="preserve">            Bind&lt;UserService&gt;().ToSelf().InSingletonScope();</w:t>
-      </w:r>
-    </w:p>
-    <w:p>
-      <w:pPr>
-        <w:autoSpaceDE w:val="0"/>
-        <w:autoSpaceDN w:val="0"/>
-        <w:adjustRightInd w:val="0"/>
-        <w:spacing w:after="0" w:line="240" w:lineRule="auto"/>
-        <w:jc w:val="left"/>
-        <w:rPr>
-          <w:rFonts w:ascii="Consolas" w:hAnsi="Consolas" w:cs="Consolas"/>
-          <w:color w:val="000000"/>
-          <w:sz w:val="19"/>
-          <w:szCs w:val="19"/>
-        </w:rPr>
-      </w:pPr>
-      <w:r>
-        <w:rPr>
-          <w:rFonts w:ascii="Consolas" w:hAnsi="Consolas" w:cs="Consolas"/>
-          <w:color w:val="000000"/>
-          <w:sz w:val="19"/>
-          <w:szCs w:val="19"/>
-        </w:rPr>
-        <w:t xml:space="preserve">            Bind&lt;StateService&gt;().ToSelf().InSingletonScope();</w:t>
-      </w:r>
-    </w:p>
-    <w:p>
-      <w:pPr>
-        <w:autoSpaceDE w:val="0"/>
-        <w:autoSpaceDN w:val="0"/>
-        <w:adjustRightInd w:val="0"/>
-        <w:spacing w:after="0" w:line="240" w:lineRule="auto"/>
-        <w:jc w:val="left"/>
-        <w:rPr>
-          <w:rFonts w:ascii="Consolas" w:hAnsi="Consolas" w:cs="Consolas"/>
-          <w:color w:val="000000"/>
-          <w:sz w:val="19"/>
-          <w:szCs w:val="19"/>
-        </w:rPr>
-      </w:pPr>
-      <w:r>
-        <w:rPr>
-          <w:rFonts w:ascii="Consolas" w:hAnsi="Consolas" w:cs="Consolas"/>
-          <w:color w:val="000000"/>
-          <w:sz w:val="19"/>
-          <w:szCs w:val="19"/>
-        </w:rPr>
-        <w:t xml:space="preserve">            Bind&lt;ProductService&gt;().ToSelf().InSingletonScope();</w:t>
-      </w:r>
-    </w:p>
-    <w:p>
-      <w:pPr>
-        <w:autoSpaceDE w:val="0"/>
-        <w:autoSpaceDN w:val="0"/>
-        <w:adjustRightInd w:val="0"/>
-        <w:spacing w:after="0" w:line="240" w:lineRule="auto"/>
-        <w:jc w:val="left"/>
-        <w:rPr>
-          <w:rFonts w:ascii="Consolas" w:hAnsi="Consolas" w:cs="Consolas"/>
-          <w:color w:val="000000"/>
-          <w:sz w:val="19"/>
-          <w:szCs w:val="19"/>
-        </w:rPr>
-      </w:pPr>
-      <w:r>
-        <w:rPr>
-          <w:rFonts w:ascii="Consolas" w:hAnsi="Consolas" w:cs="Consolas"/>
-          <w:color w:val="000000"/>
-          <w:sz w:val="19"/>
-          <w:szCs w:val="19"/>
-        </w:rPr>
-        <w:t xml:space="preserve">            Bind&lt;ReportService&gt;().ToSelf().InSingletonScope();</w:t>
-      </w:r>
-    </w:p>
-    <w:p>
-      <w:pPr>
-        <w:autoSpaceDE w:val="0"/>
-        <w:autoSpaceDN w:val="0"/>
-        <w:adjustRightInd w:val="0"/>
-        <w:spacing w:after="0" w:line="240" w:lineRule="auto"/>
-        <w:jc w:val="left"/>
-        <w:rPr>
-          <w:rFonts w:ascii="Consolas" w:hAnsi="Consolas" w:cs="Consolas"/>
-          <w:color w:val="000000"/>
-          <w:sz w:val="19"/>
-          <w:szCs w:val="19"/>
-        </w:rPr>
-      </w:pPr>
-      <w:r>
-        <w:rPr>
-          <w:rFonts w:ascii="Consolas" w:hAnsi="Consolas" w:cs="Consolas"/>
-          <w:color w:val="000000"/>
-          <w:sz w:val="19"/>
-          <w:szCs w:val="19"/>
-        </w:rPr>
-        <w:t xml:space="preserve">        }</w:t>
-      </w:r>
-    </w:p>
-    <w:p>
-      <w:r>
-        <w:rPr>
-          <w:rFonts w:ascii="Consolas" w:hAnsi="Consolas" w:cs="Consolas"/>
-          <w:color w:val="000000"/>
-          <w:sz w:val="19"/>
-          <w:szCs w:val="19"/>
-        </w:rPr>
-        <w:t xml:space="preserve">    }</w:t>
-      </w:r>
-    </w:p>
-    <w:p>
-      <w:pPr>
-        <w:autoSpaceDE w:val="0"/>
-        <w:autoSpaceDN w:val="0"/>
-        <w:adjustRightInd w:val="0"/>
-        <w:spacing w:after="0" w:line="240" w:lineRule="auto"/>
-        <w:jc w:val="left"/>
-        <w:rPr>
-          <w:rFonts w:ascii="Consolas" w:hAnsi="Consolas" w:cs="Consolas"/>
-          <w:color w:val="000000"/>
-          <w:sz w:val="19"/>
-          <w:szCs w:val="19"/>
-        </w:rPr>
-      </w:pPr>
-      <w:r>
-        <w:rPr>
-          <w:rFonts w:ascii="Consolas" w:hAnsi="Consolas" w:cs="Consolas"/>
-          <w:color w:val="0000FF"/>
-          <w:sz w:val="19"/>
-          <w:szCs w:val="19"/>
-        </w:rPr>
-        <w:t>public</w:t>
-      </w:r>
-      <w:r>
-        <w:rPr>
-          <w:rFonts w:ascii="Consolas" w:hAnsi="Consolas" w:cs="Consolas"/>
-          <w:color w:val="000000"/>
-          <w:sz w:val="19"/>
-          <w:szCs w:val="19"/>
-        </w:rPr>
-        <w:t xml:space="preserve"> </w:t>
-      </w:r>
-      <w:r>
-        <w:rPr>
-          <w:rFonts w:ascii="Consolas" w:hAnsi="Consolas" w:cs="Consolas"/>
-          <w:color w:val="0000FF"/>
-          <w:sz w:val="19"/>
-          <w:szCs w:val="19"/>
-        </w:rPr>
-        <w:t>partial</w:t>
-      </w:r>
-      <w:r>
-        <w:rPr>
-          <w:rFonts w:ascii="Consolas" w:hAnsi="Consolas" w:cs="Consolas"/>
-          <w:color w:val="000000"/>
-          <w:sz w:val="19"/>
-          <w:szCs w:val="19"/>
-        </w:rPr>
-        <w:t xml:space="preserve"> </w:t>
-      </w:r>
-      <w:r>
-        <w:rPr>
-          <w:rFonts w:ascii="Consolas" w:hAnsi="Consolas" w:cs="Consolas"/>
-          <w:color w:val="0000FF"/>
-          <w:sz w:val="19"/>
-          <w:szCs w:val="19"/>
-        </w:rPr>
-        <w:t>class</w:t>
-      </w:r>
-      <w:r>
-        <w:rPr>
-          <w:rFonts w:ascii="Consolas" w:hAnsi="Consolas" w:cs="Consolas"/>
-          <w:color w:val="000000"/>
-          <w:sz w:val="19"/>
-          <w:szCs w:val="19"/>
-        </w:rPr>
-        <w:t xml:space="preserve"> </w:t>
-      </w:r>
-      <w:r>
-        <w:rPr>
-          <w:rFonts w:ascii="Consolas" w:hAnsi="Consolas" w:cs="Consolas"/>
-          <w:color w:val="2B91AF"/>
-          <w:sz w:val="19"/>
-          <w:szCs w:val="19"/>
-        </w:rPr>
-        <w:t>App</w:t>
-      </w:r>
-      <w:r>
-        <w:rPr>
-          <w:rFonts w:ascii="Consolas" w:hAnsi="Consolas" w:cs="Consolas"/>
-          <w:color w:val="000000"/>
-          <w:sz w:val="19"/>
-          <w:szCs w:val="19"/>
-        </w:rPr>
-        <w:t xml:space="preserve"> : Application</w:t>
-      </w:r>
-    </w:p>
-    <w:p>
-      <w:pPr>
-        <w:autoSpaceDE w:val="0"/>
-        <w:autoSpaceDN w:val="0"/>
-        <w:adjustRightInd w:val="0"/>
-        <w:spacing w:after="0" w:line="240" w:lineRule="auto"/>
-        <w:jc w:val="left"/>
-        <w:rPr>
-          <w:rFonts w:ascii="Consolas" w:hAnsi="Consolas" w:cs="Consolas"/>
-          <w:color w:val="000000"/>
-          <w:sz w:val="19"/>
-          <w:szCs w:val="19"/>
-        </w:rPr>
-      </w:pPr>
-      <w:r>
-        <w:rPr>
-          <w:rFonts w:ascii="Consolas" w:hAnsi="Consolas" w:cs="Consolas"/>
-          <w:color w:val="000000"/>
-          <w:sz w:val="19"/>
-          <w:szCs w:val="19"/>
-        </w:rPr>
-        <w:t xml:space="preserve">    {</w:t>
-      </w:r>
-    </w:p>
-    <w:p>
-      <w:pPr>
-        <w:autoSpaceDE w:val="0"/>
-        <w:autoSpaceDN w:val="0"/>
-        <w:adjustRightInd w:val="0"/>
-        <w:spacing w:after="0" w:line="240" w:lineRule="auto"/>
-        <w:jc w:val="left"/>
-        <w:rPr>
-          <w:rFonts w:ascii="Consolas" w:hAnsi="Consolas" w:cs="Consolas"/>
-          <w:color w:val="000000"/>
-          <w:sz w:val="19"/>
-          <w:szCs w:val="19"/>
-        </w:rPr>
-      </w:pPr>
-      <w:r>
-        <w:rPr>
-          <w:rFonts w:ascii="Consolas" w:hAnsi="Consolas" w:cs="Consolas"/>
-          <w:color w:val="000000"/>
-          <w:sz w:val="19"/>
-          <w:szCs w:val="19"/>
-        </w:rPr>
-        <w:t xml:space="preserve">        </w:t>
-      </w:r>
-      <w:r>
-        <w:rPr>
-          <w:rFonts w:ascii="Consolas" w:hAnsi="Consolas" w:cs="Consolas"/>
-          <w:color w:val="0000FF"/>
-          <w:sz w:val="19"/>
-          <w:szCs w:val="19"/>
-        </w:rPr>
-        <w:t>private</w:t>
-      </w:r>
-      <w:r>
-        <w:rPr>
-          <w:rFonts w:ascii="Consolas" w:hAnsi="Consolas" w:cs="Consolas"/>
-          <w:color w:val="000000"/>
-          <w:sz w:val="19"/>
-          <w:szCs w:val="19"/>
-        </w:rPr>
-        <w:t xml:space="preserve"> IKernel kernel;</w:t>
-      </w:r>
-    </w:p>
-    <w:p>
-      <w:pPr>
-        <w:autoSpaceDE w:val="0"/>
-        <w:autoSpaceDN w:val="0"/>
-        <w:adjustRightInd w:val="0"/>
-        <w:spacing w:after="0" w:line="240" w:lineRule="auto"/>
-        <w:jc w:val="left"/>
-        <w:rPr>
-          <w:rFonts w:ascii="Consolas" w:hAnsi="Consolas" w:cs="Consolas"/>
-          <w:color w:val="000000"/>
-          <w:sz w:val="19"/>
-          <w:szCs w:val="19"/>
-        </w:rPr>
-      </w:pPr>
-    </w:p>
-    <w:p>
-      <w:pPr>
-        <w:autoSpaceDE w:val="0"/>
-        <w:autoSpaceDN w:val="0"/>
-        <w:adjustRightInd w:val="0"/>
-        <w:spacing w:after="0" w:line="240" w:lineRule="auto"/>
-        <w:jc w:val="left"/>
-        <w:rPr>
-          <w:rFonts w:ascii="Consolas" w:hAnsi="Consolas" w:cs="Consolas"/>
-          <w:color w:val="000000"/>
-          <w:sz w:val="19"/>
-          <w:szCs w:val="19"/>
-        </w:rPr>
-      </w:pPr>
-      <w:r>
-        <w:rPr>
-          <w:rFonts w:ascii="Consolas" w:hAnsi="Consolas" w:cs="Consolas"/>
-          <w:color w:val="000000"/>
-          <w:sz w:val="19"/>
-          <w:szCs w:val="19"/>
-        </w:rPr>
-        <w:t xml:space="preserve">        </w:t>
-      </w:r>
-      <w:r>
-        <w:rPr>
-          <w:rFonts w:ascii="Consolas" w:hAnsi="Consolas" w:cs="Consolas"/>
-          <w:color w:val="0000FF"/>
-          <w:sz w:val="19"/>
-          <w:szCs w:val="19"/>
-        </w:rPr>
-        <w:t>protected</w:t>
-      </w:r>
-      <w:r>
-        <w:rPr>
-          <w:rFonts w:ascii="Consolas" w:hAnsi="Consolas" w:cs="Consolas"/>
-          <w:color w:val="000000"/>
-          <w:sz w:val="19"/>
-          <w:szCs w:val="19"/>
-        </w:rPr>
-        <w:t xml:space="preserve"> </w:t>
-      </w:r>
-      <w:r>
-        <w:rPr>
-          <w:rFonts w:ascii="Consolas" w:hAnsi="Consolas" w:cs="Consolas"/>
-          <w:color w:val="0000FF"/>
-          <w:sz w:val="19"/>
-          <w:szCs w:val="19"/>
-        </w:rPr>
-        <w:t>override</w:t>
-      </w:r>
-      <w:r>
-        <w:rPr>
-          <w:rFonts w:ascii="Consolas" w:hAnsi="Consolas" w:cs="Consolas"/>
-          <w:color w:val="000000"/>
-          <w:sz w:val="19"/>
-          <w:szCs w:val="19"/>
-        </w:rPr>
-        <w:t xml:space="preserve"> </w:t>
-      </w:r>
-      <w:r>
-        <w:rPr>
-          <w:rFonts w:ascii="Consolas" w:hAnsi="Consolas" w:cs="Consolas"/>
-          <w:color w:val="0000FF"/>
-          <w:sz w:val="19"/>
-          <w:szCs w:val="19"/>
-        </w:rPr>
-        <w:t>void</w:t>
-      </w:r>
-      <w:r>
-        <w:rPr>
-          <w:rFonts w:ascii="Consolas" w:hAnsi="Consolas" w:cs="Consolas"/>
-          <w:color w:val="000000"/>
-          <w:sz w:val="19"/>
-          <w:szCs w:val="19"/>
-        </w:rPr>
-        <w:t xml:space="preserve"> OnStartup(StartupEventArgs e)</w:t>
-      </w:r>
-    </w:p>
-    <w:p>
-      <w:pPr>
-        <w:autoSpaceDE w:val="0"/>
-        <w:autoSpaceDN w:val="0"/>
-        <w:adjustRightInd w:val="0"/>
-        <w:spacing w:after="0" w:line="240" w:lineRule="auto"/>
-        <w:jc w:val="left"/>
-        <w:rPr>
-          <w:rFonts w:ascii="Consolas" w:hAnsi="Consolas" w:cs="Consolas"/>
-          <w:color w:val="000000"/>
-          <w:sz w:val="19"/>
-          <w:szCs w:val="19"/>
-        </w:rPr>
-      </w:pPr>
-      <w:r>
-        <w:rPr>
-          <w:rFonts w:ascii="Consolas" w:hAnsi="Consolas" w:cs="Consolas"/>
-          <w:color w:val="000000"/>
-          <w:sz w:val="19"/>
-          <w:szCs w:val="19"/>
-        </w:rPr>
-        <w:t xml:space="preserve">        {</w:t>
-      </w:r>
-    </w:p>
-    <w:p>
-      <w:pPr>
-        <w:autoSpaceDE w:val="0"/>
-        <w:autoSpaceDN w:val="0"/>
-        <w:adjustRightInd w:val="0"/>
-        <w:spacing w:after="0" w:line="240" w:lineRule="auto"/>
-        <w:jc w:val="left"/>
-        <w:rPr>
-          <w:rFonts w:ascii="Consolas" w:hAnsi="Consolas" w:cs="Consolas"/>
-          <w:color w:val="000000"/>
-          <w:sz w:val="19"/>
-          <w:szCs w:val="19"/>
-        </w:rPr>
-      </w:pPr>
-      <w:r>
-        <w:rPr>
-          <w:rFonts w:ascii="Consolas" w:hAnsi="Consolas" w:cs="Consolas"/>
-          <w:color w:val="000000"/>
-          <w:sz w:val="19"/>
-          <w:szCs w:val="19"/>
-        </w:rPr>
-        <w:t xml:space="preserve">            </w:t>
-      </w:r>
-      <w:r>
-        <w:rPr>
-          <w:rFonts w:ascii="Consolas" w:hAnsi="Consolas" w:cs="Consolas"/>
-          <w:color w:val="0000FF"/>
-          <w:sz w:val="19"/>
-          <w:szCs w:val="19"/>
-        </w:rPr>
-        <w:t>base</w:t>
-      </w:r>
-      <w:r>
-        <w:rPr>
-          <w:rFonts w:ascii="Consolas" w:hAnsi="Consolas" w:cs="Consolas"/>
-          <w:color w:val="000000"/>
-          <w:sz w:val="19"/>
-          <w:szCs w:val="19"/>
-        </w:rPr>
-        <w:t>.OnStartup(e);</w:t>
-      </w:r>
-    </w:p>
-    <w:p>
-      <w:pPr>
-        <w:autoSpaceDE w:val="0"/>
-        <w:autoSpaceDN w:val="0"/>
-        <w:adjustRightInd w:val="0"/>
-        <w:spacing w:after="0" w:line="240" w:lineRule="auto"/>
-        <w:jc w:val="left"/>
-        <w:rPr>
-          <w:rFonts w:ascii="Consolas" w:hAnsi="Consolas" w:cs="Consolas"/>
-          <w:color w:val="000000"/>
-          <w:sz w:val="19"/>
-          <w:szCs w:val="19"/>
-        </w:rPr>
-      </w:pPr>
-      <w:r>
-        <w:rPr>
-          <w:rFonts w:ascii="Consolas" w:hAnsi="Consolas" w:cs="Consolas"/>
-          <w:color w:val="000000"/>
-          <w:sz w:val="19"/>
-          <w:szCs w:val="19"/>
-        </w:rPr>
-        <w:t xml:space="preserve">            kernel = </w:t>
-      </w:r>
-      <w:r>
-        <w:rPr>
-          <w:rFonts w:ascii="Consolas" w:hAnsi="Consolas" w:cs="Consolas"/>
-          <w:color w:val="0000FF"/>
-          <w:sz w:val="19"/>
-          <w:szCs w:val="19"/>
-        </w:rPr>
-        <w:t>new</w:t>
-      </w:r>
-      <w:r>
-        <w:rPr>
-          <w:rFonts w:ascii="Consolas" w:hAnsi="Consolas" w:cs="Consolas"/>
-          <w:color w:val="000000"/>
-          <w:sz w:val="19"/>
-          <w:szCs w:val="19"/>
-        </w:rPr>
-        <w:t xml:space="preserve"> StandardKernel(</w:t>
-      </w:r>
-      <w:r>
-        <w:rPr>
-          <w:rFonts w:ascii="Consolas" w:hAnsi="Consolas" w:cs="Consolas"/>
-          <w:color w:val="0000FF"/>
-          <w:sz w:val="19"/>
-          <w:szCs w:val="19"/>
-        </w:rPr>
-        <w:t>new</w:t>
-      </w:r>
-      <w:r>
-        <w:rPr>
-          <w:rFonts w:ascii="Consolas" w:hAnsi="Consolas" w:cs="Consolas"/>
-          <w:color w:val="000000"/>
-          <w:sz w:val="19"/>
-          <w:szCs w:val="19"/>
-        </w:rPr>
-        <w:t xml:space="preserve"> SecondPartyModule(), </w:t>
-      </w:r>
-      <w:r>
-        <w:rPr>
-          <w:rFonts w:ascii="Consolas" w:hAnsi="Consolas" w:cs="Consolas"/>
-          <w:color w:val="0000FF"/>
-          <w:sz w:val="19"/>
-          <w:szCs w:val="19"/>
-        </w:rPr>
-        <w:t>new</w:t>
-      </w:r>
-      <w:r>
-        <w:rPr>
-          <w:rFonts w:ascii="Consolas" w:hAnsi="Consolas" w:cs="Consolas"/>
-          <w:color w:val="000000"/>
-          <w:sz w:val="19"/>
-          <w:szCs w:val="19"/>
-        </w:rPr>
-        <w:t xml:space="preserve"> ServicesModule());</w:t>
-      </w:r>
-    </w:p>
-    <w:p>
-      <w:pPr>
-        <w:autoSpaceDE w:val="0"/>
-        <w:autoSpaceDN w:val="0"/>
-        <w:adjustRightInd w:val="0"/>
-        <w:spacing w:after="0" w:line="240" w:lineRule="auto"/>
-        <w:jc w:val="left"/>
-        <w:rPr>
-          <w:rFonts w:ascii="Consolas" w:hAnsi="Consolas" w:cs="Consolas"/>
-          <w:color w:val="000000"/>
-          <w:sz w:val="19"/>
-          <w:szCs w:val="19"/>
-        </w:rPr>
-      </w:pPr>
-      <w:r>
-        <w:rPr>
-          <w:rFonts w:ascii="Consolas" w:hAnsi="Consolas" w:cs="Consolas"/>
-          <w:color w:val="000000"/>
-          <w:sz w:val="19"/>
-          <w:szCs w:val="19"/>
-        </w:rPr>
-        <w:t xml:space="preserve">            Current.MainWindow = kernel.Get&lt;LoginWindow&gt;();</w:t>
-      </w:r>
-    </w:p>
-    <w:p>
-      <w:pPr>
-        <w:autoSpaceDE w:val="0"/>
-        <w:autoSpaceDN w:val="0"/>
-        <w:adjustRightInd w:val="0"/>
-        <w:spacing w:after="0" w:line="240" w:lineRule="auto"/>
-        <w:jc w:val="left"/>
-        <w:rPr>
-          <w:rFonts w:ascii="Consolas" w:hAnsi="Consolas" w:cs="Consolas"/>
-          <w:color w:val="000000"/>
-          <w:sz w:val="19"/>
-          <w:szCs w:val="19"/>
-        </w:rPr>
-      </w:pPr>
-      <w:r>
-        <w:rPr>
-          <w:rFonts w:ascii="Consolas" w:hAnsi="Consolas" w:cs="Consolas"/>
-          <w:color w:val="000000"/>
-          <w:sz w:val="19"/>
-          <w:szCs w:val="19"/>
-        </w:rPr>
-        <w:t xml:space="preserve">            Current.MainWindow.Show();</w:t>
-      </w:r>
-    </w:p>
-    <w:p>
-      <w:pPr>
-        <w:autoSpaceDE w:val="0"/>
-        <w:autoSpaceDN w:val="0"/>
-        <w:adjustRightInd w:val="0"/>
-        <w:spacing w:after="0" w:line="240" w:lineRule="auto"/>
-        <w:jc w:val="left"/>
-        <w:rPr>
-          <w:rFonts w:ascii="Consolas" w:hAnsi="Consolas" w:cs="Consolas"/>
-          <w:color w:val="000000"/>
-          <w:sz w:val="19"/>
-          <w:szCs w:val="19"/>
-        </w:rPr>
-      </w:pPr>
-      <w:r>
-        <w:rPr>
-          <w:rFonts w:ascii="Consolas" w:hAnsi="Consolas" w:cs="Consolas"/>
-          <w:color w:val="000000"/>
-          <w:sz w:val="19"/>
-          <w:szCs w:val="19"/>
-        </w:rPr>
-        <w:t xml:space="preserve">        }</w:t>
-      </w:r>
-    </w:p>
-    <w:p>
-      <w:pPr>
-        <w:rPr>
-          <w:rFonts w:ascii="Consolas" w:hAnsi="Consolas" w:cs="Consolas"/>
-          <w:color w:val="000000"/>
-          <w:sz w:val="19"/>
-          <w:szCs w:val="19"/>
-        </w:rPr>
-      </w:pPr>
-      <w:r>
-        <w:rPr>
-          <w:rFonts w:ascii="Consolas" w:hAnsi="Consolas" w:cs="Consolas"/>
-          <w:color w:val="000000"/>
-          <w:sz w:val="19"/>
-          <w:szCs w:val="19"/>
-        </w:rPr>
-        <w:t xml:space="preserve">    }</w:t>
-      </w:r>
-    </w:p>
-    <w:p>
-      <w:r>
-        <w:t xml:space="preserve">За </w:t>
-      </w:r>
-      <w:proofErr w:type="spellStart"/>
-      <w:r>
-        <w:rPr>
-          <w:lang w:val="en-US"/>
-        </w:rPr>
-        <w:t>DatabaseCommunication</w:t>
-      </w:r>
-      <w:proofErr w:type="spellEnd"/>
-      <w:r>
-        <w:rPr>
-          <w:lang w:val="en-US"/>
-        </w:rPr>
-        <w:t xml:space="preserve"> </w:t>
-      </w:r>
-      <w:r>
-        <w:t>е следното:</w:t>
-      </w:r>
-    </w:p>
-    <w:p>
-      <w:pPr>
-        <w:autoSpaceDE w:val="0"/>
-        <w:autoSpaceDN w:val="0"/>
-        <w:adjustRightInd w:val="0"/>
-        <w:spacing w:after="0" w:line="240" w:lineRule="auto"/>
-        <w:jc w:val="left"/>
-        <w:rPr>
-          <w:rFonts w:ascii="Consolas" w:hAnsi="Consolas" w:cs="Consolas"/>
-          <w:color w:val="000000"/>
-          <w:sz w:val="19"/>
-          <w:szCs w:val="19"/>
-        </w:rPr>
-      </w:pPr>
-      <w:r>
-        <w:rPr>
-          <w:rFonts w:ascii="Consolas" w:hAnsi="Consolas" w:cs="Consolas"/>
-          <w:color w:val="000000"/>
-          <w:sz w:val="19"/>
-          <w:szCs w:val="19"/>
-        </w:rPr>
-        <w:t xml:space="preserve">  </w:t>
-      </w:r>
-      <w:r>
-        <w:rPr>
-          <w:rFonts w:ascii="Consolas" w:hAnsi="Consolas" w:cs="Consolas"/>
-          <w:color w:val="0000FF"/>
-          <w:sz w:val="19"/>
-          <w:szCs w:val="19"/>
-        </w:rPr>
-        <w:t>internal</w:t>
-      </w:r>
-      <w:r>
-        <w:rPr>
-          <w:rFonts w:ascii="Consolas" w:hAnsi="Consolas" w:cs="Consolas"/>
-          <w:color w:val="000000"/>
-          <w:sz w:val="19"/>
-          <w:szCs w:val="19"/>
-        </w:rPr>
-        <w:t xml:space="preserve"> </w:t>
-      </w:r>
-      <w:r>
-        <w:rPr>
-          <w:rFonts w:ascii="Consolas" w:hAnsi="Consolas" w:cs="Consolas"/>
-          <w:color w:val="0000FF"/>
-          <w:sz w:val="19"/>
-          <w:szCs w:val="19"/>
-        </w:rPr>
-        <w:t>class</w:t>
-      </w:r>
-      <w:r>
-        <w:rPr>
-          <w:rFonts w:ascii="Consolas" w:hAnsi="Consolas" w:cs="Consolas"/>
-          <w:color w:val="000000"/>
-          <w:sz w:val="19"/>
-          <w:szCs w:val="19"/>
-        </w:rPr>
-        <w:t xml:space="preserve"> </w:t>
-      </w:r>
-      <w:r>
-        <w:rPr>
-          <w:rFonts w:ascii="Consolas" w:hAnsi="Consolas" w:cs="Consolas"/>
-          <w:color w:val="2B91AF"/>
-          <w:sz w:val="19"/>
-          <w:szCs w:val="19"/>
-        </w:rPr>
-        <w:t>DataManagerModule</w:t>
-      </w:r>
-      <w:r>
-        <w:rPr>
-          <w:rFonts w:ascii="Consolas" w:hAnsi="Consolas" w:cs="Consolas"/>
-          <w:color w:val="000000"/>
-          <w:sz w:val="19"/>
-          <w:szCs w:val="19"/>
-        </w:rPr>
-        <w:t xml:space="preserve"> : NinjectModule</w:t>
-      </w:r>
-    </w:p>
-    <w:p>
-      <w:pPr>
-        <w:autoSpaceDE w:val="0"/>
-        <w:autoSpaceDN w:val="0"/>
-        <w:adjustRightInd w:val="0"/>
-        <w:spacing w:after="0" w:line="240" w:lineRule="auto"/>
-        <w:jc w:val="left"/>
-        <w:rPr>
-          <w:rFonts w:ascii="Consolas" w:hAnsi="Consolas" w:cs="Consolas"/>
-          <w:color w:val="000000"/>
-          <w:sz w:val="19"/>
-          <w:szCs w:val="19"/>
-        </w:rPr>
-      </w:pPr>
-      <w:r>
-        <w:rPr>
-          <w:rFonts w:ascii="Consolas" w:hAnsi="Consolas" w:cs="Consolas"/>
-          <w:color w:val="000000"/>
-          <w:sz w:val="19"/>
-          <w:szCs w:val="19"/>
-        </w:rPr>
-        <w:t xml:space="preserve">    {</w:t>
-      </w:r>
-    </w:p>
-    <w:p>
-      <w:pPr>
-        <w:autoSpaceDE w:val="0"/>
-        <w:autoSpaceDN w:val="0"/>
-        <w:adjustRightInd w:val="0"/>
-        <w:spacing w:after="0" w:line="240" w:lineRule="auto"/>
-        <w:jc w:val="left"/>
-        <w:rPr>
-          <w:rFonts w:ascii="Consolas" w:hAnsi="Consolas" w:cs="Consolas"/>
-          <w:color w:val="000000"/>
-          <w:sz w:val="19"/>
-          <w:szCs w:val="19"/>
-        </w:rPr>
-      </w:pPr>
-      <w:r>
-        <w:rPr>
-          <w:rFonts w:ascii="Consolas" w:hAnsi="Consolas" w:cs="Consolas"/>
-          <w:color w:val="000000"/>
-          <w:sz w:val="19"/>
-          <w:szCs w:val="19"/>
-        </w:rPr>
-        <w:t xml:space="preserve">        </w:t>
-      </w:r>
-      <w:r>
-        <w:rPr>
-          <w:rFonts w:ascii="Consolas" w:hAnsi="Consolas" w:cs="Consolas"/>
-          <w:color w:val="0000FF"/>
-          <w:sz w:val="19"/>
-          <w:szCs w:val="19"/>
-        </w:rPr>
-        <w:t>public</w:t>
-      </w:r>
-      <w:r>
-        <w:rPr>
-          <w:rFonts w:ascii="Consolas" w:hAnsi="Consolas" w:cs="Consolas"/>
-          <w:color w:val="000000"/>
-          <w:sz w:val="19"/>
-          <w:szCs w:val="19"/>
-        </w:rPr>
-        <w:t xml:space="preserve"> </w:t>
-      </w:r>
-      <w:r>
-        <w:rPr>
-          <w:rFonts w:ascii="Consolas" w:hAnsi="Consolas" w:cs="Consolas"/>
-          <w:color w:val="0000FF"/>
-          <w:sz w:val="19"/>
-          <w:szCs w:val="19"/>
-        </w:rPr>
-        <w:t>override</w:t>
-      </w:r>
-      <w:r>
-        <w:rPr>
-          <w:rFonts w:ascii="Consolas" w:hAnsi="Consolas" w:cs="Consolas"/>
-          <w:color w:val="000000"/>
-          <w:sz w:val="19"/>
-          <w:szCs w:val="19"/>
-        </w:rPr>
-        <w:t xml:space="preserve"> </w:t>
-      </w:r>
-      <w:r>
-        <w:rPr>
-          <w:rFonts w:ascii="Consolas" w:hAnsi="Consolas" w:cs="Consolas"/>
-          <w:color w:val="0000FF"/>
-          <w:sz w:val="19"/>
-          <w:szCs w:val="19"/>
-        </w:rPr>
-        <w:t>void</w:t>
-      </w:r>
-      <w:r>
-        <w:rPr>
-          <w:rFonts w:ascii="Consolas" w:hAnsi="Consolas" w:cs="Consolas"/>
-          <w:color w:val="000000"/>
-          <w:sz w:val="19"/>
-          <w:szCs w:val="19"/>
-        </w:rPr>
-        <w:t xml:space="preserve"> Load()</w:t>
-      </w:r>
-    </w:p>
-    <w:p>
-      <w:pPr>
-        <w:autoSpaceDE w:val="0"/>
-        <w:autoSpaceDN w:val="0"/>
-        <w:adjustRightInd w:val="0"/>
-        <w:spacing w:after="0" w:line="240" w:lineRule="auto"/>
-        <w:jc w:val="left"/>
-        <w:rPr>
-          <w:rFonts w:ascii="Consolas" w:hAnsi="Consolas" w:cs="Consolas"/>
-          <w:color w:val="000000"/>
-          <w:sz w:val="19"/>
-          <w:szCs w:val="19"/>
-        </w:rPr>
-      </w:pPr>
-      <w:r>
-        <w:rPr>
-          <w:rFonts w:ascii="Consolas" w:hAnsi="Consolas" w:cs="Consolas"/>
-          <w:color w:val="000000"/>
-          <w:sz w:val="19"/>
-          <w:szCs w:val="19"/>
-        </w:rPr>
-        <w:t xml:space="preserve">        {</w:t>
-      </w:r>
-    </w:p>
-    <w:p>
-      <w:pPr>
-        <w:autoSpaceDE w:val="0"/>
-        <w:autoSpaceDN w:val="0"/>
-        <w:adjustRightInd w:val="0"/>
-        <w:spacing w:after="0" w:line="240" w:lineRule="auto"/>
-        <w:jc w:val="left"/>
-        <w:rPr>
-          <w:rFonts w:ascii="Consolas" w:hAnsi="Consolas" w:cs="Consolas"/>
-          <w:color w:val="000000"/>
-          <w:sz w:val="19"/>
-          <w:szCs w:val="19"/>
-        </w:rPr>
-      </w:pPr>
-      <w:r>
-        <w:rPr>
-          <w:rFonts w:ascii="Consolas" w:hAnsi="Consolas" w:cs="Consolas"/>
-          <w:color w:val="000000"/>
-          <w:sz w:val="19"/>
-          <w:szCs w:val="19"/>
-        </w:rPr>
-        <w:t xml:space="preserve">            Bind&lt;IMapper&gt;().ToConstant(CreateDTOMapper());</w:t>
-      </w:r>
-    </w:p>
-    <w:p>
-      <w:pPr>
-        <w:autoSpaceDE w:val="0"/>
-        <w:autoSpaceDN w:val="0"/>
-        <w:adjustRightInd w:val="0"/>
-        <w:spacing w:after="0" w:line="240" w:lineRule="auto"/>
-        <w:jc w:val="left"/>
-        <w:rPr>
-          <w:rFonts w:ascii="Consolas" w:hAnsi="Consolas" w:cs="Consolas"/>
-          <w:color w:val="000000"/>
-          <w:sz w:val="19"/>
-          <w:szCs w:val="19"/>
-        </w:rPr>
-      </w:pPr>
-      <w:r>
-        <w:rPr>
-          <w:rFonts w:ascii="Consolas" w:hAnsi="Consolas" w:cs="Consolas"/>
-          <w:color w:val="000000"/>
-          <w:sz w:val="19"/>
-          <w:szCs w:val="19"/>
-        </w:rPr>
-        <w:t xml:space="preserve">            Bind&lt;StorageManagementDBContext&gt;().ToSelf().InSingletonScope();</w:t>
-      </w:r>
-    </w:p>
-    <w:p>
-      <w:pPr>
-        <w:autoSpaceDE w:val="0"/>
-        <w:autoSpaceDN w:val="0"/>
-        <w:adjustRightInd w:val="0"/>
-        <w:spacing w:after="0" w:line="240" w:lineRule="auto"/>
-        <w:jc w:val="left"/>
-        <w:rPr>
-          <w:rFonts w:ascii="Consolas" w:hAnsi="Consolas" w:cs="Consolas"/>
-          <w:color w:val="000000"/>
-          <w:sz w:val="19"/>
-          <w:szCs w:val="19"/>
-        </w:rPr>
-      </w:pPr>
-      <w:r>
-        <w:rPr>
-          <w:rFonts w:ascii="Consolas" w:hAnsi="Consolas" w:cs="Consolas"/>
-          <w:color w:val="000000"/>
-          <w:sz w:val="19"/>
-          <w:szCs w:val="19"/>
-        </w:rPr>
-        <w:t xml:space="preserve">            Bind&lt;UserDBManager&gt;().ToSelf().InSingletonScope();</w:t>
-      </w:r>
-    </w:p>
-    <w:p>
-      <w:pPr>
-        <w:autoSpaceDE w:val="0"/>
-        <w:autoSpaceDN w:val="0"/>
-        <w:adjustRightInd w:val="0"/>
-        <w:spacing w:after="0" w:line="240" w:lineRule="auto"/>
-        <w:jc w:val="left"/>
-        <w:rPr>
-          <w:rFonts w:ascii="Consolas" w:hAnsi="Consolas" w:cs="Consolas"/>
-          <w:color w:val="000000"/>
-          <w:sz w:val="19"/>
-          <w:szCs w:val="19"/>
-        </w:rPr>
-      </w:pPr>
-      <w:r>
-        <w:rPr>
-          <w:rFonts w:ascii="Consolas" w:hAnsi="Consolas" w:cs="Consolas"/>
-          <w:color w:val="000000"/>
-          <w:sz w:val="19"/>
-          <w:szCs w:val="19"/>
-        </w:rPr>
-        <w:t xml:space="preserve">            Bind&lt;ProductDBManager&gt;().ToSelf().InSingletonScope();</w:t>
-      </w:r>
-    </w:p>
-    <w:p>
-      <w:pPr>
-        <w:autoSpaceDE w:val="0"/>
-        <w:autoSpaceDN w:val="0"/>
-        <w:adjustRightInd w:val="0"/>
-        <w:spacing w:after="0" w:line="240" w:lineRule="auto"/>
-        <w:jc w:val="left"/>
-        <w:rPr>
-          <w:rFonts w:ascii="Consolas" w:hAnsi="Consolas" w:cs="Consolas"/>
-          <w:color w:val="000000"/>
-          <w:sz w:val="19"/>
-          <w:szCs w:val="19"/>
-        </w:rPr>
-      </w:pPr>
-      <w:r>
-        <w:rPr>
-          <w:rFonts w:ascii="Consolas" w:hAnsi="Consolas" w:cs="Consolas"/>
-          <w:color w:val="000000"/>
-          <w:sz w:val="19"/>
-          <w:szCs w:val="19"/>
-        </w:rPr>
-        <w:t xml:space="preserve">            Bind&lt;CategoryDBManager&gt;().ToSelf().InSingletonScope();</w:t>
-      </w:r>
-    </w:p>
-    <w:p>
-      <w:pPr>
-        <w:autoSpaceDE w:val="0"/>
-        <w:autoSpaceDN w:val="0"/>
-        <w:adjustRightInd w:val="0"/>
-        <w:spacing w:after="0" w:line="240" w:lineRule="auto"/>
-        <w:jc w:val="left"/>
-        <w:rPr>
-          <w:rFonts w:ascii="Consolas" w:hAnsi="Consolas" w:cs="Consolas"/>
-          <w:color w:val="000000"/>
-          <w:sz w:val="19"/>
-          <w:szCs w:val="19"/>
-        </w:rPr>
-      </w:pPr>
-      <w:r>
-        <w:rPr>
-          <w:rFonts w:ascii="Consolas" w:hAnsi="Consolas" w:cs="Consolas"/>
-          <w:color w:val="000000"/>
-          <w:sz w:val="19"/>
-          <w:szCs w:val="19"/>
-        </w:rPr>
-        <w:t xml:space="preserve">        }</w:t>
-      </w:r>
-    </w:p>
-    <w:p>
-      <w:pPr>
-        <w:autoSpaceDE w:val="0"/>
-        <w:autoSpaceDN w:val="0"/>
-        <w:adjustRightInd w:val="0"/>
-        <w:spacing w:after="0" w:line="240" w:lineRule="auto"/>
-        <w:jc w:val="left"/>
-        <w:rPr>
-          <w:rFonts w:ascii="Consolas" w:hAnsi="Consolas" w:cs="Consolas"/>
-          <w:color w:val="000000"/>
-          <w:sz w:val="19"/>
-          <w:szCs w:val="19"/>
-        </w:rPr>
-      </w:pPr>
-    </w:p>
-    <w:p>
-      <w:pPr>
-        <w:autoSpaceDE w:val="0"/>
-        <w:autoSpaceDN w:val="0"/>
-        <w:adjustRightInd w:val="0"/>
-        <w:spacing w:after="0" w:line="240" w:lineRule="auto"/>
-        <w:jc w:val="left"/>
-        <w:rPr>
-          <w:rFonts w:ascii="Consolas" w:hAnsi="Consolas" w:cs="Consolas"/>
-          <w:color w:val="000000"/>
-          <w:sz w:val="19"/>
-          <w:szCs w:val="19"/>
-        </w:rPr>
-      </w:pPr>
-      <w:r>
-        <w:rPr>
-          <w:rFonts w:ascii="Consolas" w:hAnsi="Consolas" w:cs="Consolas"/>
-          <w:color w:val="000000"/>
-          <w:sz w:val="19"/>
-          <w:szCs w:val="19"/>
-        </w:rPr>
-        <w:t xml:space="preserve">        </w:t>
-      </w:r>
-      <w:r>
-        <w:rPr>
-          <w:rFonts w:ascii="Consolas" w:hAnsi="Consolas" w:cs="Consolas"/>
-          <w:color w:val="0000FF"/>
-          <w:sz w:val="19"/>
-          <w:szCs w:val="19"/>
-        </w:rPr>
-        <w:t>private</w:t>
-      </w:r>
-      <w:r>
-        <w:rPr>
-          <w:rFonts w:ascii="Consolas" w:hAnsi="Consolas" w:cs="Consolas"/>
-          <w:color w:val="000000"/>
-          <w:sz w:val="19"/>
-          <w:szCs w:val="19"/>
-        </w:rPr>
-        <w:t xml:space="preserve"> IMapper CreateDTOMapper()</w:t>
-      </w:r>
-    </w:p>
-    <w:p>
-      <w:pPr>
-        <w:autoSpaceDE w:val="0"/>
-        <w:autoSpaceDN w:val="0"/>
-        <w:adjustRightInd w:val="0"/>
-        <w:spacing w:after="0" w:line="240" w:lineRule="auto"/>
-        <w:jc w:val="left"/>
-        <w:rPr>
-          <w:rFonts w:ascii="Consolas" w:hAnsi="Consolas" w:cs="Consolas"/>
-          <w:color w:val="000000"/>
-          <w:sz w:val="19"/>
-          <w:szCs w:val="19"/>
-        </w:rPr>
-      </w:pPr>
-      <w:r>
-        <w:rPr>
-          <w:rFonts w:ascii="Consolas" w:hAnsi="Consolas" w:cs="Consolas"/>
-          <w:color w:val="000000"/>
-          <w:sz w:val="19"/>
-          <w:szCs w:val="19"/>
-        </w:rPr>
-        <w:t xml:space="preserve">        {</w:t>
-      </w:r>
-    </w:p>
-    <w:p>
-      <w:pPr>
-        <w:autoSpaceDE w:val="0"/>
-        <w:autoSpaceDN w:val="0"/>
-        <w:adjustRightInd w:val="0"/>
-        <w:spacing w:after="0" w:line="240" w:lineRule="auto"/>
-        <w:jc w:val="left"/>
-        <w:rPr>
-          <w:rFonts w:ascii="Consolas" w:hAnsi="Consolas" w:cs="Consolas"/>
-          <w:color w:val="000000"/>
-          <w:sz w:val="19"/>
-          <w:szCs w:val="19"/>
-        </w:rPr>
-      </w:pPr>
-      <w:r>
-        <w:rPr>
-          <w:rFonts w:ascii="Consolas" w:hAnsi="Consolas" w:cs="Consolas"/>
-          <w:color w:val="000000"/>
-          <w:sz w:val="19"/>
-          <w:szCs w:val="19"/>
-        </w:rPr>
-        <w:t xml:space="preserve">            </w:t>
-      </w:r>
-      <w:r>
-        <w:rPr>
-          <w:rFonts w:ascii="Consolas" w:hAnsi="Consolas" w:cs="Consolas"/>
-          <w:color w:val="0000FF"/>
-          <w:sz w:val="19"/>
-          <w:szCs w:val="19"/>
-        </w:rPr>
-        <w:t>var</w:t>
-      </w:r>
-      <w:r>
-        <w:rPr>
-          <w:rFonts w:ascii="Consolas" w:hAnsi="Consolas" w:cs="Consolas"/>
-          <w:color w:val="000000"/>
-          <w:sz w:val="19"/>
-          <w:szCs w:val="19"/>
-        </w:rPr>
-        <w:t xml:space="preserve"> config = </w:t>
-      </w:r>
-      <w:r>
-        <w:rPr>
-          <w:rFonts w:ascii="Consolas" w:hAnsi="Consolas" w:cs="Consolas"/>
-          <w:color w:val="0000FF"/>
-          <w:sz w:val="19"/>
-          <w:szCs w:val="19"/>
-        </w:rPr>
-        <w:t>new</w:t>
-      </w:r>
-      <w:r>
-        <w:rPr>
-          <w:rFonts w:ascii="Consolas" w:hAnsi="Consolas" w:cs="Consolas"/>
-          <w:color w:val="000000"/>
-          <w:sz w:val="19"/>
-          <w:szCs w:val="19"/>
-        </w:rPr>
-        <w:t xml:space="preserve"> MapperConfiguration(cfg =&gt;</w:t>
-      </w:r>
-    </w:p>
-    <w:p>
-      <w:pPr>
-        <w:autoSpaceDE w:val="0"/>
-        <w:autoSpaceDN w:val="0"/>
-        <w:adjustRightInd w:val="0"/>
-        <w:spacing w:after="0" w:line="240" w:lineRule="auto"/>
-        <w:jc w:val="left"/>
-        <w:rPr>
-          <w:rFonts w:ascii="Consolas" w:hAnsi="Consolas" w:cs="Consolas"/>
-          <w:color w:val="000000"/>
-          <w:sz w:val="19"/>
-          <w:szCs w:val="19"/>
-        </w:rPr>
-      </w:pPr>
-      <w:r>
-        <w:rPr>
-          <w:rFonts w:ascii="Consolas" w:hAnsi="Consolas" w:cs="Consolas"/>
-          <w:color w:val="000000"/>
-          <w:sz w:val="19"/>
-          <w:szCs w:val="19"/>
-        </w:rPr>
-        <w:t xml:space="preserve">            {</w:t>
-      </w:r>
-    </w:p>
-    <w:p>
-      <w:pPr>
-        <w:autoSpaceDE w:val="0"/>
-        <w:autoSpaceDN w:val="0"/>
-        <w:adjustRightInd w:val="0"/>
-        <w:spacing w:after="0" w:line="240" w:lineRule="auto"/>
-        <w:jc w:val="left"/>
-        <w:rPr>
-          <w:rFonts w:ascii="Consolas" w:hAnsi="Consolas" w:cs="Consolas"/>
-          <w:color w:val="000000"/>
-          <w:sz w:val="19"/>
-          <w:szCs w:val="19"/>
-        </w:rPr>
-      </w:pPr>
-      <w:r>
-        <w:rPr>
-          <w:rFonts w:ascii="Consolas" w:hAnsi="Consolas" w:cs="Consolas"/>
-          <w:color w:val="000000"/>
-          <w:sz w:val="19"/>
-          <w:szCs w:val="19"/>
-        </w:rPr>
-        <w:t xml:space="preserve">                cfg.CreateMap&lt;User, UserDTO&gt;().ReverseMap();</w:t>
-      </w:r>
-    </w:p>
-    <w:p>
-      <w:pPr>
-        <w:autoSpaceDE w:val="0"/>
-        <w:autoSpaceDN w:val="0"/>
-        <w:adjustRightInd w:val="0"/>
-        <w:spacing w:after="0" w:line="240" w:lineRule="auto"/>
-        <w:jc w:val="left"/>
-        <w:rPr>
-          <w:rFonts w:ascii="Consolas" w:hAnsi="Consolas" w:cs="Consolas"/>
-          <w:color w:val="000000"/>
-          <w:sz w:val="19"/>
-          <w:szCs w:val="19"/>
-        </w:rPr>
-      </w:pPr>
-      <w:r>
-        <w:rPr>
-          <w:rFonts w:ascii="Consolas" w:hAnsi="Consolas" w:cs="Consolas"/>
-          <w:color w:val="000000"/>
-          <w:sz w:val="19"/>
-          <w:szCs w:val="19"/>
-        </w:rPr>
-        <w:t xml:space="preserve">                cfg.CreateMap&lt;Product, ProductDTO&gt;().ReverseMap();</w:t>
-      </w:r>
-    </w:p>
-    <w:p>
-      <w:pPr>
-        <w:autoSpaceDE w:val="0"/>
-        <w:autoSpaceDN w:val="0"/>
-        <w:adjustRightInd w:val="0"/>
-        <w:spacing w:after="0" w:line="240" w:lineRule="auto"/>
-        <w:jc w:val="left"/>
-        <w:rPr>
-          <w:rFonts w:ascii="Consolas" w:hAnsi="Consolas" w:cs="Consolas"/>
-          <w:color w:val="000000"/>
-          <w:sz w:val="19"/>
-          <w:szCs w:val="19"/>
-        </w:rPr>
-      </w:pPr>
-      <w:r>
-        <w:rPr>
-          <w:rFonts w:ascii="Consolas" w:hAnsi="Consolas" w:cs="Consolas"/>
-          <w:color w:val="000000"/>
-          <w:sz w:val="19"/>
-          <w:szCs w:val="19"/>
-        </w:rPr>
-        <w:t xml:space="preserve">                cfg.CreateMap&lt;ProductDetails, ProductDetailsDTO&gt;().ReverseMap();</w:t>
-      </w:r>
-    </w:p>
-    <w:p>
-      <w:pPr>
-        <w:autoSpaceDE w:val="0"/>
-        <w:autoSpaceDN w:val="0"/>
-        <w:adjustRightInd w:val="0"/>
-        <w:spacing w:after="0" w:line="240" w:lineRule="auto"/>
-        <w:jc w:val="left"/>
-        <w:rPr>
-          <w:rFonts w:ascii="Consolas" w:hAnsi="Consolas" w:cs="Consolas"/>
-          <w:color w:val="000000"/>
-          <w:sz w:val="19"/>
-          <w:szCs w:val="19"/>
-        </w:rPr>
-      </w:pPr>
-      <w:r>
-        <w:rPr>
-          <w:rFonts w:ascii="Consolas" w:hAnsi="Consolas" w:cs="Consolas"/>
-          <w:color w:val="000000"/>
-          <w:sz w:val="19"/>
-          <w:szCs w:val="19"/>
-        </w:rPr>
-        <w:t xml:space="preserve">                cfg.CreateMap&lt;ProductCategory, ProductCategoryDTO&gt;().ReverseMap();</w:t>
-      </w:r>
-    </w:p>
-    <w:p>
-      <w:pPr>
-        <w:autoSpaceDE w:val="0"/>
-        <w:autoSpaceDN w:val="0"/>
-        <w:adjustRightInd w:val="0"/>
-        <w:spacing w:after="0" w:line="240" w:lineRule="auto"/>
-        <w:jc w:val="left"/>
-        <w:rPr>
-          <w:rFonts w:ascii="Consolas" w:hAnsi="Consolas" w:cs="Consolas"/>
-          <w:color w:val="000000"/>
-          <w:sz w:val="19"/>
-          <w:szCs w:val="19"/>
-        </w:rPr>
-      </w:pPr>
-      <w:r>
-        <w:rPr>
-          <w:rFonts w:ascii="Consolas" w:hAnsi="Consolas" w:cs="Consolas"/>
-          <w:color w:val="000000"/>
-          <w:sz w:val="19"/>
-          <w:szCs w:val="19"/>
-        </w:rPr>
-        <w:t xml:space="preserve">            });</w:t>
-      </w:r>
-    </w:p>
-    <w:p>
-      <w:pPr>
-        <w:autoSpaceDE w:val="0"/>
-        <w:autoSpaceDN w:val="0"/>
-        <w:adjustRightInd w:val="0"/>
-        <w:spacing w:after="0" w:line="240" w:lineRule="auto"/>
-        <w:jc w:val="left"/>
-        <w:rPr>
-          <w:rFonts w:ascii="Consolas" w:hAnsi="Consolas" w:cs="Consolas"/>
-          <w:color w:val="000000"/>
-          <w:sz w:val="19"/>
-          <w:szCs w:val="19"/>
-        </w:rPr>
-      </w:pPr>
-      <w:r>
-        <w:rPr>
-          <w:rFonts w:ascii="Consolas" w:hAnsi="Consolas" w:cs="Consolas"/>
-          <w:color w:val="000000"/>
-          <w:sz w:val="19"/>
-          <w:szCs w:val="19"/>
-        </w:rPr>
-        <w:t xml:space="preserve">            </w:t>
-      </w:r>
-      <w:r>
-        <w:rPr>
-          <w:rFonts w:ascii="Consolas" w:hAnsi="Consolas" w:cs="Consolas"/>
-          <w:color w:val="0000FF"/>
-          <w:sz w:val="19"/>
-          <w:szCs w:val="19"/>
-        </w:rPr>
-        <w:t>return</w:t>
-      </w:r>
-      <w:r>
-        <w:rPr>
-          <w:rFonts w:ascii="Consolas" w:hAnsi="Consolas" w:cs="Consolas"/>
-          <w:color w:val="000000"/>
-          <w:sz w:val="19"/>
-          <w:szCs w:val="19"/>
-        </w:rPr>
-        <w:t xml:space="preserve"> config.CreateMapper();</w:t>
-      </w:r>
-    </w:p>
-    <w:p>
-      <w:pPr>
-        <w:autoSpaceDE w:val="0"/>
-        <w:autoSpaceDN w:val="0"/>
-        <w:adjustRightInd w:val="0"/>
-        <w:spacing w:after="0" w:line="240" w:lineRule="auto"/>
-        <w:jc w:val="left"/>
-        <w:rPr>
-          <w:rFonts w:ascii="Consolas" w:hAnsi="Consolas" w:cs="Consolas"/>
-          <w:color w:val="000000"/>
-          <w:sz w:val="19"/>
-          <w:szCs w:val="19"/>
-        </w:rPr>
-      </w:pPr>
-      <w:r>
-        <w:rPr>
-          <w:rFonts w:ascii="Consolas" w:hAnsi="Consolas" w:cs="Consolas"/>
-          <w:color w:val="000000"/>
-          <w:sz w:val="19"/>
-          <w:szCs w:val="19"/>
-        </w:rPr>
         <w:lastRenderedPageBreak/>
-        <w:t xml:space="preserve">        }</w:t>
-      </w:r>
-    </w:p>
-    <w:p>
-      <w:pPr>
-        <w:rPr>
-          <w:rFonts w:ascii="Consolas" w:hAnsi="Consolas" w:cs="Consolas"/>
-          <w:color w:val="000000"/>
-          <w:sz w:val="19"/>
-          <w:szCs w:val="19"/>
-          <w:lang w:val="en-US"/>
-        </w:rPr>
-      </w:pPr>
-      <w:r>
-        <w:rPr>
-          <w:rFonts w:ascii="Consolas" w:hAnsi="Consolas" w:cs="Consolas"/>
-          <w:color w:val="000000"/>
-          <w:sz w:val="19"/>
-          <w:szCs w:val="19"/>
-        </w:rPr>
-        <w:t xml:space="preserve">    }</w:t>
-      </w:r>
-    </w:p>
-    <w:p>
-      <w:pPr>
-        <w:autoSpaceDE w:val="0"/>
-        <w:autoSpaceDN w:val="0"/>
-        <w:adjustRightInd w:val="0"/>
-        <w:spacing w:after="0" w:line="240" w:lineRule="auto"/>
-        <w:jc w:val="left"/>
-        <w:rPr>
-          <w:rFonts w:ascii="Consolas" w:hAnsi="Consolas" w:cs="Consolas"/>
-          <w:color w:val="000000"/>
-          <w:sz w:val="19"/>
-          <w:szCs w:val="19"/>
-        </w:rPr>
-      </w:pPr>
-      <w:r>
-        <w:rPr>
-          <w:rFonts w:ascii="Consolas" w:hAnsi="Consolas" w:cs="Consolas"/>
-          <w:color w:val="000000"/>
-          <w:sz w:val="19"/>
-          <w:szCs w:val="19"/>
-        </w:rPr>
-        <w:t xml:space="preserve">    </w:t>
-      </w:r>
-      <w:r>
-        <w:rPr>
-          <w:rFonts w:ascii="Consolas" w:hAnsi="Consolas" w:cs="Consolas"/>
-          <w:color w:val="0000FF"/>
-          <w:sz w:val="19"/>
-          <w:szCs w:val="19"/>
-        </w:rPr>
-        <w:t>internal</w:t>
-      </w:r>
-      <w:r>
-        <w:rPr>
-          <w:rFonts w:ascii="Consolas" w:hAnsi="Consolas" w:cs="Consolas"/>
-          <w:color w:val="000000"/>
-          <w:sz w:val="19"/>
-          <w:szCs w:val="19"/>
-        </w:rPr>
-        <w:t xml:space="preserve"> </w:t>
-      </w:r>
-      <w:r>
-        <w:rPr>
-          <w:rFonts w:ascii="Consolas" w:hAnsi="Consolas" w:cs="Consolas"/>
-          <w:color w:val="0000FF"/>
-          <w:sz w:val="19"/>
-          <w:szCs w:val="19"/>
-        </w:rPr>
-        <w:t>class</w:t>
-      </w:r>
-      <w:r>
-        <w:rPr>
-          <w:rFonts w:ascii="Consolas" w:hAnsi="Consolas" w:cs="Consolas"/>
-          <w:color w:val="000000"/>
-          <w:sz w:val="19"/>
-          <w:szCs w:val="19"/>
-        </w:rPr>
-        <w:t xml:space="preserve"> </w:t>
-      </w:r>
-      <w:r>
-        <w:rPr>
-          <w:rFonts w:ascii="Consolas" w:hAnsi="Consolas" w:cs="Consolas"/>
-          <w:color w:val="2B91AF"/>
-          <w:sz w:val="19"/>
-          <w:szCs w:val="19"/>
-        </w:rPr>
-        <w:t>InitializersModule</w:t>
-      </w:r>
-      <w:r>
-        <w:rPr>
-          <w:rFonts w:ascii="Consolas" w:hAnsi="Consolas" w:cs="Consolas"/>
-          <w:color w:val="000000"/>
-          <w:sz w:val="19"/>
-          <w:szCs w:val="19"/>
-        </w:rPr>
-        <w:t xml:space="preserve"> : NinjectModule</w:t>
-      </w:r>
-    </w:p>
-    <w:p>
-      <w:pPr>
-        <w:autoSpaceDE w:val="0"/>
-        <w:autoSpaceDN w:val="0"/>
-        <w:adjustRightInd w:val="0"/>
-        <w:spacing w:after="0" w:line="240" w:lineRule="auto"/>
-        <w:jc w:val="left"/>
-        <w:rPr>
-          <w:rFonts w:ascii="Consolas" w:hAnsi="Consolas" w:cs="Consolas"/>
-          <w:color w:val="000000"/>
-          <w:sz w:val="19"/>
-          <w:szCs w:val="19"/>
-        </w:rPr>
-      </w:pPr>
-      <w:r>
-        <w:rPr>
-          <w:rFonts w:ascii="Consolas" w:hAnsi="Consolas" w:cs="Consolas"/>
-          <w:color w:val="000000"/>
-          <w:sz w:val="19"/>
-          <w:szCs w:val="19"/>
-        </w:rPr>
-        <w:t xml:space="preserve">    {</w:t>
-      </w:r>
-    </w:p>
-    <w:p>
-      <w:pPr>
-        <w:autoSpaceDE w:val="0"/>
-        <w:autoSpaceDN w:val="0"/>
-        <w:adjustRightInd w:val="0"/>
-        <w:spacing w:after="0" w:line="240" w:lineRule="auto"/>
-        <w:jc w:val="left"/>
-        <w:rPr>
-          <w:rFonts w:ascii="Consolas" w:hAnsi="Consolas" w:cs="Consolas"/>
-          <w:color w:val="000000"/>
-          <w:sz w:val="19"/>
-          <w:szCs w:val="19"/>
-        </w:rPr>
-      </w:pPr>
-      <w:r>
-        <w:rPr>
-          <w:rFonts w:ascii="Consolas" w:hAnsi="Consolas" w:cs="Consolas"/>
-          <w:color w:val="000000"/>
-          <w:sz w:val="19"/>
-          <w:szCs w:val="19"/>
-        </w:rPr>
         <w:t xml:space="preserve">        </w:t>
       </w:r>
       <w:r>
@@ -11416,11 +11965,11 @@
       <w:pPr>
         <w:pStyle w:val="Heading1"/>
       </w:pPr>
-      <w:bookmarkStart w:id="22" w:name="_Toc74690193"/>
+      <w:bookmarkStart w:id="23" w:name="_Toc74690193"/>
       <w:r>
         <w:t>Потребителско ръководство</w:t>
       </w:r>
-      <w:bookmarkEnd w:id="22"/>
+      <w:bookmarkEnd w:id="23"/>
     </w:p>
     <w:p>
       <w:r>
@@ -11431,66 +11980,13 @@
       <w:r>
         <w:rPr>
           <w:noProof/>
+          <w:lang w:eastAsia="bg-BG"/>
         </w:rPr>
         <w:drawing>
           <wp:inline distT="0" distB="0" distL="0" distR="0" wp14:anchorId="49500D79" wp14:editId="1F21B65F">
             <wp:extent cx="5760720" cy="3250565"/>
             <wp:effectExtent l="0" t="0" r="0" b="6985"/>
             <wp:docPr id="19" name="Picture 19"/>
-            <wp:cNvGraphicFramePr>
-              <a:graphicFrameLocks xmlns:a="http://schemas.openxmlformats.org/drawingml/2006/main" noChangeAspect="1"/>
-            </wp:cNvGraphicFramePr>
-            <a:graphic xmlns:a="http://schemas.openxmlformats.org/drawingml/2006/main">
-              <a:graphicData uri="http://schemas.openxmlformats.org/drawingml/2006/picture">
-                <pic:pic xmlns:pic="http://schemas.openxmlformats.org/drawingml/2006/picture">
-                  <pic:nvPicPr>
-                    <pic:cNvPr id="1" name=""/>
-                    <pic:cNvPicPr/>
-                  </pic:nvPicPr>
-                  <pic:blipFill>
-                    <a:blip r:embed="rId25"/>
-                    <a:stretch>
-                      <a:fillRect/>
-                    </a:stretch>
-                  </pic:blipFill>
-                  <pic:spPr>
-                    <a:xfrm>
-                      <a:off x="0" y="0"/>
-                      <a:ext cx="5760720" cy="3250565"/>
-                    </a:xfrm>
-                    <a:prstGeom prst="rect">
-                      <a:avLst/>
-                    </a:prstGeom>
-                  </pic:spPr>
-                </pic:pic>
-              </a:graphicData>
-            </a:graphic>
-          </wp:inline>
-        </w:drawing>
-      </w:r>
-    </w:p>
-    <w:p>
-      <w:r>
-        <w:t xml:space="preserve">При грешно въведени име и парола </w:t>
-      </w:r>
-      <w:r>
-        <w:t>излиза</w:t>
-      </w:r>
-      <w:r>
-        <w:t xml:space="preserve"> съобщение за грешка:</w:t>
-      </w:r>
-    </w:p>
-    <w:p>
-      <w:r>
-        <w:rPr>
-          <w:noProof/>
-        </w:rPr>
-        <w:lastRenderedPageBreak/>
-        <w:drawing>
-          <wp:inline distT="0" distB="0" distL="0" distR="0" wp14:anchorId="6B5E2510" wp14:editId="15C0CCC1">
-            <wp:extent cx="2772162" cy="1276528"/>
-            <wp:effectExtent l="0" t="0" r="9525" b="0"/>
-            <wp:docPr id="20" name="Picture 20"/>
             <wp:cNvGraphicFramePr>
               <a:graphicFrameLocks xmlns:a="http://schemas.openxmlformats.org/drawingml/2006/main" noChangeAspect="1"/>
             </wp:cNvGraphicFramePr>
@@ -11510,7 +12006,7 @@
                   <pic:spPr>
                     <a:xfrm>
                       <a:off x="0" y="0"/>
-                      <a:ext cx="2772162" cy="1276528"/>
+                      <a:ext cx="5760720" cy="3250565"/>
                     </a:xfrm>
                     <a:prstGeom prst="rect">
                       <a:avLst/>
@@ -11525,19 +12021,27 @@
     </w:p>
     <w:p>
       <w:r>
-        <w:t>След успешно вписване в системата за потребителя се отваря нов прозорец:</w:t>
+        <w:t xml:space="preserve">При грешно въведени име и парола </w:t>
+      </w:r>
+      <w:r>
+        <w:t>излиза</w:t>
+      </w:r>
+      <w:r>
+        <w:t xml:space="preserve"> съобщение за грешка:</w:t>
       </w:r>
     </w:p>
     <w:p>
       <w:r>
         <w:rPr>
           <w:noProof/>
-        </w:rPr>
+          <w:lang w:eastAsia="bg-BG"/>
+        </w:rPr>
+        <w:lastRenderedPageBreak/>
         <w:drawing>
-          <wp:inline distT="0" distB="0" distL="0" distR="0" wp14:anchorId="207BB7FF" wp14:editId="454E67BC">
-            <wp:extent cx="5760720" cy="3182620"/>
-            <wp:effectExtent l="0" t="0" r="0" b="0"/>
-            <wp:docPr id="24" name="Picture 24"/>
+          <wp:inline distT="0" distB="0" distL="0" distR="0" wp14:anchorId="6B5E2510" wp14:editId="15C0CCC1">
+            <wp:extent cx="2772162" cy="1276528"/>
+            <wp:effectExtent l="0" t="0" r="9525" b="0"/>
+            <wp:docPr id="20" name="Picture 20"/>
             <wp:cNvGraphicFramePr>
               <a:graphicFrameLocks xmlns:a="http://schemas.openxmlformats.org/drawingml/2006/main" noChangeAspect="1"/>
             </wp:cNvGraphicFramePr>
@@ -11557,7 +12061,7 @@
                   <pic:spPr>
                     <a:xfrm>
                       <a:off x="0" y="0"/>
-                      <a:ext cx="5760720" cy="3182620"/>
+                      <a:ext cx="2772162" cy="1276528"/>
                     </a:xfrm>
                     <a:prstGeom prst="rect">
                       <a:avLst/>
@@ -11572,30 +12076,20 @@
     </w:p>
     <w:p>
       <w:r>
-        <w:t>От този прозорец потребителя може да избере дали иска да излезе отново към входния екран – изход или да отовори някой от другите екрани – Инвентар, Потребители и отчет</w:t>
-      </w:r>
-    </w:p>
-    <w:p>
-      <w:r>
-        <w:t>Прозореца инвентар:</w:t>
-      </w:r>
-    </w:p>
-    <w:p>
-      <w:pPr>
-        <w:rPr>
-          <w:lang w:val="en-US"/>
-        </w:rPr>
-      </w:pPr>
+        <w:t>След успешно вписване в системата за потребителя се отваря нов прозорец:</w:t>
+      </w:r>
+    </w:p>
+    <w:p>
       <w:r>
         <w:rPr>
           <w:noProof/>
-          <w:lang w:val="en-US"/>
+          <w:lang w:eastAsia="bg-BG"/>
         </w:rPr>
         <w:drawing>
-          <wp:inline distT="0" distB="0" distL="0" distR="0" wp14:anchorId="6BEE76AE" wp14:editId="364BD3D1">
-            <wp:extent cx="5760720" cy="3121025"/>
-            <wp:effectExtent l="0" t="0" r="0" b="3175"/>
-            <wp:docPr id="25" name="Picture 25"/>
+          <wp:inline distT="0" distB="0" distL="0" distR="0" wp14:anchorId="207BB7FF" wp14:editId="454E67BC">
+            <wp:extent cx="5760720" cy="3182620"/>
+            <wp:effectExtent l="0" t="0" r="0" b="0"/>
+            <wp:docPr id="24" name="Picture 24"/>
             <wp:cNvGraphicFramePr>
               <a:graphicFrameLocks xmlns:a="http://schemas.openxmlformats.org/drawingml/2006/main" noChangeAspect="1"/>
             </wp:cNvGraphicFramePr>
@@ -11615,7 +12109,7 @@
                   <pic:spPr>
                     <a:xfrm>
                       <a:off x="0" y="0"/>
-                      <a:ext cx="5760720" cy="3121025"/>
+                      <a:ext cx="5760720" cy="3182620"/>
                     </a:xfrm>
                     <a:prstGeom prst="rect">
                       <a:avLst/>
@@ -11630,25 +12124,30 @@
     </w:p>
     <w:p>
       <w:r>
-        <w:lastRenderedPageBreak/>
-        <w:t>На този прозорец се вижда инвентара разделен по категории – продукти – доставки. Като в менюто отдолу могат да се добавят и променят категории, продукти и доставки.</w:t>
-      </w:r>
-    </w:p>
-    <w:p>
-      <w:r>
-        <w:t>За да се отворят продуктите от дадена категория тя се избира:</w:t>
-      </w:r>
-    </w:p>
-    <w:p>
+        <w:t>От този прозорец потребителя може да избере дали иска да излезе отново към входния екран – изход или да отовори някой от другите екрани – Инвентар, Потребители и отчет</w:t>
+      </w:r>
+    </w:p>
+    <w:p>
+      <w:r>
+        <w:t>Прозореца инвентар:</w:t>
+      </w:r>
+    </w:p>
+    <w:p>
+      <w:pPr>
+        <w:rPr>
+          <w:lang w:val="en-US"/>
+        </w:rPr>
+      </w:pPr>
       <w:r>
         <w:rPr>
           <w:noProof/>
+          <w:lang w:eastAsia="bg-BG"/>
         </w:rPr>
         <w:drawing>
-          <wp:inline distT="0" distB="0" distL="0" distR="0" wp14:anchorId="1609D444" wp14:editId="1220F84B">
-            <wp:extent cx="5760720" cy="767715"/>
-            <wp:effectExtent l="0" t="0" r="0" b="0"/>
-            <wp:docPr id="27" name="Picture 27"/>
+          <wp:inline distT="0" distB="0" distL="0" distR="0" wp14:anchorId="6BEE76AE" wp14:editId="364BD3D1">
+            <wp:extent cx="5760720" cy="3121025"/>
+            <wp:effectExtent l="0" t="0" r="0" b="3175"/>
+            <wp:docPr id="25" name="Picture 25"/>
             <wp:cNvGraphicFramePr>
               <a:graphicFrameLocks xmlns:a="http://schemas.openxmlformats.org/drawingml/2006/main" noChangeAspect="1"/>
             </wp:cNvGraphicFramePr>
@@ -11668,7 +12167,7 @@
                   <pic:spPr>
                     <a:xfrm>
                       <a:off x="0" y="0"/>
-                      <a:ext cx="5760720" cy="767715"/>
+                      <a:ext cx="5760720" cy="3121025"/>
                     </a:xfrm>
                     <a:prstGeom prst="rect">
                       <a:avLst/>
@@ -11683,19 +12182,26 @@
     </w:p>
     <w:p>
       <w:r>
-        <w:t>След това, за да изберем конкретен продук и да видим какви са неговите доставки избирам конкретен продукт:</w:t>
+        <w:lastRenderedPageBreak/>
+        <w:t>На този прозорец се вижда инвентара разделен по категории – продукти – доставки. Като в менюто отдолу могат да се добавят и променят категории, продукти и доставки.</w:t>
+      </w:r>
+    </w:p>
+    <w:p>
+      <w:r>
+        <w:t>За да се отворят продуктите от дадена категория тя се избира:</w:t>
       </w:r>
     </w:p>
     <w:p>
       <w:r>
         <w:rPr>
           <w:noProof/>
+          <w:lang w:eastAsia="bg-BG"/>
         </w:rPr>
         <w:drawing>
-          <wp:inline distT="0" distB="0" distL="0" distR="0" wp14:anchorId="15E20295" wp14:editId="1A89BD7C">
-            <wp:extent cx="5760720" cy="816610"/>
-            <wp:effectExtent l="0" t="0" r="0" b="2540"/>
-            <wp:docPr id="29" name="Picture 29"/>
+          <wp:inline distT="0" distB="0" distL="0" distR="0" wp14:anchorId="1609D444" wp14:editId="1220F84B">
+            <wp:extent cx="5760720" cy="767715"/>
+            <wp:effectExtent l="0" t="0" r="0" b="0"/>
+            <wp:docPr id="27" name="Picture 27"/>
             <wp:cNvGraphicFramePr>
               <a:graphicFrameLocks xmlns:a="http://schemas.openxmlformats.org/drawingml/2006/main" noChangeAspect="1"/>
             </wp:cNvGraphicFramePr>
@@ -11715,7 +12221,7 @@
                   <pic:spPr>
                     <a:xfrm>
                       <a:off x="0" y="0"/>
-                      <a:ext cx="5760720" cy="816610"/>
+                      <a:ext cx="5760720" cy="767715"/>
                     </a:xfrm>
                     <a:prstGeom prst="rect">
                       <a:avLst/>
@@ -11730,19 +12236,20 @@
     </w:p>
     <w:p>
       <w:r>
-        <w:t>Всичките колони в таблицата са сортируеми при натискане на името на колоната, а над имената има ръчни сортирания по име и дата за доставките:</w:t>
+        <w:t>След това, за да изберем конкретен продук и да видим какви са неговите доставки избирам конкретен продукт:</w:t>
       </w:r>
     </w:p>
     <w:p>
       <w:r>
         <w:rPr>
           <w:noProof/>
+          <w:lang w:eastAsia="bg-BG"/>
         </w:rPr>
         <w:drawing>
-          <wp:inline distT="0" distB="0" distL="0" distR="0" wp14:anchorId="31371018" wp14:editId="28713E97">
-            <wp:extent cx="5760720" cy="767715"/>
-            <wp:effectExtent l="0" t="0" r="0" b="0"/>
-            <wp:docPr id="30" name="Picture 30"/>
+          <wp:inline distT="0" distB="0" distL="0" distR="0" wp14:anchorId="15E20295" wp14:editId="1A89BD7C">
+            <wp:extent cx="5760720" cy="816610"/>
+            <wp:effectExtent l="0" t="0" r="0" b="2540"/>
+            <wp:docPr id="29" name="Picture 29"/>
             <wp:cNvGraphicFramePr>
               <a:graphicFrameLocks xmlns:a="http://schemas.openxmlformats.org/drawingml/2006/main" noChangeAspect="1"/>
             </wp:cNvGraphicFramePr>
@@ -11762,7 +12269,7 @@
                   <pic:spPr>
                     <a:xfrm>
                       <a:off x="0" y="0"/>
-                      <a:ext cx="5760720" cy="767715"/>
+                      <a:ext cx="5760720" cy="816610"/>
                     </a:xfrm>
                     <a:prstGeom prst="rect">
                       <a:avLst/>
@@ -11777,25 +12284,20 @@
     </w:p>
     <w:p>
       <w:r>
-        <w:t>Ако сме влезли с потребител, който няма всички права например с касиер то не цялата функционалност ще е достъпна за нас и те ще бъдат деактивирани:</w:t>
-      </w:r>
-    </w:p>
-    <w:p>
-      <w:pPr>
-        <w:rPr>
-          <w:lang w:val="en-US"/>
-        </w:rPr>
-      </w:pPr>
+        <w:t>Всичките колони в таблицата са сортируеми при натискане на името на колоната, а над имената има ръчни сортирания по име и дата за доставките:</w:t>
+      </w:r>
+    </w:p>
+    <w:p>
       <w:r>
         <w:rPr>
           <w:noProof/>
-          <w:lang w:val="en-US"/>
+          <w:lang w:eastAsia="bg-BG"/>
         </w:rPr>
         <w:drawing>
-          <wp:inline distT="0" distB="0" distL="0" distR="0" wp14:anchorId="1B7AE07A" wp14:editId="540275F2">
-            <wp:extent cx="5760720" cy="3129280"/>
+          <wp:inline distT="0" distB="0" distL="0" distR="0" wp14:anchorId="31371018" wp14:editId="28713E97">
+            <wp:extent cx="5760720" cy="767715"/>
             <wp:effectExtent l="0" t="0" r="0" b="0"/>
-            <wp:docPr id="31" name="Picture 31"/>
+            <wp:docPr id="30" name="Picture 30"/>
             <wp:cNvGraphicFramePr>
               <a:graphicFrameLocks xmlns:a="http://schemas.openxmlformats.org/drawingml/2006/main" noChangeAspect="1"/>
             </wp:cNvGraphicFramePr>
@@ -11815,7 +12317,7 @@
                   <pic:spPr>
                     <a:xfrm>
                       <a:off x="0" y="0"/>
-                      <a:ext cx="5760720" cy="3129280"/>
+                      <a:ext cx="5760720" cy="767715"/>
                     </a:xfrm>
                     <a:prstGeom prst="rect">
                       <a:avLst/>
@@ -11830,27 +12332,25 @@
     </w:p>
     <w:p>
       <w:r>
-        <w:lastRenderedPageBreak/>
-        <w:t xml:space="preserve">За да отдаваме стока трябва да сме избрали </w:t>
-      </w:r>
-      <w:r>
-        <w:t>конкретен</w:t>
-      </w:r>
-      <w:r>
-        <w:t xml:space="preserve"> продукт, от който ще се отдава тогава и полето за съществуващи артикули ще бъде не нулево:</w:t>
-      </w:r>
-      <w:r>
-        <w:br/>
-      </w:r>
+        <w:t>Ако сме влезли с потребител, който няма всички права например с касиер то не цялата функционалност ще е достъпна за нас и те ще бъдат деактивирани:</w:t>
+      </w:r>
+    </w:p>
+    <w:p>
+      <w:pPr>
+        <w:rPr>
+          <w:lang w:val="en-US"/>
+        </w:rPr>
+      </w:pPr>
       <w:r>
         <w:rPr>
           <w:noProof/>
+          <w:lang w:eastAsia="bg-BG"/>
         </w:rPr>
         <w:drawing>
-          <wp:inline distT="0" distB="0" distL="0" distR="0" wp14:anchorId="7D73A5A5" wp14:editId="58A697E3">
-            <wp:extent cx="5760720" cy="3620770"/>
+          <wp:inline distT="0" distB="0" distL="0" distR="0" wp14:anchorId="1B7AE07A" wp14:editId="540275F2">
+            <wp:extent cx="5760720" cy="3129280"/>
             <wp:effectExtent l="0" t="0" r="0" b="0"/>
-            <wp:docPr id="32" name="Picture 32"/>
+            <wp:docPr id="31" name="Picture 31"/>
             <wp:cNvGraphicFramePr>
               <a:graphicFrameLocks xmlns:a="http://schemas.openxmlformats.org/drawingml/2006/main" noChangeAspect="1"/>
             </wp:cNvGraphicFramePr>
@@ -11870,7 +12370,7 @@
                   <pic:spPr>
                     <a:xfrm>
                       <a:off x="0" y="0"/>
-                      <a:ext cx="5760720" cy="3620770"/>
+                      <a:ext cx="5760720" cy="3129280"/>
                     </a:xfrm>
                     <a:prstGeom prst="rect">
                       <a:avLst/>
@@ -11885,43 +12385,28 @@
     </w:p>
     <w:p>
       <w:r>
-        <w:t>С бутона назад се връщаме към менюто.</w:t>
-      </w:r>
-    </w:p>
-    <w:p>
-      <w:r>
-        <w:t>Екрана за потребители, той е създаден за администратори на системата и само за него ще бъдат активни функционалностите на прозореца.</w:t>
-      </w:r>
-    </w:p>
-    <w:p>
-      <w:r>
-        <w:t xml:space="preserve">От този прозорец могат да се създават нови потребители и да се сменя паролата на потребители, които са си я забравили. Паролата се </w:t>
-      </w:r>
-      <w:proofErr w:type="spellStart"/>
-      <w:r>
-        <w:t>хешира</w:t>
-      </w:r>
-      <w:proofErr w:type="spellEnd"/>
-      <w:r>
-        <w:t xml:space="preserve"> и чужди потребители не могат да видят паролата на съществуващите. Това е и единственото място, от което се създават потребители.</w:t>
-      </w:r>
-    </w:p>
-    <w:p>
-      <w:pPr>
-        <w:rPr>
-          <w:lang w:val="en-US"/>
-        </w:rPr>
-      </w:pPr>
+        <w:lastRenderedPageBreak/>
+        <w:t xml:space="preserve">За да отдаваме стока трябва да сме избрали </w:t>
+      </w:r>
+      <w:r>
+        <w:t>конкретен</w:t>
+      </w:r>
+      <w:r>
+        <w:t xml:space="preserve"> продукт, от който ще се отдава тогава и полето за съществуващи артикули ще бъде не нулево:</w:t>
+      </w:r>
+      <w:r>
+        <w:br/>
+      </w:r>
       <w:r>
         <w:rPr>
           <w:noProof/>
-          <w:lang w:val="en-US"/>
+          <w:lang w:eastAsia="bg-BG"/>
         </w:rPr>
         <w:drawing>
-          <wp:inline distT="0" distB="0" distL="0" distR="0" wp14:anchorId="0A1DBD81" wp14:editId="31FBAFC4">
-            <wp:extent cx="5383763" cy="3061600"/>
-            <wp:effectExtent l="0" t="0" r="7620" b="5715"/>
-            <wp:docPr id="33" name="Picture 33"/>
+          <wp:inline distT="0" distB="0" distL="0" distR="0" wp14:anchorId="7D73A5A5" wp14:editId="58A697E3">
+            <wp:extent cx="5760720" cy="3620770"/>
+            <wp:effectExtent l="0" t="0" r="0" b="0"/>
+            <wp:docPr id="32" name="Picture 32"/>
             <wp:cNvGraphicFramePr>
               <a:graphicFrameLocks xmlns:a="http://schemas.openxmlformats.org/drawingml/2006/main" noChangeAspect="1"/>
             </wp:cNvGraphicFramePr>
@@ -11941,7 +12426,7 @@
                   <pic:spPr>
                     <a:xfrm>
                       <a:off x="0" y="0"/>
-                      <a:ext cx="5394730" cy="3067837"/>
+                      <a:ext cx="5760720" cy="3620770"/>
                     </a:xfrm>
                     <a:prstGeom prst="rect">
                       <a:avLst/>
@@ -11956,25 +12441,35 @@
     </w:p>
     <w:p>
       <w:r>
-        <w:lastRenderedPageBreak/>
-        <w:t>С назад отново се връща към основното меню.</w:t>
-      </w:r>
-    </w:p>
-    <w:p>
-      <w:r>
-        <w:t>Последният прозорец е прозореца Отчет:</w:t>
-      </w:r>
-    </w:p>
-    <w:p>
+        <w:t>С бутона назад се връщаме към менюто.</w:t>
+      </w:r>
+    </w:p>
+    <w:p>
+      <w:r>
+        <w:t>Екрана за потребители, той е създаден за администратори на системата и само за него ще бъдат активни функционалностите на прозореца.</w:t>
+      </w:r>
+    </w:p>
+    <w:p>
+      <w:r>
+        <w:t>От този прозорец могат да се създават нови потребители и да се сменя паролата на потребители, които са си я забравили. Паролата се хешира и чужди потребители не могат да видят паролата на съществуващите. Това е и единственото място, от което се създават потребители.</w:t>
+      </w:r>
+    </w:p>
+    <w:p>
+      <w:pPr>
+        <w:rPr>
+          <w:lang w:val="en-US"/>
+        </w:rPr>
+      </w:pPr>
       <w:r>
         <w:rPr>
           <w:noProof/>
+          <w:lang w:eastAsia="bg-BG"/>
         </w:rPr>
         <w:drawing>
-          <wp:inline distT="0" distB="0" distL="0" distR="0" wp14:anchorId="1F92CAFF" wp14:editId="5D82557A">
-            <wp:extent cx="5760720" cy="1052830"/>
-            <wp:effectExtent l="0" t="0" r="0" b="0"/>
-            <wp:docPr id="36" name="Picture 36"/>
+          <wp:inline distT="0" distB="0" distL="0" distR="0" wp14:anchorId="0A1DBD81" wp14:editId="31FBAFC4">
+            <wp:extent cx="5383763" cy="3061600"/>
+            <wp:effectExtent l="0" t="0" r="7620" b="5715"/>
+            <wp:docPr id="33" name="Picture 33"/>
             <wp:cNvGraphicFramePr>
               <a:graphicFrameLocks xmlns:a="http://schemas.openxmlformats.org/drawingml/2006/main" noChangeAspect="1"/>
             </wp:cNvGraphicFramePr>
@@ -11994,7 +12489,7 @@
                   <pic:spPr>
                     <a:xfrm>
                       <a:off x="0" y="0"/>
-                      <a:ext cx="5760720" cy="1052830"/>
+                      <a:ext cx="5394730" cy="3067837"/>
                     </a:xfrm>
                     <a:prstGeom prst="rect">
                       <a:avLst/>
@@ -12009,19 +12504,26 @@
     </w:p>
     <w:p>
       <w:r>
-        <w:t>В този прозорец може да се извадят данни за конкретни продукти и/или категории в определени граници от дати. След избор на категория във второто падащо меню ще излизат само конкретните продукти за тази категория.</w:t>
+        <w:lastRenderedPageBreak/>
+        <w:t>С назад отново се връща към основното меню.</w:t>
+      </w:r>
+    </w:p>
+    <w:p>
+      <w:r>
+        <w:t>Последният прозорец е прозореца Отчет:</w:t>
       </w:r>
     </w:p>
     <w:p>
       <w:r>
         <w:rPr>
           <w:noProof/>
+          <w:lang w:eastAsia="bg-BG"/>
         </w:rPr>
         <w:drawing>
-          <wp:inline distT="0" distB="0" distL="0" distR="0" wp14:anchorId="6C16160A" wp14:editId="26586CFA">
-            <wp:extent cx="5760720" cy="1097915"/>
-            <wp:effectExtent l="0" t="0" r="0" b="6985"/>
-            <wp:docPr id="35" name="Picture 35"/>
+          <wp:inline distT="0" distB="0" distL="0" distR="0" wp14:anchorId="1F92CAFF" wp14:editId="5D82557A">
+            <wp:extent cx="5760720" cy="1052830"/>
+            <wp:effectExtent l="0" t="0" r="0" b="0"/>
+            <wp:docPr id="36" name="Picture 36"/>
             <wp:cNvGraphicFramePr>
               <a:graphicFrameLocks xmlns:a="http://schemas.openxmlformats.org/drawingml/2006/main" noChangeAspect="1"/>
             </wp:cNvGraphicFramePr>
@@ -12041,6 +12543,54 @@
                   <pic:spPr>
                     <a:xfrm>
                       <a:off x="0" y="0"/>
+                      <a:ext cx="5760720" cy="1052830"/>
+                    </a:xfrm>
+                    <a:prstGeom prst="rect">
+                      <a:avLst/>
+                    </a:prstGeom>
+                  </pic:spPr>
+                </pic:pic>
+              </a:graphicData>
+            </a:graphic>
+          </wp:inline>
+        </w:drawing>
+      </w:r>
+    </w:p>
+    <w:p>
+      <w:r>
+        <w:t>В този прозорец може да се извадят данни за конкретни продукти и/или категории в определени граници от дати. След избор на категория във второто падащо меню ще излизат само конкретните продукти за тази категория.</w:t>
+      </w:r>
+    </w:p>
+    <w:p>
+      <w:r>
+        <w:rPr>
+          <w:noProof/>
+          <w:lang w:eastAsia="bg-BG"/>
+        </w:rPr>
+        <w:drawing>
+          <wp:inline distT="0" distB="0" distL="0" distR="0" wp14:anchorId="6C16160A" wp14:editId="26586CFA">
+            <wp:extent cx="5760720" cy="1097915"/>
+            <wp:effectExtent l="0" t="0" r="0" b="6985"/>
+            <wp:docPr id="35" name="Picture 35"/>
+            <wp:cNvGraphicFramePr>
+              <a:graphicFrameLocks xmlns:a="http://schemas.openxmlformats.org/drawingml/2006/main" noChangeAspect="1"/>
+            </wp:cNvGraphicFramePr>
+            <a:graphic xmlns:a="http://schemas.openxmlformats.org/drawingml/2006/main">
+              <a:graphicData uri="http://schemas.openxmlformats.org/drawingml/2006/picture">
+                <pic:pic xmlns:pic="http://schemas.openxmlformats.org/drawingml/2006/picture">
+                  <pic:nvPicPr>
+                    <pic:cNvPr id="1" name=""/>
+                    <pic:cNvPicPr/>
+                  </pic:nvPicPr>
+                  <pic:blipFill>
+                    <a:blip r:embed="rId37"/>
+                    <a:stretch>
+                      <a:fillRect/>
+                    </a:stretch>
+                  </pic:blipFill>
+                  <pic:spPr>
+                    <a:xfrm>
+                      <a:off x="0" y="0"/>
                       <a:ext cx="5760720" cy="1097915"/>
                     </a:xfrm>
                     <a:prstGeom prst="rect">
@@ -12066,11 +12616,11 @@
       <w:pPr>
         <w:pStyle w:val="Heading1"/>
       </w:pPr>
-      <w:bookmarkStart w:id="23" w:name="_Toc74690194"/>
+      <w:bookmarkStart w:id="24" w:name="_Toc74690194"/>
       <w:r>
         <w:t>Заключение</w:t>
       </w:r>
-      <w:bookmarkEnd w:id="23"/>
+      <w:bookmarkEnd w:id="24"/>
     </w:p>
     <w:p>
       <w:r>
@@ -12110,19 +12660,19 @@
           <w:lang w:val="en-US"/>
         </w:rPr>
       </w:pPr>
-      <w:bookmarkStart w:id="24" w:name="_Toc74690195"/>
+      <w:bookmarkStart w:id="25" w:name="_Toc74690195"/>
       <w:r>
         <w:t>Литература</w:t>
       </w:r>
-      <w:bookmarkEnd w:id="24"/>
-    </w:p>
-    <w:p>
-      <w:pPr>
-        <w:rPr>
-          <w:lang w:val="en-US"/>
-        </w:rPr>
-      </w:pPr>
-      <w:hyperlink r:id="rId37" w:history="1">
+      <w:bookmarkEnd w:id="25"/>
+    </w:p>
+    <w:p>
+      <w:pPr>
+        <w:rPr>
+          <w:lang w:val="en-US"/>
+        </w:rPr>
+      </w:pPr>
+      <w:hyperlink r:id="rId38" w:history="1">
         <w:r>
           <w:rPr>
             <w:rStyle w:val="Hyperlink"/>
@@ -12169,11 +12719,11 @@
       <w:pPr>
         <w:pStyle w:val="Heading1"/>
       </w:pPr>
-      <w:bookmarkStart w:id="25" w:name="_Toc74690196"/>
+      <w:bookmarkStart w:id="26" w:name="_Toc74690196"/>
       <w:r>
         <w:t>Приложение</w:t>
       </w:r>
-      <w:bookmarkEnd w:id="25"/>
+      <w:bookmarkEnd w:id="26"/>
     </w:p>
     <w:p>
       <w:pPr>
@@ -12205,7 +12755,7 @@
       <w:r>
         <w:t>–</w:t>
       </w:r>
-      <w:hyperlink r:id="rId38" w:history="1">
+      <w:hyperlink r:id="rId39" w:history="1">
         <w:r>
           <w:rPr>
             <w:rStyle w:val="Hyperlink"/>
@@ -12221,7 +12771,7 @@
       </w:r>
     </w:p>
     <w:sectPr>
-      <w:footerReference w:type="default" r:id="rId39"/>
+      <w:footerReference w:type="default" r:id="rId40"/>
       <w:pgSz w:w="11906" w:h="16838"/>
       <w:pgMar w:top="1417" w:right="1417" w:bottom="1417" w:left="1417" w:header="708" w:footer="708" w:gutter="0"/>
       <w:cols w:space="708"/>
@@ -12232,7 +12782,7 @@
 </file>
 
 <file path=word/endnotes.xml><?xml version="1.0" encoding="utf-8"?>
-<w:endnotes xmlns:wpc="http://schemas.microsoft.com/office/word/2010/wordprocessingCanvas" xmlns:cx="http://schemas.microsoft.com/office/drawing/2014/chartex" xmlns:cx1="http://schemas.microsoft.com/office/drawing/2015/9/8/chartex" xmlns:cx2="http://schemas.microsoft.com/office/drawing/2015/10/21/chartex" xmlns:cx3="http://schemas.microsoft.com/office/drawing/2016/5/9/chartex" xmlns:cx4="http://schemas.microsoft.com/office/drawing/2016/5/10/chartex" xmlns:cx5="http://schemas.microsoft.com/office/drawing/2016/5/11/chartex" xmlns:cx6="http://schemas.microsoft.com/office/drawing/2016/5/12/chartex" xmlns:cx7="http://schemas.microsoft.com/office/drawing/2016/5/13/chartex" xmlns:cx8="http://schemas.microsoft.com/office/drawing/2016/5/14/chartex" xmlns:mc="http://schemas.openxmlformats.org/markup-compatibility/2006" xmlns:aink="http://schemas.microsoft.com/office/drawing/2016/ink" xmlns:am3d="http://schemas.microsoft.com/office/drawing/2017/model3d" xmlns:o="urn:schemas-microsoft-com:office:office" xmlns:r="http://schemas.openxmlformats.org/officeDocument/2006/relationships" xmlns:m="http://schemas.openxmlformats.org/officeDocument/2006/math" xmlns:v="urn:schemas-microsoft-com:vml" xmlns:wp14="http://schemas.microsoft.com/office/word/2010/wordprocessingDrawing" xmlns:wp="http://schemas.openxmlformats.org/drawingml/2006/wordprocessingDrawing" xmlns:w10="urn:schemas-microsoft-com:office:word" xmlns:w="http://schemas.openxmlformats.org/wordprocessingml/2006/main" xmlns:w14="http://schemas.microsoft.com/office/word/2010/wordml" xmlns:w15="http://schemas.microsoft.com/office/word/2012/wordml" xmlns:w16cex="http://schemas.microsoft.com/office/word/2018/wordml/cex" xmlns:w16cid="http://schemas.microsoft.com/office/word/2016/wordml/cid" xmlns:w16="http://schemas.microsoft.com/office/word/2018/wordml" xmlns:w16se="http://schemas.microsoft.com/office/word/2015/wordml/symex" xmlns:wpg="http://schemas.microsoft.com/office/word/2010/wordprocessingGroup" xmlns:wpi="http://schemas.microsoft.com/office/word/2010/wordprocessingInk" xmlns:wne="http://schemas.microsoft.com/office/word/2006/wordml" xmlns:wps="http://schemas.microsoft.com/office/word/2010/wordprocessingShape" mc:Ignorable="w14 w15 w16se w16cid w16 w16cex wp14">
+<w:endnotes xmlns:wpc="http://schemas.microsoft.com/office/word/2010/wordprocessingCanvas" xmlns:cx="http://schemas.microsoft.com/office/drawing/2014/chartex" xmlns:cx1="http://schemas.microsoft.com/office/drawing/2015/9/8/chartex" xmlns:mc="http://schemas.openxmlformats.org/markup-compatibility/2006" xmlns:o="urn:schemas-microsoft-com:office:office" xmlns:r="http://schemas.openxmlformats.org/officeDocument/2006/relationships" xmlns:m="http://schemas.openxmlformats.org/officeDocument/2006/math" xmlns:v="urn:schemas-microsoft-com:vml" xmlns:wp14="http://schemas.microsoft.com/office/word/2010/wordprocessingDrawing" xmlns:wp="http://schemas.openxmlformats.org/drawingml/2006/wordprocessingDrawing" xmlns:w10="urn:schemas-microsoft-com:office:word" xmlns:w="http://schemas.openxmlformats.org/wordprocessingml/2006/main" xmlns:w14="http://schemas.microsoft.com/office/word/2010/wordml" xmlns:w15="http://schemas.microsoft.com/office/word/2012/wordml" xmlns:w16se="http://schemas.microsoft.com/office/word/2015/wordml/symex" xmlns:wpg="http://schemas.microsoft.com/office/word/2010/wordprocessingGroup" xmlns:wpi="http://schemas.microsoft.com/office/word/2010/wordprocessingInk" xmlns:wne="http://schemas.microsoft.com/office/word/2006/wordml" xmlns:wps="http://schemas.microsoft.com/office/word/2010/wordprocessingShape" mc:Ignorable="w14 w15 w16se wp14">
   <w:endnote w:type="separator" w:id="-1">
     <w:p>
       <w:pPr>
@@ -12257,7 +12807,7 @@
 </file>
 
 <file path=word/footer1.xml><?xml version="1.0" encoding="utf-8"?>
-<w:ftr xmlns:wpc="http://schemas.microsoft.com/office/word/2010/wordprocessingCanvas" xmlns:cx="http://schemas.microsoft.com/office/drawing/2014/chartex" xmlns:cx1="http://schemas.microsoft.com/office/drawing/2015/9/8/chartex" xmlns:cx2="http://schemas.microsoft.com/office/drawing/2015/10/21/chartex" xmlns:cx3="http://schemas.microsoft.com/office/drawing/2016/5/9/chartex" xmlns:cx4="http://schemas.microsoft.com/office/drawing/2016/5/10/chartex" xmlns:cx5="http://schemas.microsoft.com/office/drawing/2016/5/11/chartex" xmlns:cx6="http://schemas.microsoft.com/office/drawing/2016/5/12/chartex" xmlns:cx7="http://schemas.microsoft.com/office/drawing/2016/5/13/chartex" xmlns:cx8="http://schemas.microsoft.com/office/drawing/2016/5/14/chartex" xmlns:mc="http://schemas.openxmlformats.org/markup-compatibility/2006" xmlns:aink="http://schemas.microsoft.com/office/drawing/2016/ink" xmlns:am3d="http://schemas.microsoft.com/office/drawing/2017/model3d" xmlns:o="urn:schemas-microsoft-com:office:office" xmlns:r="http://schemas.openxmlformats.org/officeDocument/2006/relationships" xmlns:m="http://schemas.openxmlformats.org/officeDocument/2006/math" xmlns:v="urn:schemas-microsoft-com:vml" xmlns:wp14="http://schemas.microsoft.com/office/word/2010/wordprocessingDrawing" xmlns:wp="http://schemas.openxmlformats.org/drawingml/2006/wordprocessingDrawing" xmlns:w10="urn:schemas-microsoft-com:office:word" xmlns:w="http://schemas.openxmlformats.org/wordprocessingml/2006/main" xmlns:w14="http://schemas.microsoft.com/office/word/2010/wordml" xmlns:w15="http://schemas.microsoft.com/office/word/2012/wordml" xmlns:w16cex="http://schemas.microsoft.com/office/word/2018/wordml/cex" xmlns:w16cid="http://schemas.microsoft.com/office/word/2016/wordml/cid" xmlns:w16="http://schemas.microsoft.com/office/word/2018/wordml" xmlns:w16se="http://schemas.microsoft.com/office/word/2015/wordml/symex" xmlns:wpg="http://schemas.microsoft.com/office/word/2010/wordprocessingGroup" xmlns:wpi="http://schemas.microsoft.com/office/word/2010/wordprocessingInk" xmlns:wne="http://schemas.microsoft.com/office/word/2006/wordml" xmlns:wps="http://schemas.microsoft.com/office/word/2010/wordprocessingShape" mc:Ignorable="w14 w15 w16se w16cid w16 w16cex wp14">
+<w:ftr xmlns:wpc="http://schemas.microsoft.com/office/word/2010/wordprocessingCanvas" xmlns:cx="http://schemas.microsoft.com/office/drawing/2014/chartex" xmlns:cx1="http://schemas.microsoft.com/office/drawing/2015/9/8/chartex" xmlns:mc="http://schemas.openxmlformats.org/markup-compatibility/2006" xmlns:o="urn:schemas-microsoft-com:office:office" xmlns:r="http://schemas.openxmlformats.org/officeDocument/2006/relationships" xmlns:m="http://schemas.openxmlformats.org/officeDocument/2006/math" xmlns:v="urn:schemas-microsoft-com:vml" xmlns:wp14="http://schemas.microsoft.com/office/word/2010/wordprocessingDrawing" xmlns:wp="http://schemas.openxmlformats.org/drawingml/2006/wordprocessingDrawing" xmlns:w10="urn:schemas-microsoft-com:office:word" xmlns:w="http://schemas.openxmlformats.org/wordprocessingml/2006/main" xmlns:w14="http://schemas.microsoft.com/office/word/2010/wordml" xmlns:w15="http://schemas.microsoft.com/office/word/2012/wordml" xmlns:w16se="http://schemas.microsoft.com/office/word/2015/wordml/symex" xmlns:wpg="http://schemas.microsoft.com/office/word/2010/wordprocessingGroup" xmlns:wpi="http://schemas.microsoft.com/office/word/2010/wordprocessingInk" xmlns:wne="http://schemas.microsoft.com/office/word/2006/wordml" xmlns:wps="http://schemas.microsoft.com/office/word/2010/wordprocessingShape" mc:Ignorable="w14 w15 w16se wp14">
   <w:sdt>
     <w:sdtPr>
       <w:id w:val="-2138400583"/>
@@ -12290,7 +12840,7 @@
           <w:rPr>
             <w:noProof/>
           </w:rPr>
-          <w:t>23</w:t>
+          <w:t>22</w:t>
         </w:r>
         <w:r>
           <w:rPr>
@@ -12310,7 +12860,7 @@
 </file>
 
 <file path=word/footnotes.xml><?xml version="1.0" encoding="utf-8"?>
-<w:footnotes xmlns:wpc="http://schemas.microsoft.com/office/word/2010/wordprocessingCanvas" xmlns:cx="http://schemas.microsoft.com/office/drawing/2014/chartex" xmlns:cx1="http://schemas.microsoft.com/office/drawing/2015/9/8/chartex" xmlns:cx2="http://schemas.microsoft.com/office/drawing/2015/10/21/chartex" xmlns:cx3="http://schemas.microsoft.com/office/drawing/2016/5/9/chartex" xmlns:cx4="http://schemas.microsoft.com/office/drawing/2016/5/10/chartex" xmlns:cx5="http://schemas.microsoft.com/office/drawing/2016/5/11/chartex" xmlns:cx6="http://schemas.microsoft.com/office/drawing/2016/5/12/chartex" xmlns:cx7="http://schemas.microsoft.com/office/drawing/2016/5/13/chartex" xmlns:cx8="http://schemas.microsoft.com/office/drawing/2016/5/14/chartex" xmlns:mc="http://schemas.openxmlformats.org/markup-compatibility/2006" xmlns:aink="http://schemas.microsoft.com/office/drawing/2016/ink" xmlns:am3d="http://schemas.microsoft.com/office/drawing/2017/model3d" xmlns:o="urn:schemas-microsoft-com:office:office" xmlns:r="http://schemas.openxmlformats.org/officeDocument/2006/relationships" xmlns:m="http://schemas.openxmlformats.org/officeDocument/2006/math" xmlns:v="urn:schemas-microsoft-com:vml" xmlns:wp14="http://schemas.microsoft.com/office/word/2010/wordprocessingDrawing" xmlns:wp="http://schemas.openxmlformats.org/drawingml/2006/wordprocessingDrawing" xmlns:w10="urn:schemas-microsoft-com:office:word" xmlns:w="http://schemas.openxmlformats.org/wordprocessingml/2006/main" xmlns:w14="http://schemas.microsoft.com/office/word/2010/wordml" xmlns:w15="http://schemas.microsoft.com/office/word/2012/wordml" xmlns:w16cex="http://schemas.microsoft.com/office/word/2018/wordml/cex" xmlns:w16cid="http://schemas.microsoft.com/office/word/2016/wordml/cid" xmlns:w16="http://schemas.microsoft.com/office/word/2018/wordml" xmlns:w16se="http://schemas.microsoft.com/office/word/2015/wordml/symex" xmlns:wpg="http://schemas.microsoft.com/office/word/2010/wordprocessingGroup" xmlns:wpi="http://schemas.microsoft.com/office/word/2010/wordprocessingInk" xmlns:wne="http://schemas.microsoft.com/office/word/2006/wordml" xmlns:wps="http://schemas.microsoft.com/office/word/2010/wordprocessingShape" mc:Ignorable="w14 w15 w16se w16cid w16 w16cex wp14">
+<w:footnotes xmlns:wpc="http://schemas.microsoft.com/office/word/2010/wordprocessingCanvas" xmlns:cx="http://schemas.microsoft.com/office/drawing/2014/chartex" xmlns:cx1="http://schemas.microsoft.com/office/drawing/2015/9/8/chartex" xmlns:mc="http://schemas.openxmlformats.org/markup-compatibility/2006" xmlns:o="urn:schemas-microsoft-com:office:office" xmlns:r="http://schemas.openxmlformats.org/officeDocument/2006/relationships" xmlns:m="http://schemas.openxmlformats.org/officeDocument/2006/math" xmlns:v="urn:schemas-microsoft-com:vml" xmlns:wp14="http://schemas.microsoft.com/office/word/2010/wordprocessingDrawing" xmlns:wp="http://schemas.openxmlformats.org/drawingml/2006/wordprocessingDrawing" xmlns:w10="urn:schemas-microsoft-com:office:word" xmlns:w="http://schemas.openxmlformats.org/wordprocessingml/2006/main" xmlns:w14="http://schemas.microsoft.com/office/word/2010/wordml" xmlns:w15="http://schemas.microsoft.com/office/word/2012/wordml" xmlns:w16se="http://schemas.microsoft.com/office/word/2015/wordml/symex" xmlns:wpg="http://schemas.microsoft.com/office/word/2010/wordprocessingGroup" xmlns:wpi="http://schemas.microsoft.com/office/word/2010/wordprocessingInk" xmlns:wne="http://schemas.microsoft.com/office/word/2006/wordml" xmlns:wps="http://schemas.microsoft.com/office/word/2010/wordprocessingShape" mc:Ignorable="w14 w15 w16se wp14">
   <w:footnote w:type="separator" w:id="-1">
     <w:p>
       <w:pPr>
@@ -12335,7 +12885,7 @@
 </file>
 
 <file path=word/numbering.xml><?xml version="1.0" encoding="utf-8"?>
-<w:numbering xmlns:wpc="http://schemas.microsoft.com/office/word/2010/wordprocessingCanvas" xmlns:cx="http://schemas.microsoft.com/office/drawing/2014/chartex" xmlns:cx1="http://schemas.microsoft.com/office/drawing/2015/9/8/chartex" xmlns:cx2="http://schemas.microsoft.com/office/drawing/2015/10/21/chartex" xmlns:cx3="http://schemas.microsoft.com/office/drawing/2016/5/9/chartex" xmlns:cx4="http://schemas.microsoft.com/office/drawing/2016/5/10/chartex" xmlns:cx5="http://schemas.microsoft.com/office/drawing/2016/5/11/chartex" xmlns:cx6="http://schemas.microsoft.com/office/drawing/2016/5/12/chartex" xmlns:cx7="http://schemas.microsoft.com/office/drawing/2016/5/13/chartex" xmlns:cx8="http://schemas.microsoft.com/office/drawing/2016/5/14/chartex" xmlns:mc="http://schemas.openxmlformats.org/markup-compatibility/2006" xmlns:aink="http://schemas.microsoft.com/office/drawing/2016/ink" xmlns:am3d="http://schemas.microsoft.com/office/drawing/2017/model3d" xmlns:o="urn:schemas-microsoft-com:office:office" xmlns:r="http://schemas.openxmlformats.org/officeDocument/2006/relationships" xmlns:m="http://schemas.openxmlformats.org/officeDocument/2006/math" xmlns:v="urn:schemas-microsoft-com:vml" xmlns:wp14="http://schemas.microsoft.com/office/word/2010/wordprocessingDrawing" xmlns:wp="http://schemas.openxmlformats.org/drawingml/2006/wordprocessingDrawing" xmlns:w10="urn:schemas-microsoft-com:office:word" xmlns:w="http://schemas.openxmlformats.org/wordprocessingml/2006/main" xmlns:w14="http://schemas.microsoft.com/office/word/2010/wordml" xmlns:w15="http://schemas.microsoft.com/office/word/2012/wordml" xmlns:w16cex="http://schemas.microsoft.com/office/word/2018/wordml/cex" xmlns:w16cid="http://schemas.microsoft.com/office/word/2016/wordml/cid" xmlns:w16="http://schemas.microsoft.com/office/word/2018/wordml" xmlns:w16se="http://schemas.microsoft.com/office/word/2015/wordml/symex" xmlns:wpg="http://schemas.microsoft.com/office/word/2010/wordprocessingGroup" xmlns:wpi="http://schemas.microsoft.com/office/word/2010/wordprocessingInk" xmlns:wne="http://schemas.microsoft.com/office/word/2006/wordml" xmlns:wps="http://schemas.microsoft.com/office/word/2010/wordprocessingShape" mc:Ignorable="w14 w15 w16se w16cid w16 w16cex wp14">
+<w:numbering xmlns:wpc="http://schemas.microsoft.com/office/word/2010/wordprocessingCanvas" xmlns:cx="http://schemas.microsoft.com/office/drawing/2014/chartex" xmlns:cx1="http://schemas.microsoft.com/office/drawing/2015/9/8/chartex" xmlns:mc="http://schemas.openxmlformats.org/markup-compatibility/2006" xmlns:o="urn:schemas-microsoft-com:office:office" xmlns:r="http://schemas.openxmlformats.org/officeDocument/2006/relationships" xmlns:m="http://schemas.openxmlformats.org/officeDocument/2006/math" xmlns:v="urn:schemas-microsoft-com:vml" xmlns:wp14="http://schemas.microsoft.com/office/word/2010/wordprocessingDrawing" xmlns:wp="http://schemas.openxmlformats.org/drawingml/2006/wordprocessingDrawing" xmlns:w10="urn:schemas-microsoft-com:office:word" xmlns:w="http://schemas.openxmlformats.org/wordprocessingml/2006/main" xmlns:w14="http://schemas.microsoft.com/office/word/2010/wordml" xmlns:w15="http://schemas.microsoft.com/office/word/2012/wordml" xmlns:w16se="http://schemas.microsoft.com/office/word/2015/wordml/symex" xmlns:wpg="http://schemas.microsoft.com/office/word/2010/wordprocessingGroup" xmlns:wpi="http://schemas.microsoft.com/office/word/2010/wordprocessingInk" xmlns:wne="http://schemas.microsoft.com/office/word/2006/wordml" xmlns:wps="http://schemas.microsoft.com/office/word/2010/wordprocessingShape" mc:Ignorable="w14 w15 w16se wp14">
   <w:abstractNum w:abstractNumId="0" w15:restartNumberingAfterBreak="0">
     <w:nsid w:val="3AEA69C7"/>
     <w:multiLevelType w:val="hybridMultilevel"/>
@@ -12524,7 +13074,7 @@
 </file>
 
 <file path=word/styles.xml><?xml version="1.0" encoding="utf-8"?>
-<w:styles xmlns:mc="http://schemas.openxmlformats.org/markup-compatibility/2006" xmlns:r="http://schemas.openxmlformats.org/officeDocument/2006/relationships" xmlns:w="http://schemas.openxmlformats.org/wordprocessingml/2006/main" xmlns:w14="http://schemas.microsoft.com/office/word/2010/wordml" xmlns:w15="http://schemas.microsoft.com/office/word/2012/wordml" xmlns:w16cex="http://schemas.microsoft.com/office/word/2018/wordml/cex" xmlns:w16cid="http://schemas.microsoft.com/office/word/2016/wordml/cid" xmlns:w16="http://schemas.microsoft.com/office/word/2018/wordml" xmlns:w16se="http://schemas.microsoft.com/office/word/2015/wordml/symex" mc:Ignorable="w14 w15 w16se w16cid w16 w16cex">
+<w:styles xmlns:mc="http://schemas.openxmlformats.org/markup-compatibility/2006" xmlns:r="http://schemas.openxmlformats.org/officeDocument/2006/relationships" xmlns:w="http://schemas.openxmlformats.org/wordprocessingml/2006/main" xmlns:w14="http://schemas.microsoft.com/office/word/2010/wordml" xmlns:w15="http://schemas.microsoft.com/office/word/2012/wordml" xmlns:w16se="http://schemas.microsoft.com/office/word/2015/wordml/symex" mc:Ignorable="w14 w15 w16se">
   <w:docDefaults>
     <w:rPrDefault>
       <w:rPr>
@@ -12540,7 +13090,7 @@
       </w:pPr>
     </w:pPrDefault>
   </w:docDefaults>
-  <w:latentStyles w:defLockedState="0" w:defUIPriority="99" w:defSemiHidden="0" w:defUnhideWhenUsed="0" w:defQFormat="0" w:count="376">
+  <w:latentStyles w:defLockedState="0" w:defUIPriority="99" w:defSemiHidden="0" w:defUnhideWhenUsed="0" w:defQFormat="0" w:count="371">
     <w:lsdException w:name="Normal" w:uiPriority="0" w:qFormat="1"/>
     <w:lsdException w:name="heading 1" w:uiPriority="9" w:qFormat="1"/>
     <w:lsdException w:name="heading 2" w:semiHidden="1" w:uiPriority="9" w:unhideWhenUsed="1" w:qFormat="1"/>
@@ -12646,6 +13196,7 @@
     <w:lsdException w:name="HTML Sample" w:semiHidden="1" w:unhideWhenUsed="1"/>
     <w:lsdException w:name="HTML Typewriter" w:semiHidden="1" w:unhideWhenUsed="1"/>
     <w:lsdException w:name="HTML Variable" w:semiHidden="1" w:unhideWhenUsed="1"/>
+    <w:lsdException w:name="Normal Table" w:semiHidden="1" w:unhideWhenUsed="1"/>
     <w:lsdException w:name="annotation subject" w:semiHidden="1" w:unhideWhenUsed="1"/>
     <w:lsdException w:name="No List" w:semiHidden="1" w:unhideWhenUsed="1"/>
     <w:lsdException w:name="Outline List 1" w:semiHidden="1" w:unhideWhenUsed="1"/>
@@ -12688,8 +13239,11 @@
     <w:lsdException w:name="Table Contemporary" w:semiHidden="1" w:unhideWhenUsed="1"/>
     <w:lsdException w:name="Table Elegant" w:semiHidden="1" w:unhideWhenUsed="1"/>
     <w:lsdException w:name="Table Professional" w:semiHidden="1" w:unhideWhenUsed="1"/>
+    <w:lsdException w:name="Table Subtle 1" w:semiHidden="1" w:unhideWhenUsed="1"/>
     <w:lsdException w:name="Table Subtle 2" w:semiHidden="1" w:unhideWhenUsed="1"/>
     <w:lsdException w:name="Table Web 1" w:semiHidden="1" w:unhideWhenUsed="1"/>
+    <w:lsdException w:name="Table Web 2" w:semiHidden="1" w:unhideWhenUsed="1"/>
+    <w:lsdException w:name="Table Web 3" w:semiHidden="1" w:unhideWhenUsed="1"/>
     <w:lsdException w:name="Balloon Text" w:semiHidden="1" w:unhideWhenUsed="1"/>
     <w:lsdException w:name="Table Grid" w:uiPriority="39"/>
     <w:lsdException w:name="Table Theme" w:semiHidden="1" w:unhideWhenUsed="1"/>
@@ -12908,11 +13462,6 @@
     <w:lsdException w:name="List Table 5 Dark Accent 6" w:uiPriority="50"/>
     <w:lsdException w:name="List Table 6 Colorful Accent 6" w:uiPriority="51"/>
     <w:lsdException w:name="List Table 7 Colorful Accent 6" w:uiPriority="52"/>
-    <w:lsdException w:name="Mention" w:semiHidden="1" w:unhideWhenUsed="1"/>
-    <w:lsdException w:name="Smart Hyperlink" w:semiHidden="1" w:unhideWhenUsed="1"/>
-    <w:lsdException w:name="Hashtag" w:semiHidden="1" w:unhideWhenUsed="1"/>
-    <w:lsdException w:name="Unresolved Mention" w:semiHidden="1" w:unhideWhenUsed="1"/>
-    <w:lsdException w:name="Smart Link" w:semiHidden="1" w:unhideWhenUsed="1"/>
   </w:latentStyles>
   <w:style w:type="paragraph" w:default="1" w:styleId="Normal">
     <w:name w:val="Normal"/>
@@ -13723,7 +14272,7 @@
 </file>
 
 <file path=customXml/itemProps1.xml><?xml version="1.0" encoding="utf-8"?>
-<ds:datastoreItem xmlns:ds="http://schemas.openxmlformats.org/officeDocument/2006/customXml" ds:itemID="{788D54FF-9254-4F20-82B6-DDF1096D059E}">
+<ds:datastoreItem xmlns:ds="http://schemas.openxmlformats.org/officeDocument/2006/customXml" ds:itemID="{DE240372-EB88-420F-9960-E291C91B6C7E}">
   <ds:schemaRefs>
     <ds:schemaRef ds:uri="http://schemas.openxmlformats.org/officeDocument/2006/bibliography"/>
   </ds:schemaRefs>

</xml_diff>